<commit_message>
Added design douments templates, updatet docs styles
Added design douments template,
updatet word text styling to Calibri 11p nospacing in all docs,
added planner, migrated interviewvragen.docx contents to interview.docx,
reverted interviewvragen.docx back to 1 commit behind origin/master
</commit_message>
<xml_diff>
--- a/Documentatie/KT1/ad.1.1_Interviewvragen.docx
+++ b/Documentatie/KT1/ad.1.1_Interviewvragen.docx
@@ -1,6 +1,6 @@
 
 <file path=word/document.xml><?xml version="1.0" encoding="utf-8"?>
-<w:document xmlns:wpc="http://schemas.microsoft.com/office/word/2010/wordprocessingCanvas" xmlns:mc="http://schemas.openxmlformats.org/markup-compatibility/2006" xmlns:o="urn:schemas-microsoft-com:office:office" xmlns:r="http://schemas.openxmlformats.org/officeDocument/2006/relationships" xmlns:m="http://schemas.openxmlformats.org/officeDocument/2006/math" xmlns:v="urn:schemas-microsoft-com:vml" xmlns:wp14="http://schemas.microsoft.com/office/word/2010/wordprocessingDrawing" xmlns:wp="http://schemas.openxmlformats.org/drawingml/2006/wordprocessingDrawing" xmlns:w10="urn:schemas-microsoft-com:office:word" xmlns:w="http://schemas.openxmlformats.org/wordprocessingml/2006/main" xmlns:w14="http://schemas.microsoft.com/office/word/2010/wordml" xmlns:wpg="http://schemas.microsoft.com/office/word/2010/wordprocessingGroup" xmlns:wpi="http://schemas.microsoft.com/office/word/2010/wordprocessingInk" xmlns:wne="http://schemas.microsoft.com/office/word/2006/wordml" xmlns:wps="http://schemas.microsoft.com/office/word/2010/wordprocessingShape" mc:Ignorable="w14 wp14">
+<w:document xmlns:wpc="http://schemas.microsoft.com/office/word/2010/wordprocessingCanvas" xmlns:mc="http://schemas.openxmlformats.org/markup-compatibility/2006" xmlns:o="urn:schemas-microsoft-com:office:office" xmlns:r="http://schemas.openxmlformats.org/officeDocument/2006/relationships" xmlns:m="http://schemas.openxmlformats.org/officeDocument/2006/math" xmlns:v="urn:schemas-microsoft-com:vml" xmlns:wp14="http://schemas.microsoft.com/office/word/2010/wordprocessingDrawing" xmlns:wp="http://schemas.openxmlformats.org/drawingml/2006/wordprocessingDrawing" xmlns:w10="urn:schemas-microsoft-com:office:word" xmlns:w="http://schemas.openxmlformats.org/wordprocessingml/2006/main" xmlns:w14="http://schemas.microsoft.com/office/word/2010/wordml" xmlns:w15="http://schemas.microsoft.com/office/word/2012/wordml" xmlns:wpg="http://schemas.microsoft.com/office/word/2010/wordprocessingGroup" xmlns:wpi="http://schemas.microsoft.com/office/word/2010/wordprocessingInk" xmlns:wne="http://schemas.microsoft.com/office/word/2006/wordml" xmlns:wps="http://schemas.microsoft.com/office/word/2010/wordprocessingShape" mc:Ignorable="w14 w15 wp14">
   <w:body>
     <w:sdt>
       <w:sdtPr>
@@ -14,7 +14,7 @@
       <w:sdtContent>
         <w:p>
           <w:pPr>
-            <w:pStyle w:val="Geenafstand"/>
+            <w:pStyle w:val="NoSpacing"/>
           </w:pPr>
           <w:r>
             <w:rPr>
@@ -155,7 +155,7 @@
                                   <w:sdtContent>
                                     <w:p>
                                       <w:pPr>
-                                        <w:pStyle w:val="Geenafstand"/>
+                                        <w:pStyle w:val="NoSpacing"/>
                                         <w:jc w:val="right"/>
                                         <w:rPr>
                                           <w:color w:val="FFFFFF" w:themeColor="background1"/>
@@ -3428,7 +3428,7 @@
                   </wp:anchor>
                 </w:drawing>
               </mc:Choice>
-              <mc:Fallback xmlns:w15="http://schemas.microsoft.com/office/word/2012/wordml">
+              <mc:Fallback>
                 <w:pict>
                   <v:group id="Groep 2" o:spid="_x0000_s1026" style="position:absolute;margin-left:0;margin-top:0;width:172.8pt;height:718.55pt;z-index:-251657216;mso-width-percent:330;mso-height-percent:950;mso-left-percent:40;mso-position-horizontal-relative:page;mso-position-vertical:center;mso-position-vertical-relative:page;mso-width-percent:330;mso-height-percent:950;mso-left-percent:40" coordsize="21945,91257" o:gfxdata="UEsDBBQABgAIAAAAIQC2gziS/gAAAOEBAAATAAAAW0NvbnRlbnRfVHlwZXNdLnhtbJSRQU7DMBBF&#10;90jcwfIWJU67QAgl6YK0S0CoHGBkTxKLZGx5TGhvj5O2G0SRWNoz/78nu9wcxkFMGNg6quQqL6RA&#10;0s5Y6ir5vt9lD1JwBDIwOMJKHpHlpr69KfdHjyxSmriSfYz+USnWPY7AufNIadK6MEJMx9ApD/oD&#10;OlTrorhX2lFEilmcO2RdNtjC5xDF9pCuTyYBB5bi6bQ4syoJ3g9WQ0ymaiLzg5KdCXlKLjvcW893&#10;SUOqXwnz5DrgnHtJTxOsQfEKIT7DmDSUCaxw7Rqn8787ZsmRM9e2VmPeBN4uqYvTtW7jvijg9N/y&#10;JsXecLq0q+WD6m8AAAD//wMAUEsDBBQABgAIAAAAIQA4/SH/1gAAAJQBAAALAAAAX3JlbHMvLnJl&#10;bHOkkMFqwzAMhu+DvYPRfXGawxijTi+j0GvpHsDYimMaW0Yy2fr2M4PBMnrbUb/Q94l/f/hMi1qR&#10;JVI2sOt6UJgd+ZiDgffL8ekFlFSbvV0oo4EbChzGx4f9GRdb25HMsYhqlCwG5lrLq9biZkxWOiqY&#10;22YiTra2kYMu1l1tQD30/bPm3wwYN0x18gb45AdQl1tp5j/sFB2T0FQ7R0nTNEV3j6o9feQzro1i&#10;OWA14Fm+Q8a1a8+Bvu/d/dMb2JY5uiPbhG/ktn4cqGU/er3pcvwCAAD//wMAUEsDBBQABgAIAAAA&#10;IQDrD86jWSQAAK4EAQAOAAAAZHJzL2Uyb0RvYy54bWzsXV1zY7eRfd+q/Q8sPW7Veng/eEmqMk65&#10;xh+1VU7iirXJM4eihkookktyRuP8+j3dDYANonEvLdKOPXP9YGrE1rlAX6D7dKMB/OGPH59Wgw+L&#10;3f5xs359U3wxvBks1vPN/eP63eub/7379r8nN4P9Yba+n60268Xrm58W+5s/fvmf//GH5+3totws&#10;N6v7xW4AkPX+9nn7+mZ5OGxvX73az5eLp9n+i812scaXD5vd0+yAf+7evbrfzZ6B/rR6VQ6Hzavn&#10;ze5+u9vMF/s9fvu1fHnzJeM/PCzmh788POwXh8Hq9Q3aduD/7/j/b+n/r778w+z23W62XT7OXTNm&#10;L2jF0+xxjYcGqK9nh9ng/e4xgXp6nO82+83D4Yv55unV5uHhcb7gPqA3xfCkN9/tNu+33Jd3t8/v&#10;tkFNUO2Jnl4MO//zhx92g8f71zflzWA9e8IrwlMX20FJqnnevruFxHe77Y/bH3buF+/kX9Tbjw+7&#10;J/pEPwYfWak/BaUuPh4Gc/yyLKb1qIHu5/huWpSjccHYs9v5Eu8m+bv58puOv3zlH/yK2hea87zF&#10;ENoftbS/TEs/LmfbBSt/TzpwWqq8lv66mC8Py83in4NKNMVSQU372z00dq6OSEXVKFFR6Ojsdrvb&#10;H75bbJ4G9MPrmx0GNo+32Yfv9we8GIh6EXrofrN6vP/2cbXif9BkWrxZ7QYfZpgGh4+sf/xFJLVa&#10;k+x6Q38lgPQbqNh3hX86/LRakNxq/dfFA8YNvWBuCM/Y40Nm8/lifSjkq+XsfiHPHg3xH+mLnu6b&#10;xf9iQEJ+wPMDtgPwkgLisQXGydOfLnjChz8etjVM/jj8BT95sz6EP356XG92FsAKvXJPFnmvJFEN&#10;aent5v4njJfdRszNfjv/9hGv7fvZ/vDDbAf7gtkAm4lvl5vdv24Gz7A/r2/2//d+tlvcDFb/s8bQ&#10;nRZ1TQaL/1GPxiX+sdPfvNXfrN8/vdng3Rawtts5/0jyh5X/8WG3efo7TOVX9FR8NVvP8ezXN/PD&#10;zv/jzUHsIoztfPHVVywGI7WdHb5f/7idEzhpiYbZ3ce/z3ZbNxYPmOl/3vjpMrs9GZIiS3+53nz1&#10;/rB5eOTxetST0x+mLhmcX2EO134O/+3xHw88hesXTOGibprJyHkQ09iNRuVwNHKDxZtKP0ud8pab&#10;p8UPq9mBLE2iOprw9Ot+aj5ca2oePr79iNl7HH1XnKVhhhaTcjLBv2SK4odPZ3o6fxuogXOL8F2a&#10;PPCg/5nkYdyAz90MQBLqshgOk5k1HI1rEiAaUU+LYVVOaGopGjEZNjUaIgjF5EgzPKEoqmFTjuHC&#10;CaMq8JiyiabnKaHI9LaJe8sYcW+pXUxMvt/M/7kfrDdvlrP1u8VX+y0cN1lS8iCnfxKxGc9xArkq&#10;6gKtT7vnTU8xrMdjaO20c0pBOYgj5cqBBCZyqqFfwVyT55PB9bfd4z9AJBAMDPBLN43BzYh1kcb3&#10;W1a36DbwMZntRMcGb5//tLkHxZ3BD7HB9VbZEdiqmTZOx01ZNJOSBzKIhWOkxbRqxo6nNVNYf89l&#10;PM78vdA0ao33gxgJ9yBpPCTuXU/u0KeHpxWowH+9GgwHz4OidKT4XRCBL1ciywHxAR7wRxEMhyBS&#10;TW0YDPcgU4zKgQkElxiEJrUNhH4HmWpY20CYGkEIfbKRxkqoLsY2EgLHbqSpEoJ+bKRCK3vc2G0q&#10;tLphJzJQ52i8iFQ+ybVK6zzXKK3zUZVpk9Z5bixplasGYV6HwTlbSigBg/Fx7QYsfgJVRLwpXHq7&#10;2VO8RqMXFvTOE2FI0ejOCIvNuuMwCc9rF4ZSCNmzpnZhdJyEx86GtwtjPJHw9CxhGjLcw/O6CFcj&#10;4ud1snC9LM7rZuH6WUQdFVW690Tx4GmKYwcC8vrmrdgMsHh6vfSa6MfBM5wQTM5gCWcKu0K/f9p8&#10;WNxtWOJwEpXjWcdvV2stVWEKQlOwLE6x/mv/uWWwiXQZdqNVjNsEOFiF8+TEJqJ9/nH+Ux47FtVh&#10;PrfC+U6AtJHzyKEJ2Mi/ZP8o/ymPlJFzCjRfbfYLwSb980PCO6FXqRxHFJaHKLkjeKc36gLenx/7&#10;U1Dy9Wy/lGfw80kRs1skoNb3/NNyMbv/xv18mD2u5GdWlQvgJOGhmPUvFuL64PVwGrpeMVzlxIcE&#10;8q5/v16AWsIXpYyHTRGp95qMB4mFiWc80+FoIoxGMZ5JXXhSWZfjYcWkG6/9csYDs8Yj60hntAsm&#10;J1U2bK3JR3neBJMVWMGEPHmKEnnfqQ0DaxRgqrGNo33vlHyv0RxYhIDTZHC06y0gZAJFbKdgOpD2&#10;TLMdNMZGithOMcwoKaI7eSyt7oa5RdqqmO5kmxWpPAcV6XyS6aBWemG/O7iP44spRxkgrfRci7TO&#10;1ZjEDOiJk8EMfwfEKUtUC0cRi4gjknMOfPhFPAtThngWmY+X8yxpW2ia5xz+U7hHhWEP9jRtZyiN&#10;SMEWtbIdMq2E5sweu3phfvFDYWPOkqM1IGKKYtSzcJWITb2j8Q/zn9JTuApqmifQ/kv/2VMxJER6&#10;KvZzFlv9AoZjWC6xSTFSSsU41rk2Fctl53zyqcR/nophsXhaXTH7lKaWTrlYUY6TDJVmB+w/UxhN&#10;xsh9WjCaGbA/T2E0LxgT8bFwNC+oiBekOJoWFKMckOYFBeewUiTNCyrOYVlNishYmWlUxMVqJKjs&#10;7lGSIZBNyfalzYrIWFNRls5sl9b5iDmigRVrnVKHJpbW+yTXR635aU3UzsSKVD9kRm00TCsf7ien&#10;McocB40V1cgeExRtHaVKvCW7bWQKjnJINpojrNQjnrqYQ9NvoKgyrwAOTj2zbLJo+h0Uw1xP9Uso&#10;sJyQa5t+C+PMSyj1S5jWublE7jxoDSlMU2mVfgXjaa6XlX4DuddZ6ReQnwGV1n+ZeZlUkxEan5+Z&#10;ldY+p+HTMUvULEDlDQbi66NYxvRQtipA5a0Y2nAUy3SwjhWfGQ+11nsOSatdW/o+UrJz6J9epJQN&#10;rMgOg63fwdJKCrQ9U0+GlsV9GNMhjpnM4j4Y6BDHZGVxH/10iGNCsngUFGa76qKXO1i0c7pKFo3Q&#10;YbTOEnddhV06S9x1FbbnLHHXVdiXc8TJvlDbYUPOEnddraOuXh5dUzMQXTObeHl4LX05zdrH4SRs&#10;Jfo79trxX/pPF4KzEKyyU4r/1n+68FWUAT/QKkZkAo+E52kVc8sXcHatYiN5v/CvrWITeShIWqtY&#10;MYRHQ+OIf7ULkhclQVCrdkE3ojwxzKYIQJccIlLXMva8ev2nU/PQPRpcp1VwLH0BjWkVw9KPDIH2&#10;x7oOd70PZxa73i68PbTXOVREIx3jToZ5xxC250K/gnXFIs1PfgULEyVNm/D0v3bapEJd1ESmbz1p&#10;ENW4KhmfNhkXNZkLKvlCCIj1Lu87L1rBqinEQrUZrI9entJ0mkjwZMQmWYvA8gfynkGB8oJIBkVH&#10;LxwJpW3RsUtDoZ7RGB24lLTqlMLouKWoKDg2cKDg0OKC6odSHB20lLwMZuBE+RK7PXG2ZFjYDYqT&#10;JWaDolTJiFMlVou0pjMtijVNkbAFpHWd0VG0bDUZZpRN6xRHbVPmINU2FgqOMmiN3aY4QWIjRemR&#10;ySij7yg5QiFw2qQoMzKBBkw1lVrfmRZpfWe1hNLOowYorWi0SI/thlcujReHOtMjEEW/BpDWdnYo&#10;RakQyoSkQFEipM4N7igPwglKA0kbkex8i7Mgtk2LkiBFRckZQ0tRDgSTyexdrO8MkFZ3zkBqfSsL&#10;2eca+lyDsNc+15AUbf4Ocg0XZwNgBykZQPbJygXQ1+CBPszP1TSeiPmY0n+6QF+wmvbAkrwQM8+u&#10;0JfFYKdb408Bg19olZIgFW6oVUqw4PVapVypKrxsuxiMNrrp/EI+cPdi7R2AdScwPLstuHdYXS1j&#10;rK5uitHoUpkotkv9rhi4613S0g6PjI5cgqT8OoZZZsT2MXsfsxv7yjOlDhhpaczOc/DqMXtTYfuV&#10;zMyyKgr8zIG0j9nLuq79Ppsp9tlcseo0DchPY/YGK5snYb2O2QteAEthNN+uKbgxcHRsU3KpQ4oD&#10;s3AM7hCTm0A6tmGyXaRAmmyXWEo3gTTZltXZFEiT7ZIrYY2uRZH7mBegU6Qodq94Z4wFFas7o+8o&#10;fMdeXLt/5L+UOnNYWukjvBlTV1QPd8SqM+8viuFHXM1h9VErnrZlYV3c0JdWfVNQ1YSBFUfxiPVN&#10;rCiOB0oGK9K9FDmk7YpC+dGU6mutdkW6LzJjIipxGHF4aWFp3WMM2l3UQ75ucurSqpeibaOHWvMV&#10;qlrMHkYRfc2FEilUFNOXOWVFMX3J5SAGlDYy2TkdBfVSv2RA6SGPbZ+ZDmq1ZyZPVNlAwbh7fX0w&#10;3gfjfTCO6gJrB+W/Ixi/OLomD0XhNU1wK7yOFw5z0bUrfKnboztyVxQehR36Pvr2ny4KR4sgBlvY&#10;Giu6hVuwl1Yx4pxAAzNpFaM1JpID62iXcyu8YBTtclSGBTywhXY5bLIkOTCBDjnRytEQe6X5T7c8&#10;7hbc4cHb8bBRlduHUdsWkUO7opb25rn9B/CqrWg1vDk6C4/ZKkbpeRLrGAEu3ICna0WLh7BXVx9H&#10;93H0+XE0JksaR/MgvnYcjSNTarf2PUZ1jdsRcNy9OSqrCaYHr30Pp1cMo6VeTS9rJ1F0axCNdeTn&#10;QQqi6S0vx6UbQHVMUVKok6JoZptB0bSWGXKKomMJrLCD1iY90oEEkeMUREcRTI19tvVz3jx4MQ+B&#10;npmGXMJCCINcqX8h3tT7T/GQtBrdLeV8S6jK9Bj+U7B61+IPxusPBug8+jOTooXdSl0Lk8ZruxaU&#10;SlVjN/qLUVVJ2dTRtcCzUAaOXQsqGK+ZoSWC1uZahMRrCZ204v0XSWGW9izY8L8cpCDas9gg2rHw&#10;YUMpSORYJON12h3tWDibmqJox2KDaMfCe29SkCgjK7mb06ZE+VjyT4LSZ27soN1FrndQm4RBvHXg&#10;YndG0RWiauj+5UE1xgP8VCj0957Hf4oHEiEEfW1BnIv1wkjwEP5ToNBkPK+jXLr3eL3HO/uw64zH&#10;g7VMPR4ne67t8UZYlKRcNsb1qJlMcZiimEu/KNmUo7AoibMjm+F1KomrKUcxU85LaKd2GlGNJduk&#10;RbTfy+Jo10c23sDRrq8aUZUr0E6dhfZ+2K9qAmn3VxXkRQ0g7QCxu9QE0h6w5BMJDSDtBAveg230&#10;LXKDJXyl2abIE+Ld2q0ioh9WAGn9xcbSGi951c5ql1Y6zprMYGmtl7yaaGFpvRcVrUwa6opWJivs&#10;IDc1H1UXT3PN0qqvh6UNFS1MIhI3WxWtS9ZcGG70MKov5qpQo4PxsiQH7RaUVjwXvVtQWu8NL49Z&#10;UJHeM/O41OO9GdNSogWlR3xmYEVbrsc1LXkbSNGiZGYuR2uSwMgg6eHOCY7UKlAcHabEmKmo1Sat&#10;88zwjOqMx1xCYSFplWf0FK1IZjVOu0JCy7kawxgH0V7rhivyjUZRHj1A8aK5ARXttUZEZes82mvd&#10;EPm3oLTSpfbBapVWes7LUOWYanrG8NVa69ifl2mWHulVlRlV2Fd4fGLRZGYNqOVRqkRBiTnW6TyU&#10;0HokQ+12jbQrLVGIYGPp0V7iiApT9bSSFJ5Y4OgMG0urvpxQeYfxGnE4vMLCqW82ltZ9BXdiY2nd&#10;5/wE7QANja+4UsRqllY9B8vG4KLTnI5QudHVaM2rsdVHmD8nwszuNneJxztkYlRAmhfHqAS7vbvo&#10;3Nk8OgYXo/uUasfGeokO+0L932OhfnYQuBXlyw4FyKO7AQyndc54J69FIxIryWeJuwEcshrtA5h8&#10;D6HDu5yD7tbu78LxwR3orqvhApEOcdfV0XlddUcB3IXt4u3o7ui+O5hz1dWLE1/keyjzRe7FSn3x&#10;91CxT1jlKkpO5Xyqyn9KygqBLb+wkKr2X/tPJ0ZbJ/FQHAkgffVf+08RQ1DKYog72+WIyAAOMWW7&#10;nDtOAfFiqxwiRcZDLNguRxQfz0Wc1yqHcxZJDDFcqxjWyVisY4OK24dAl1m1Kk/eBOKqVjG3+QQM&#10;vlUMzIfeF2Z72zPlkY7JYOj61+k/5bXKnEYc04olqkWM0iol7epqvSt0QmzRCuZLdWSNOdv+BpSS&#10;XmdHZRJNPH7r7YMSTJ/lwOVbGwcWz3Lg6a1yYOgiFxiI177/dJOLYgS0D/y6HW8Czk5ycipxVitg&#10;zSzXMWfAiFmsI42eMzd9lVBfJXR+lRBGZJrY5uH+Cya2mynWck+XcnEjoz9XtBqOp2EOX3RABqeL&#10;2GrohPVpOIiLD2mCaxEdhXP2KgGJInAKmg0UTOQQnXK2IkGJYm8+vTBtC3xGQCk4bZXA6LCbN7QY&#10;jcGrDjB81KCYU91rHXLLHnsDJ0plSwlV0p44kT2hXIeFpLWMRA1SCilSpGdE+DaS1rRk0VKkSNcN&#10;ba+x2hRpmzNfKZJWd4E8sI2kFZ4B0gqfZFoU5a/t1x9nr3M4Wtv2xIhS15QocQqCS/ucS8WykaC9&#10;FJ8XF57w+SZKMI4Q4l1wWxCd74FQjYalFaoJb/ZsMheoCQfvIGtCOTtOuiczB+LXUajv6u9hUFtp&#10;pKsFLCbt7JVUQGRT/ESWbDpCX4Rg2XNb/ykc19VZwIi1tk34/MQH3h7Dfzosblg4iNF/6T91aONf&#10;kf+uJ609aT2ftMJrpqSVY+Vrk9ZmOB4fS9unDRgqE0VfjVFPy1B/OER85wPFy0krTzXNzU5JK2Ls&#10;Fs4qq+8JiCZTWNZDOXmCEjEpLpBPUDSRyqBoFsVcIwHRHIqohrTk02Mal/s8vHna7ja6wOW5NFzQ&#10;sbe7/tMlPDA84Fo6pGIn6xF6C95b8LMtOBWHJBYcv4RBu7YFV/V0zWQ8CfcxewuOYz+8BW8aulYX&#10;bcCUvdiAcz6+zX6jxKLFflMwnEBo6y0X1iYY2npTxiHB0La7poqptB3adpvt0KabC7hSDB37kv1P&#10;2qEjX77sIsWIEg0mSJRmICciIJ+eE8mGlNAzLPadXyhoX0Czw9WLHRSGA/wTVH9xSMajBO3xTsV/&#10;inuSkCy8Yv+l/xQhiY46lpvEhSHbIZPdI/jPPlLZ9fd2ffF0+b1dRLtSP8dU+Op+boIjpmFUYQ3w&#10;w2iEohx2L97P6QOoJ2OXfb+Go5PMQZunK2QxWYvoVCS5mBQk8nWcXk9RtLPjpG8KE7k7zq+nMNrf&#10;cT47hdEeD3XgSIymMNrlZU6M1U4PCDZO5PZQgGppJ3J8eSSt5sI+65fIT1gW4Mvdja7F51dRDjpV&#10;EWWSAhAzCwtI65pcuoGjdc05aFF179R/t8V6FzMMjBJO+2IkXMwxeDUnyzFc2rSj8sKlalF800Yg&#10;qNWUqQ3j1/ML/yk8A/Ub54jRRAVaKNzyIP5TwFxGuoMk9SH8p7wlDpfGv7t9t9v+uCUWF/2IS9vd&#10;laKwssJMvtttFluJz0gYEt/Rn/4ACgiPTT9+v5n/cz9Yb94scdXy4qv9djE/YFjz2D/9k/A8+Xsf&#10;Rm8eHgYfaaGkcZOinuBCX3+Xp+coRTVsSpRZ8X5u3DI6mjRM0RH9LP+SIDT1dIqKH2Y58+U3Hw+D&#10;OT1iXI+pIJm3hDfj8fQkJ3tUDrWQWNjzfjv4+LRa46ft/vXN8nDY3r56tZ8vF0+z/TVYIIhBQgJ/&#10;kRILWJqx0++owN5BObr4uFu+mE7CLSTEB6+X7Sh8Nce7e9fXu9N8de1z50cRTU/kIMsURtOTYkQp&#10;awNIE0Hcw4ljGVMgTU+qIVFBA0jTE2DYSJqg1Hytu4Gk2WAWSfNBYNhtivggrp01excRQpxlm4E6&#10;R+MRIyz40EmjfxElpEyTofKIEvLtHxaQ1jlRQgtIq1ypqeeEny8npGHCeSfYlZeTQnfmHSxLK5XD&#10;5XJEvmA3WsW4TZCDVThPTmxilo3iijR+LGZ3K9GErSWi2XGUHSYREch20vrLU0N6WbPVdjkbfJit&#10;6Mg8/Oe6x0538WYFzwyd7Derx/tvH1cr+ovVevBMNfj0c/RF+BuBO3yUPOTPf8J2tz98PdsvBYef&#10;Qc2a3e4279f3/NNyMbv/xv18mD2u5Gd+fWgxkYk9Eyf66e3m/idwrf6UoReeMoShn7CmX2SNv8LO&#10;SJzuyHNjMsWtjvwUxZokXcaMsq4aLCi50erJ7fz9/vDdYvPEA/sDqpt4rISCuSPfwdwKGRL2dGkS&#10;6ZQ1uVr2XO6MtmEaaRZNmlDquRwYMJozYXuliaM505SScAaOdt+8u95oj3bfxTjToIgx8QZTA0kz&#10;JjTGblLEmApwPbNzEWXKY2nKhKJRG0orvBhTgtDQVESZqtwA0DrHEa8ZKK31HJLWOh/hb7VJaz0H&#10;pJWuGtSzr98t+8quJ8IikSG8C4WPvKKIN31Z3SbNZCJrNALJTB5LM621tuO3cXJL2oZyyjYy5A7P&#10;mbbn+dxOMhijVjBuN/ThZg57+rsN9SBuGYwM661LjnaiE1PDmXatfRAW5m4RzT5VpDrOpu4JXU/o&#10;Dncf/z7bIR3IHFWYqfsHsl+/UhqMvHLC6PBLTATiy0g8+qzjXlKONEOibzzBHrx9/tPmfvH6Zvb+&#10;sGF74qlYkmccDYthhf2DwDoyOtxijcBLUoTTcniSIYSteymhE9Okydopn8ORXdKWIyvUBAOnbzwP&#10;UhRNL8YlKIEBo/kcb+9JYSJqwffLGDiaWTALS3E0scCtSXZ7TolFCqNpBepVzV5FVI74SQoT8Tii&#10;J65TPT35OfTkYhePF8NrdBjgL/fwdLkR/KMsDGT9Hj2KvKjMpayY4zLuXq+smIChVKPNI4vQKVm4&#10;ZtErKe3nJy36tAgNhvX7pzcb5JJgbT/1O+1pbSv1olzsE/lKZMku9aKYOJVPjJTDsj5dTsIK3YSS&#10;sHKwPw4ivGJmRLbct3nSpnZrgxlPyqF6CqNdKZ9dZ+BErlQuReP1Ot2c2JfScpIBpH0p7291Rwlo&#10;IO1MS164MYC0M8UiGJIQac8id8qXdhtAkT/FAV0mUuRRkQ+zO0cjMaSzwLIyWJHC5SK69M1FqREM&#10;uwyWVrqcXWd1UWu94AIqQ1vRMZSjCd/SZrRLK56WH219adU3cnlcikWG6qgvnNlmYsGnHaXQO1v3&#10;0UGUBaqtbCyt+2aY6WN01z0C3gxWpHu5WtLoo9Y9Lpmzm6WHfD3ONUurXhKL6ZiPzqKspkQijRER&#10;nUXpLshLJjTVaobXU/FhohaUHvS4vtDsYHQaZckE2YLSZoar84xhGh1HWcj9manaaU9oaDtn8VJV&#10;RcdREk12TQIvCqnq2dJnr4/pHvxkXR0mhAir/MKaOE2UzSpBaeBrdz5x3i4MtZCwX0FrF0bHSdgX&#10;jrcLY0SRsF/DaxcmS0nSYe2tQ9z1Eavn52iEDB6jn9dNx4vvwjFPHY1xPY2zePnX47oa+HQ7Ohkf&#10;anuon+8Qd10Na6Id4u6VStCO0dkh7roq1+V2ipMpoLYHut+O/ju9IA86QbKVJvgFoRjsITTVcZ6V&#10;GwtFUL/Pi/pPye+6TevgN61RFh1FimdWHVfL4wAlFpOVumxgB04iXeg4cAl8g+XAKFpbBy4hciFh&#10;5DvpP10NpusGmEA7How09eNoiD2O/3R4qOZkuaHfXuy/959OzgW8o44TwRynh+dtbZ5LkcOrtoq5&#10;C/LgMVvFyFOjr/CGrWKuyhWerlVMZnEfjvdVCv/upDZMRxqOsx25djiOck0kq8US4PhoxOY0RY5Z&#10;bfwGhkmicRyZF4iIz42/OKstZlHHrJoqE5Ucs4nQErBYgZCecc3emJh7igJ7G1BKPlabNasfpMOS&#10;DIomx3J+VoKiIxI5MTzpEVQb2kIUO9WKjgKPWvnM+bUwskuO/MEMA5nB4Hg5l6GADM5HBliWL7hr&#10;9jqkKDlCHKV9fbl3UP2q629j1RU2NHVQXH5wbQdVDHGUrjB4bD+tsZUjdlD6sj6kjq/noOQcV+0V&#10;Th2U3N6sJbSDkpSXNPaYTYbNCAZfLuvjWF2DaP9kg2j3hC0OuNsuAYnck6TMTpui3ROyahaKdk/k&#10;KVOdaPckl/UlTYmyw5JHOm1KlBsmLycd+sy9XDa1YmeRLnaKtLMCThG6f7lTlOCz45RhEeo4041a&#10;A5cYRoIPS/2nhKcSPHfsrOz9Zu83fxt+E2M69ZtsMa/tN1GOVLgjxGu9qdFvi8S1tihYcpEdLcOG&#10;TOpFoR1dmIYN+JK30V7t1HmO0TiONI++UXvPLI52oBzfpTjagVYNn1CQtgddPzpiWow0GqSdKA63&#10;sDum3Sg20plA2o+WU/KBhoa0K0UVio0UOdOS1w4NqMif0j1UZquitVZaJTabRcmzoKmyLDNYWukY&#10;ehksrXW6+9Bul9Z7IYdnpC8wWmut5Ma4dCxQ9jK0nirf7T5q3de8Xm4Mh2itNdfFaKlV1iEtqGis&#10;Z0ZWdHDyKNfDaKW1pD0XxoCgioqghkbuk0yVhaLfo5Qc7ZHqne5NOELxOr7VQa33XKO01sd8draB&#10;FK2zZpCiZVZg2OOK1l1CyzMjgYL6IDPmcyitNkWj3VZ5tMia751Wea53scZpadtqk9a4HFyTvrz4&#10;zj+5li0dB+mdf8aQok2OQVMjPq/caBWtMgQpXMZojk4sKR2FcBGt3UFaKAlQXAZgtUoP9Jp3ZFut&#10;0lrHAQGZZmm9V1w1YWFpvRe45NPuoh7rJZ/KbmBRAXHoYsl7jIw+xnf+8VYsC0trvsQhPGa74jv/&#10;4CzNsUWXhxzbNcn0kVaoglSRbZfWfcUJWKuPWvdczWF1Uau+ajLMAxdBHZslt/umQz668w/tsbWV&#10;3vknSH2gatdz2IFqPq7FkEXI9/keZZ/VjMsi3wWS3l5hQI6cFPnZljtkFUk345JmwlmO7Yrs7/yj&#10;ShmrVKu/8+9AdW2UKdvODks6R4DcGK8qwSlYGTT+HoPPVxjkdiR6ufYSCUS2PJTDSPaJMf8pCTI6&#10;lJFGPE59kBIy/7X/FDFEpSzWtf0BIafIySFJ+WUvt6KFgLH1uQgVGY/uHGxrH8JAlkOg1y6HYx+o&#10;uwjiWuXcY7vKVfzKQ8dTKSbCQxFYtT7U1aE0HSVGAoaQoRXMSQUC4t+n/5T3KtpAINOKJe/gvCc2&#10;HYVKFACzLtpflL/0Dxpue++47I9fZzhVynfPf0o3kSVmsa6jVFylHsh861NB4xkPRL1VDhRd5JAa&#10;aOsF6DfLFWEzg2++/3Sz0F0LAfLcigfazHgdxVagxCzWcS2otzenz+w3IuGdzm7781l+xe28mO5p&#10;gpwtyS+YIB9Nh/Xw9ISWEU5oAVmkfUg4+oyuEZQZflF6nDINsjjWlhsv5JwBLaKDecqipCA6h1JQ&#10;CsVA0WE8BfEpShTCU6bJQNEBPPYhWDAwnyET4K4O5Jeou6SDd85Xpa3RkXtR8RHJqWqilLiUhbka&#10;gePSQpwQ5405RseihDgfX5M2KUqHA8NWUbT1CDlzS0e0wBmUVCB7YSqbivSPUpQpNtqk1V1wotjq&#10;nVZ4Bkgr3F0dmLy3KA1Oif60QXESnBb0jfZE243siRFlwBVMn2+xg7I+35ILV+3tJReXTGDoU8RH&#10;o9uK+IR9e8+Ri/eE4kptTTagEkKK5aw2nkkGDP6q6+pAYegwqK1gLuI63j/muar/FM5KKsAz3QTP&#10;tt/v6QAlbe2BCy87Ai6R6mDn0k0EGm0PjF+R71pPfaGznvryOc6/1kk2mEcp9WUmc3Xqi01E5MUp&#10;TC9LVIqc1FRGFxDW4xB7X059OZzWJBBzNLAbcvCI93nkHambZr7nXEBIjCxF0cy35KL/pCmajmGl&#10;0kLRXIwZSwKCl2j059PjK5d7Trx52k54ieOkZX8awzxm8p5HciUdUr0f6GsEfxs1ggjTUj/AvO/q&#10;fuBYI4hbEWrKA7Lx9TWC+hpDXK3gc6YXu4E0PD+xmpKe1X5CewHKXCQQUfpjDOudYmgfYGJoD8Dl&#10;HimG9gCUh0naoR1ATR4txdBxOHmRBENH4XIVQLK3LEp6mCBRyuPYkE/PFWXXeqFneIeLTma42M1h&#10;OMDLYQy8PDwEBMVXPEqyTk6EZKxlhSTQPCsgCoUGPiLynxL09d6y95a/DW8JW5l6S17rvrq3RDmh&#10;W2dsioocZuwtxzitAB6EDy676gGgkgvR3vA0anKr9lrk1GGmIJHH5Dy2HNWiUbTL5DR2CqOdJt82&#10;YzRGe02p507CPO03cdsOMsZpa7TjRJYbBY0JjHadQLBxIucptyomQJH7zCNpNRd8rWKKpBXNlw0Z&#10;XYsWDKQUPwXSqubDsiwgrWsiBqmOosp5zqqLqntq8LvNql/MUzBKOJGNkXAxU+GBmyUhLhEc1lM9&#10;sfCfLquMSQPWgyty2pK31GriRmH8ehD/KWCuiqdLzB2fhQqntmeSYcAzO47D6QlST5C6CNLx1kA+&#10;kzzcqci/f35Hh9DAF+9m2+Xj/OvZYab/zX9xuyg3y83qfrH78v8FAAAA//8DAFBLAwQUAAYACAAA&#10;ACEAT/eVMt0AAAAGAQAADwAAAGRycy9kb3ducmV2LnhtbEyPzU7DMBCE70i8g7VI3KhTWkoV4lSo&#10;FSDRAyLlAdx48yPsdWS7aXh7Fi5wGWk1o5lvi83krBgxxN6TgvksA4FUe9NTq+Dj8HSzBhGTJqOt&#10;J1TwhRE25eVFoXPjz/SOY5VawSUUc62gS2nIpYx1h07HmR+Q2Gt8cDrxGVppgj5zubPyNstW0ume&#10;eKHTA247rD+rk1Pwsgu71zimt2ztn7f7yjbNoRqVur6aHh9AJJzSXxh+8BkdSmY6+hOZKKwCfiT9&#10;KnuL5d0KxJFDy8X9HGRZyP/45TcAAAD//wMAUEsBAi0AFAAGAAgAAAAhALaDOJL+AAAA4QEAABMA&#10;AAAAAAAAAAAAAAAAAAAAAFtDb250ZW50X1R5cGVzXS54bWxQSwECLQAUAAYACAAAACEAOP0h/9YA&#10;AACUAQAACwAAAAAAAAAAAAAAAAAvAQAAX3JlbHMvLnJlbHNQSwECLQAUAAYACAAAACEA6w/Oo1kk&#10;AACuBAEADgAAAAAAAAAAAAAAAAAuAgAAZHJzL2Uyb0RvYy54bWxQSwECLQAUAAYACAAAACEAT/eV&#10;Mt0AAAAGAQAADwAAAAAAAAAAAAAAAACzJgAAZHJzL2Rvd25yZXYueG1sUEsFBgAAAAAEAAQA8wAA&#10;AL0nAAAAAA==&#10;">
                     <v:rect id="Rechthoek 3" o:spid="_x0000_s1027" style="position:absolute;width:1945;height:91257;visibility:visible;mso-wrap-style:square;v-text-anchor:middle" o:gfxdata="UEsDBBQABgAIAAAAIQDw94q7/QAAAOIBAAATAAAAW0NvbnRlbnRfVHlwZXNdLnhtbJSRzUrEMBDH&#10;74LvEOYqbaoHEWm6B6tHFV0fYEimbdg2CZlYd9/edD8u4goeZ+b/8SOpV9tpFDNFtt4puC4rEOS0&#10;N9b1Cj7WT8UdCE7oDI7ekYIdMayay4t6vQvEIrsdKxhSCvdSsh5oQi59IJcvnY8TpjzGXgbUG+xJ&#10;3lTVrdTeJXKpSEsGNHVLHX6OSTxu8/pAEmlkEA8H4dKlAEMYrcaUSeXszI+W4thQZudew4MNfJUx&#10;QP7asFzOFxx9L/lpojUkXjGmZ5wyhjSRJQ8YKGvKv1MWzIkL33VWU9lGfl98J6hz4cZ/uUjzf7Pb&#10;bHuj+ZQu9z/UfAMAAP//AwBQSwMEFAAGAAgAAAAhADHdX2HSAAAAjwEAAAsAAABfcmVscy8ucmVs&#10;c6SQwWrDMAyG74O9g9G9cdpDGaNOb4VeSwe7CltJTGPLWCZt376mMFhGbzvqF/o+8e/2tzCpmbJ4&#10;jgbWTQuKomXn42Dg63xYfYCSgtHhxJEM3Elg372/7U40YalHMvokqlKiGBhLSZ9aix0poDScKNZN&#10;zzlgqWMedEJ7wYH0pm23Ov9mQLdgqqMzkI9uA+p8T9X8hx28zSzcl8Zy0Nz33r6iasfXeKK5UjAP&#10;VAy4LM8w09zU50C/9q7/6ZURE31X/kL8TKv1x6wXNXYPAAAA//8DAFBLAwQUAAYACAAAACEAMy8F&#10;nkEAAAA5AAAAEAAAAGRycy9zaGFwZXhtbC54bWyysa/IzVEoSy0qzszPs1Uy1DNQUkjNS85PycxL&#10;t1UKDXHTtVBSKC5JzEtJzMnPS7VVqkwtVrK34+UCAAAA//8DAFBLAwQUAAYACAAAACEAP6bvmMUA&#10;AADaAAAADwAAAGRycy9kb3ducmV2LnhtbESPQWvCQBSE7wX/w/KE3upGC1Kjq4ggtBQp1SDt7Zl9&#10;zaZm34bs1qT+elcQPA4z8w0zW3S2EidqfOlYwXCQgCDOnS65UJDt1k8vIHxA1lg5JgX/5GEx7z3M&#10;MNWu5U86bUMhIoR9igpMCHUqpc8NWfQDVxNH78c1FkOUTSF1g22E20qOkmQsLZYcFwzWtDKUH7d/&#10;VoH7PU+y93ZzPOzMJN9/j4qvt49Wqcd+t5yCCNSFe/jWftUKnuF6Jd4AOb8AAAD//wMAUEsBAi0A&#10;FAAGAAgAAAAhAPD3irv9AAAA4gEAABMAAAAAAAAAAAAAAAAAAAAAAFtDb250ZW50X1R5cGVzXS54&#10;bWxQSwECLQAUAAYACAAAACEAMd1fYdIAAACPAQAACwAAAAAAAAAAAAAAAAAuAQAAX3JlbHMvLnJl&#10;bHNQSwECLQAUAAYACAAAACEAMy8FnkEAAAA5AAAAEAAAAAAAAAAAAAAAAAApAgAAZHJzL3NoYXBl&#10;eG1sLnhtbFBLAQItABQABgAIAAAAIQA/pu+YxQAAANoAAAAPAAAAAAAAAAAAAAAAAJgCAABkcnMv&#10;ZG93bnJldi54bWxQSwUGAAAAAAQABAD1AAAAigMAAAAA&#10;" fillcolor="#44546a [3215]" stroked="f" strokeweight="1pt"/>
@@ -3671,7 +3671,7 @@
                             <w:txbxContent>
                               <w:p>
                                 <w:pPr>
-                                  <w:pStyle w:val="Geenafstand"/>
+                                  <w:pStyle w:val="NoSpacing"/>
                                   <w:rPr>
                                     <w:color w:val="5B9BD5" w:themeColor="accent1"/>
                                     <w:sz w:val="26"/>
@@ -3706,7 +3706,7 @@
                               </w:p>
                               <w:p>
                                 <w:pPr>
-                                  <w:pStyle w:val="Geenafstand"/>
+                                  <w:pStyle w:val="NoSpacing"/>
                                   <w:rPr>
                                     <w:color w:val="5B9BD5" w:themeColor="accent1"/>
                                     <w:sz w:val="26"/>
@@ -3719,8 +3719,18 @@
                                     <w:sz w:val="26"/>
                                     <w:szCs w:val="26"/>
                                   </w:rPr>
-                                  <w:t>Steven Logghe</w:t>
+                                  <w:t xml:space="preserve">Steven </w:t>
                                 </w:r>
+                                <w:proofErr w:type="spellStart"/>
+                                <w:r>
+                                  <w:rPr>
+                                    <w:color w:val="5B9BD5" w:themeColor="accent1"/>
+                                    <w:sz w:val="26"/>
+                                    <w:szCs w:val="26"/>
+                                  </w:rPr>
+                                  <w:t>Logghe</w:t>
+                                </w:r>
+                                <w:proofErr w:type="spellEnd"/>
                               </w:p>
                             </w:txbxContent>
                           </wps:txbx>
@@ -3742,7 +3752,7 @@
                   </wp:anchor>
                 </w:drawing>
               </mc:Choice>
-              <mc:Fallback xmlns:w15="http://schemas.microsoft.com/office/word/2012/wordml">
+              <mc:Fallback>
                 <w:pict>
                   <v:shapetype id="_x0000_t202" coordsize="21600,21600" o:spt="202" path="m,l,21600r21600,l21600,xe">
                     <v:stroke joinstyle="miter"/>
@@ -3890,7 +3900,7 @@
                             <w:txbxContent>
                               <w:p>
                                 <w:pPr>
-                                  <w:pStyle w:val="Geenafstand"/>
+                                  <w:pStyle w:val="NoSpacing"/>
                                   <w:rPr>
                                     <w:rFonts w:asciiTheme="majorHAnsi" w:eastAsiaTheme="majorEastAsia" w:hAnsiTheme="majorHAnsi" w:cstheme="majorBidi"/>
                                     <w:color w:val="262626" w:themeColor="text1" w:themeTint="D9"/>
@@ -3980,7 +3990,7 @@
                   </wp:anchor>
                 </w:drawing>
               </mc:Choice>
-              <mc:Fallback xmlns:w15="http://schemas.microsoft.com/office/word/2012/wordml">
+              <mc:Fallback>
                 <w:pict>
                   <v:shape id="Tekstvak 1" o:spid="_x0000_s1056" type="#_x0000_t202" style="position:absolute;margin-left:293.05pt;margin-top:0;width:344.25pt;height:195pt;z-index:251660288;visibility:visible;mso-wrap-style:square;mso-width-percent:0;mso-height-percent:0;mso-top-percent:175;mso-wrap-distance-left:9pt;mso-wrap-distance-top:0;mso-wrap-distance-right:9pt;mso-wrap-distance-bottom:0;mso-position-horizontal:right;mso-position-horizontal-relative:page;mso-position-vertical-relative:page;mso-width-percent:0;mso-height-percent:0;mso-top-percent:175;mso-width-relative:page;mso-height-relative:margin;v-text-anchor:top" o:gfxdata="UEsDBBQABgAIAAAAIQC2gziS/gAAAOEBAAATAAAAW0NvbnRlbnRfVHlwZXNdLnhtbJSRQU7DMBBF&#10;90jcwfIWJU67QAgl6YK0S0CoHGBkTxKLZGx5TGhvj5O2G0SRWNoz/78nu9wcxkFMGNg6quQqL6RA&#10;0s5Y6ir5vt9lD1JwBDIwOMJKHpHlpr69KfdHjyxSmriSfYz+USnWPY7AufNIadK6MEJMx9ApD/oD&#10;OlTrorhX2lFEilmcO2RdNtjC5xDF9pCuTyYBB5bi6bQ4syoJ3g9WQ0ymaiLzg5KdCXlKLjvcW893&#10;SUOqXwnz5DrgnHtJTxOsQfEKIT7DmDSUCaxw7Rqn8787ZsmRM9e2VmPeBN4uqYvTtW7jvijg9N/y&#10;JsXecLq0q+WD6m8AAAD//wMAUEsDBBQABgAIAAAAIQA4/SH/1gAAAJQBAAALAAAAX3JlbHMvLnJl&#10;bHOkkMFqwzAMhu+DvYPRfXGawxijTi+j0GvpHsDYimMaW0Yy2fr2M4PBMnrbUb/Q94l/f/hMi1qR&#10;JVI2sOt6UJgd+ZiDgffL8ekFlFSbvV0oo4EbChzGx4f9GRdb25HMsYhqlCwG5lrLq9biZkxWOiqY&#10;22YiTra2kYMu1l1tQD30/bPm3wwYN0x18gb45AdQl1tp5j/sFB2T0FQ7R0nTNEV3j6o9feQzro1i&#10;OWA14Fm+Q8a1a8+Bvu/d/dMb2JY5uiPbhG/ktn4cqGU/er3pcvwCAAD//wMAUEsDBBQABgAIAAAA&#10;IQDSTRI6eQIAAFoFAAAOAAAAZHJzL2Uyb0RvYy54bWysVEtv2zAMvg/YfxB0X52kry2IU2QtOgwo&#10;2mLp0LMiS41RSdQkJnb260vJdlJ0u3TYRabFj++Pml201rCtCrEGV/Lx0Ygz5SRUtXsq+c+H60+f&#10;OYsoXCUMOFXynYr8Yv7xw6zxUzWBNZhKBUZOXJw2vuRrRD8tiijXyop4BF45UmoIViD9hqeiCqIh&#10;79YUk9HorGggVD6AVDHS7VWn5PPsX2sl8U7rqJCZklNumM+Qz1U6i/lMTJ+C8Ota9mmIf8jCitpR&#10;0L2rK4GCbUL9hytbywARNB5JsAVoXUuVa6BqxqM31SzXwqtcCzUn+n2b4v9zK2+394HVFc2OMycs&#10;jehBPUfcimc2Tt1pfJwSaOkJhu1XaBOyv490mYpudbDpS+Uw0lOfd/veqhaZpMuT4/Pxl/NTziTp&#10;JifnZ6ej3P3iYO5DxG8KLEtCyQMNL/dUbG8iUkiCDpAUzcF1bUweoHGsKfnZ8ekoG+w1ZGFcwqpM&#10;hd5NKqlLPUu4MyphjPuhNLUiV5AuMgnVpQlsK4g+QkrlMBef/RI6oTQl8R7DHn/I6j3GXR1DZHC4&#10;N7a1g5Crf5N29TykrDs8NfJV3UnEdtVmDkyGya6g2tHAA3QLE728rmkoNyLivQi0ITRj2nq8o0Mb&#10;oOZDL3G2hvD7b/cJT8QlLWcNbVzJ46+NCIoz890RpdN6DkIYhNUguI29BJoC0ZSyySIZBDSDqAPY&#10;R3oMFikKqYSTFKvkOIiX2O09PSZSLRYZREvoBd64pZfJdRpKothD+yiC73mIROFbGHZRTN/QscMm&#10;SweLDYKuM1dTX7su9v2mBc4U7h+b9EK8/s+ow5M4fwEAAP//AwBQSwMEFAAGAAgAAAAhAJLZb+ne&#10;AAAABQEAAA8AAABkcnMvZG93bnJldi54bWxMj81OwzAQhO9IvIO1SNyoDRVVCNlUCInyI4RoyYWb&#10;Gy9JhL2OYqdNeXoMF7isNJrRzLfFcnJW7GgInWeE85kCQVx703GDUL3dnWUgQtRstPVMCAcKsCyP&#10;jwqdG7/nNe02sRGphEOuEdoY+1zKULfkdJj5njh5H35wOiY5NNIMep/KnZUXSi2k0x2nhVb3dNtS&#10;/bkZHcLqsXq/f/hq5usXexhXryoL1dMz4unJdHMNItIU/8Lwg5/QoUxMWz+yCcIipEfi703eIssu&#10;QWwR5ldKgSwL+Z++/AYAAP//AwBQSwECLQAUAAYACAAAACEAtoM4kv4AAADhAQAAEwAAAAAAAAAA&#10;AAAAAAAAAAAAW0NvbnRlbnRfVHlwZXNdLnhtbFBLAQItABQABgAIAAAAIQA4/SH/1gAAAJQBAAAL&#10;AAAAAAAAAAAAAAAAAC8BAABfcmVscy8ucmVsc1BLAQItABQABgAIAAAAIQDSTRI6eQIAAFoFAAAO&#10;AAAAAAAAAAAAAAAAAC4CAABkcnMvZTJvRG9jLnhtbFBLAQItABQABgAIAAAAIQCS2W/p3gAAAAUB&#10;AAAPAAAAAAAAAAAAAAAAANMEAABkcnMvZG93bnJldi54bWxQSwUGAAAAAAQABADzAAAA3gUAAAAA&#10;" filled="f" stroked="f" strokeweight=".5pt">
                     <v:textbox inset="0,0,0,0">
@@ -4095,7 +4105,7 @@
       <w:sdtContent>
         <w:p>
           <w:pPr>
-            <w:pStyle w:val="Kopvaninhoudsopgave"/>
+            <w:pStyle w:val="TOCHeading"/>
           </w:pPr>
           <w:r>
             <w:t>Inhoudsopgave</w:t>
@@ -4103,7 +4113,7 @@
         </w:p>
         <w:p>
           <w:pPr>
-            <w:pStyle w:val="Inhopg1"/>
+            <w:pStyle w:val="TOC1"/>
             <w:tabs>
               <w:tab w:val="right" w:leader="dot" w:pos="9062"/>
             </w:tabs>
@@ -4122,7 +4132,7 @@
           <w:r>
             <w:fldChar w:fldCharType="separate"/>
           </w:r>
-          <w:hyperlink w:anchor="_Toc479844420" w:history="1">
+          <w:hyperlink w:anchor="_Toc479886664" w:history="1">
             <w:r>
               <w:rPr>
                 <w:rStyle w:val="Hyperlink"/>
@@ -4149,7 +4159,7 @@
                 <w:noProof/>
                 <w:webHidden/>
               </w:rPr>
-              <w:instrText xml:space="preserve"> PAGEREF _Toc479844420 \h </w:instrText>
+              <w:instrText xml:space="preserve"> PAGEREF _Toc479886664 \h </w:instrText>
             </w:r>
             <w:r>
               <w:rPr>
@@ -4182,7 +4192,7 @@
         </w:p>
         <w:p>
           <w:pPr>
-            <w:pStyle w:val="Inhopg1"/>
+            <w:pStyle w:val="TOC1"/>
             <w:tabs>
               <w:tab w:val="right" w:leader="dot" w:pos="9062"/>
             </w:tabs>
@@ -4192,7 +4202,7 @@
               <w:lang w:eastAsia="nl-NL"/>
             </w:rPr>
           </w:pPr>
-          <w:hyperlink w:anchor="_Toc479844421" w:history="1">
+          <w:hyperlink w:anchor="_Toc479886665" w:history="1">
             <w:r>
               <w:rPr>
                 <w:rStyle w:val="Hyperlink"/>
@@ -4219,7 +4229,7 @@
                 <w:noProof/>
                 <w:webHidden/>
               </w:rPr>
-              <w:instrText xml:space="preserve"> PAGEREF _Toc479844421 \h </w:instrText>
+              <w:instrText xml:space="preserve"> PAGEREF _Toc479886665 \h </w:instrText>
             </w:r>
             <w:r>
               <w:rPr>
@@ -4252,7 +4262,7 @@
         </w:p>
         <w:p>
           <w:pPr>
-            <w:pStyle w:val="Inhopg1"/>
+            <w:pStyle w:val="TOC1"/>
             <w:tabs>
               <w:tab w:val="right" w:leader="dot" w:pos="9062"/>
             </w:tabs>
@@ -4262,7 +4272,7 @@
               <w:lang w:eastAsia="nl-NL"/>
             </w:rPr>
           </w:pPr>
-          <w:hyperlink w:anchor="_Toc479844422" w:history="1">
+          <w:hyperlink w:anchor="_Toc479886666" w:history="1">
             <w:r>
               <w:rPr>
                 <w:rStyle w:val="Hyperlink"/>
@@ -4289,7 +4299,7 @@
                 <w:noProof/>
                 <w:webHidden/>
               </w:rPr>
-              <w:instrText xml:space="preserve"> PAGEREF _Toc479844422 \h </w:instrText>
+              <w:instrText xml:space="preserve"> PAGEREF _Toc479886666 \h </w:instrText>
             </w:r>
             <w:r>
               <w:rPr>
@@ -4333,7 +4343,7 @@
     </w:sdt>
     <w:p>
       <w:pPr>
-        <w:pStyle w:val="Geenafstand"/>
+        <w:pStyle w:val="NoSpacing"/>
       </w:pPr>
       <w:r>
         <w:br w:type="page"/>
@@ -4341,10 +4351,10 @@
     </w:p>
     <w:p>
       <w:pPr>
-        <w:pStyle w:val="Kop1"/>
+        <w:pStyle w:val="Heading1"/>
       </w:pPr>
       <w:bookmarkStart w:id="0" w:name="_Toc475436309"/>
-      <w:bookmarkStart w:id="1" w:name="_Toc479844420"/>
+      <w:bookmarkStart w:id="1" w:name="_Toc479886664"/>
       <w:r>
         <w:lastRenderedPageBreak/>
         <w:t>Inleiding</w:t>
@@ -4354,7 +4364,7 @@
     </w:p>
     <w:p>
       <w:pPr>
-        <w:pStyle w:val="Geenafstand"/>
+        <w:pStyle w:val="NoSpacing"/>
       </w:pPr>
       <w:r>
         <w:t xml:space="preserve">Het </w:t>
@@ -4363,18 +4373,12 @@
         <w:t>doel</w:t>
       </w:r>
       <w:r>
-        <w:t xml:space="preserve"> van dit document om interview</w:t>
-      </w:r>
-      <w:r>
-        <w:t xml:space="preserve">vragen </w:t>
-      </w:r>
-      <w:r>
-        <w:t>op te stellen en voor te bereiden voor het interview.</w:t>
+        <w:t xml:space="preserve"> van dit document om interviewvragen op te stellen en voor te bereiden voor het interview.</w:t>
       </w:r>
     </w:p>
     <w:p>
       <w:pPr>
-        <w:pStyle w:val="Geenafstand"/>
+        <w:pStyle w:val="NoSpacing"/>
       </w:pPr>
       <w:r>
         <w:t>Deze vragen zullen gesteld worden aan de opdrachtgever wanneer er een interview is ingepland.</w:t>
@@ -4382,20 +4386,20 @@
     </w:p>
     <w:p>
       <w:pPr>
-        <w:pStyle w:val="Geenafstand"/>
+        <w:pStyle w:val="NoSpacing"/>
       </w:pPr>
     </w:p>
     <w:p>
       <w:pPr>
-        <w:pStyle w:val="Geenafstand"/>
+        <w:pStyle w:val="NoSpacing"/>
       </w:pPr>
     </w:p>
     <w:p>
       <w:pPr>
-        <w:pStyle w:val="Kop1"/>
+        <w:pStyle w:val="Heading1"/>
       </w:pPr>
       <w:bookmarkStart w:id="2" w:name="_Toc475436310"/>
-      <w:bookmarkStart w:id="3" w:name="_Toc479844421"/>
+      <w:bookmarkStart w:id="3" w:name="_Toc479886665"/>
       <w:r>
         <w:t>Vragen</w:t>
       </w:r>
@@ -4404,10 +4408,10 @@
     </w:p>
     <w:p>
       <w:pPr>
-        <w:pStyle w:val="Geenafstand"/>
+        <w:pStyle w:val="NoSpacing"/>
         <w:numPr>
           <w:ilvl w:val="0"/>
-          <w:numId w:val="7"/>
+          <w:numId w:val="8"/>
         </w:numPr>
         <w:rPr>
           <w:b/>
@@ -4422,25 +4426,20 @@
     </w:p>
     <w:p>
       <w:pPr>
-        <w:pStyle w:val="Geenafstand"/>
-        <w:ind w:left="708"/>
-      </w:pPr>
-      <w:r>
-        <w:t>Samen Sterk</w:t>
-      </w:r>
+        <w:pStyle w:val="NoSpacing"/>
+      </w:pPr>
     </w:p>
     <w:p>
       <w:pPr>
-        <w:pStyle w:val="Geenafstand"/>
-        <w:ind w:left="708"/>
+        <w:pStyle w:val="NoSpacing"/>
       </w:pPr>
     </w:p>
     <w:p>
       <w:pPr>
-        <w:pStyle w:val="Geenafstand"/>
+        <w:pStyle w:val="NoSpacing"/>
         <w:numPr>
           <w:ilvl w:val="0"/>
-          <w:numId w:val="7"/>
+          <w:numId w:val="8"/>
         </w:numPr>
         <w:rPr>
           <w:b/>
@@ -4467,38 +4466,23 @@
     </w:p>
     <w:p>
       <w:pPr>
-        <w:pStyle w:val="Geenafstand"/>
-        <w:ind w:left="720"/>
-      </w:pPr>
-      <w:r>
-        <w:t xml:space="preserve">Janneke gebruikt normaal een weekrooster als een geprint papiertje om een week voort te plannen. </w:t>
-      </w:r>
-      <w:r>
-        <w:br/>
-        <w:t>Maar het uitschrijven op een papier is ouderwets, en wilt ze een digitale vervanging ervoor hebben om zo makkelijker en sneller te werken, en daarmee papier te sparen.</w:t>
-      </w:r>
-      <w:r>
-        <w:br/>
-        <w:t>Apart tabblad met belangrijke afspraken.</w:t>
-      </w:r>
-      <w:r>
-        <w:t xml:space="preserve"> En mogelijkheid om vaste afspraken wekelijks te laten terugkomen.</w:t>
-      </w:r>
-      <w:bookmarkStart w:id="4" w:name="_GoBack"/>
-      <w:bookmarkEnd w:id="4"/>
+        <w:pStyle w:val="NoSpacing"/>
+        <w:rPr>
+          <w:b/>
+        </w:rPr>
+      </w:pPr>
     </w:p>
     <w:p>
       <w:pPr>
-        <w:pStyle w:val="Geenafstand"/>
-        <w:ind w:left="708"/>
+        <w:pStyle w:val="NoSpacing"/>
       </w:pPr>
     </w:p>
     <w:p>
       <w:pPr>
-        <w:pStyle w:val="Geenafstand"/>
+        <w:pStyle w:val="NoSpacing"/>
         <w:numPr>
           <w:ilvl w:val="0"/>
-          <w:numId w:val="7"/>
+          <w:numId w:val="8"/>
         </w:numPr>
         <w:rPr>
           <w:b/>
@@ -4513,33 +4497,20 @@
     </w:p>
     <w:p>
       <w:pPr>
-        <w:pStyle w:val="Geenafstand"/>
-        <w:ind w:left="708"/>
-      </w:pPr>
-      <w:r>
-        <w:t xml:space="preserve">Ja, elke </w:t>
-      </w:r>
-      <w:proofErr w:type="spellStart"/>
-      <w:r>
-        <w:t>client</w:t>
-      </w:r>
-      <w:proofErr w:type="spellEnd"/>
-      <w:r>
-        <w:t xml:space="preserve"> kan zijn eigen rooster in de gaten houden. En Janneke kan bij iedereen kijken. (Must have)</w:t>
-      </w:r>
+        <w:pStyle w:val="NoSpacing"/>
+      </w:pPr>
     </w:p>
     <w:p>
       <w:pPr>
-        <w:pStyle w:val="Geenafstand"/>
-        <w:ind w:left="708"/>
+        <w:pStyle w:val="NoSpacing"/>
       </w:pPr>
     </w:p>
     <w:p>
       <w:pPr>
-        <w:pStyle w:val="Geenafstand"/>
+        <w:pStyle w:val="NoSpacing"/>
         <w:numPr>
           <w:ilvl w:val="0"/>
-          <w:numId w:val="7"/>
+          <w:numId w:val="8"/>
         </w:numPr>
         <w:rPr>
           <w:b/>
@@ -4549,13 +4520,7 @@
         <w:rPr>
           <w:b/>
         </w:rPr>
-        <w:t>Zo ja moeten er gebruikersrollen aanwezig zijn?</w:t>
-      </w:r>
-      <w:r>
-        <w:rPr>
-          <w:b/>
-        </w:rPr>
-        <w:t xml:space="preserve"> (gebruiker</w:t>
+        <w:t>Zo ja moeten er gebruikersrollen aanwezig zijn? (gebruiker</w:t>
       </w:r>
       <w:r>
         <w:rPr>
@@ -4592,33 +4557,20 @@
     </w:p>
     <w:p>
       <w:pPr>
-        <w:pStyle w:val="Geenafstand"/>
-        <w:ind w:left="708"/>
-      </w:pPr>
-      <w:r>
-        <w:t xml:space="preserve">Ja, Janneke krijgt toegang om bij iedereen te kijken, waarvoor de </w:t>
-      </w:r>
-      <w:proofErr w:type="spellStart"/>
-      <w:r>
-        <w:t>client</w:t>
-      </w:r>
-      <w:proofErr w:type="spellEnd"/>
-      <w:r>
-        <w:t xml:space="preserve"> alleen bij zijn eigen rooster kan komen.</w:t>
-      </w:r>
+        <w:pStyle w:val="NoSpacing"/>
+      </w:pPr>
     </w:p>
     <w:p>
       <w:pPr>
-        <w:pStyle w:val="Geenafstand"/>
-        <w:ind w:left="708"/>
+        <w:pStyle w:val="NoSpacing"/>
       </w:pPr>
     </w:p>
     <w:p>
       <w:pPr>
-        <w:pStyle w:val="Geenafstand"/>
+        <w:pStyle w:val="NoSpacing"/>
         <w:numPr>
           <w:ilvl w:val="0"/>
-          <w:numId w:val="7"/>
+          <w:numId w:val="8"/>
         </w:numPr>
         <w:rPr>
           <w:b/>
@@ -4633,52 +4585,20 @@
     </w:p>
     <w:p>
       <w:pPr>
-        <w:pStyle w:val="Geenafstand"/>
-        <w:ind w:left="708"/>
-      </w:pPr>
-      <w:r>
-        <w:t>Een online database, mag ook aan haar website (</w:t>
-      </w:r>
-      <w:hyperlink r:id="rId9" w:history="1">
-        <w:r>
-          <w:rPr>
-            <w:rStyle w:val="Hyperlink"/>
-          </w:rPr>
-          <w:t>www.gezins-begeleiding.nl</w:t>
-        </w:r>
-      </w:hyperlink>
-      <w:r>
-        <w:t xml:space="preserve">) </w:t>
-      </w:r>
-      <w:proofErr w:type="spellStart"/>
-      <w:r>
-        <w:t>gekoppelt</w:t>
-      </w:r>
-      <w:proofErr w:type="spellEnd"/>
-      <w:r>
-        <w:t xml:space="preserve"> worden / een link ernaartoe hebben. (</w:t>
-      </w:r>
-      <w:proofErr w:type="spellStart"/>
-      <w:r>
-        <w:t>could</w:t>
-      </w:r>
-      <w:proofErr w:type="spellEnd"/>
-      <w:r>
-        <w:t xml:space="preserve"> have)</w:t>
-      </w:r>
+        <w:pStyle w:val="NoSpacing"/>
+      </w:pPr>
     </w:p>
     <w:p>
       <w:pPr>
-        <w:pStyle w:val="Geenafstand"/>
-        <w:ind w:left="708"/>
+        <w:pStyle w:val="NoSpacing"/>
       </w:pPr>
     </w:p>
     <w:p>
       <w:pPr>
-        <w:pStyle w:val="Geenafstand"/>
+        <w:pStyle w:val="NoSpacing"/>
         <w:numPr>
           <w:ilvl w:val="0"/>
-          <w:numId w:val="7"/>
+          <w:numId w:val="8"/>
         </w:numPr>
         <w:rPr>
           <w:b/>
@@ -4693,25 +4613,20 @@
     </w:p>
     <w:p>
       <w:pPr>
-        <w:pStyle w:val="Geenafstand"/>
-        <w:ind w:left="708"/>
-      </w:pPr>
-      <w:r>
-        <w:t>Ja.</w:t>
-      </w:r>
+        <w:pStyle w:val="NoSpacing"/>
+      </w:pPr>
     </w:p>
     <w:p>
       <w:pPr>
-        <w:pStyle w:val="Geenafstand"/>
-        <w:ind w:left="708"/>
+        <w:pStyle w:val="NoSpacing"/>
       </w:pPr>
     </w:p>
     <w:p>
       <w:pPr>
-        <w:pStyle w:val="Geenafstand"/>
+        <w:pStyle w:val="NoSpacing"/>
         <w:numPr>
           <w:ilvl w:val="0"/>
-          <w:numId w:val="7"/>
+          <w:numId w:val="8"/>
         </w:numPr>
         <w:rPr>
           <w:b/>
@@ -4750,25 +4665,20 @@
     </w:p>
     <w:p>
       <w:pPr>
-        <w:pStyle w:val="Geenafstand"/>
-        <w:ind w:left="708"/>
-      </w:pPr>
-      <w:r>
-        <w:t>Ja, je mag verder dan 1 week vooruit plannen.</w:t>
-      </w:r>
+        <w:pStyle w:val="NoSpacing"/>
+      </w:pPr>
     </w:p>
     <w:p>
       <w:pPr>
-        <w:pStyle w:val="Geenafstand"/>
-        <w:ind w:left="708"/>
+        <w:pStyle w:val="NoSpacing"/>
       </w:pPr>
     </w:p>
     <w:p>
       <w:pPr>
-        <w:pStyle w:val="Geenafstand"/>
+        <w:pStyle w:val="NoSpacing"/>
         <w:numPr>
           <w:ilvl w:val="0"/>
-          <w:numId w:val="7"/>
+          <w:numId w:val="8"/>
         </w:numPr>
         <w:rPr>
           <w:b/>
@@ -4783,25 +4693,20 @@
     </w:p>
     <w:p>
       <w:pPr>
-        <w:pStyle w:val="Geenafstand"/>
-        <w:ind w:left="708"/>
-      </w:pPr>
-      <w:r>
-        <w:t>Een gebruikte week mag nog tot maximum 1 week later zichtbaar blijven, daarna is het niet meer van toepassing om bewaard te blijven.</w:t>
-      </w:r>
+        <w:pStyle w:val="NoSpacing"/>
+      </w:pPr>
     </w:p>
     <w:p>
       <w:pPr>
-        <w:pStyle w:val="Geenafstand"/>
-        <w:ind w:left="708"/>
+        <w:pStyle w:val="NoSpacing"/>
       </w:pPr>
     </w:p>
     <w:p>
       <w:pPr>
-        <w:pStyle w:val="Geenafstand"/>
+        <w:pStyle w:val="NoSpacing"/>
         <w:numPr>
           <w:ilvl w:val="0"/>
-          <w:numId w:val="7"/>
+          <w:numId w:val="8"/>
         </w:numPr>
         <w:rPr>
           <w:b/>
@@ -4816,25 +4721,20 @@
     </w:p>
     <w:p>
       <w:pPr>
-        <w:pStyle w:val="Geenafstand"/>
-        <w:ind w:left="708"/>
-      </w:pPr>
-      <w:r>
-        <w:t>Van 7:00 tot 23:00</w:t>
-      </w:r>
+        <w:pStyle w:val="NoSpacing"/>
+      </w:pPr>
     </w:p>
     <w:p>
       <w:pPr>
-        <w:pStyle w:val="Geenafstand"/>
-        <w:ind w:left="708"/>
+        <w:pStyle w:val="NoSpacing"/>
       </w:pPr>
     </w:p>
     <w:p>
       <w:pPr>
-        <w:pStyle w:val="Geenafstand"/>
+        <w:pStyle w:val="NoSpacing"/>
         <w:numPr>
           <w:ilvl w:val="0"/>
-          <w:numId w:val="7"/>
+          <w:numId w:val="8"/>
         </w:numPr>
         <w:rPr>
           <w:b/>
@@ -4873,25 +4773,20 @@
     </w:p>
     <w:p>
       <w:pPr>
-        <w:pStyle w:val="Geenafstand"/>
-        <w:ind w:left="708"/>
-      </w:pPr>
-      <w:r>
-        <w:t xml:space="preserve">1 uur tussentijd. </w:t>
-      </w:r>
+        <w:pStyle w:val="NoSpacing"/>
+      </w:pPr>
     </w:p>
     <w:p>
       <w:pPr>
-        <w:pStyle w:val="Geenafstand"/>
-        <w:ind w:left="708"/>
+        <w:pStyle w:val="NoSpacing"/>
       </w:pPr>
     </w:p>
     <w:p>
       <w:pPr>
-        <w:pStyle w:val="Geenafstand"/>
+        <w:pStyle w:val="NoSpacing"/>
         <w:numPr>
           <w:ilvl w:val="0"/>
-          <w:numId w:val="7"/>
+          <w:numId w:val="8"/>
         </w:numPr>
         <w:rPr>
           <w:b/>
@@ -4901,72 +4796,28 @@
         <w:rPr>
           <w:b/>
         </w:rPr>
-        <w:lastRenderedPageBreak/>
         <w:t>Voor welke doelgroep is de applicatie bedoeld?</w:t>
-      </w:r>
-      <w:r>
-        <w:rPr>
-          <w:b/>
-        </w:rPr>
-        <w:br/>
-      </w:r>
-      <w:r>
-        <w:t>Kinderen, Jongeren en jongvolwassenen.</w:t>
-      </w:r>
-      <w:r>
-        <w:rPr>
-          <w:b/>
-        </w:rPr>
-        <w:br/>
       </w:r>
     </w:p>
     <w:p>
       <w:pPr>
-        <w:pStyle w:val="Geenafstand"/>
-        <w:numPr>
-          <w:ilvl w:val="0"/>
-          <w:numId w:val="7"/>
-        </w:numPr>
-        <w:rPr>
-          <w:b/>
-        </w:rPr>
-      </w:pPr>
-      <w:r>
-        <w:rPr>
-          <w:b/>
-        </w:rPr>
-        <w:t>Wat is de weergavetaal van de applicatie?</w:t>
-      </w:r>
-      <w:r>
-        <w:rPr>
-          <w:b/>
-        </w:rPr>
-        <w:br/>
-      </w:r>
-      <w:r>
-        <w:t>N</w:t>
-      </w:r>
-      <w:r>
-        <w:t>ederlands</w:t>
-      </w:r>
+        <w:pStyle w:val="NoSpacing"/>
+      </w:pPr>
     </w:p>
     <w:p>
       <w:pPr>
-        <w:pStyle w:val="Geenafstand"/>
-        <w:ind w:left="708"/>
-      </w:pPr>
-    </w:p>
-    <w:p>
+        <w:pStyle w:val="NoSpacing"/>
+      </w:pPr>
       <w:r>
         <w:br w:type="page"/>
       </w:r>
     </w:p>
     <w:p>
       <w:pPr>
-        <w:pStyle w:val="Geenafstand"/>
+        <w:pStyle w:val="NoSpacing"/>
         <w:numPr>
           <w:ilvl w:val="0"/>
-          <w:numId w:val="7"/>
+          <w:numId w:val="8"/>
         </w:numPr>
         <w:rPr>
           <w:b/>
@@ -4988,8 +4839,7 @@
     </w:p>
     <w:p>
       <w:pPr>
-        <w:pStyle w:val="Geenafstand"/>
-        <w:ind w:left="720"/>
+        <w:pStyle w:val="NoSpacing"/>
         <w:rPr>
           <w:b/>
         </w:rPr>
@@ -4997,8 +4847,7 @@
     </w:p>
     <w:p>
       <w:pPr>
-        <w:pStyle w:val="Geenafstand"/>
-        <w:ind w:left="720"/>
+        <w:pStyle w:val="NoSpacing"/>
         <w:rPr>
           <w:b/>
         </w:rPr>
@@ -5006,10 +4855,10 @@
     </w:p>
     <w:p>
       <w:pPr>
-        <w:pStyle w:val="Geenafstand"/>
+        <w:pStyle w:val="NoSpacing"/>
         <w:numPr>
           <w:ilvl w:val="0"/>
-          <w:numId w:val="7"/>
+          <w:numId w:val="8"/>
         </w:numPr>
         <w:rPr>
           <w:b/>
@@ -5024,8 +4873,7 @@
     </w:p>
     <w:p>
       <w:pPr>
-        <w:pStyle w:val="Geenafstand"/>
-        <w:ind w:left="720"/>
+        <w:pStyle w:val="NoSpacing"/>
         <w:rPr>
           <w:b/>
         </w:rPr>
@@ -5033,16 +4881,15 @@
     </w:p>
     <w:p>
       <w:pPr>
-        <w:pStyle w:val="Geenafstand"/>
-        <w:ind w:left="708"/>
+        <w:pStyle w:val="NoSpacing"/>
       </w:pPr>
     </w:p>
     <w:p>
       <w:pPr>
-        <w:pStyle w:val="Geenafstand"/>
+        <w:pStyle w:val="NoSpacing"/>
         <w:numPr>
           <w:ilvl w:val="0"/>
-          <w:numId w:val="7"/>
+          <w:numId w:val="8"/>
         </w:numPr>
         <w:rPr>
           <w:b/>
@@ -5075,22 +4922,20 @@
     </w:p>
     <w:p>
       <w:pPr>
-        <w:pStyle w:val="Geenafstand"/>
-        <w:ind w:left="708"/>
+        <w:pStyle w:val="NoSpacing"/>
       </w:pPr>
     </w:p>
     <w:p>
       <w:pPr>
-        <w:pStyle w:val="Geenafstand"/>
-        <w:ind w:left="708"/>
+        <w:pStyle w:val="NoSpacing"/>
       </w:pPr>
     </w:p>
     <w:p>
       <w:pPr>
-        <w:pStyle w:val="Geenafstand"/>
+        <w:pStyle w:val="NoSpacing"/>
         <w:numPr>
           <w:ilvl w:val="0"/>
-          <w:numId w:val="7"/>
+          <w:numId w:val="8"/>
         </w:numPr>
         <w:rPr>
           <w:b/>
@@ -5113,18 +4958,12 @@
           <w:b/>
         </w:rPr>
         <w:br/>
-      </w:r>
-      <w:r>
-        <w:rPr>
-          <w:b/>
-        </w:rPr>
         <w:t>(desktop, laptops)</w:t>
       </w:r>
     </w:p>
     <w:p>
       <w:pPr>
-        <w:pStyle w:val="Geenafstand"/>
-        <w:ind w:left="720"/>
+        <w:pStyle w:val="NoSpacing"/>
         <w:rPr>
           <w:b/>
         </w:rPr>
@@ -5132,8 +4971,7 @@
     </w:p>
     <w:p>
       <w:pPr>
-        <w:pStyle w:val="Geenafstand"/>
-        <w:ind w:left="720"/>
+        <w:pStyle w:val="NoSpacing"/>
         <w:rPr>
           <w:b/>
         </w:rPr>
@@ -5141,10 +4979,10 @@
     </w:p>
     <w:p>
       <w:pPr>
-        <w:pStyle w:val="Geenafstand"/>
+        <w:pStyle w:val="NoSpacing"/>
         <w:numPr>
           <w:ilvl w:val="0"/>
-          <w:numId w:val="7"/>
+          <w:numId w:val="8"/>
         </w:numPr>
         <w:rPr>
           <w:b/>
@@ -5159,8 +4997,7 @@
     </w:p>
     <w:p>
       <w:pPr>
-        <w:pStyle w:val="Geenafstand"/>
-        <w:ind w:left="720"/>
+        <w:pStyle w:val="NoSpacing"/>
         <w:rPr>
           <w:b/>
         </w:rPr>
@@ -5168,8 +5005,7 @@
     </w:p>
     <w:p>
       <w:pPr>
-        <w:pStyle w:val="Geenafstand"/>
-        <w:ind w:left="720"/>
+        <w:pStyle w:val="NoSpacing"/>
         <w:rPr>
           <w:b/>
         </w:rPr>
@@ -5177,6 +5013,7 @@
     </w:p>
     <w:p>
       <w:pPr>
+        <w:pStyle w:val="NoSpacing"/>
         <w:rPr>
           <w:b/>
         </w:rPr>
@@ -5190,15 +5027,16 @@
     </w:p>
     <w:p>
       <w:pPr>
-        <w:pStyle w:val="Geenafstand"/>
+        <w:pStyle w:val="NoSpacing"/>
         <w:numPr>
           <w:ilvl w:val="0"/>
-          <w:numId w:val="7"/>
+          <w:numId w:val="8"/>
         </w:numPr>
         <w:rPr>
           <w:b/>
         </w:rPr>
       </w:pPr>
+      <w:bookmarkStart w:id="4" w:name="_GoBack"/>
       <w:r>
         <w:rPr>
           <w:b/>
@@ -5207,9 +5045,10 @@
         <w:t>Wat voor styling moet de applicatie hebben? Kies hieronder voor een of meerdere kleuren en accenten per componenten bijvoorbeeld voor: knoppen, achtergrond, tabellen, links en tekst, tenzij u al een patroon/textuur in gedachten had voor deze componenten.</w:t>
       </w:r>
     </w:p>
+    <w:bookmarkEnd w:id="4"/>
     <w:p>
       <w:pPr>
-        <w:pStyle w:val="Geenafstand"/>
+        <w:pStyle w:val="NoSpacing"/>
       </w:pPr>
       <w:r>
         <w:rPr>
@@ -5229,6 +5068,134 @@
                 <pic:pic xmlns:pic="http://schemas.openxmlformats.org/drawingml/2006/picture">
                   <pic:nvPicPr>
                     <pic:cNvPr id="0" name="Picture 1" descr="md1"/>
+                    <pic:cNvPicPr>
+                      <a:picLocks noChangeAspect="1" noChangeArrowheads="1"/>
+                    </pic:cNvPicPr>
+                  </pic:nvPicPr>
+                  <pic:blipFill>
+                    <a:blip r:embed="rId8">
+                      <a:extLst>
+                        <a:ext uri="{28A0092B-C50C-407E-A947-70E740481C1C}">
+                          <a14:useLocalDpi xmlns:a14="http://schemas.microsoft.com/office/drawing/2010/main" val="0"/>
+                        </a:ext>
+                      </a:extLst>
+                    </a:blip>
+                    <a:srcRect/>
+                    <a:stretch>
+                      <a:fillRect/>
+                    </a:stretch>
+                  </pic:blipFill>
+                  <pic:spPr bwMode="auto">
+                    <a:xfrm>
+                      <a:off x="0" y="0"/>
+                      <a:ext cx="5762625" cy="7743825"/>
+                    </a:xfrm>
+                    <a:prstGeom prst="rect">
+                      <a:avLst/>
+                    </a:prstGeom>
+                    <a:noFill/>
+                    <a:ln>
+                      <a:noFill/>
+                    </a:ln>
+                  </pic:spPr>
+                </pic:pic>
+              </a:graphicData>
+            </a:graphic>
+          </wp:inline>
+        </w:drawing>
+      </w:r>
+    </w:p>
+    <w:p>
+      <w:pPr>
+        <w:pStyle w:val="NoSpacing"/>
+      </w:pPr>
+      <w:r>
+        <w:rPr>
+          <w:noProof/>
+          <w:lang w:eastAsia="nl-NL"/>
+        </w:rPr>
+        <w:lastRenderedPageBreak/>
+        <w:drawing>
+          <wp:inline distT="0" distB="0" distL="0" distR="0" wp14:anchorId="4DF4F3E7" wp14:editId="493DC966">
+            <wp:extent cx="5762625" cy="7743825"/>
+            <wp:effectExtent l="0" t="0" r="9525" b="9525"/>
+            <wp:docPr id="34" name="Picture 34" descr="md2"/>
+            <wp:cNvGraphicFramePr>
+              <a:graphicFrameLocks xmlns:a="http://schemas.openxmlformats.org/drawingml/2006/main" noChangeAspect="1"/>
+            </wp:cNvGraphicFramePr>
+            <a:graphic xmlns:a="http://schemas.openxmlformats.org/drawingml/2006/main">
+              <a:graphicData uri="http://schemas.openxmlformats.org/drawingml/2006/picture">
+                <pic:pic xmlns:pic="http://schemas.openxmlformats.org/drawingml/2006/picture">
+                  <pic:nvPicPr>
+                    <pic:cNvPr id="0" name="Picture 2" descr="md2"/>
+                    <pic:cNvPicPr>
+                      <a:picLocks noChangeAspect="1" noChangeArrowheads="1"/>
+                    </pic:cNvPicPr>
+                  </pic:nvPicPr>
+                  <pic:blipFill>
+                    <a:blip r:embed="rId9">
+                      <a:extLst>
+                        <a:ext uri="{28A0092B-C50C-407E-A947-70E740481C1C}">
+                          <a14:useLocalDpi xmlns:a14="http://schemas.microsoft.com/office/drawing/2010/main" val="0"/>
+                        </a:ext>
+                      </a:extLst>
+                    </a:blip>
+                    <a:srcRect/>
+                    <a:stretch>
+                      <a:fillRect/>
+                    </a:stretch>
+                  </pic:blipFill>
+                  <pic:spPr bwMode="auto">
+                    <a:xfrm>
+                      <a:off x="0" y="0"/>
+                      <a:ext cx="5762625" cy="7743825"/>
+                    </a:xfrm>
+                    <a:prstGeom prst="rect">
+                      <a:avLst/>
+                    </a:prstGeom>
+                    <a:noFill/>
+                    <a:ln>
+                      <a:noFill/>
+                    </a:ln>
+                  </pic:spPr>
+                </pic:pic>
+              </a:graphicData>
+            </a:graphic>
+          </wp:inline>
+        </w:drawing>
+      </w:r>
+    </w:p>
+    <w:p>
+      <w:pPr>
+        <w:pStyle w:val="NoSpacing"/>
+      </w:pPr>
+      <w:r>
+        <w:br w:type="page"/>
+      </w:r>
+    </w:p>
+    <w:p>
+      <w:pPr>
+        <w:pStyle w:val="NoSpacing"/>
+      </w:pPr>
+      <w:r>
+        <w:rPr>
+          <w:noProof/>
+          <w:lang w:eastAsia="nl-NL"/>
+        </w:rPr>
+        <w:lastRenderedPageBreak/>
+        <w:drawing>
+          <wp:inline distT="0" distB="0" distL="0" distR="0" wp14:anchorId="626417C8" wp14:editId="34F149AB">
+            <wp:extent cx="5762625" cy="7743825"/>
+            <wp:effectExtent l="0" t="0" r="9525" b="9525"/>
+            <wp:docPr id="33" name="Picture 33" descr="md3"/>
+            <wp:cNvGraphicFramePr>
+              <a:graphicFrameLocks xmlns:a="http://schemas.openxmlformats.org/drawingml/2006/main" noChangeAspect="1"/>
+            </wp:cNvGraphicFramePr>
+            <a:graphic xmlns:a="http://schemas.openxmlformats.org/drawingml/2006/main">
+              <a:graphicData uri="http://schemas.openxmlformats.org/drawingml/2006/picture">
+                <pic:pic xmlns:pic="http://schemas.openxmlformats.org/drawingml/2006/picture">
+                  <pic:nvPicPr>
+                    <pic:cNvPr id="0" name="Picture 3" descr="md3"/>
                     <pic:cNvPicPr>
                       <a:picLocks noChangeAspect="1" noChangeArrowheads="1"/>
                     </pic:cNvPicPr>
@@ -5268,67 +5235,7 @@
     </w:p>
     <w:p>
       <w:pPr>
-        <w:pStyle w:val="Geenafstand"/>
-      </w:pPr>
-      <w:r>
-        <w:rPr>
-          <w:noProof/>
-          <w:lang w:eastAsia="nl-NL"/>
-        </w:rPr>
-        <w:lastRenderedPageBreak/>
-        <w:drawing>
-          <wp:inline distT="0" distB="0" distL="0" distR="0" wp14:anchorId="4DF4F3E7" wp14:editId="493DC966">
-            <wp:extent cx="5762625" cy="7743825"/>
-            <wp:effectExtent l="0" t="0" r="9525" b="9525"/>
-            <wp:docPr id="34" name="Picture 34" descr="md2"/>
-            <wp:cNvGraphicFramePr>
-              <a:graphicFrameLocks xmlns:a="http://schemas.openxmlformats.org/drawingml/2006/main" noChangeAspect="1"/>
-            </wp:cNvGraphicFramePr>
-            <a:graphic xmlns:a="http://schemas.openxmlformats.org/drawingml/2006/main">
-              <a:graphicData uri="http://schemas.openxmlformats.org/drawingml/2006/picture">
-                <pic:pic xmlns:pic="http://schemas.openxmlformats.org/drawingml/2006/picture">
-                  <pic:nvPicPr>
-                    <pic:cNvPr id="0" name="Picture 2" descr="md2"/>
-                    <pic:cNvPicPr>
-                      <a:picLocks noChangeAspect="1" noChangeArrowheads="1"/>
-                    </pic:cNvPicPr>
-                  </pic:nvPicPr>
-                  <pic:blipFill>
-                    <a:blip r:embed="rId11">
-                      <a:extLst>
-                        <a:ext uri="{28A0092B-C50C-407E-A947-70E740481C1C}">
-                          <a14:useLocalDpi xmlns:a14="http://schemas.microsoft.com/office/drawing/2010/main" val="0"/>
-                        </a:ext>
-                      </a:extLst>
-                    </a:blip>
-                    <a:srcRect/>
-                    <a:stretch>
-                      <a:fillRect/>
-                    </a:stretch>
-                  </pic:blipFill>
-                  <pic:spPr bwMode="auto">
-                    <a:xfrm>
-                      <a:off x="0" y="0"/>
-                      <a:ext cx="5762625" cy="7743825"/>
-                    </a:xfrm>
-                    <a:prstGeom prst="rect">
-                      <a:avLst/>
-                    </a:prstGeom>
-                    <a:noFill/>
-                    <a:ln>
-                      <a:noFill/>
-                    </a:ln>
-                  </pic:spPr>
-                </pic:pic>
-              </a:graphicData>
-            </a:graphic>
-          </wp:inline>
-        </w:drawing>
-      </w:r>
-    </w:p>
-    <w:p>
-      <w:pPr>
-        <w:pStyle w:val="Geenafstand"/>
+        <w:pStyle w:val="NoSpacing"/>
       </w:pPr>
       <w:r>
         <w:br w:type="page"/>
@@ -5336,75 +5243,7 @@
     </w:p>
     <w:p>
       <w:pPr>
-        <w:pStyle w:val="Geenafstand"/>
-      </w:pPr>
-      <w:r>
-        <w:rPr>
-          <w:noProof/>
-          <w:lang w:eastAsia="nl-NL"/>
-        </w:rPr>
-        <w:lastRenderedPageBreak/>
-        <w:drawing>
-          <wp:inline distT="0" distB="0" distL="0" distR="0" wp14:anchorId="626417C8" wp14:editId="34F149AB">
-            <wp:extent cx="5762625" cy="7743825"/>
-            <wp:effectExtent l="0" t="0" r="9525" b="9525"/>
-            <wp:docPr id="33" name="Picture 33" descr="md3"/>
-            <wp:cNvGraphicFramePr>
-              <a:graphicFrameLocks xmlns:a="http://schemas.openxmlformats.org/drawingml/2006/main" noChangeAspect="1"/>
-            </wp:cNvGraphicFramePr>
-            <a:graphic xmlns:a="http://schemas.openxmlformats.org/drawingml/2006/main">
-              <a:graphicData uri="http://schemas.openxmlformats.org/drawingml/2006/picture">
-                <pic:pic xmlns:pic="http://schemas.openxmlformats.org/drawingml/2006/picture">
-                  <pic:nvPicPr>
-                    <pic:cNvPr id="0" name="Picture 3" descr="md3"/>
-                    <pic:cNvPicPr>
-                      <a:picLocks noChangeAspect="1" noChangeArrowheads="1"/>
-                    </pic:cNvPicPr>
-                  </pic:nvPicPr>
-                  <pic:blipFill>
-                    <a:blip r:embed="rId12">
-                      <a:extLst>
-                        <a:ext uri="{28A0092B-C50C-407E-A947-70E740481C1C}">
-                          <a14:useLocalDpi xmlns:a14="http://schemas.microsoft.com/office/drawing/2010/main" val="0"/>
-                        </a:ext>
-                      </a:extLst>
-                    </a:blip>
-                    <a:srcRect/>
-                    <a:stretch>
-                      <a:fillRect/>
-                    </a:stretch>
-                  </pic:blipFill>
-                  <pic:spPr bwMode="auto">
-                    <a:xfrm>
-                      <a:off x="0" y="0"/>
-                      <a:ext cx="5762625" cy="7743825"/>
-                    </a:xfrm>
-                    <a:prstGeom prst="rect">
-                      <a:avLst/>
-                    </a:prstGeom>
-                    <a:noFill/>
-                    <a:ln>
-                      <a:noFill/>
-                    </a:ln>
-                  </pic:spPr>
-                </pic:pic>
-              </a:graphicData>
-            </a:graphic>
-          </wp:inline>
-        </w:drawing>
-      </w:r>
-    </w:p>
-    <w:p>
-      <w:pPr>
-        <w:pStyle w:val="Geenafstand"/>
-      </w:pPr>
-      <w:r>
-        <w:br w:type="page"/>
-      </w:r>
-    </w:p>
-    <w:p>
-      <w:pPr>
-        <w:pStyle w:val="Geenafstand"/>
+        <w:pStyle w:val="NoSpacing"/>
       </w:pPr>
       <w:r>
         <w:rPr>
@@ -5430,7 +5269,7 @@
                     </pic:cNvPicPr>
                   </pic:nvPicPr>
                   <pic:blipFill>
-                    <a:blip r:embed="rId13">
+                    <a:blip r:embed="rId11">
                       <a:extLst>
                         <a:ext uri="{28A0092B-C50C-407E-A947-70E740481C1C}">
                           <a14:useLocalDpi xmlns:a14="http://schemas.microsoft.com/office/drawing/2010/main" val="0"/>
@@ -5464,17 +5303,17 @@
     </w:p>
     <w:p>
       <w:pPr>
-        <w:pStyle w:val="Geenafstand"/>
+        <w:pStyle w:val="NoSpacing"/>
       </w:pPr>
     </w:p>
     <w:p>
       <w:pPr>
-        <w:pStyle w:val="Geenafstand"/>
+        <w:pStyle w:val="NoSpacing"/>
       </w:pPr>
     </w:p>
     <w:tbl>
       <w:tblPr>
-        <w:tblStyle w:val="Tabelraster"/>
+        <w:tblStyle w:val="TableGrid"/>
         <w:tblW w:w="0" w:type="auto"/>
         <w:tblBorders>
           <w:top w:val="none" w:sz="0" w:space="0" w:color="auto"/>
@@ -5497,7 +5336,7 @@
           </w:tcPr>
           <w:p>
             <w:pPr>
-              <w:pStyle w:val="Geenafstand"/>
+              <w:pStyle w:val="NoSpacing"/>
               <w:rPr>
                 <w:b/>
               </w:rPr>
@@ -5516,7 +5355,7 @@
           </w:tcPr>
           <w:p>
             <w:pPr>
-              <w:pStyle w:val="Geenafstand"/>
+              <w:pStyle w:val="NoSpacing"/>
             </w:pPr>
             <w:proofErr w:type="spellStart"/>
             <w:r>
@@ -5532,7 +5371,7 @@
           </w:p>
           <w:p>
             <w:pPr>
-              <w:pStyle w:val="Geenafstand"/>
+              <w:pStyle w:val="NoSpacing"/>
             </w:pPr>
           </w:p>
         </w:tc>
@@ -5544,7 +5383,7 @@
           </w:tcPr>
           <w:p>
             <w:pPr>
-              <w:pStyle w:val="Geenafstand"/>
+              <w:pStyle w:val="NoSpacing"/>
               <w:rPr>
                 <w:b/>
               </w:rPr>
@@ -5558,7 +5397,7 @@
           </w:p>
           <w:p>
             <w:pPr>
-              <w:pStyle w:val="Geenafstand"/>
+              <w:pStyle w:val="NoSpacing"/>
               <w:rPr>
                 <w:b/>
               </w:rPr>
@@ -5571,7 +5410,7 @@
           </w:tcPr>
           <w:p>
             <w:pPr>
-              <w:pStyle w:val="Geenafstand"/>
+              <w:pStyle w:val="NoSpacing"/>
             </w:pPr>
             <w:proofErr w:type="spellStart"/>
             <w:r>
@@ -5584,7 +5423,7 @@
           </w:p>
           <w:p>
             <w:pPr>
-              <w:pStyle w:val="Geenafstand"/>
+              <w:pStyle w:val="NoSpacing"/>
             </w:pPr>
           </w:p>
         </w:tc>
@@ -5596,7 +5435,7 @@
           </w:tcPr>
           <w:p>
             <w:pPr>
-              <w:pStyle w:val="Geenafstand"/>
+              <w:pStyle w:val="NoSpacing"/>
               <w:rPr>
                 <w:b/>
               </w:rPr>
@@ -5615,7 +5454,7 @@
           </w:tcPr>
           <w:p>
             <w:pPr>
-              <w:pStyle w:val="Geenafstand"/>
+              <w:pStyle w:val="NoSpacing"/>
             </w:pPr>
             <w:proofErr w:type="spellStart"/>
             <w:r>
@@ -5628,12 +5467,12 @@
           </w:p>
           <w:p>
             <w:pPr>
-              <w:pStyle w:val="Geenafstand"/>
+              <w:pStyle w:val="NoSpacing"/>
             </w:pPr>
           </w:p>
           <w:p>
             <w:pPr>
-              <w:pStyle w:val="Geenafstand"/>
+              <w:pStyle w:val="NoSpacing"/>
             </w:pPr>
           </w:p>
         </w:tc>
@@ -5645,7 +5484,7 @@
           </w:tcPr>
           <w:p>
             <w:pPr>
-              <w:pStyle w:val="Geenafstand"/>
+              <w:pStyle w:val="NoSpacing"/>
               <w:rPr>
                 <w:b/>
               </w:rPr>
@@ -5664,7 +5503,7 @@
           </w:tcPr>
           <w:p>
             <w:pPr>
-              <w:pStyle w:val="Geenafstand"/>
+              <w:pStyle w:val="NoSpacing"/>
             </w:pPr>
             <w:proofErr w:type="spellStart"/>
             <w:r>
@@ -5677,12 +5516,12 @@
           </w:p>
           <w:p>
             <w:pPr>
-              <w:pStyle w:val="Geenafstand"/>
+              <w:pStyle w:val="NoSpacing"/>
             </w:pPr>
           </w:p>
           <w:p>
             <w:pPr>
-              <w:pStyle w:val="Geenafstand"/>
+              <w:pStyle w:val="NoSpacing"/>
             </w:pPr>
           </w:p>
         </w:tc>
@@ -5694,7 +5533,7 @@
           </w:tcPr>
           <w:p>
             <w:pPr>
-              <w:pStyle w:val="Geenafstand"/>
+              <w:pStyle w:val="NoSpacing"/>
               <w:rPr>
                 <w:b/>
               </w:rPr>
@@ -5713,7 +5552,7 @@
           </w:tcPr>
           <w:p>
             <w:pPr>
-              <w:pStyle w:val="Geenafstand"/>
+              <w:pStyle w:val="NoSpacing"/>
             </w:pPr>
             <w:proofErr w:type="spellStart"/>
             <w:r>
@@ -5726,12 +5565,12 @@
           </w:p>
           <w:p>
             <w:pPr>
-              <w:pStyle w:val="Geenafstand"/>
+              <w:pStyle w:val="NoSpacing"/>
             </w:pPr>
           </w:p>
           <w:p>
             <w:pPr>
-              <w:pStyle w:val="Geenafstand"/>
+              <w:pStyle w:val="NoSpacing"/>
             </w:pPr>
           </w:p>
         </w:tc>
@@ -5743,7 +5582,7 @@
           </w:tcPr>
           <w:p>
             <w:pPr>
-              <w:pStyle w:val="Geenafstand"/>
+              <w:pStyle w:val="NoSpacing"/>
               <w:rPr>
                 <w:b/>
               </w:rPr>
@@ -5762,7 +5601,7 @@
           </w:tcPr>
           <w:p>
             <w:pPr>
-              <w:pStyle w:val="Geenafstand"/>
+              <w:pStyle w:val="NoSpacing"/>
             </w:pPr>
             <w:proofErr w:type="spellStart"/>
             <w:r>
@@ -5775,12 +5614,12 @@
           </w:p>
           <w:p>
             <w:pPr>
-              <w:pStyle w:val="Geenafstand"/>
+              <w:pStyle w:val="NoSpacing"/>
             </w:pPr>
           </w:p>
           <w:p>
             <w:pPr>
-              <w:pStyle w:val="Geenafstand"/>
+              <w:pStyle w:val="NoSpacing"/>
             </w:pPr>
           </w:p>
         </w:tc>
@@ -5792,7 +5631,7 @@
           </w:tcPr>
           <w:p>
             <w:pPr>
-              <w:pStyle w:val="Geenafstand"/>
+              <w:pStyle w:val="NoSpacing"/>
               <w:rPr>
                 <w:b/>
               </w:rPr>
@@ -5811,7 +5650,7 @@
           </w:tcPr>
           <w:p>
             <w:pPr>
-              <w:pStyle w:val="Geenafstand"/>
+              <w:pStyle w:val="NoSpacing"/>
             </w:pPr>
             <w:proofErr w:type="spellStart"/>
             <w:r>
@@ -5824,12 +5663,12 @@
           </w:p>
           <w:p>
             <w:pPr>
-              <w:pStyle w:val="Geenafstand"/>
+              <w:pStyle w:val="NoSpacing"/>
             </w:pPr>
           </w:p>
           <w:p>
             <w:pPr>
-              <w:pStyle w:val="Geenafstand"/>
+              <w:pStyle w:val="NoSpacing"/>
             </w:pPr>
           </w:p>
         </w:tc>
@@ -5841,7 +5680,7 @@
           </w:tcPr>
           <w:p>
             <w:pPr>
-              <w:pStyle w:val="Geenafstand"/>
+              <w:pStyle w:val="NoSpacing"/>
               <w:rPr>
                 <w:b/>
               </w:rPr>
@@ -5860,7 +5699,7 @@
           </w:tcPr>
           <w:p>
             <w:pPr>
-              <w:pStyle w:val="Geenafstand"/>
+              <w:pStyle w:val="NoSpacing"/>
             </w:pPr>
             <w:proofErr w:type="spellStart"/>
             <w:r>
@@ -5873,30 +5712,33 @@
           </w:p>
           <w:p>
             <w:pPr>
-              <w:pStyle w:val="Geenafstand"/>
+              <w:pStyle w:val="NoSpacing"/>
             </w:pPr>
           </w:p>
           <w:p>
             <w:pPr>
-              <w:pStyle w:val="Geenafstand"/>
+              <w:pStyle w:val="NoSpacing"/>
             </w:pPr>
           </w:p>
         </w:tc>
       </w:tr>
     </w:tbl>
     <w:p>
+      <w:pPr>
+        <w:pStyle w:val="NoSpacing"/>
+      </w:pPr>
       <w:r>
         <w:br w:type="page"/>
       </w:r>
     </w:p>
     <w:p>
       <w:pPr>
-        <w:pStyle w:val="Kop1"/>
+        <w:pStyle w:val="Heading1"/>
       </w:pPr>
       <w:bookmarkStart w:id="5" w:name="_Toc475434523"/>
       <w:bookmarkStart w:id="6" w:name="_Toc475436311"/>
       <w:bookmarkStart w:id="7" w:name="_Toc479241091"/>
-      <w:bookmarkStart w:id="8" w:name="_Toc479844422"/>
+      <w:bookmarkStart w:id="8" w:name="_Toc479886666"/>
       <w:r>
         <w:lastRenderedPageBreak/>
         <w:t>Revisies</w:t>
@@ -5908,7 +5750,7 @@
     </w:p>
     <w:tbl>
       <w:tblPr>
-        <w:tblStyle w:val="GridTable4Accent5"/>
+        <w:tblStyle w:val="GridTable4-Accent5"/>
         <w:tblW w:w="0" w:type="auto"/>
         <w:tblLook w:val="04A0" w:firstRow="1" w:lastRow="0" w:firstColumn="1" w:lastColumn="0" w:noHBand="0" w:noVBand="1"/>
       </w:tblPr>
@@ -5928,7 +5770,7 @@
           </w:tcPr>
           <w:p>
             <w:pPr>
-              <w:pStyle w:val="Geenafstand"/>
+              <w:pStyle w:val="NoSpacing"/>
             </w:pPr>
             <w:r>
               <w:t>Datum</w:t>
@@ -5941,7 +5783,7 @@
           </w:tcPr>
           <w:p>
             <w:pPr>
-              <w:pStyle w:val="Geenafstand"/>
+              <w:pStyle w:val="NoSpacing"/>
               <w:cnfStyle w:val="100000000000" w:firstRow="1" w:lastRow="0" w:firstColumn="0" w:lastColumn="0" w:oddVBand="0" w:evenVBand="0" w:oddHBand="0" w:evenHBand="0" w:firstRowFirstColumn="0" w:firstRowLastColumn="0" w:lastRowFirstColumn="0" w:lastRowLastColumn="0"/>
             </w:pPr>
             <w:r>
@@ -5955,7 +5797,7 @@
           </w:tcPr>
           <w:p>
             <w:pPr>
-              <w:pStyle w:val="Geenafstand"/>
+              <w:pStyle w:val="NoSpacing"/>
               <w:cnfStyle w:val="100000000000" w:firstRow="1" w:lastRow="0" w:firstColumn="0" w:lastColumn="0" w:oddVBand="0" w:evenVBand="0" w:oddHBand="0" w:evenHBand="0" w:firstRowFirstColumn="0" w:firstRowLastColumn="0" w:lastRowFirstColumn="0" w:lastRowLastColumn="0"/>
             </w:pPr>
             <w:r>
@@ -5975,7 +5817,7 @@
           </w:tcPr>
           <w:p>
             <w:pPr>
-              <w:pStyle w:val="Geenafstand"/>
+              <w:pStyle w:val="NoSpacing"/>
             </w:pPr>
           </w:p>
         </w:tc>
@@ -5985,7 +5827,7 @@
           </w:tcPr>
           <w:p>
             <w:pPr>
-              <w:pStyle w:val="Geenafstand"/>
+              <w:pStyle w:val="NoSpacing"/>
               <w:cnfStyle w:val="000000100000" w:firstRow="0" w:lastRow="0" w:firstColumn="0" w:lastColumn="0" w:oddVBand="0" w:evenVBand="0" w:oddHBand="1" w:evenHBand="0" w:firstRowFirstColumn="0" w:firstRowLastColumn="0" w:lastRowFirstColumn="0" w:lastRowLastColumn="0"/>
             </w:pPr>
           </w:p>
@@ -5996,7 +5838,7 @@
           </w:tcPr>
           <w:p>
             <w:pPr>
-              <w:pStyle w:val="Geenafstand"/>
+              <w:pStyle w:val="NoSpacing"/>
               <w:cnfStyle w:val="000000100000" w:firstRow="0" w:lastRow="0" w:firstColumn="0" w:lastColumn="0" w:oddVBand="0" w:evenVBand="0" w:oddHBand="1" w:evenHBand="0" w:firstRowFirstColumn="0" w:firstRowLastColumn="0" w:lastRowFirstColumn="0" w:lastRowLastColumn="0"/>
             </w:pPr>
           </w:p>
@@ -6010,7 +5852,7 @@
           </w:tcPr>
           <w:p>
             <w:pPr>
-              <w:pStyle w:val="Geenafstand"/>
+              <w:pStyle w:val="NoSpacing"/>
             </w:pPr>
           </w:p>
         </w:tc>
@@ -6020,7 +5862,7 @@
           </w:tcPr>
           <w:p>
             <w:pPr>
-              <w:pStyle w:val="Geenafstand"/>
+              <w:pStyle w:val="NoSpacing"/>
               <w:cnfStyle w:val="000000000000" w:firstRow="0" w:lastRow="0" w:firstColumn="0" w:lastColumn="0" w:oddVBand="0" w:evenVBand="0" w:oddHBand="0" w:evenHBand="0" w:firstRowFirstColumn="0" w:firstRowLastColumn="0" w:lastRowFirstColumn="0" w:lastRowLastColumn="0"/>
             </w:pPr>
           </w:p>
@@ -6031,7 +5873,7 @@
           </w:tcPr>
           <w:p>
             <w:pPr>
-              <w:pStyle w:val="Geenafstand"/>
+              <w:pStyle w:val="NoSpacing"/>
               <w:cnfStyle w:val="000000000000" w:firstRow="0" w:lastRow="0" w:firstColumn="0" w:lastColumn="0" w:oddVBand="0" w:evenVBand="0" w:oddHBand="0" w:evenHBand="0" w:firstRowFirstColumn="0" w:firstRowLastColumn="0" w:lastRowFirstColumn="0" w:lastRowLastColumn="0"/>
             </w:pPr>
           </w:p>
@@ -6048,7 +5890,7 @@
           </w:tcPr>
           <w:p>
             <w:pPr>
-              <w:pStyle w:val="Geenafstand"/>
+              <w:pStyle w:val="NoSpacing"/>
             </w:pPr>
           </w:p>
         </w:tc>
@@ -6058,7 +5900,7 @@
           </w:tcPr>
           <w:p>
             <w:pPr>
-              <w:pStyle w:val="Geenafstand"/>
+              <w:pStyle w:val="NoSpacing"/>
               <w:cnfStyle w:val="000000100000" w:firstRow="0" w:lastRow="0" w:firstColumn="0" w:lastColumn="0" w:oddVBand="0" w:evenVBand="0" w:oddHBand="1" w:evenHBand="0" w:firstRowFirstColumn="0" w:firstRowLastColumn="0" w:lastRowFirstColumn="0" w:lastRowLastColumn="0"/>
             </w:pPr>
           </w:p>
@@ -6069,7 +5911,7 @@
           </w:tcPr>
           <w:p>
             <w:pPr>
-              <w:pStyle w:val="Geenafstand"/>
+              <w:pStyle w:val="NoSpacing"/>
               <w:cnfStyle w:val="000000100000" w:firstRow="0" w:lastRow="0" w:firstColumn="0" w:lastColumn="0" w:oddVBand="0" w:evenVBand="0" w:oddHBand="1" w:evenHBand="0" w:firstRowFirstColumn="0" w:firstRowLastColumn="0" w:lastRowFirstColumn="0" w:lastRowLastColumn="0"/>
             </w:pPr>
           </w:p>
@@ -6083,7 +5925,7 @@
           </w:tcPr>
           <w:p>
             <w:pPr>
-              <w:pStyle w:val="Geenafstand"/>
+              <w:pStyle w:val="NoSpacing"/>
             </w:pPr>
           </w:p>
         </w:tc>
@@ -6093,7 +5935,7 @@
           </w:tcPr>
           <w:p>
             <w:pPr>
-              <w:pStyle w:val="Geenafstand"/>
+              <w:pStyle w:val="NoSpacing"/>
               <w:cnfStyle w:val="000000000000" w:firstRow="0" w:lastRow="0" w:firstColumn="0" w:lastColumn="0" w:oddVBand="0" w:evenVBand="0" w:oddHBand="0" w:evenHBand="0" w:firstRowFirstColumn="0" w:firstRowLastColumn="0" w:lastRowFirstColumn="0" w:lastRowLastColumn="0"/>
             </w:pPr>
           </w:p>
@@ -6104,7 +5946,7 @@
           </w:tcPr>
           <w:p>
             <w:pPr>
-              <w:pStyle w:val="Geenafstand"/>
+              <w:pStyle w:val="NoSpacing"/>
               <w:cnfStyle w:val="000000000000" w:firstRow="0" w:lastRow="0" w:firstColumn="0" w:lastColumn="0" w:oddVBand="0" w:evenVBand="0" w:oddHBand="0" w:evenHBand="0" w:firstRowFirstColumn="0" w:firstRowLastColumn="0" w:lastRowFirstColumn="0" w:lastRowLastColumn="0"/>
             </w:pPr>
           </w:p>
@@ -6113,11 +5955,11 @@
     </w:tbl>
     <w:p>
       <w:pPr>
-        <w:pStyle w:val="Geenafstand"/>
+        <w:pStyle w:val="NoSpacing"/>
       </w:pPr>
     </w:p>
     <w:sectPr>
-      <w:footerReference w:type="default" r:id="rId14"/>
+      <w:footerReference w:type="default" r:id="rId12"/>
       <w:pgSz w:w="11906" w:h="16838"/>
       <w:pgMar w:top="1417" w:right="1417" w:bottom="1417" w:left="1417" w:header="708" w:footer="708" w:gutter="0"/>
       <w:pgNumType w:start="0"/>
@@ -6130,7 +5972,7 @@
 </file>
 
 <file path=word/endnotes.xml><?xml version="1.0" encoding="utf-8"?>
-<w:endnotes xmlns:wpc="http://schemas.microsoft.com/office/word/2010/wordprocessingCanvas" xmlns:mc="http://schemas.openxmlformats.org/markup-compatibility/2006" xmlns:o="urn:schemas-microsoft-com:office:office" xmlns:r="http://schemas.openxmlformats.org/officeDocument/2006/relationships" xmlns:m="http://schemas.openxmlformats.org/officeDocument/2006/math" xmlns:v="urn:schemas-microsoft-com:vml" xmlns:wp14="http://schemas.microsoft.com/office/word/2010/wordprocessingDrawing" xmlns:wp="http://schemas.openxmlformats.org/drawingml/2006/wordprocessingDrawing" xmlns:w10="urn:schemas-microsoft-com:office:word" xmlns:w="http://schemas.openxmlformats.org/wordprocessingml/2006/main" xmlns:w14="http://schemas.microsoft.com/office/word/2010/wordml" xmlns:wpg="http://schemas.microsoft.com/office/word/2010/wordprocessingGroup" xmlns:wpi="http://schemas.microsoft.com/office/word/2010/wordprocessingInk" xmlns:wne="http://schemas.microsoft.com/office/word/2006/wordml" xmlns:wps="http://schemas.microsoft.com/office/word/2010/wordprocessingShape" mc:Ignorable="w14 wp14">
+<w:endnotes xmlns:wpc="http://schemas.microsoft.com/office/word/2010/wordprocessingCanvas" xmlns:mc="http://schemas.openxmlformats.org/markup-compatibility/2006" xmlns:o="urn:schemas-microsoft-com:office:office" xmlns:r="http://schemas.openxmlformats.org/officeDocument/2006/relationships" xmlns:m="http://schemas.openxmlformats.org/officeDocument/2006/math" xmlns:v="urn:schemas-microsoft-com:vml" xmlns:wp14="http://schemas.microsoft.com/office/word/2010/wordprocessingDrawing" xmlns:wp="http://schemas.openxmlformats.org/drawingml/2006/wordprocessingDrawing" xmlns:w10="urn:schemas-microsoft-com:office:word" xmlns:w="http://schemas.openxmlformats.org/wordprocessingml/2006/main" xmlns:w14="http://schemas.microsoft.com/office/word/2010/wordml" xmlns:w15="http://schemas.microsoft.com/office/word/2012/wordml" xmlns:wpg="http://schemas.microsoft.com/office/word/2010/wordprocessingGroup" xmlns:wpi="http://schemas.microsoft.com/office/word/2010/wordprocessingInk" xmlns:wne="http://schemas.microsoft.com/office/word/2006/wordml" xmlns:wps="http://schemas.microsoft.com/office/word/2010/wordprocessingShape" mc:Ignorable="w14 w15 wp14">
   <w:endnote w:type="separator" w:id="-1">
     <w:p>
       <w:pPr>
@@ -6155,7 +5997,7 @@
 </file>
 
 <file path=word/footer1.xml><?xml version="1.0" encoding="utf-8"?>
-<w:ftr xmlns:wpc="http://schemas.microsoft.com/office/word/2010/wordprocessingCanvas" xmlns:mc="http://schemas.openxmlformats.org/markup-compatibility/2006" xmlns:o="urn:schemas-microsoft-com:office:office" xmlns:r="http://schemas.openxmlformats.org/officeDocument/2006/relationships" xmlns:m="http://schemas.openxmlformats.org/officeDocument/2006/math" xmlns:v="urn:schemas-microsoft-com:vml" xmlns:wp14="http://schemas.microsoft.com/office/word/2010/wordprocessingDrawing" xmlns:wp="http://schemas.openxmlformats.org/drawingml/2006/wordprocessingDrawing" xmlns:w10="urn:schemas-microsoft-com:office:word" xmlns:w="http://schemas.openxmlformats.org/wordprocessingml/2006/main" xmlns:w14="http://schemas.microsoft.com/office/word/2010/wordml" xmlns:wpg="http://schemas.microsoft.com/office/word/2010/wordprocessingGroup" xmlns:wpi="http://schemas.microsoft.com/office/word/2010/wordprocessingInk" xmlns:wne="http://schemas.microsoft.com/office/word/2006/wordml" xmlns:wps="http://schemas.microsoft.com/office/word/2010/wordprocessingShape" mc:Ignorable="w14 wp14">
+<w:ftr xmlns:wpc="http://schemas.microsoft.com/office/word/2010/wordprocessingCanvas" xmlns:mc="http://schemas.openxmlformats.org/markup-compatibility/2006" xmlns:o="urn:schemas-microsoft-com:office:office" xmlns:r="http://schemas.openxmlformats.org/officeDocument/2006/relationships" xmlns:m="http://schemas.openxmlformats.org/officeDocument/2006/math" xmlns:v="urn:schemas-microsoft-com:vml" xmlns:wp14="http://schemas.microsoft.com/office/word/2010/wordprocessingDrawing" xmlns:wp="http://schemas.openxmlformats.org/drawingml/2006/wordprocessingDrawing" xmlns:w10="urn:schemas-microsoft-com:office:word" xmlns:w="http://schemas.openxmlformats.org/wordprocessingml/2006/main" xmlns:w14="http://schemas.microsoft.com/office/word/2010/wordml" xmlns:w15="http://schemas.microsoft.com/office/word/2012/wordml" xmlns:wpg="http://schemas.microsoft.com/office/word/2010/wordprocessingGroup" xmlns:wpi="http://schemas.microsoft.com/office/word/2010/wordprocessingInk" xmlns:wne="http://schemas.microsoft.com/office/word/2006/wordml" xmlns:wps="http://schemas.microsoft.com/office/word/2010/wordprocessingShape" mc:Ignorable="w14 w15 wp14">
   <w:sdt>
     <w:sdtPr>
       <w:id w:val="829867845"/>
@@ -6178,7 +6020,7 @@
         <w:sdtContent>
           <w:p>
             <w:pPr>
-              <w:pStyle w:val="Voettekst"/>
+              <w:pStyle w:val="Footer"/>
             </w:pPr>
             <w:r>
               <w:t>ad.1.1_Interviewvragen</w:t>
@@ -6189,7 +6031,7 @@
           </w:p>
           <w:p>
             <w:pPr>
-              <w:pStyle w:val="Voettekst"/>
+              <w:pStyle w:val="Footer"/>
             </w:pPr>
             <w:r>
               <w:t xml:space="preserve">Casusnummer: </w:t>
@@ -6197,11 +6039,16 @@
           </w:p>
           <w:p>
             <w:pPr>
-              <w:pStyle w:val="Voettekst"/>
+              <w:pStyle w:val="Footer"/>
             </w:pPr>
             <w:r>
-              <w:t>Patrick van Batenburg, Steven Logghe</w:t>
+              <w:t xml:space="preserve">Patrick van Batenburg, Steven </w:t>
             </w:r>
+            <w:proofErr w:type="spellStart"/>
+            <w:r>
+              <w:t>Logghe</w:t>
+            </w:r>
+            <w:proofErr w:type="spellEnd"/>
             <w:r>
               <w:tab/>
             </w:r>
@@ -6240,7 +6087,7 @@
                 <w:bCs/>
                 <w:noProof/>
               </w:rPr>
-              <w:t>2</w:t>
+              <w:t>8</w:t>
             </w:r>
             <w:r>
               <w:rPr>
@@ -6285,7 +6132,7 @@
                 <w:bCs/>
                 <w:noProof/>
               </w:rPr>
-              <w:t>9</w:t>
+              <w:t>8</w:t>
             </w:r>
             <w:r>
               <w:rPr>
@@ -6305,7 +6152,7 @@
 </file>
 
 <file path=word/footnotes.xml><?xml version="1.0" encoding="utf-8"?>
-<w:footnotes xmlns:wpc="http://schemas.microsoft.com/office/word/2010/wordprocessingCanvas" xmlns:mc="http://schemas.openxmlformats.org/markup-compatibility/2006" xmlns:o="urn:schemas-microsoft-com:office:office" xmlns:r="http://schemas.openxmlformats.org/officeDocument/2006/relationships" xmlns:m="http://schemas.openxmlformats.org/officeDocument/2006/math" xmlns:v="urn:schemas-microsoft-com:vml" xmlns:wp14="http://schemas.microsoft.com/office/word/2010/wordprocessingDrawing" xmlns:wp="http://schemas.openxmlformats.org/drawingml/2006/wordprocessingDrawing" xmlns:w10="urn:schemas-microsoft-com:office:word" xmlns:w="http://schemas.openxmlformats.org/wordprocessingml/2006/main" xmlns:w14="http://schemas.microsoft.com/office/word/2010/wordml" xmlns:wpg="http://schemas.microsoft.com/office/word/2010/wordprocessingGroup" xmlns:wpi="http://schemas.microsoft.com/office/word/2010/wordprocessingInk" xmlns:wne="http://schemas.microsoft.com/office/word/2006/wordml" xmlns:wps="http://schemas.microsoft.com/office/word/2010/wordprocessingShape" mc:Ignorable="w14 wp14">
+<w:footnotes xmlns:wpc="http://schemas.microsoft.com/office/word/2010/wordprocessingCanvas" xmlns:mc="http://schemas.openxmlformats.org/markup-compatibility/2006" xmlns:o="urn:schemas-microsoft-com:office:office" xmlns:r="http://schemas.openxmlformats.org/officeDocument/2006/relationships" xmlns:m="http://schemas.openxmlformats.org/officeDocument/2006/math" xmlns:v="urn:schemas-microsoft-com:vml" xmlns:wp14="http://schemas.microsoft.com/office/word/2010/wordprocessingDrawing" xmlns:wp="http://schemas.openxmlformats.org/drawingml/2006/wordprocessingDrawing" xmlns:w10="urn:schemas-microsoft-com:office:word" xmlns:w="http://schemas.openxmlformats.org/wordprocessingml/2006/main" xmlns:w14="http://schemas.microsoft.com/office/word/2010/wordml" xmlns:w15="http://schemas.microsoft.com/office/word/2012/wordml" xmlns:wpg="http://schemas.microsoft.com/office/word/2010/wordprocessingGroup" xmlns:wpi="http://schemas.microsoft.com/office/word/2010/wordprocessingInk" xmlns:wne="http://schemas.microsoft.com/office/word/2006/wordml" xmlns:wps="http://schemas.microsoft.com/office/word/2010/wordprocessingShape" mc:Ignorable="w14 w15 wp14">
   <w:footnote w:type="separator" w:id="-1">
     <w:p>
       <w:pPr>
@@ -6330,8 +6177,8 @@
 </file>
 
 <file path=word/numbering.xml><?xml version="1.0" encoding="utf-8"?>
-<w:numbering xmlns:wpc="http://schemas.microsoft.com/office/word/2010/wordprocessingCanvas" xmlns:mc="http://schemas.openxmlformats.org/markup-compatibility/2006" xmlns:o="urn:schemas-microsoft-com:office:office" xmlns:r="http://schemas.openxmlformats.org/officeDocument/2006/relationships" xmlns:m="http://schemas.openxmlformats.org/officeDocument/2006/math" xmlns:v="urn:schemas-microsoft-com:vml" xmlns:wp14="http://schemas.microsoft.com/office/word/2010/wordprocessingDrawing" xmlns:wp="http://schemas.openxmlformats.org/drawingml/2006/wordprocessingDrawing" xmlns:w10="urn:schemas-microsoft-com:office:word" xmlns:w="http://schemas.openxmlformats.org/wordprocessingml/2006/main" xmlns:w14="http://schemas.microsoft.com/office/word/2010/wordml" xmlns:wpg="http://schemas.microsoft.com/office/word/2010/wordprocessingGroup" xmlns:wpi="http://schemas.microsoft.com/office/word/2010/wordprocessingInk" xmlns:wne="http://schemas.microsoft.com/office/word/2006/wordml" xmlns:wps="http://schemas.microsoft.com/office/word/2010/wordprocessingShape" mc:Ignorable="w14 wp14">
-  <w:abstractNum w:abstractNumId="0">
+<w:numbering xmlns:wpc="http://schemas.microsoft.com/office/word/2010/wordprocessingCanvas" xmlns:mc="http://schemas.openxmlformats.org/markup-compatibility/2006" xmlns:o="urn:schemas-microsoft-com:office:office" xmlns:r="http://schemas.openxmlformats.org/officeDocument/2006/relationships" xmlns:m="http://schemas.openxmlformats.org/officeDocument/2006/math" xmlns:v="urn:schemas-microsoft-com:vml" xmlns:wp14="http://schemas.microsoft.com/office/word/2010/wordprocessingDrawing" xmlns:wp="http://schemas.openxmlformats.org/drawingml/2006/wordprocessingDrawing" xmlns:w10="urn:schemas-microsoft-com:office:word" xmlns:w="http://schemas.openxmlformats.org/wordprocessingml/2006/main" xmlns:w14="http://schemas.microsoft.com/office/word/2010/wordml" xmlns:w15="http://schemas.microsoft.com/office/word/2012/wordml" xmlns:wpg="http://schemas.microsoft.com/office/word/2010/wordprocessingGroup" xmlns:wpi="http://schemas.microsoft.com/office/word/2010/wordprocessingInk" xmlns:wne="http://schemas.microsoft.com/office/word/2006/wordml" xmlns:wps="http://schemas.microsoft.com/office/word/2010/wordprocessingShape" mc:Ignorable="w14 w15 wp14">
+  <w:abstractNum w:abstractNumId="0" w15:restartNumberingAfterBreak="0">
     <w:nsid w:val="02F5271B"/>
     <w:multiLevelType w:val="hybridMultilevel"/>
     <w:tmpl w:val="E5104002"/>
@@ -6417,7 +6264,93 @@
       </w:pPr>
     </w:lvl>
   </w:abstractNum>
-  <w:abstractNum w:abstractNumId="1">
+  <w:abstractNum w:abstractNumId="1" w15:restartNumberingAfterBreak="0">
+    <w:nsid w:val="0CDD39CF"/>
+    <w:multiLevelType w:val="hybridMultilevel"/>
+    <w:tmpl w:val="33C4678E"/>
+    <w:lvl w:ilvl="0" w:tplc="0413000F">
+      <w:start w:val="1"/>
+      <w:numFmt w:val="decimal"/>
+      <w:lvlText w:val="%1."/>
+      <w:lvlJc w:val="left"/>
+      <w:pPr>
+        <w:ind w:left="720" w:hanging="360"/>
+      </w:pPr>
+    </w:lvl>
+    <w:lvl w:ilvl="1" w:tplc="04130019" w:tentative="1">
+      <w:start w:val="1"/>
+      <w:numFmt w:val="lowerLetter"/>
+      <w:lvlText w:val="%2."/>
+      <w:lvlJc w:val="left"/>
+      <w:pPr>
+        <w:ind w:left="1440" w:hanging="360"/>
+      </w:pPr>
+    </w:lvl>
+    <w:lvl w:ilvl="2" w:tplc="0413001B" w:tentative="1">
+      <w:start w:val="1"/>
+      <w:numFmt w:val="lowerRoman"/>
+      <w:lvlText w:val="%3."/>
+      <w:lvlJc w:val="right"/>
+      <w:pPr>
+        <w:ind w:left="2160" w:hanging="180"/>
+      </w:pPr>
+    </w:lvl>
+    <w:lvl w:ilvl="3" w:tplc="0413000F" w:tentative="1">
+      <w:start w:val="1"/>
+      <w:numFmt w:val="decimal"/>
+      <w:lvlText w:val="%4."/>
+      <w:lvlJc w:val="left"/>
+      <w:pPr>
+        <w:ind w:left="2880" w:hanging="360"/>
+      </w:pPr>
+    </w:lvl>
+    <w:lvl w:ilvl="4" w:tplc="04130019" w:tentative="1">
+      <w:start w:val="1"/>
+      <w:numFmt w:val="lowerLetter"/>
+      <w:lvlText w:val="%5."/>
+      <w:lvlJc w:val="left"/>
+      <w:pPr>
+        <w:ind w:left="3600" w:hanging="360"/>
+      </w:pPr>
+    </w:lvl>
+    <w:lvl w:ilvl="5" w:tplc="0413001B" w:tentative="1">
+      <w:start w:val="1"/>
+      <w:numFmt w:val="lowerRoman"/>
+      <w:lvlText w:val="%6."/>
+      <w:lvlJc w:val="right"/>
+      <w:pPr>
+        <w:ind w:left="4320" w:hanging="180"/>
+      </w:pPr>
+    </w:lvl>
+    <w:lvl w:ilvl="6" w:tplc="0413000F" w:tentative="1">
+      <w:start w:val="1"/>
+      <w:numFmt w:val="decimal"/>
+      <w:lvlText w:val="%7."/>
+      <w:lvlJc w:val="left"/>
+      <w:pPr>
+        <w:ind w:left="5040" w:hanging="360"/>
+      </w:pPr>
+    </w:lvl>
+    <w:lvl w:ilvl="7" w:tplc="04130019" w:tentative="1">
+      <w:start w:val="1"/>
+      <w:numFmt w:val="lowerLetter"/>
+      <w:lvlText w:val="%8."/>
+      <w:lvlJc w:val="left"/>
+      <w:pPr>
+        <w:ind w:left="5760" w:hanging="360"/>
+      </w:pPr>
+    </w:lvl>
+    <w:lvl w:ilvl="8" w:tplc="0413001B" w:tentative="1">
+      <w:start w:val="1"/>
+      <w:numFmt w:val="lowerRoman"/>
+      <w:lvlText w:val="%9."/>
+      <w:lvlJc w:val="right"/>
+      <w:pPr>
+        <w:ind w:left="6480" w:hanging="180"/>
+      </w:pPr>
+    </w:lvl>
+  </w:abstractNum>
+  <w:abstractNum w:abstractNumId="2" w15:restartNumberingAfterBreak="0">
     <w:nsid w:val="3E22644D"/>
     <w:multiLevelType w:val="hybridMultilevel"/>
     <w:tmpl w:val="4F3288F0"/>
@@ -6503,7 +6436,7 @@
       </w:pPr>
     </w:lvl>
   </w:abstractNum>
-  <w:abstractNum w:abstractNumId="2">
+  <w:abstractNum w:abstractNumId="3" w15:restartNumberingAfterBreak="0">
     <w:nsid w:val="42EA41E4"/>
     <w:multiLevelType w:val="hybridMultilevel"/>
     <w:tmpl w:val="F418EC36"/>
@@ -6589,7 +6522,7 @@
       </w:pPr>
     </w:lvl>
   </w:abstractNum>
-  <w:abstractNum w:abstractNumId="3">
+  <w:abstractNum w:abstractNumId="4" w15:restartNumberingAfterBreak="0">
     <w:nsid w:val="43E90945"/>
     <w:multiLevelType w:val="hybridMultilevel"/>
     <w:tmpl w:val="6B6C7DE2"/>
@@ -6675,7 +6608,7 @@
       </w:pPr>
     </w:lvl>
   </w:abstractNum>
-  <w:abstractNum w:abstractNumId="4">
+  <w:abstractNum w:abstractNumId="5" w15:restartNumberingAfterBreak="0">
     <w:nsid w:val="4AC6611A"/>
     <w:multiLevelType w:val="hybridMultilevel"/>
     <w:tmpl w:val="332CA9E2"/>
@@ -6761,7 +6694,7 @@
       </w:pPr>
     </w:lvl>
   </w:abstractNum>
-  <w:abstractNum w:abstractNumId="5">
+  <w:abstractNum w:abstractNumId="6" w15:restartNumberingAfterBreak="0">
     <w:nsid w:val="53A24528"/>
     <w:multiLevelType w:val="hybridMultilevel"/>
     <w:tmpl w:val="B3A4148E"/>
@@ -6847,7 +6780,7 @@
       </w:pPr>
     </w:lvl>
   </w:abstractNum>
-  <w:abstractNum w:abstractNumId="6">
+  <w:abstractNum w:abstractNumId="7" w15:restartNumberingAfterBreak="0">
     <w:nsid w:val="59491C21"/>
     <w:multiLevelType w:val="hybridMultilevel"/>
     <w:tmpl w:val="9BE0574A"/>
@@ -6934,31 +6867,34 @@
     </w:lvl>
   </w:abstractNum>
   <w:num w:numId="1">
-    <w:abstractNumId w:val="1"/>
+    <w:abstractNumId w:val="2"/>
   </w:num>
   <w:num w:numId="2">
-    <w:abstractNumId w:val="2"/>
+    <w:abstractNumId w:val="3"/>
   </w:num>
   <w:num w:numId="3">
-    <w:abstractNumId w:val="5"/>
+    <w:abstractNumId w:val="6"/>
   </w:num>
   <w:num w:numId="4">
-    <w:abstractNumId w:val="3"/>
+    <w:abstractNumId w:val="4"/>
   </w:num>
   <w:num w:numId="5">
-    <w:abstractNumId w:val="6"/>
+    <w:abstractNumId w:val="7"/>
   </w:num>
   <w:num w:numId="6">
     <w:abstractNumId w:val="0"/>
   </w:num>
   <w:num w:numId="7">
-    <w:abstractNumId w:val="4"/>
+    <w:abstractNumId w:val="5"/>
+  </w:num>
+  <w:num w:numId="8">
+    <w:abstractNumId w:val="1"/>
   </w:num>
 </w:numbering>
 </file>
 
 <file path=word/styles.xml><?xml version="1.0" encoding="utf-8"?>
-<w:styles xmlns:mc="http://schemas.openxmlformats.org/markup-compatibility/2006" xmlns:r="http://schemas.openxmlformats.org/officeDocument/2006/relationships" xmlns:w="http://schemas.openxmlformats.org/wordprocessingml/2006/main" xmlns:w14="http://schemas.microsoft.com/office/word/2010/wordml" mc:Ignorable="w14">
+<w:styles xmlns:mc="http://schemas.openxmlformats.org/markup-compatibility/2006" xmlns:r="http://schemas.openxmlformats.org/officeDocument/2006/relationships" xmlns:w="http://schemas.openxmlformats.org/wordprocessingml/2006/main" xmlns:w14="http://schemas.microsoft.com/office/word/2010/wordml" xmlns:w15="http://schemas.microsoft.com/office/word/2012/wordml" mc:Ignorable="w14 w15">
   <w:docDefaults>
     <w:rPrDefault>
       <w:rPr>
@@ -6974,154 +6910,388 @@
       </w:pPr>
     </w:pPrDefault>
   </w:docDefaults>
-  <w:latentStyles w:defLockedState="0" w:defUIPriority="99" w:defSemiHidden="1" w:defUnhideWhenUsed="1" w:defQFormat="0" w:count="267">
-    <w:lsdException w:name="Normal" w:semiHidden="0" w:uiPriority="0" w:unhideWhenUsed="0" w:qFormat="1"/>
-    <w:lsdException w:name="heading 1" w:semiHidden="0" w:uiPriority="9" w:unhideWhenUsed="0" w:qFormat="1"/>
-    <w:lsdException w:name="heading 2" w:uiPriority="9" w:qFormat="1"/>
-    <w:lsdException w:name="heading 3" w:uiPriority="9" w:qFormat="1"/>
-    <w:lsdException w:name="heading 4" w:uiPriority="9" w:qFormat="1"/>
-    <w:lsdException w:name="heading 5" w:uiPriority="9" w:qFormat="1"/>
-    <w:lsdException w:name="heading 6" w:uiPriority="9" w:qFormat="1"/>
-    <w:lsdException w:name="heading 7" w:uiPriority="9" w:qFormat="1"/>
-    <w:lsdException w:name="heading 8" w:uiPriority="9" w:qFormat="1"/>
-    <w:lsdException w:name="heading 9" w:uiPriority="9" w:qFormat="1"/>
-    <w:lsdException w:name="toc 1" w:uiPriority="39"/>
-    <w:lsdException w:name="toc 2" w:uiPriority="39"/>
-    <w:lsdException w:name="toc 3" w:uiPriority="39"/>
-    <w:lsdException w:name="toc 4" w:uiPriority="39"/>
-    <w:lsdException w:name="toc 5" w:uiPriority="39"/>
-    <w:lsdException w:name="toc 6" w:uiPriority="39"/>
-    <w:lsdException w:name="toc 7" w:uiPriority="39"/>
-    <w:lsdException w:name="toc 8" w:uiPriority="39"/>
-    <w:lsdException w:name="toc 9" w:uiPriority="39"/>
-    <w:lsdException w:name="caption" w:uiPriority="35" w:qFormat="1"/>
-    <w:lsdException w:name="Title" w:semiHidden="0" w:uiPriority="10" w:unhideWhenUsed="0" w:qFormat="1"/>
-    <w:lsdException w:name="Default Paragraph Font" w:uiPriority="1"/>
-    <w:lsdException w:name="Subtitle" w:semiHidden="0" w:uiPriority="11" w:unhideWhenUsed="0" w:qFormat="1"/>
-    <w:lsdException w:name="Strong" w:semiHidden="0" w:uiPriority="22" w:unhideWhenUsed="0" w:qFormat="1"/>
-    <w:lsdException w:name="Emphasis" w:semiHidden="0" w:uiPriority="20" w:unhideWhenUsed="0" w:qFormat="1"/>
-    <w:lsdException w:name="Table Grid" w:semiHidden="0" w:uiPriority="39" w:unhideWhenUsed="0"/>
-    <w:lsdException w:name="Placeholder Text" w:unhideWhenUsed="0"/>
-    <w:lsdException w:name="No Spacing" w:semiHidden="0" w:uiPriority="1" w:unhideWhenUsed="0" w:qFormat="1"/>
-    <w:lsdException w:name="Light Shading" w:semiHidden="0" w:uiPriority="60" w:unhideWhenUsed="0"/>
-    <w:lsdException w:name="Light List" w:semiHidden="0" w:uiPriority="61" w:unhideWhenUsed="0"/>
-    <w:lsdException w:name="Light Grid" w:semiHidden="0" w:uiPriority="62" w:unhideWhenUsed="0"/>
-    <w:lsdException w:name="Medium Shading 1" w:semiHidden="0" w:uiPriority="63" w:unhideWhenUsed="0"/>
-    <w:lsdException w:name="Medium Shading 2" w:semiHidden="0" w:uiPriority="64" w:unhideWhenUsed="0"/>
-    <w:lsdException w:name="Medium List 1" w:semiHidden="0" w:uiPriority="65" w:unhideWhenUsed="0"/>
-    <w:lsdException w:name="Medium List 2" w:semiHidden="0" w:uiPriority="66" w:unhideWhenUsed="0"/>
-    <w:lsdException w:name="Medium Grid 1" w:semiHidden="0" w:uiPriority="67" w:unhideWhenUsed="0"/>
-    <w:lsdException w:name="Medium Grid 2" w:semiHidden="0" w:uiPriority="68" w:unhideWhenUsed="0"/>
-    <w:lsdException w:name="Medium Grid 3" w:semiHidden="0" w:uiPriority="69" w:unhideWhenUsed="0"/>
-    <w:lsdException w:name="Dark List" w:semiHidden="0" w:uiPriority="70" w:unhideWhenUsed="0"/>
-    <w:lsdException w:name="Colorful Shading" w:semiHidden="0" w:uiPriority="71" w:unhideWhenUsed="0"/>
-    <w:lsdException w:name="Colorful List" w:semiHidden="0" w:uiPriority="72" w:unhideWhenUsed="0"/>
-    <w:lsdException w:name="Colorful Grid" w:semiHidden="0" w:uiPriority="73" w:unhideWhenUsed="0"/>
-    <w:lsdException w:name="Light Shading Accent 1" w:semiHidden="0" w:uiPriority="60" w:unhideWhenUsed="0"/>
-    <w:lsdException w:name="Light List Accent 1" w:semiHidden="0" w:uiPriority="61" w:unhideWhenUsed="0"/>
-    <w:lsdException w:name="Light Grid Accent 1" w:semiHidden="0" w:uiPriority="62" w:unhideWhenUsed="0"/>
-    <w:lsdException w:name="Medium Shading 1 Accent 1" w:semiHidden="0" w:uiPriority="63" w:unhideWhenUsed="0"/>
-    <w:lsdException w:name="Medium Shading 2 Accent 1" w:semiHidden="0" w:uiPriority="64" w:unhideWhenUsed="0"/>
-    <w:lsdException w:name="Medium List 1 Accent 1" w:semiHidden="0" w:uiPriority="65" w:unhideWhenUsed="0"/>
-    <w:lsdException w:name="Revision" w:unhideWhenUsed="0"/>
-    <w:lsdException w:name="List Paragraph" w:semiHidden="0" w:uiPriority="34" w:unhideWhenUsed="0" w:qFormat="1"/>
-    <w:lsdException w:name="Quote" w:semiHidden="0" w:uiPriority="29" w:unhideWhenUsed="0" w:qFormat="1"/>
-    <w:lsdException w:name="Intense Quote" w:semiHidden="0" w:uiPriority="30" w:unhideWhenUsed="0" w:qFormat="1"/>
-    <w:lsdException w:name="Medium List 2 Accent 1" w:semiHidden="0" w:uiPriority="66" w:unhideWhenUsed="0"/>
-    <w:lsdException w:name="Medium Grid 1 Accent 1" w:semiHidden="0" w:uiPriority="67" w:unhideWhenUsed="0"/>
-    <w:lsdException w:name="Medium Grid 2 Accent 1" w:semiHidden="0" w:uiPriority="68" w:unhideWhenUsed="0"/>
-    <w:lsdException w:name="Medium Grid 3 Accent 1" w:semiHidden="0" w:uiPriority="69" w:unhideWhenUsed="0"/>
-    <w:lsdException w:name="Dark List Accent 1" w:semiHidden="0" w:uiPriority="70" w:unhideWhenUsed="0"/>
-    <w:lsdException w:name="Colorful Shading Accent 1" w:semiHidden="0" w:uiPriority="71" w:unhideWhenUsed="0"/>
-    <w:lsdException w:name="Colorful List Accent 1" w:semiHidden="0" w:uiPriority="72" w:unhideWhenUsed="0"/>
-    <w:lsdException w:name="Colorful Grid Accent 1" w:semiHidden="0" w:uiPriority="73" w:unhideWhenUsed="0"/>
-    <w:lsdException w:name="Light Shading Accent 2" w:semiHidden="0" w:uiPriority="60" w:unhideWhenUsed="0"/>
-    <w:lsdException w:name="Light List Accent 2" w:semiHidden="0" w:uiPriority="61" w:unhideWhenUsed="0"/>
-    <w:lsdException w:name="Light Grid Accent 2" w:semiHidden="0" w:uiPriority="62" w:unhideWhenUsed="0"/>
-    <w:lsdException w:name="Medium Shading 1 Accent 2" w:semiHidden="0" w:uiPriority="63" w:unhideWhenUsed="0"/>
-    <w:lsdException w:name="Medium Shading 2 Accent 2" w:semiHidden="0" w:uiPriority="64" w:unhideWhenUsed="0"/>
-    <w:lsdException w:name="Medium List 1 Accent 2" w:semiHidden="0" w:uiPriority="65" w:unhideWhenUsed="0"/>
-    <w:lsdException w:name="Medium List 2 Accent 2" w:semiHidden="0" w:uiPriority="66" w:unhideWhenUsed="0"/>
-    <w:lsdException w:name="Medium Grid 1 Accent 2" w:semiHidden="0" w:uiPriority="67" w:unhideWhenUsed="0"/>
-    <w:lsdException w:name="Medium Grid 2 Accent 2" w:semiHidden="0" w:uiPriority="68" w:unhideWhenUsed="0"/>
-    <w:lsdException w:name="Medium Grid 3 Accent 2" w:semiHidden="0" w:uiPriority="69" w:unhideWhenUsed="0"/>
-    <w:lsdException w:name="Dark List Accent 2" w:semiHidden="0" w:uiPriority="70" w:unhideWhenUsed="0"/>
-    <w:lsdException w:name="Colorful Shading Accent 2" w:semiHidden="0" w:uiPriority="71" w:unhideWhenUsed="0"/>
-    <w:lsdException w:name="Colorful List Accent 2" w:semiHidden="0" w:uiPriority="72" w:unhideWhenUsed="0"/>
-    <w:lsdException w:name="Colorful Grid Accent 2" w:semiHidden="0" w:uiPriority="73" w:unhideWhenUsed="0"/>
-    <w:lsdException w:name="Light Shading Accent 3" w:semiHidden="0" w:uiPriority="60" w:unhideWhenUsed="0"/>
-    <w:lsdException w:name="Light List Accent 3" w:semiHidden="0" w:uiPriority="61" w:unhideWhenUsed="0"/>
-    <w:lsdException w:name="Light Grid Accent 3" w:semiHidden="0" w:uiPriority="62" w:unhideWhenUsed="0"/>
-    <w:lsdException w:name="Medium Shading 1 Accent 3" w:semiHidden="0" w:uiPriority="63" w:unhideWhenUsed="0"/>
-    <w:lsdException w:name="Medium Shading 2 Accent 3" w:semiHidden="0" w:uiPriority="64" w:unhideWhenUsed="0"/>
-    <w:lsdException w:name="Medium List 1 Accent 3" w:semiHidden="0" w:uiPriority="65" w:unhideWhenUsed="0"/>
-    <w:lsdException w:name="Medium List 2 Accent 3" w:semiHidden="0" w:uiPriority="66" w:unhideWhenUsed="0"/>
-    <w:lsdException w:name="Medium Grid 1 Accent 3" w:semiHidden="0" w:uiPriority="67" w:unhideWhenUsed="0"/>
-    <w:lsdException w:name="Medium Grid 2 Accent 3" w:semiHidden="0" w:uiPriority="68" w:unhideWhenUsed="0"/>
-    <w:lsdException w:name="Medium Grid 3 Accent 3" w:semiHidden="0" w:uiPriority="69" w:unhideWhenUsed="0"/>
-    <w:lsdException w:name="Dark List Accent 3" w:semiHidden="0" w:uiPriority="70" w:unhideWhenUsed="0"/>
-    <w:lsdException w:name="Colorful Shading Accent 3" w:semiHidden="0" w:uiPriority="71" w:unhideWhenUsed="0"/>
-    <w:lsdException w:name="Colorful List Accent 3" w:semiHidden="0" w:uiPriority="72" w:unhideWhenUsed="0"/>
-    <w:lsdException w:name="Colorful Grid Accent 3" w:semiHidden="0" w:uiPriority="73" w:unhideWhenUsed="0"/>
-    <w:lsdException w:name="Light Shading Accent 4" w:semiHidden="0" w:uiPriority="60" w:unhideWhenUsed="0"/>
-    <w:lsdException w:name="Light List Accent 4" w:semiHidden="0" w:uiPriority="61" w:unhideWhenUsed="0"/>
-    <w:lsdException w:name="Light Grid Accent 4" w:semiHidden="0" w:uiPriority="62" w:unhideWhenUsed="0"/>
-    <w:lsdException w:name="Medium Shading 1 Accent 4" w:semiHidden="0" w:uiPriority="63" w:unhideWhenUsed="0"/>
-    <w:lsdException w:name="Medium Shading 2 Accent 4" w:semiHidden="0" w:uiPriority="64" w:unhideWhenUsed="0"/>
-    <w:lsdException w:name="Medium List 1 Accent 4" w:semiHidden="0" w:uiPriority="65" w:unhideWhenUsed="0"/>
-    <w:lsdException w:name="Medium List 2 Accent 4" w:semiHidden="0" w:uiPriority="66" w:unhideWhenUsed="0"/>
-    <w:lsdException w:name="Medium Grid 1 Accent 4" w:semiHidden="0" w:uiPriority="67" w:unhideWhenUsed="0"/>
-    <w:lsdException w:name="Medium Grid 2 Accent 4" w:semiHidden="0" w:uiPriority="68" w:unhideWhenUsed="0"/>
-    <w:lsdException w:name="Medium Grid 3 Accent 4" w:semiHidden="0" w:uiPriority="69" w:unhideWhenUsed="0"/>
-    <w:lsdException w:name="Dark List Accent 4" w:semiHidden="0" w:uiPriority="70" w:unhideWhenUsed="0"/>
-    <w:lsdException w:name="Colorful Shading Accent 4" w:semiHidden="0" w:uiPriority="71" w:unhideWhenUsed="0"/>
-    <w:lsdException w:name="Colorful List Accent 4" w:semiHidden="0" w:uiPriority="72" w:unhideWhenUsed="0"/>
-    <w:lsdException w:name="Colorful Grid Accent 4" w:semiHidden="0" w:uiPriority="73" w:unhideWhenUsed="0"/>
-    <w:lsdException w:name="Light Shading Accent 5" w:semiHidden="0" w:uiPriority="60" w:unhideWhenUsed="0"/>
-    <w:lsdException w:name="Light List Accent 5" w:semiHidden="0" w:uiPriority="61" w:unhideWhenUsed="0"/>
-    <w:lsdException w:name="Light Grid Accent 5" w:semiHidden="0" w:uiPriority="62" w:unhideWhenUsed="0"/>
-    <w:lsdException w:name="Medium Shading 1 Accent 5" w:semiHidden="0" w:uiPriority="63" w:unhideWhenUsed="0"/>
-    <w:lsdException w:name="Medium Shading 2 Accent 5" w:semiHidden="0" w:uiPriority="64" w:unhideWhenUsed="0"/>
-    <w:lsdException w:name="Medium List 1 Accent 5" w:semiHidden="0" w:uiPriority="65" w:unhideWhenUsed="0"/>
-    <w:lsdException w:name="Medium List 2 Accent 5" w:semiHidden="0" w:uiPriority="66" w:unhideWhenUsed="0"/>
-    <w:lsdException w:name="Medium Grid 1 Accent 5" w:semiHidden="0" w:uiPriority="67" w:unhideWhenUsed="0"/>
-    <w:lsdException w:name="Medium Grid 2 Accent 5" w:semiHidden="0" w:uiPriority="68" w:unhideWhenUsed="0"/>
-    <w:lsdException w:name="Medium Grid 3 Accent 5" w:semiHidden="0" w:uiPriority="69" w:unhideWhenUsed="0"/>
-    <w:lsdException w:name="Dark List Accent 5" w:semiHidden="0" w:uiPriority="70" w:unhideWhenUsed="0"/>
-    <w:lsdException w:name="Colorful Shading Accent 5" w:semiHidden="0" w:uiPriority="71" w:unhideWhenUsed="0"/>
-    <w:lsdException w:name="Colorful List Accent 5" w:semiHidden="0" w:uiPriority="72" w:unhideWhenUsed="0"/>
-    <w:lsdException w:name="Colorful Grid Accent 5" w:semiHidden="0" w:uiPriority="73" w:unhideWhenUsed="0"/>
-    <w:lsdException w:name="Light Shading Accent 6" w:semiHidden="0" w:uiPriority="60" w:unhideWhenUsed="0"/>
-    <w:lsdException w:name="Light List Accent 6" w:semiHidden="0" w:uiPriority="61" w:unhideWhenUsed="0"/>
-    <w:lsdException w:name="Light Grid Accent 6" w:semiHidden="0" w:uiPriority="62" w:unhideWhenUsed="0"/>
-    <w:lsdException w:name="Medium Shading 1 Accent 6" w:semiHidden="0" w:uiPriority="63" w:unhideWhenUsed="0"/>
-    <w:lsdException w:name="Medium Shading 2 Accent 6" w:semiHidden="0" w:uiPriority="64" w:unhideWhenUsed="0"/>
-    <w:lsdException w:name="Medium List 1 Accent 6" w:semiHidden="0" w:uiPriority="65" w:unhideWhenUsed="0"/>
-    <w:lsdException w:name="Medium List 2 Accent 6" w:semiHidden="0" w:uiPriority="66" w:unhideWhenUsed="0"/>
-    <w:lsdException w:name="Medium Grid 1 Accent 6" w:semiHidden="0" w:uiPriority="67" w:unhideWhenUsed="0"/>
-    <w:lsdException w:name="Medium Grid 2 Accent 6" w:semiHidden="0" w:uiPriority="68" w:unhideWhenUsed="0"/>
-    <w:lsdException w:name="Medium Grid 3 Accent 6" w:semiHidden="0" w:uiPriority="69" w:unhideWhenUsed="0"/>
-    <w:lsdException w:name="Dark List Accent 6" w:semiHidden="0" w:uiPriority="70" w:unhideWhenUsed="0"/>
-    <w:lsdException w:name="Colorful Shading Accent 6" w:semiHidden="0" w:uiPriority="71" w:unhideWhenUsed="0"/>
-    <w:lsdException w:name="Colorful List Accent 6" w:semiHidden="0" w:uiPriority="72" w:unhideWhenUsed="0"/>
-    <w:lsdException w:name="Colorful Grid Accent 6" w:semiHidden="0" w:uiPriority="73" w:unhideWhenUsed="0"/>
-    <w:lsdException w:name="Subtle Emphasis" w:semiHidden="0" w:uiPriority="19" w:unhideWhenUsed="0" w:qFormat="1"/>
-    <w:lsdException w:name="Intense Emphasis" w:semiHidden="0" w:uiPriority="21" w:unhideWhenUsed="0" w:qFormat="1"/>
-    <w:lsdException w:name="Subtle Reference" w:semiHidden="0" w:uiPriority="31" w:unhideWhenUsed="0" w:qFormat="1"/>
-    <w:lsdException w:name="Intense Reference" w:semiHidden="0" w:uiPriority="32" w:unhideWhenUsed="0" w:qFormat="1"/>
-    <w:lsdException w:name="Book Title" w:semiHidden="0" w:uiPriority="33" w:unhideWhenUsed="0" w:qFormat="1"/>
-    <w:lsdException w:name="Bibliography" w:uiPriority="37"/>
-    <w:lsdException w:name="TOC Heading" w:uiPriority="39" w:qFormat="1"/>
+  <w:latentStyles w:defLockedState="0" w:defUIPriority="99" w:defSemiHidden="0" w:defUnhideWhenUsed="0" w:defQFormat="0" w:count="371">
+    <w:lsdException w:name="Normal" w:uiPriority="0" w:qFormat="1"/>
+    <w:lsdException w:name="heading 1" w:uiPriority="9" w:qFormat="1"/>
+    <w:lsdException w:name="heading 2" w:semiHidden="1" w:uiPriority="9" w:unhideWhenUsed="1" w:qFormat="1"/>
+    <w:lsdException w:name="heading 3" w:semiHidden="1" w:uiPriority="9" w:unhideWhenUsed="1" w:qFormat="1"/>
+    <w:lsdException w:name="heading 4" w:semiHidden="1" w:uiPriority="9" w:unhideWhenUsed="1" w:qFormat="1"/>
+    <w:lsdException w:name="heading 5" w:semiHidden="1" w:uiPriority="9" w:unhideWhenUsed="1" w:qFormat="1"/>
+    <w:lsdException w:name="heading 6" w:semiHidden="1" w:uiPriority="9" w:unhideWhenUsed="1" w:qFormat="1"/>
+    <w:lsdException w:name="heading 7" w:semiHidden="1" w:uiPriority="9" w:unhideWhenUsed="1" w:qFormat="1"/>
+    <w:lsdException w:name="heading 8" w:semiHidden="1" w:uiPriority="9" w:unhideWhenUsed="1" w:qFormat="1"/>
+    <w:lsdException w:name="heading 9" w:semiHidden="1" w:uiPriority="9" w:unhideWhenUsed="1" w:qFormat="1"/>
+    <w:lsdException w:name="index 1" w:semiHidden="1" w:unhideWhenUsed="1"/>
+    <w:lsdException w:name="index 2" w:semiHidden="1" w:unhideWhenUsed="1"/>
+    <w:lsdException w:name="index 3" w:semiHidden="1" w:unhideWhenUsed="1"/>
+    <w:lsdException w:name="index 4" w:semiHidden="1" w:unhideWhenUsed="1"/>
+    <w:lsdException w:name="index 5" w:semiHidden="1" w:unhideWhenUsed="1"/>
+    <w:lsdException w:name="index 6" w:semiHidden="1" w:unhideWhenUsed="1"/>
+    <w:lsdException w:name="index 7" w:semiHidden="1" w:unhideWhenUsed="1"/>
+    <w:lsdException w:name="index 8" w:semiHidden="1" w:unhideWhenUsed="1"/>
+    <w:lsdException w:name="index 9" w:semiHidden="1" w:unhideWhenUsed="1"/>
+    <w:lsdException w:name="toc 1" w:semiHidden="1" w:uiPriority="39" w:unhideWhenUsed="1"/>
+    <w:lsdException w:name="toc 2" w:semiHidden="1" w:uiPriority="39" w:unhideWhenUsed="1"/>
+    <w:lsdException w:name="toc 3" w:semiHidden="1" w:uiPriority="39" w:unhideWhenUsed="1"/>
+    <w:lsdException w:name="toc 4" w:semiHidden="1" w:uiPriority="39" w:unhideWhenUsed="1"/>
+    <w:lsdException w:name="toc 5" w:semiHidden="1" w:uiPriority="39" w:unhideWhenUsed="1"/>
+    <w:lsdException w:name="toc 6" w:semiHidden="1" w:uiPriority="39" w:unhideWhenUsed="1"/>
+    <w:lsdException w:name="toc 7" w:semiHidden="1" w:uiPriority="39" w:unhideWhenUsed="1"/>
+    <w:lsdException w:name="toc 8" w:semiHidden="1" w:uiPriority="39" w:unhideWhenUsed="1"/>
+    <w:lsdException w:name="toc 9" w:semiHidden="1" w:uiPriority="39" w:unhideWhenUsed="1"/>
+    <w:lsdException w:name="Normal Indent" w:semiHidden="1" w:unhideWhenUsed="1"/>
+    <w:lsdException w:name="footnote text" w:semiHidden="1" w:unhideWhenUsed="1"/>
+    <w:lsdException w:name="annotation text" w:semiHidden="1" w:unhideWhenUsed="1"/>
+    <w:lsdException w:name="header" w:semiHidden="1" w:unhideWhenUsed="1"/>
+    <w:lsdException w:name="footer" w:semiHidden="1" w:unhideWhenUsed="1"/>
+    <w:lsdException w:name="index heading" w:semiHidden="1" w:unhideWhenUsed="1"/>
+    <w:lsdException w:name="caption" w:semiHidden="1" w:uiPriority="35" w:unhideWhenUsed="1" w:qFormat="1"/>
+    <w:lsdException w:name="table of figures" w:semiHidden="1" w:unhideWhenUsed="1"/>
+    <w:lsdException w:name="envelope address" w:semiHidden="1" w:unhideWhenUsed="1"/>
+    <w:lsdException w:name="envelope return" w:semiHidden="1" w:unhideWhenUsed="1"/>
+    <w:lsdException w:name="footnote reference" w:semiHidden="1" w:unhideWhenUsed="1"/>
+    <w:lsdException w:name="annotation reference" w:semiHidden="1" w:unhideWhenUsed="1"/>
+    <w:lsdException w:name="line number" w:semiHidden="1" w:unhideWhenUsed="1"/>
+    <w:lsdException w:name="page number" w:semiHidden="1" w:unhideWhenUsed="1"/>
+    <w:lsdException w:name="endnote reference" w:semiHidden="1" w:unhideWhenUsed="1"/>
+    <w:lsdException w:name="endnote text" w:semiHidden="1" w:unhideWhenUsed="1"/>
+    <w:lsdException w:name="table of authorities" w:semiHidden="1" w:unhideWhenUsed="1"/>
+    <w:lsdException w:name="macro" w:semiHidden="1" w:unhideWhenUsed="1"/>
+    <w:lsdException w:name="toa heading" w:semiHidden="1" w:unhideWhenUsed="1"/>
+    <w:lsdException w:name="List" w:semiHidden="1" w:unhideWhenUsed="1"/>
+    <w:lsdException w:name="List Bullet" w:semiHidden="1" w:unhideWhenUsed="1"/>
+    <w:lsdException w:name="List Number" w:semiHidden="1" w:unhideWhenUsed="1"/>
+    <w:lsdException w:name="List 2" w:semiHidden="1" w:unhideWhenUsed="1"/>
+    <w:lsdException w:name="List 3" w:semiHidden="1" w:unhideWhenUsed="1"/>
+    <w:lsdException w:name="List 4" w:semiHidden="1" w:unhideWhenUsed="1"/>
+    <w:lsdException w:name="List 5" w:semiHidden="1" w:unhideWhenUsed="1"/>
+    <w:lsdException w:name="List Bullet 2" w:semiHidden="1" w:unhideWhenUsed="1"/>
+    <w:lsdException w:name="List Bullet 3" w:semiHidden="1" w:unhideWhenUsed="1"/>
+    <w:lsdException w:name="List Bullet 4" w:semiHidden="1" w:unhideWhenUsed="1"/>
+    <w:lsdException w:name="List Bullet 5" w:semiHidden="1" w:unhideWhenUsed="1"/>
+    <w:lsdException w:name="List Number 2" w:semiHidden="1" w:unhideWhenUsed="1"/>
+    <w:lsdException w:name="List Number 3" w:semiHidden="1" w:unhideWhenUsed="1"/>
+    <w:lsdException w:name="List Number 4" w:semiHidden="1" w:unhideWhenUsed="1"/>
+    <w:lsdException w:name="List Number 5" w:semiHidden="1" w:unhideWhenUsed="1"/>
+    <w:lsdException w:name="Title" w:uiPriority="10" w:qFormat="1"/>
+    <w:lsdException w:name="Closing" w:semiHidden="1" w:unhideWhenUsed="1"/>
+    <w:lsdException w:name="Signature" w:semiHidden="1" w:unhideWhenUsed="1"/>
+    <w:lsdException w:name="Default Paragraph Font" w:semiHidden="1" w:uiPriority="1" w:unhideWhenUsed="1"/>
+    <w:lsdException w:name="Body Text" w:semiHidden="1" w:unhideWhenUsed="1"/>
+    <w:lsdException w:name="Body Text Indent" w:semiHidden="1" w:unhideWhenUsed="1"/>
+    <w:lsdException w:name="List Continue" w:semiHidden="1" w:unhideWhenUsed="1"/>
+    <w:lsdException w:name="List Continue 2" w:semiHidden="1" w:unhideWhenUsed="1"/>
+    <w:lsdException w:name="List Continue 3" w:semiHidden="1" w:unhideWhenUsed="1"/>
+    <w:lsdException w:name="List Continue 4" w:semiHidden="1" w:unhideWhenUsed="1"/>
+    <w:lsdException w:name="List Continue 5" w:semiHidden="1" w:unhideWhenUsed="1"/>
+    <w:lsdException w:name="Message Header" w:semiHidden="1" w:unhideWhenUsed="1"/>
+    <w:lsdException w:name="Subtitle" w:uiPriority="11" w:qFormat="1"/>
+    <w:lsdException w:name="Salutation" w:semiHidden="1" w:unhideWhenUsed="1"/>
+    <w:lsdException w:name="Date" w:semiHidden="1" w:unhideWhenUsed="1"/>
+    <w:lsdException w:name="Body Text First Indent" w:semiHidden="1" w:unhideWhenUsed="1"/>
+    <w:lsdException w:name="Body Text First Indent 2" w:semiHidden="1" w:unhideWhenUsed="1"/>
+    <w:lsdException w:name="Note Heading" w:semiHidden="1" w:unhideWhenUsed="1"/>
+    <w:lsdException w:name="Body Text 2" w:semiHidden="1" w:unhideWhenUsed="1"/>
+    <w:lsdException w:name="Body Text 3" w:semiHidden="1" w:unhideWhenUsed="1"/>
+    <w:lsdException w:name="Body Text Indent 2" w:semiHidden="1" w:unhideWhenUsed="1"/>
+    <w:lsdException w:name="Body Text Indent 3" w:semiHidden="1" w:unhideWhenUsed="1"/>
+    <w:lsdException w:name="Block Text" w:semiHidden="1" w:unhideWhenUsed="1"/>
+    <w:lsdException w:name="Hyperlink" w:semiHidden="1" w:unhideWhenUsed="1"/>
+    <w:lsdException w:name="FollowedHyperlink" w:semiHidden="1" w:unhideWhenUsed="1"/>
+    <w:lsdException w:name="Strong" w:uiPriority="22" w:qFormat="1"/>
+    <w:lsdException w:name="Emphasis" w:uiPriority="20" w:qFormat="1"/>
+    <w:lsdException w:name="Document Map" w:semiHidden="1" w:unhideWhenUsed="1"/>
+    <w:lsdException w:name="Plain Text" w:semiHidden="1" w:unhideWhenUsed="1"/>
+    <w:lsdException w:name="E-mail Signature" w:semiHidden="1" w:unhideWhenUsed="1"/>
+    <w:lsdException w:name="HTML Top of Form" w:semiHidden="1" w:unhideWhenUsed="1"/>
+    <w:lsdException w:name="HTML Bottom of Form" w:semiHidden="1" w:unhideWhenUsed="1"/>
+    <w:lsdException w:name="Normal (Web)" w:semiHidden="1" w:unhideWhenUsed="1"/>
+    <w:lsdException w:name="HTML Acronym" w:semiHidden="1" w:unhideWhenUsed="1"/>
+    <w:lsdException w:name="HTML Address" w:semiHidden="1" w:unhideWhenUsed="1"/>
+    <w:lsdException w:name="HTML Cite" w:semiHidden="1" w:unhideWhenUsed="1"/>
+    <w:lsdException w:name="HTML Code" w:semiHidden="1" w:unhideWhenUsed="1"/>
+    <w:lsdException w:name="HTML Definition" w:semiHidden="1" w:unhideWhenUsed="1"/>
+    <w:lsdException w:name="HTML Keyboard" w:semiHidden="1" w:unhideWhenUsed="1"/>
+    <w:lsdException w:name="HTML Preformatted" w:semiHidden="1" w:unhideWhenUsed="1"/>
+    <w:lsdException w:name="HTML Sample" w:semiHidden="1" w:unhideWhenUsed="1"/>
+    <w:lsdException w:name="HTML Typewriter" w:semiHidden="1" w:unhideWhenUsed="1"/>
+    <w:lsdException w:name="HTML Variable" w:semiHidden="1" w:unhideWhenUsed="1"/>
+    <w:lsdException w:name="Normal Table" w:semiHidden="1" w:unhideWhenUsed="1"/>
+    <w:lsdException w:name="annotation subject" w:semiHidden="1" w:unhideWhenUsed="1"/>
+    <w:lsdException w:name="No List" w:semiHidden="1" w:unhideWhenUsed="1"/>
+    <w:lsdException w:name="Outline List 1" w:semiHidden="1" w:unhideWhenUsed="1"/>
+    <w:lsdException w:name="Outline List 2" w:semiHidden="1" w:unhideWhenUsed="1"/>
+    <w:lsdException w:name="Outline List 3" w:semiHidden="1" w:unhideWhenUsed="1"/>
+    <w:lsdException w:name="Table Simple 1" w:semiHidden="1" w:unhideWhenUsed="1"/>
+    <w:lsdException w:name="Table Simple 2" w:semiHidden="1" w:unhideWhenUsed="1"/>
+    <w:lsdException w:name="Table Simple 3" w:semiHidden="1" w:unhideWhenUsed="1"/>
+    <w:lsdException w:name="Table Classic 1" w:semiHidden="1" w:unhideWhenUsed="1"/>
+    <w:lsdException w:name="Table Classic 2" w:semiHidden="1" w:unhideWhenUsed="1"/>
+    <w:lsdException w:name="Table Classic 3" w:semiHidden="1" w:unhideWhenUsed="1"/>
+    <w:lsdException w:name="Table Classic 4" w:semiHidden="1" w:unhideWhenUsed="1"/>
+    <w:lsdException w:name="Table Colorful 1" w:semiHidden="1" w:unhideWhenUsed="1"/>
+    <w:lsdException w:name="Table Colorful 2" w:semiHidden="1" w:unhideWhenUsed="1"/>
+    <w:lsdException w:name="Table Colorful 3" w:semiHidden="1" w:unhideWhenUsed="1"/>
+    <w:lsdException w:name="Table Columns 1" w:semiHidden="1" w:unhideWhenUsed="1"/>
+    <w:lsdException w:name="Table Columns 2" w:semiHidden="1" w:unhideWhenUsed="1"/>
+    <w:lsdException w:name="Table Columns 3" w:semiHidden="1" w:unhideWhenUsed="1"/>
+    <w:lsdException w:name="Table Columns 4" w:semiHidden="1" w:unhideWhenUsed="1"/>
+    <w:lsdException w:name="Table Columns 5" w:semiHidden="1" w:unhideWhenUsed="1"/>
+    <w:lsdException w:name="Table Grid 1" w:semiHidden="1" w:unhideWhenUsed="1"/>
+    <w:lsdException w:name="Table Grid 2" w:semiHidden="1" w:unhideWhenUsed="1"/>
+    <w:lsdException w:name="Table Grid 3" w:semiHidden="1" w:unhideWhenUsed="1"/>
+    <w:lsdException w:name="Table Grid 4" w:semiHidden="1" w:unhideWhenUsed="1"/>
+    <w:lsdException w:name="Table Grid 5" w:semiHidden="1" w:unhideWhenUsed="1"/>
+    <w:lsdException w:name="Table Grid 6" w:semiHidden="1" w:unhideWhenUsed="1"/>
+    <w:lsdException w:name="Table Grid 7" w:semiHidden="1" w:unhideWhenUsed="1"/>
+    <w:lsdException w:name="Table Grid 8" w:semiHidden="1" w:unhideWhenUsed="1"/>
+    <w:lsdException w:name="Table List 1" w:semiHidden="1" w:unhideWhenUsed="1"/>
+    <w:lsdException w:name="Table List 2" w:semiHidden="1" w:unhideWhenUsed="1"/>
+    <w:lsdException w:name="Table List 3" w:semiHidden="1" w:unhideWhenUsed="1"/>
+    <w:lsdException w:name="Table List 4" w:semiHidden="1" w:unhideWhenUsed="1"/>
+    <w:lsdException w:name="Table List 5" w:semiHidden="1" w:unhideWhenUsed="1"/>
+    <w:lsdException w:name="Table List 6" w:semiHidden="1" w:unhideWhenUsed="1"/>
+    <w:lsdException w:name="Table List 7" w:semiHidden="1" w:unhideWhenUsed="1"/>
+    <w:lsdException w:name="Table List 8" w:semiHidden="1" w:unhideWhenUsed="1"/>
+    <w:lsdException w:name="Table 3D effects 1" w:semiHidden="1" w:unhideWhenUsed="1"/>
+    <w:lsdException w:name="Table 3D effects 2" w:semiHidden="1" w:unhideWhenUsed="1"/>
+    <w:lsdException w:name="Table 3D effects 3" w:semiHidden="1" w:unhideWhenUsed="1"/>
+    <w:lsdException w:name="Table Contemporary" w:semiHidden="1" w:unhideWhenUsed="1"/>
+    <w:lsdException w:name="Table Elegant" w:semiHidden="1" w:unhideWhenUsed="1"/>
+    <w:lsdException w:name="Table Professional" w:semiHidden="1" w:unhideWhenUsed="1"/>
+    <w:lsdException w:name="Table Subtle 1" w:semiHidden="1" w:unhideWhenUsed="1"/>
+    <w:lsdException w:name="Table Subtle 2" w:semiHidden="1" w:unhideWhenUsed="1"/>
+    <w:lsdException w:name="Table Web 1" w:semiHidden="1" w:unhideWhenUsed="1"/>
+    <w:lsdException w:name="Table Web 2" w:semiHidden="1" w:unhideWhenUsed="1"/>
+    <w:lsdException w:name="Table Web 3" w:semiHidden="1" w:unhideWhenUsed="1"/>
+    <w:lsdException w:name="Balloon Text" w:semiHidden="1" w:unhideWhenUsed="1"/>
+    <w:lsdException w:name="Table Grid" w:uiPriority="39"/>
+    <w:lsdException w:name="Table Theme" w:semiHidden="1" w:unhideWhenUsed="1"/>
+    <w:lsdException w:name="Placeholder Text" w:semiHidden="1"/>
+    <w:lsdException w:name="No Spacing" w:uiPriority="1" w:qFormat="1"/>
+    <w:lsdException w:name="Light Shading" w:uiPriority="60"/>
+    <w:lsdException w:name="Light List" w:uiPriority="61"/>
+    <w:lsdException w:name="Light Grid" w:uiPriority="62"/>
+    <w:lsdException w:name="Medium Shading 1" w:uiPriority="63"/>
+    <w:lsdException w:name="Medium Shading 2" w:uiPriority="64"/>
+    <w:lsdException w:name="Medium List 1" w:uiPriority="65"/>
+    <w:lsdException w:name="Medium List 2" w:uiPriority="66"/>
+    <w:lsdException w:name="Medium Grid 1" w:uiPriority="67"/>
+    <w:lsdException w:name="Medium Grid 2" w:uiPriority="68"/>
+    <w:lsdException w:name="Medium Grid 3" w:uiPriority="69"/>
+    <w:lsdException w:name="Dark List" w:uiPriority="70"/>
+    <w:lsdException w:name="Colorful Shading" w:uiPriority="71"/>
+    <w:lsdException w:name="Colorful List" w:uiPriority="72"/>
+    <w:lsdException w:name="Colorful Grid" w:uiPriority="73"/>
+    <w:lsdException w:name="Light Shading Accent 1" w:uiPriority="60"/>
+    <w:lsdException w:name="Light List Accent 1" w:uiPriority="61"/>
+    <w:lsdException w:name="Light Grid Accent 1" w:uiPriority="62"/>
+    <w:lsdException w:name="Medium Shading 1 Accent 1" w:uiPriority="63"/>
+    <w:lsdException w:name="Medium Shading 2 Accent 1" w:uiPriority="64"/>
+    <w:lsdException w:name="Medium List 1 Accent 1" w:uiPriority="65"/>
+    <w:lsdException w:name="Revision" w:semiHidden="1"/>
+    <w:lsdException w:name="List Paragraph" w:uiPriority="34" w:qFormat="1"/>
+    <w:lsdException w:name="Quote" w:uiPriority="29" w:qFormat="1"/>
+    <w:lsdException w:name="Intense Quote" w:uiPriority="30" w:qFormat="1"/>
+    <w:lsdException w:name="Medium List 2 Accent 1" w:uiPriority="66"/>
+    <w:lsdException w:name="Medium Grid 1 Accent 1" w:uiPriority="67"/>
+    <w:lsdException w:name="Medium Grid 2 Accent 1" w:uiPriority="68"/>
+    <w:lsdException w:name="Medium Grid 3 Accent 1" w:uiPriority="69"/>
+    <w:lsdException w:name="Dark List Accent 1" w:uiPriority="70"/>
+    <w:lsdException w:name="Colorful Shading Accent 1" w:uiPriority="71"/>
+    <w:lsdException w:name="Colorful List Accent 1" w:uiPriority="72"/>
+    <w:lsdException w:name="Colorful Grid Accent 1" w:uiPriority="73"/>
+    <w:lsdException w:name="Light Shading Accent 2" w:uiPriority="60"/>
+    <w:lsdException w:name="Light List Accent 2" w:uiPriority="61"/>
+    <w:lsdException w:name="Light Grid Accent 2" w:uiPriority="62"/>
+    <w:lsdException w:name="Medium Shading 1 Accent 2" w:uiPriority="63"/>
+    <w:lsdException w:name="Medium Shading 2 Accent 2" w:uiPriority="64"/>
+    <w:lsdException w:name="Medium List 1 Accent 2" w:uiPriority="65"/>
+    <w:lsdException w:name="Medium List 2 Accent 2" w:uiPriority="66"/>
+    <w:lsdException w:name="Medium Grid 1 Accent 2" w:uiPriority="67"/>
+    <w:lsdException w:name="Medium Grid 2 Accent 2" w:uiPriority="68"/>
+    <w:lsdException w:name="Medium Grid 3 Accent 2" w:uiPriority="69"/>
+    <w:lsdException w:name="Dark List Accent 2" w:uiPriority="70"/>
+    <w:lsdException w:name="Colorful Shading Accent 2" w:uiPriority="71"/>
+    <w:lsdException w:name="Colorful List Accent 2" w:uiPriority="72"/>
+    <w:lsdException w:name="Colorful Grid Accent 2" w:uiPriority="73"/>
+    <w:lsdException w:name="Light Shading Accent 3" w:uiPriority="60"/>
+    <w:lsdException w:name="Light List Accent 3" w:uiPriority="61"/>
+    <w:lsdException w:name="Light Grid Accent 3" w:uiPriority="62"/>
+    <w:lsdException w:name="Medium Shading 1 Accent 3" w:uiPriority="63"/>
+    <w:lsdException w:name="Medium Shading 2 Accent 3" w:uiPriority="64"/>
+    <w:lsdException w:name="Medium List 1 Accent 3" w:uiPriority="65"/>
+    <w:lsdException w:name="Medium List 2 Accent 3" w:uiPriority="66"/>
+    <w:lsdException w:name="Medium Grid 1 Accent 3" w:uiPriority="67"/>
+    <w:lsdException w:name="Medium Grid 2 Accent 3" w:uiPriority="68"/>
+    <w:lsdException w:name="Medium Grid 3 Accent 3" w:uiPriority="69"/>
+    <w:lsdException w:name="Dark List Accent 3" w:uiPriority="70"/>
+    <w:lsdException w:name="Colorful Shading Accent 3" w:uiPriority="71"/>
+    <w:lsdException w:name="Colorful List Accent 3" w:uiPriority="72"/>
+    <w:lsdException w:name="Colorful Grid Accent 3" w:uiPriority="73"/>
+    <w:lsdException w:name="Light Shading Accent 4" w:uiPriority="60"/>
+    <w:lsdException w:name="Light List Accent 4" w:uiPriority="61"/>
+    <w:lsdException w:name="Light Grid Accent 4" w:uiPriority="62"/>
+    <w:lsdException w:name="Medium Shading 1 Accent 4" w:uiPriority="63"/>
+    <w:lsdException w:name="Medium Shading 2 Accent 4" w:uiPriority="64"/>
+    <w:lsdException w:name="Medium List 1 Accent 4" w:uiPriority="65"/>
+    <w:lsdException w:name="Medium List 2 Accent 4" w:uiPriority="66"/>
+    <w:lsdException w:name="Medium Grid 1 Accent 4" w:uiPriority="67"/>
+    <w:lsdException w:name="Medium Grid 2 Accent 4" w:uiPriority="68"/>
+    <w:lsdException w:name="Medium Grid 3 Accent 4" w:uiPriority="69"/>
+    <w:lsdException w:name="Dark List Accent 4" w:uiPriority="70"/>
+    <w:lsdException w:name="Colorful Shading Accent 4" w:uiPriority="71"/>
+    <w:lsdException w:name="Colorful List Accent 4" w:uiPriority="72"/>
+    <w:lsdException w:name="Colorful Grid Accent 4" w:uiPriority="73"/>
+    <w:lsdException w:name="Light Shading Accent 5" w:uiPriority="60"/>
+    <w:lsdException w:name="Light List Accent 5" w:uiPriority="61"/>
+    <w:lsdException w:name="Light Grid Accent 5" w:uiPriority="62"/>
+    <w:lsdException w:name="Medium Shading 1 Accent 5" w:uiPriority="63"/>
+    <w:lsdException w:name="Medium Shading 2 Accent 5" w:uiPriority="64"/>
+    <w:lsdException w:name="Medium List 1 Accent 5" w:uiPriority="65"/>
+    <w:lsdException w:name="Medium List 2 Accent 5" w:uiPriority="66"/>
+    <w:lsdException w:name="Medium Grid 1 Accent 5" w:uiPriority="67"/>
+    <w:lsdException w:name="Medium Grid 2 Accent 5" w:uiPriority="68"/>
+    <w:lsdException w:name="Medium Grid 3 Accent 5" w:uiPriority="69"/>
+    <w:lsdException w:name="Dark List Accent 5" w:uiPriority="70"/>
+    <w:lsdException w:name="Colorful Shading Accent 5" w:uiPriority="71"/>
+    <w:lsdException w:name="Colorful List Accent 5" w:uiPriority="72"/>
+    <w:lsdException w:name="Colorful Grid Accent 5" w:uiPriority="73"/>
+    <w:lsdException w:name="Light Shading Accent 6" w:uiPriority="60"/>
+    <w:lsdException w:name="Light List Accent 6" w:uiPriority="61"/>
+    <w:lsdException w:name="Light Grid Accent 6" w:uiPriority="62"/>
+    <w:lsdException w:name="Medium Shading 1 Accent 6" w:uiPriority="63"/>
+    <w:lsdException w:name="Medium Shading 2 Accent 6" w:uiPriority="64"/>
+    <w:lsdException w:name="Medium List 1 Accent 6" w:uiPriority="65"/>
+    <w:lsdException w:name="Medium List 2 Accent 6" w:uiPriority="66"/>
+    <w:lsdException w:name="Medium Grid 1 Accent 6" w:uiPriority="67"/>
+    <w:lsdException w:name="Medium Grid 2 Accent 6" w:uiPriority="68"/>
+    <w:lsdException w:name="Medium Grid 3 Accent 6" w:uiPriority="69"/>
+    <w:lsdException w:name="Dark List Accent 6" w:uiPriority="70"/>
+    <w:lsdException w:name="Colorful Shading Accent 6" w:uiPriority="71"/>
+    <w:lsdException w:name="Colorful List Accent 6" w:uiPriority="72"/>
+    <w:lsdException w:name="Colorful Grid Accent 6" w:uiPriority="73"/>
+    <w:lsdException w:name="Subtle Emphasis" w:uiPriority="19" w:qFormat="1"/>
+    <w:lsdException w:name="Intense Emphasis" w:uiPriority="21" w:qFormat="1"/>
+    <w:lsdException w:name="Subtle Reference" w:uiPriority="31" w:qFormat="1"/>
+    <w:lsdException w:name="Intense Reference" w:uiPriority="32" w:qFormat="1"/>
+    <w:lsdException w:name="Book Title" w:uiPriority="33" w:qFormat="1"/>
+    <w:lsdException w:name="Bibliography" w:semiHidden="1" w:uiPriority="37" w:unhideWhenUsed="1"/>
+    <w:lsdException w:name="TOC Heading" w:semiHidden="1" w:uiPriority="39" w:unhideWhenUsed="1" w:qFormat="1"/>
+    <w:lsdException w:name="Plain Table 1" w:uiPriority="41"/>
+    <w:lsdException w:name="Plain Table 2" w:uiPriority="42"/>
+    <w:lsdException w:name="Plain Table 3" w:uiPriority="43"/>
+    <w:lsdException w:name="Plain Table 4" w:uiPriority="44"/>
+    <w:lsdException w:name="Plain Table 5" w:uiPriority="45"/>
+    <w:lsdException w:name="Grid Table Light" w:uiPriority="40"/>
+    <w:lsdException w:name="Grid Table 1 Light" w:uiPriority="46"/>
+    <w:lsdException w:name="Grid Table 2" w:uiPriority="47"/>
+    <w:lsdException w:name="Grid Table 3" w:uiPriority="48"/>
+    <w:lsdException w:name="Grid Table 4" w:uiPriority="49"/>
+    <w:lsdException w:name="Grid Table 5 Dark" w:uiPriority="50"/>
+    <w:lsdException w:name="Grid Table 6 Colorful" w:uiPriority="51"/>
+    <w:lsdException w:name="Grid Table 7 Colorful" w:uiPriority="52"/>
+    <w:lsdException w:name="Grid Table 1 Light Accent 1" w:uiPriority="46"/>
+    <w:lsdException w:name="Grid Table 2 Accent 1" w:uiPriority="47"/>
+    <w:lsdException w:name="Grid Table 3 Accent 1" w:uiPriority="48"/>
+    <w:lsdException w:name="Grid Table 4 Accent 1" w:uiPriority="49"/>
+    <w:lsdException w:name="Grid Table 5 Dark Accent 1" w:uiPriority="50"/>
+    <w:lsdException w:name="Grid Table 6 Colorful Accent 1" w:uiPriority="51"/>
+    <w:lsdException w:name="Grid Table 7 Colorful Accent 1" w:uiPriority="52"/>
+    <w:lsdException w:name="Grid Table 1 Light Accent 2" w:uiPriority="46"/>
+    <w:lsdException w:name="Grid Table 2 Accent 2" w:uiPriority="47"/>
+    <w:lsdException w:name="Grid Table 3 Accent 2" w:uiPriority="48"/>
+    <w:lsdException w:name="Grid Table 4 Accent 2" w:uiPriority="49"/>
+    <w:lsdException w:name="Grid Table 5 Dark Accent 2" w:uiPriority="50"/>
+    <w:lsdException w:name="Grid Table 6 Colorful Accent 2" w:uiPriority="51"/>
+    <w:lsdException w:name="Grid Table 7 Colorful Accent 2" w:uiPriority="52"/>
+    <w:lsdException w:name="Grid Table 1 Light Accent 3" w:uiPriority="46"/>
+    <w:lsdException w:name="Grid Table 2 Accent 3" w:uiPriority="47"/>
+    <w:lsdException w:name="Grid Table 3 Accent 3" w:uiPriority="48"/>
+    <w:lsdException w:name="Grid Table 4 Accent 3" w:uiPriority="49"/>
+    <w:lsdException w:name="Grid Table 5 Dark Accent 3" w:uiPriority="50"/>
+    <w:lsdException w:name="Grid Table 6 Colorful Accent 3" w:uiPriority="51"/>
+    <w:lsdException w:name="Grid Table 7 Colorful Accent 3" w:uiPriority="52"/>
+    <w:lsdException w:name="Grid Table 1 Light Accent 4" w:uiPriority="46"/>
+    <w:lsdException w:name="Grid Table 2 Accent 4" w:uiPriority="47"/>
+    <w:lsdException w:name="Grid Table 3 Accent 4" w:uiPriority="48"/>
+    <w:lsdException w:name="Grid Table 4 Accent 4" w:uiPriority="49"/>
+    <w:lsdException w:name="Grid Table 5 Dark Accent 4" w:uiPriority="50"/>
+    <w:lsdException w:name="Grid Table 6 Colorful Accent 4" w:uiPriority="51"/>
+    <w:lsdException w:name="Grid Table 7 Colorful Accent 4" w:uiPriority="52"/>
+    <w:lsdException w:name="Grid Table 1 Light Accent 5" w:uiPriority="46"/>
+    <w:lsdException w:name="Grid Table 2 Accent 5" w:uiPriority="47"/>
+    <w:lsdException w:name="Grid Table 3 Accent 5" w:uiPriority="48"/>
+    <w:lsdException w:name="Grid Table 4 Accent 5" w:uiPriority="49"/>
+    <w:lsdException w:name="Grid Table 5 Dark Accent 5" w:uiPriority="50"/>
+    <w:lsdException w:name="Grid Table 6 Colorful Accent 5" w:uiPriority="51"/>
+    <w:lsdException w:name="Grid Table 7 Colorful Accent 5" w:uiPriority="52"/>
+    <w:lsdException w:name="Grid Table 1 Light Accent 6" w:uiPriority="46"/>
+    <w:lsdException w:name="Grid Table 2 Accent 6" w:uiPriority="47"/>
+    <w:lsdException w:name="Grid Table 3 Accent 6" w:uiPriority="48"/>
+    <w:lsdException w:name="Grid Table 4 Accent 6" w:uiPriority="49"/>
+    <w:lsdException w:name="Grid Table 5 Dark Accent 6" w:uiPriority="50"/>
+    <w:lsdException w:name="Grid Table 6 Colorful Accent 6" w:uiPriority="51"/>
+    <w:lsdException w:name="Grid Table 7 Colorful Accent 6" w:uiPriority="52"/>
+    <w:lsdException w:name="List Table 1 Light" w:uiPriority="46"/>
+    <w:lsdException w:name="List Table 2" w:uiPriority="47"/>
+    <w:lsdException w:name="List Table 3" w:uiPriority="48"/>
+    <w:lsdException w:name="List Table 4" w:uiPriority="49"/>
+    <w:lsdException w:name="List Table 5 Dark" w:uiPriority="50"/>
+    <w:lsdException w:name="List Table 6 Colorful" w:uiPriority="51"/>
+    <w:lsdException w:name="List Table 7 Colorful" w:uiPriority="52"/>
+    <w:lsdException w:name="List Table 1 Light Accent 1" w:uiPriority="46"/>
+    <w:lsdException w:name="List Table 2 Accent 1" w:uiPriority="47"/>
+    <w:lsdException w:name="List Table 3 Accent 1" w:uiPriority="48"/>
+    <w:lsdException w:name="List Table 4 Accent 1" w:uiPriority="49"/>
+    <w:lsdException w:name="List Table 5 Dark Accent 1" w:uiPriority="50"/>
+    <w:lsdException w:name="List Table 6 Colorful Accent 1" w:uiPriority="51"/>
+    <w:lsdException w:name="List Table 7 Colorful Accent 1" w:uiPriority="52"/>
+    <w:lsdException w:name="List Table 1 Light Accent 2" w:uiPriority="46"/>
+    <w:lsdException w:name="List Table 2 Accent 2" w:uiPriority="47"/>
+    <w:lsdException w:name="List Table 3 Accent 2" w:uiPriority="48"/>
+    <w:lsdException w:name="List Table 4 Accent 2" w:uiPriority="49"/>
+    <w:lsdException w:name="List Table 5 Dark Accent 2" w:uiPriority="50"/>
+    <w:lsdException w:name="List Table 6 Colorful Accent 2" w:uiPriority="51"/>
+    <w:lsdException w:name="List Table 7 Colorful Accent 2" w:uiPriority="52"/>
+    <w:lsdException w:name="List Table 1 Light Accent 3" w:uiPriority="46"/>
+    <w:lsdException w:name="List Table 2 Accent 3" w:uiPriority="47"/>
+    <w:lsdException w:name="List Table 3 Accent 3" w:uiPriority="48"/>
+    <w:lsdException w:name="List Table 4 Accent 3" w:uiPriority="49"/>
+    <w:lsdException w:name="List Table 5 Dark Accent 3" w:uiPriority="50"/>
+    <w:lsdException w:name="List Table 6 Colorful Accent 3" w:uiPriority="51"/>
+    <w:lsdException w:name="List Table 7 Colorful Accent 3" w:uiPriority="52"/>
+    <w:lsdException w:name="List Table 1 Light Accent 4" w:uiPriority="46"/>
+    <w:lsdException w:name="List Table 2 Accent 4" w:uiPriority="47"/>
+    <w:lsdException w:name="List Table 3 Accent 4" w:uiPriority="48"/>
+    <w:lsdException w:name="List Table 4 Accent 4" w:uiPriority="49"/>
+    <w:lsdException w:name="List Table 5 Dark Accent 4" w:uiPriority="50"/>
+    <w:lsdException w:name="List Table 6 Colorful Accent 4" w:uiPriority="51"/>
+    <w:lsdException w:name="List Table 7 Colorful Accent 4" w:uiPriority="52"/>
+    <w:lsdException w:name="List Table 1 Light Accent 5" w:uiPriority="46"/>
+    <w:lsdException w:name="List Table 2 Accent 5" w:uiPriority="47"/>
+    <w:lsdException w:name="List Table 3 Accent 5" w:uiPriority="48"/>
+    <w:lsdException w:name="List Table 4 Accent 5" w:uiPriority="49"/>
+    <w:lsdException w:name="List Table 5 Dark Accent 5" w:uiPriority="50"/>
+    <w:lsdException w:name="List Table 6 Colorful Accent 5" w:uiPriority="51"/>
+    <w:lsdException w:name="List Table 7 Colorful Accent 5" w:uiPriority="52"/>
+    <w:lsdException w:name="List Table 1 Light Accent 6" w:uiPriority="46"/>
+    <w:lsdException w:name="List Table 2 Accent 6" w:uiPriority="47"/>
+    <w:lsdException w:name="List Table 3 Accent 6" w:uiPriority="48"/>
+    <w:lsdException w:name="List Table 4 Accent 6" w:uiPriority="49"/>
+    <w:lsdException w:name="List Table 5 Dark Accent 6" w:uiPriority="50"/>
+    <w:lsdException w:name="List Table 6 Colorful Accent 6" w:uiPriority="51"/>
+    <w:lsdException w:name="List Table 7 Colorful Accent 6" w:uiPriority="52"/>
   </w:latentStyles>
-  <w:style w:type="paragraph" w:default="1" w:styleId="Standaard">
+  <w:style w:type="paragraph" w:default="1" w:styleId="Normal">
     <w:name w:val="Normal"/>
     <w:qFormat/>
   </w:style>
-  <w:style w:type="paragraph" w:styleId="Kop1">
+  <w:style w:type="paragraph" w:styleId="Heading1">
     <w:name w:val="heading 1"/>
-    <w:basedOn w:val="Standaard"/>
-    <w:next w:val="Standaard"/>
-    <w:link w:val="Kop1Char"/>
+    <w:basedOn w:val="Normal"/>
+    <w:next w:val="Normal"/>
+    <w:link w:val="Heading1Char"/>
     <w:uiPriority w:val="9"/>
     <w:qFormat/>
     <w:rsid w:val="005A6492"/>
@@ -7138,11 +7308,11 @@
       <w:szCs w:val="32"/>
     </w:rPr>
   </w:style>
-  <w:style w:type="paragraph" w:styleId="Kop2">
+  <w:style w:type="paragraph" w:styleId="Heading2">
     <w:name w:val="heading 2"/>
-    <w:basedOn w:val="Standaard"/>
-    <w:next w:val="Standaard"/>
-    <w:link w:val="Kop2Char"/>
+    <w:basedOn w:val="Normal"/>
+    <w:next w:val="Normal"/>
+    <w:link w:val="Heading2Char"/>
     <w:uiPriority w:val="9"/>
     <w:unhideWhenUsed/>
     <w:qFormat/>
@@ -7160,13 +7330,13 @@
       <w:szCs w:val="26"/>
     </w:rPr>
   </w:style>
-  <w:style w:type="character" w:default="1" w:styleId="Standaardalinea-lettertype">
+  <w:style w:type="character" w:default="1" w:styleId="DefaultParagraphFont">
     <w:name w:val="Default Paragraph Font"/>
     <w:uiPriority w:val="1"/>
     <w:semiHidden/>
     <w:unhideWhenUsed/>
   </w:style>
-  <w:style w:type="table" w:default="1" w:styleId="Standaardtabel">
+  <w:style w:type="table" w:default="1" w:styleId="TableNormal">
     <w:name w:val="Normal Table"/>
     <w:uiPriority w:val="99"/>
     <w:semiHidden/>
@@ -7181,15 +7351,15 @@
       </w:tblCellMar>
     </w:tblPr>
   </w:style>
-  <w:style w:type="numbering" w:default="1" w:styleId="Geenlijst">
+  <w:style w:type="numbering" w:default="1" w:styleId="NoList">
     <w:name w:val="No List"/>
     <w:uiPriority w:val="99"/>
     <w:semiHidden/>
     <w:unhideWhenUsed/>
   </w:style>
-  <w:style w:type="paragraph" w:styleId="Geenafstand">
+  <w:style w:type="paragraph" w:styleId="NoSpacing">
     <w:name w:val="No Spacing"/>
-    <w:link w:val="GeenafstandChar"/>
+    <w:link w:val="NoSpacingChar"/>
     <w:uiPriority w:val="1"/>
     <w:qFormat/>
     <w:rsid w:val="005A6492"/>
@@ -7197,17 +7367,17 @@
       <w:spacing w:after="0" w:line="240" w:lineRule="auto"/>
     </w:pPr>
   </w:style>
-  <w:style w:type="character" w:customStyle="1" w:styleId="GeenafstandChar">
-    <w:name w:val="Geen afstand Char"/>
-    <w:basedOn w:val="Standaardalinea-lettertype"/>
-    <w:link w:val="Geenafstand"/>
+  <w:style w:type="character" w:customStyle="1" w:styleId="NoSpacingChar">
+    <w:name w:val="No Spacing Char"/>
+    <w:basedOn w:val="DefaultParagraphFont"/>
+    <w:link w:val="NoSpacing"/>
     <w:uiPriority w:val="1"/>
     <w:rsid w:val="005A6492"/>
   </w:style>
-  <w:style w:type="paragraph" w:styleId="Koptekst">
+  <w:style w:type="paragraph" w:styleId="Header">
     <w:name w:val="header"/>
-    <w:basedOn w:val="Standaard"/>
-    <w:link w:val="KoptekstChar"/>
+    <w:basedOn w:val="Normal"/>
+    <w:link w:val="HeaderChar"/>
     <w:uiPriority w:val="99"/>
     <w:unhideWhenUsed/>
     <w:rsid w:val="005A6492"/>
@@ -7219,17 +7389,17 @@
       <w:spacing w:after="0" w:line="240" w:lineRule="auto"/>
     </w:pPr>
   </w:style>
-  <w:style w:type="character" w:customStyle="1" w:styleId="KoptekstChar">
-    <w:name w:val="Koptekst Char"/>
-    <w:basedOn w:val="Standaardalinea-lettertype"/>
-    <w:link w:val="Koptekst"/>
+  <w:style w:type="character" w:customStyle="1" w:styleId="HeaderChar">
+    <w:name w:val="Header Char"/>
+    <w:basedOn w:val="DefaultParagraphFont"/>
+    <w:link w:val="Header"/>
     <w:uiPriority w:val="99"/>
     <w:rsid w:val="005A6492"/>
   </w:style>
-  <w:style w:type="paragraph" w:styleId="Voettekst">
+  <w:style w:type="paragraph" w:styleId="Footer">
     <w:name w:val="footer"/>
-    <w:basedOn w:val="Standaard"/>
-    <w:link w:val="VoettekstChar"/>
+    <w:basedOn w:val="Normal"/>
+    <w:link w:val="FooterChar"/>
     <w:uiPriority w:val="99"/>
     <w:unhideWhenUsed/>
     <w:rsid w:val="005A6492"/>
@@ -7241,17 +7411,17 @@
       <w:spacing w:after="0" w:line="240" w:lineRule="auto"/>
     </w:pPr>
   </w:style>
-  <w:style w:type="character" w:customStyle="1" w:styleId="VoettekstChar">
-    <w:name w:val="Voettekst Char"/>
-    <w:basedOn w:val="Standaardalinea-lettertype"/>
-    <w:link w:val="Voettekst"/>
+  <w:style w:type="character" w:customStyle="1" w:styleId="FooterChar">
+    <w:name w:val="Footer Char"/>
+    <w:basedOn w:val="DefaultParagraphFont"/>
+    <w:link w:val="Footer"/>
     <w:uiPriority w:val="99"/>
     <w:rsid w:val="005A6492"/>
   </w:style>
-  <w:style w:type="character" w:customStyle="1" w:styleId="Kop1Char">
-    <w:name w:val="Kop 1 Char"/>
-    <w:basedOn w:val="Standaardalinea-lettertype"/>
-    <w:link w:val="Kop1"/>
+  <w:style w:type="character" w:customStyle="1" w:styleId="Heading1Char">
+    <w:name w:val="Heading 1 Char"/>
+    <w:basedOn w:val="DefaultParagraphFont"/>
+    <w:link w:val="Heading1"/>
     <w:uiPriority w:val="9"/>
     <w:rsid w:val="005A6492"/>
     <w:rPr>
@@ -7261,10 +7431,10 @@
       <w:szCs w:val="32"/>
     </w:rPr>
   </w:style>
-  <w:style w:type="paragraph" w:styleId="Kopvaninhoudsopgave">
+  <w:style w:type="paragraph" w:styleId="TOCHeading">
     <w:name w:val="TOC Heading"/>
-    <w:basedOn w:val="Kop1"/>
-    <w:next w:val="Standaard"/>
+    <w:basedOn w:val="Heading1"/>
+    <w:next w:val="Normal"/>
     <w:uiPriority w:val="39"/>
     <w:unhideWhenUsed/>
     <w:qFormat/>
@@ -7276,10 +7446,10 @@
       <w:lang w:eastAsia="nl-NL"/>
     </w:rPr>
   </w:style>
-  <w:style w:type="paragraph" w:styleId="Inhopg1">
+  <w:style w:type="paragraph" w:styleId="TOC1">
     <w:name w:val="toc 1"/>
-    <w:basedOn w:val="Standaard"/>
-    <w:next w:val="Standaard"/>
+    <w:basedOn w:val="Normal"/>
+    <w:next w:val="Normal"/>
     <w:autoRedefine/>
     <w:uiPriority w:val="39"/>
     <w:unhideWhenUsed/>
@@ -7290,7 +7460,7 @@
   </w:style>
   <w:style w:type="character" w:styleId="Hyperlink">
     <w:name w:val="Hyperlink"/>
-    <w:basedOn w:val="Standaardalinea-lettertype"/>
+    <w:basedOn w:val="DefaultParagraphFont"/>
     <w:uiPriority w:val="99"/>
     <w:unhideWhenUsed/>
     <w:rsid w:val="005A6492"/>
@@ -7299,9 +7469,9 @@
       <w:u w:val="single"/>
     </w:rPr>
   </w:style>
-  <w:style w:type="table" w:styleId="Tabelraster">
+  <w:style w:type="table" w:styleId="TableGrid">
     <w:name w:val="Table Grid"/>
-    <w:basedOn w:val="Standaardtabel"/>
+    <w:basedOn w:val="TableNormal"/>
     <w:uiPriority w:val="39"/>
     <w:rsid w:val="006D17C6"/>
     <w:pPr>
@@ -7318,9 +7488,9 @@
       </w:tblBorders>
     </w:tblPr>
   </w:style>
-  <w:style w:type="table" w:customStyle="1" w:styleId="ListTable3Accent5">
+  <w:style w:type="table" w:styleId="ListTable3-Accent5">
     <w:name w:val="List Table 3 Accent 5"/>
-    <w:basedOn w:val="Standaardtabel"/>
+    <w:basedOn w:val="TableNormal"/>
     <w:uiPriority w:val="48"/>
     <w:rsid w:val="006D17C6"/>
     <w:pPr>
@@ -7442,9 +7612,9 @@
       </w:tcPr>
     </w:tblStylePr>
   </w:style>
-  <w:style w:type="table" w:customStyle="1" w:styleId="GridTable4Accent5">
+  <w:style w:type="table" w:styleId="GridTable4-Accent5">
     <w:name w:val="Grid Table 4 Accent 5"/>
-    <w:basedOn w:val="Standaardtabel"/>
+    <w:basedOn w:val="TableNormal"/>
     <w:uiPriority w:val="49"/>
     <w:rsid w:val="006D17C6"/>
     <w:pPr>
@@ -7518,10 +7688,10 @@
       </w:tcPr>
     </w:tblStylePr>
   </w:style>
-  <w:style w:type="character" w:customStyle="1" w:styleId="Kop2Char">
-    <w:name w:val="Kop 2 Char"/>
-    <w:basedOn w:val="Standaardalinea-lettertype"/>
-    <w:link w:val="Kop2"/>
+  <w:style w:type="character" w:customStyle="1" w:styleId="Heading2Char">
+    <w:name w:val="Heading 2 Char"/>
+    <w:basedOn w:val="DefaultParagraphFont"/>
+    <w:link w:val="Heading2"/>
     <w:uiPriority w:val="9"/>
     <w:rsid w:val="00CE2AC7"/>
     <w:rPr>
@@ -7531,10 +7701,10 @@
       <w:szCs w:val="26"/>
     </w:rPr>
   </w:style>
-  <w:style w:type="paragraph" w:styleId="Inhopg2">
+  <w:style w:type="paragraph" w:styleId="TOC2">
     <w:name w:val="toc 2"/>
-    <w:basedOn w:val="Standaard"/>
-    <w:next w:val="Standaard"/>
+    <w:basedOn w:val="Normal"/>
+    <w:next w:val="Normal"/>
     <w:autoRedefine/>
     <w:uiPriority w:val="39"/>
     <w:unhideWhenUsed/>
@@ -7544,9 +7714,9 @@
       <w:ind w:left="220"/>
     </w:pPr>
   </w:style>
-  <w:style w:type="paragraph" w:styleId="Lijstalinea">
+  <w:style w:type="paragraph" w:styleId="ListParagraph">
     <w:name w:val="List Paragraph"/>
-    <w:basedOn w:val="Standaard"/>
+    <w:basedOn w:val="Normal"/>
     <w:uiPriority w:val="34"/>
     <w:qFormat/>
     <w:rsid w:val="00591B2F"/>
@@ -7554,667 +7724,6 @@
       <w:ind w:left="720"/>
       <w:contextualSpacing/>
     </w:pPr>
-  </w:style>
-  <w:style w:type="paragraph" w:styleId="Ballontekst">
-    <w:name w:val="Balloon Text"/>
-    <w:basedOn w:val="Standaard"/>
-    <w:link w:val="BallontekstChar"/>
-    <w:uiPriority w:val="99"/>
-    <w:semiHidden/>
-    <w:unhideWhenUsed/>
-    <w:rsid w:val="0038732F"/>
-    <w:pPr>
-      <w:spacing w:after="0" w:line="240" w:lineRule="auto"/>
-    </w:pPr>
-    <w:rPr>
-      <w:rFonts w:ascii="Tahoma" w:hAnsi="Tahoma" w:cs="Tahoma"/>
-      <w:sz w:val="16"/>
-      <w:szCs w:val="16"/>
-    </w:rPr>
-  </w:style>
-  <w:style w:type="character" w:customStyle="1" w:styleId="BallontekstChar">
-    <w:name w:val="Ballontekst Char"/>
-    <w:basedOn w:val="Standaardalinea-lettertype"/>
-    <w:link w:val="Ballontekst"/>
-    <w:uiPriority w:val="99"/>
-    <w:semiHidden/>
-    <w:rsid w:val="0038732F"/>
-    <w:rPr>
-      <w:rFonts w:ascii="Tahoma" w:hAnsi="Tahoma" w:cs="Tahoma"/>
-      <w:sz w:val="16"/>
-      <w:szCs w:val="16"/>
-    </w:rPr>
-  </w:style>
-</w:styles>
-</file>
-
-<file path=word/stylesWithEffects.xml><?xml version="1.0" encoding="utf-8"?>
-<w:styles xmlns:wpc="http://schemas.microsoft.com/office/word/2010/wordprocessingCanvas" xmlns:mc="http://schemas.openxmlformats.org/markup-compatibility/2006" xmlns:o="urn:schemas-microsoft-com:office:office" xmlns:r="http://schemas.openxmlformats.org/officeDocument/2006/relationships" xmlns:m="http://schemas.openxmlformats.org/officeDocument/2006/math" xmlns:v="urn:schemas-microsoft-com:vml" xmlns:wp14="http://schemas.microsoft.com/office/word/2010/wordprocessingDrawing" xmlns:wp="http://schemas.openxmlformats.org/drawingml/2006/wordprocessingDrawing" xmlns:w10="urn:schemas-microsoft-com:office:word" xmlns:w="http://schemas.openxmlformats.org/wordprocessingml/2006/main" xmlns:w14="http://schemas.microsoft.com/office/word/2010/wordml" xmlns:wpg="http://schemas.microsoft.com/office/word/2010/wordprocessingGroup" xmlns:wpi="http://schemas.microsoft.com/office/word/2010/wordprocessingInk" xmlns:wne="http://schemas.microsoft.com/office/word/2006/wordml" xmlns:wps="http://schemas.microsoft.com/office/word/2010/wordprocessingShape" mc:Ignorable="w14 wp14">
-  <w:docDefaults>
-    <w:rPrDefault>
-      <w:rPr>
-        <w:rFonts w:asciiTheme="minorHAnsi" w:eastAsiaTheme="minorHAnsi" w:hAnsiTheme="minorHAnsi" w:cstheme="minorBidi"/>
-        <w:sz w:val="22"/>
-        <w:szCs w:val="22"/>
-        <w:lang w:val="nl-NL" w:eastAsia="en-US" w:bidi="ar-SA"/>
-      </w:rPr>
-    </w:rPrDefault>
-    <w:pPrDefault>
-      <w:pPr>
-        <w:spacing w:after="160" w:line="259" w:lineRule="auto"/>
-      </w:pPr>
-    </w:pPrDefault>
-  </w:docDefaults>
-  <w:latentStyles w:defLockedState="0" w:defUIPriority="99" w:defSemiHidden="1" w:defUnhideWhenUsed="1" w:defQFormat="0" w:count="267">
-    <w:lsdException w:name="Normal" w:semiHidden="0" w:uiPriority="0" w:unhideWhenUsed="0" w:qFormat="1"/>
-    <w:lsdException w:name="heading 1" w:semiHidden="0" w:uiPriority="9" w:unhideWhenUsed="0" w:qFormat="1"/>
-    <w:lsdException w:name="heading 2" w:uiPriority="9" w:qFormat="1"/>
-    <w:lsdException w:name="heading 3" w:uiPriority="9" w:qFormat="1"/>
-    <w:lsdException w:name="heading 4" w:uiPriority="9" w:qFormat="1"/>
-    <w:lsdException w:name="heading 5" w:uiPriority="9" w:qFormat="1"/>
-    <w:lsdException w:name="heading 6" w:uiPriority="9" w:qFormat="1"/>
-    <w:lsdException w:name="heading 7" w:uiPriority="9" w:qFormat="1"/>
-    <w:lsdException w:name="heading 8" w:uiPriority="9" w:qFormat="1"/>
-    <w:lsdException w:name="heading 9" w:uiPriority="9" w:qFormat="1"/>
-    <w:lsdException w:name="toc 1" w:uiPriority="39"/>
-    <w:lsdException w:name="toc 2" w:uiPriority="39"/>
-    <w:lsdException w:name="toc 3" w:uiPriority="39"/>
-    <w:lsdException w:name="toc 4" w:uiPriority="39"/>
-    <w:lsdException w:name="toc 5" w:uiPriority="39"/>
-    <w:lsdException w:name="toc 6" w:uiPriority="39"/>
-    <w:lsdException w:name="toc 7" w:uiPriority="39"/>
-    <w:lsdException w:name="toc 8" w:uiPriority="39"/>
-    <w:lsdException w:name="toc 9" w:uiPriority="39"/>
-    <w:lsdException w:name="caption" w:uiPriority="35" w:qFormat="1"/>
-    <w:lsdException w:name="Title" w:semiHidden="0" w:uiPriority="10" w:unhideWhenUsed="0" w:qFormat="1"/>
-    <w:lsdException w:name="Default Paragraph Font" w:uiPriority="1"/>
-    <w:lsdException w:name="Subtitle" w:semiHidden="0" w:uiPriority="11" w:unhideWhenUsed="0" w:qFormat="1"/>
-    <w:lsdException w:name="Strong" w:semiHidden="0" w:uiPriority="22" w:unhideWhenUsed="0" w:qFormat="1"/>
-    <w:lsdException w:name="Emphasis" w:semiHidden="0" w:uiPriority="20" w:unhideWhenUsed="0" w:qFormat="1"/>
-    <w:lsdException w:name="Table Grid" w:semiHidden="0" w:uiPriority="39" w:unhideWhenUsed="0"/>
-    <w:lsdException w:name="Placeholder Text" w:unhideWhenUsed="0"/>
-    <w:lsdException w:name="No Spacing" w:semiHidden="0" w:uiPriority="1" w:unhideWhenUsed="0" w:qFormat="1"/>
-    <w:lsdException w:name="Light Shading" w:semiHidden="0" w:uiPriority="60" w:unhideWhenUsed="0"/>
-    <w:lsdException w:name="Light List" w:semiHidden="0" w:uiPriority="61" w:unhideWhenUsed="0"/>
-    <w:lsdException w:name="Light Grid" w:semiHidden="0" w:uiPriority="62" w:unhideWhenUsed="0"/>
-    <w:lsdException w:name="Medium Shading 1" w:semiHidden="0" w:uiPriority="63" w:unhideWhenUsed="0"/>
-    <w:lsdException w:name="Medium Shading 2" w:semiHidden="0" w:uiPriority="64" w:unhideWhenUsed="0"/>
-    <w:lsdException w:name="Medium List 1" w:semiHidden="0" w:uiPriority="65" w:unhideWhenUsed="0"/>
-    <w:lsdException w:name="Medium List 2" w:semiHidden="0" w:uiPriority="66" w:unhideWhenUsed="0"/>
-    <w:lsdException w:name="Medium Grid 1" w:semiHidden="0" w:uiPriority="67" w:unhideWhenUsed="0"/>
-    <w:lsdException w:name="Medium Grid 2" w:semiHidden="0" w:uiPriority="68" w:unhideWhenUsed="0"/>
-    <w:lsdException w:name="Medium Grid 3" w:semiHidden="0" w:uiPriority="69" w:unhideWhenUsed="0"/>
-    <w:lsdException w:name="Dark List" w:semiHidden="0" w:uiPriority="70" w:unhideWhenUsed="0"/>
-    <w:lsdException w:name="Colorful Shading" w:semiHidden="0" w:uiPriority="71" w:unhideWhenUsed="0"/>
-    <w:lsdException w:name="Colorful List" w:semiHidden="0" w:uiPriority="72" w:unhideWhenUsed="0"/>
-    <w:lsdException w:name="Colorful Grid" w:semiHidden="0" w:uiPriority="73" w:unhideWhenUsed="0"/>
-    <w:lsdException w:name="Light Shading Accent 1" w:semiHidden="0" w:uiPriority="60" w:unhideWhenUsed="0"/>
-    <w:lsdException w:name="Light List Accent 1" w:semiHidden="0" w:uiPriority="61" w:unhideWhenUsed="0"/>
-    <w:lsdException w:name="Light Grid Accent 1" w:semiHidden="0" w:uiPriority="62" w:unhideWhenUsed="0"/>
-    <w:lsdException w:name="Medium Shading 1 Accent 1" w:semiHidden="0" w:uiPriority="63" w:unhideWhenUsed="0"/>
-    <w:lsdException w:name="Medium Shading 2 Accent 1" w:semiHidden="0" w:uiPriority="64" w:unhideWhenUsed="0"/>
-    <w:lsdException w:name="Medium List 1 Accent 1" w:semiHidden="0" w:uiPriority="65" w:unhideWhenUsed="0"/>
-    <w:lsdException w:name="Revision" w:unhideWhenUsed="0"/>
-    <w:lsdException w:name="List Paragraph" w:semiHidden="0" w:uiPriority="34" w:unhideWhenUsed="0" w:qFormat="1"/>
-    <w:lsdException w:name="Quote" w:semiHidden="0" w:uiPriority="29" w:unhideWhenUsed="0" w:qFormat="1"/>
-    <w:lsdException w:name="Intense Quote" w:semiHidden="0" w:uiPriority="30" w:unhideWhenUsed="0" w:qFormat="1"/>
-    <w:lsdException w:name="Medium List 2 Accent 1" w:semiHidden="0" w:uiPriority="66" w:unhideWhenUsed="0"/>
-    <w:lsdException w:name="Medium Grid 1 Accent 1" w:semiHidden="0" w:uiPriority="67" w:unhideWhenUsed="0"/>
-    <w:lsdException w:name="Medium Grid 2 Accent 1" w:semiHidden="0" w:uiPriority="68" w:unhideWhenUsed="0"/>
-    <w:lsdException w:name="Medium Grid 3 Accent 1" w:semiHidden="0" w:uiPriority="69" w:unhideWhenUsed="0"/>
-    <w:lsdException w:name="Dark List Accent 1" w:semiHidden="0" w:uiPriority="70" w:unhideWhenUsed="0"/>
-    <w:lsdException w:name="Colorful Shading Accent 1" w:semiHidden="0" w:uiPriority="71" w:unhideWhenUsed="0"/>
-    <w:lsdException w:name="Colorful List Accent 1" w:semiHidden="0" w:uiPriority="72" w:unhideWhenUsed="0"/>
-    <w:lsdException w:name="Colorful Grid Accent 1" w:semiHidden="0" w:uiPriority="73" w:unhideWhenUsed="0"/>
-    <w:lsdException w:name="Light Shading Accent 2" w:semiHidden="0" w:uiPriority="60" w:unhideWhenUsed="0"/>
-    <w:lsdException w:name="Light List Accent 2" w:semiHidden="0" w:uiPriority="61" w:unhideWhenUsed="0"/>
-    <w:lsdException w:name="Light Grid Accent 2" w:semiHidden="0" w:uiPriority="62" w:unhideWhenUsed="0"/>
-    <w:lsdException w:name="Medium Shading 1 Accent 2" w:semiHidden="0" w:uiPriority="63" w:unhideWhenUsed="0"/>
-    <w:lsdException w:name="Medium Shading 2 Accent 2" w:semiHidden="0" w:uiPriority="64" w:unhideWhenUsed="0"/>
-    <w:lsdException w:name="Medium List 1 Accent 2" w:semiHidden="0" w:uiPriority="65" w:unhideWhenUsed="0"/>
-    <w:lsdException w:name="Medium List 2 Accent 2" w:semiHidden="0" w:uiPriority="66" w:unhideWhenUsed="0"/>
-    <w:lsdException w:name="Medium Grid 1 Accent 2" w:semiHidden="0" w:uiPriority="67" w:unhideWhenUsed="0"/>
-    <w:lsdException w:name="Medium Grid 2 Accent 2" w:semiHidden="0" w:uiPriority="68" w:unhideWhenUsed="0"/>
-    <w:lsdException w:name="Medium Grid 3 Accent 2" w:semiHidden="0" w:uiPriority="69" w:unhideWhenUsed="0"/>
-    <w:lsdException w:name="Dark List Accent 2" w:semiHidden="0" w:uiPriority="70" w:unhideWhenUsed="0"/>
-    <w:lsdException w:name="Colorful Shading Accent 2" w:semiHidden="0" w:uiPriority="71" w:unhideWhenUsed="0"/>
-    <w:lsdException w:name="Colorful List Accent 2" w:semiHidden="0" w:uiPriority="72" w:unhideWhenUsed="0"/>
-    <w:lsdException w:name="Colorful Grid Accent 2" w:semiHidden="0" w:uiPriority="73" w:unhideWhenUsed="0"/>
-    <w:lsdException w:name="Light Shading Accent 3" w:semiHidden="0" w:uiPriority="60" w:unhideWhenUsed="0"/>
-    <w:lsdException w:name="Light List Accent 3" w:semiHidden="0" w:uiPriority="61" w:unhideWhenUsed="0"/>
-    <w:lsdException w:name="Light Grid Accent 3" w:semiHidden="0" w:uiPriority="62" w:unhideWhenUsed="0"/>
-    <w:lsdException w:name="Medium Shading 1 Accent 3" w:semiHidden="0" w:uiPriority="63" w:unhideWhenUsed="0"/>
-    <w:lsdException w:name="Medium Shading 2 Accent 3" w:semiHidden="0" w:uiPriority="64" w:unhideWhenUsed="0"/>
-    <w:lsdException w:name="Medium List 1 Accent 3" w:semiHidden="0" w:uiPriority="65" w:unhideWhenUsed="0"/>
-    <w:lsdException w:name="Medium List 2 Accent 3" w:semiHidden="0" w:uiPriority="66" w:unhideWhenUsed="0"/>
-    <w:lsdException w:name="Medium Grid 1 Accent 3" w:semiHidden="0" w:uiPriority="67" w:unhideWhenUsed="0"/>
-    <w:lsdException w:name="Medium Grid 2 Accent 3" w:semiHidden="0" w:uiPriority="68" w:unhideWhenUsed="0"/>
-    <w:lsdException w:name="Medium Grid 3 Accent 3" w:semiHidden="0" w:uiPriority="69" w:unhideWhenUsed="0"/>
-    <w:lsdException w:name="Dark List Accent 3" w:semiHidden="0" w:uiPriority="70" w:unhideWhenUsed="0"/>
-    <w:lsdException w:name="Colorful Shading Accent 3" w:semiHidden="0" w:uiPriority="71" w:unhideWhenUsed="0"/>
-    <w:lsdException w:name="Colorful List Accent 3" w:semiHidden="0" w:uiPriority="72" w:unhideWhenUsed="0"/>
-    <w:lsdException w:name="Colorful Grid Accent 3" w:semiHidden="0" w:uiPriority="73" w:unhideWhenUsed="0"/>
-    <w:lsdException w:name="Light Shading Accent 4" w:semiHidden="0" w:uiPriority="60" w:unhideWhenUsed="0"/>
-    <w:lsdException w:name="Light List Accent 4" w:semiHidden="0" w:uiPriority="61" w:unhideWhenUsed="0"/>
-    <w:lsdException w:name="Light Grid Accent 4" w:semiHidden="0" w:uiPriority="62" w:unhideWhenUsed="0"/>
-    <w:lsdException w:name="Medium Shading 1 Accent 4" w:semiHidden="0" w:uiPriority="63" w:unhideWhenUsed="0"/>
-    <w:lsdException w:name="Medium Shading 2 Accent 4" w:semiHidden="0" w:uiPriority="64" w:unhideWhenUsed="0"/>
-    <w:lsdException w:name="Medium List 1 Accent 4" w:semiHidden="0" w:uiPriority="65" w:unhideWhenUsed="0"/>
-    <w:lsdException w:name="Medium List 2 Accent 4" w:semiHidden="0" w:uiPriority="66" w:unhideWhenUsed="0"/>
-    <w:lsdException w:name="Medium Grid 1 Accent 4" w:semiHidden="0" w:uiPriority="67" w:unhideWhenUsed="0"/>
-    <w:lsdException w:name="Medium Grid 2 Accent 4" w:semiHidden="0" w:uiPriority="68" w:unhideWhenUsed="0"/>
-    <w:lsdException w:name="Medium Grid 3 Accent 4" w:semiHidden="0" w:uiPriority="69" w:unhideWhenUsed="0"/>
-    <w:lsdException w:name="Dark List Accent 4" w:semiHidden="0" w:uiPriority="70" w:unhideWhenUsed="0"/>
-    <w:lsdException w:name="Colorful Shading Accent 4" w:semiHidden="0" w:uiPriority="71" w:unhideWhenUsed="0"/>
-    <w:lsdException w:name="Colorful List Accent 4" w:semiHidden="0" w:uiPriority="72" w:unhideWhenUsed="0"/>
-    <w:lsdException w:name="Colorful Grid Accent 4" w:semiHidden="0" w:uiPriority="73" w:unhideWhenUsed="0"/>
-    <w:lsdException w:name="Light Shading Accent 5" w:semiHidden="0" w:uiPriority="60" w:unhideWhenUsed="0"/>
-    <w:lsdException w:name="Light List Accent 5" w:semiHidden="0" w:uiPriority="61" w:unhideWhenUsed="0"/>
-    <w:lsdException w:name="Light Grid Accent 5" w:semiHidden="0" w:uiPriority="62" w:unhideWhenUsed="0"/>
-    <w:lsdException w:name="Medium Shading 1 Accent 5" w:semiHidden="0" w:uiPriority="63" w:unhideWhenUsed="0"/>
-    <w:lsdException w:name="Medium Shading 2 Accent 5" w:semiHidden="0" w:uiPriority="64" w:unhideWhenUsed="0"/>
-    <w:lsdException w:name="Medium List 1 Accent 5" w:semiHidden="0" w:uiPriority="65" w:unhideWhenUsed="0"/>
-    <w:lsdException w:name="Medium List 2 Accent 5" w:semiHidden="0" w:uiPriority="66" w:unhideWhenUsed="0"/>
-    <w:lsdException w:name="Medium Grid 1 Accent 5" w:semiHidden="0" w:uiPriority="67" w:unhideWhenUsed="0"/>
-    <w:lsdException w:name="Medium Grid 2 Accent 5" w:semiHidden="0" w:uiPriority="68" w:unhideWhenUsed="0"/>
-    <w:lsdException w:name="Medium Grid 3 Accent 5" w:semiHidden="0" w:uiPriority="69" w:unhideWhenUsed="0"/>
-    <w:lsdException w:name="Dark List Accent 5" w:semiHidden="0" w:uiPriority="70" w:unhideWhenUsed="0"/>
-    <w:lsdException w:name="Colorful Shading Accent 5" w:semiHidden="0" w:uiPriority="71" w:unhideWhenUsed="0"/>
-    <w:lsdException w:name="Colorful List Accent 5" w:semiHidden="0" w:uiPriority="72" w:unhideWhenUsed="0"/>
-    <w:lsdException w:name="Colorful Grid Accent 5" w:semiHidden="0" w:uiPriority="73" w:unhideWhenUsed="0"/>
-    <w:lsdException w:name="Light Shading Accent 6" w:semiHidden="0" w:uiPriority="60" w:unhideWhenUsed="0"/>
-    <w:lsdException w:name="Light List Accent 6" w:semiHidden="0" w:uiPriority="61" w:unhideWhenUsed="0"/>
-    <w:lsdException w:name="Light Grid Accent 6" w:semiHidden="0" w:uiPriority="62" w:unhideWhenUsed="0"/>
-    <w:lsdException w:name="Medium Shading 1 Accent 6" w:semiHidden="0" w:uiPriority="63" w:unhideWhenUsed="0"/>
-    <w:lsdException w:name="Medium Shading 2 Accent 6" w:semiHidden="0" w:uiPriority="64" w:unhideWhenUsed="0"/>
-    <w:lsdException w:name="Medium List 1 Accent 6" w:semiHidden="0" w:uiPriority="65" w:unhideWhenUsed="0"/>
-    <w:lsdException w:name="Medium List 2 Accent 6" w:semiHidden="0" w:uiPriority="66" w:unhideWhenUsed="0"/>
-    <w:lsdException w:name="Medium Grid 1 Accent 6" w:semiHidden="0" w:uiPriority="67" w:unhideWhenUsed="0"/>
-    <w:lsdException w:name="Medium Grid 2 Accent 6" w:semiHidden="0" w:uiPriority="68" w:unhideWhenUsed="0"/>
-    <w:lsdException w:name="Medium Grid 3 Accent 6" w:semiHidden="0" w:uiPriority="69" w:unhideWhenUsed="0"/>
-    <w:lsdException w:name="Dark List Accent 6" w:semiHidden="0" w:uiPriority="70" w:unhideWhenUsed="0"/>
-    <w:lsdException w:name="Colorful Shading Accent 6" w:semiHidden="0" w:uiPriority="71" w:unhideWhenUsed="0"/>
-    <w:lsdException w:name="Colorful List Accent 6" w:semiHidden="0" w:uiPriority="72" w:unhideWhenUsed="0"/>
-    <w:lsdException w:name="Colorful Grid Accent 6" w:semiHidden="0" w:uiPriority="73" w:unhideWhenUsed="0"/>
-    <w:lsdException w:name="Subtle Emphasis" w:semiHidden="0" w:uiPriority="19" w:unhideWhenUsed="0" w:qFormat="1"/>
-    <w:lsdException w:name="Intense Emphasis" w:semiHidden="0" w:uiPriority="21" w:unhideWhenUsed="0" w:qFormat="1"/>
-    <w:lsdException w:name="Subtle Reference" w:semiHidden="0" w:uiPriority="31" w:unhideWhenUsed="0" w:qFormat="1"/>
-    <w:lsdException w:name="Intense Reference" w:semiHidden="0" w:uiPriority="32" w:unhideWhenUsed="0" w:qFormat="1"/>
-    <w:lsdException w:name="Book Title" w:semiHidden="0" w:uiPriority="33" w:unhideWhenUsed="0" w:qFormat="1"/>
-    <w:lsdException w:name="Bibliography" w:uiPriority="37"/>
-    <w:lsdException w:name="TOC Heading" w:uiPriority="39" w:qFormat="1"/>
-  </w:latentStyles>
-  <w:style w:type="paragraph" w:default="1" w:styleId="Standaard">
-    <w:name w:val="Normal"/>
-    <w:qFormat/>
-  </w:style>
-  <w:style w:type="paragraph" w:styleId="Kop1">
-    <w:name w:val="heading 1"/>
-    <w:basedOn w:val="Standaard"/>
-    <w:next w:val="Standaard"/>
-    <w:link w:val="Kop1Char"/>
-    <w:uiPriority w:val="9"/>
-    <w:qFormat/>
-    <w:rsid w:val="005A6492"/>
-    <w:pPr>
-      <w:keepNext/>
-      <w:keepLines/>
-      <w:spacing w:before="240" w:after="0"/>
-      <w:outlineLvl w:val="0"/>
-    </w:pPr>
-    <w:rPr>
-      <w:rFonts w:asciiTheme="majorHAnsi" w:eastAsiaTheme="majorEastAsia" w:hAnsiTheme="majorHAnsi" w:cstheme="majorBidi"/>
-      <w:color w:val="2E74B5" w:themeColor="accent1" w:themeShade="BF"/>
-      <w:sz w:val="32"/>
-      <w:szCs w:val="32"/>
-    </w:rPr>
-  </w:style>
-  <w:style w:type="paragraph" w:styleId="Kop2">
-    <w:name w:val="heading 2"/>
-    <w:basedOn w:val="Standaard"/>
-    <w:next w:val="Standaard"/>
-    <w:link w:val="Kop2Char"/>
-    <w:uiPriority w:val="9"/>
-    <w:unhideWhenUsed/>
-    <w:qFormat/>
-    <w:rsid w:val="00CE2AC7"/>
-    <w:pPr>
-      <w:keepNext/>
-      <w:keepLines/>
-      <w:spacing w:before="40" w:after="0"/>
-      <w:outlineLvl w:val="1"/>
-    </w:pPr>
-    <w:rPr>
-      <w:rFonts w:asciiTheme="majorHAnsi" w:eastAsiaTheme="majorEastAsia" w:hAnsiTheme="majorHAnsi" w:cstheme="majorBidi"/>
-      <w:color w:val="2E74B5" w:themeColor="accent1" w:themeShade="BF"/>
-      <w:sz w:val="26"/>
-      <w:szCs w:val="26"/>
-    </w:rPr>
-  </w:style>
-  <w:style w:type="character" w:default="1" w:styleId="Standaardalinea-lettertype">
-    <w:name w:val="Default Paragraph Font"/>
-    <w:uiPriority w:val="1"/>
-    <w:semiHidden/>
-    <w:unhideWhenUsed/>
-  </w:style>
-  <w:style w:type="table" w:default="1" w:styleId="Standaardtabel">
-    <w:name w:val="Normal Table"/>
-    <w:uiPriority w:val="99"/>
-    <w:semiHidden/>
-    <w:unhideWhenUsed/>
-    <w:tblPr>
-      <w:tblInd w:w="0" w:type="dxa"/>
-      <w:tblCellMar>
-        <w:top w:w="0" w:type="dxa"/>
-        <w:left w:w="108" w:type="dxa"/>
-        <w:bottom w:w="0" w:type="dxa"/>
-        <w:right w:w="108" w:type="dxa"/>
-      </w:tblCellMar>
-    </w:tblPr>
-  </w:style>
-  <w:style w:type="numbering" w:default="1" w:styleId="Geenlijst">
-    <w:name w:val="No List"/>
-    <w:uiPriority w:val="99"/>
-    <w:semiHidden/>
-    <w:unhideWhenUsed/>
-  </w:style>
-  <w:style w:type="paragraph" w:styleId="Geenafstand">
-    <w:name w:val="No Spacing"/>
-    <w:link w:val="GeenafstandChar"/>
-    <w:uiPriority w:val="1"/>
-    <w:qFormat/>
-    <w:rsid w:val="005A6492"/>
-    <w:pPr>
-      <w:spacing w:after="0" w:line="240" w:lineRule="auto"/>
-    </w:pPr>
-  </w:style>
-  <w:style w:type="character" w:customStyle="1" w:styleId="GeenafstandChar">
-    <w:name w:val="Geen afstand Char"/>
-    <w:basedOn w:val="Standaardalinea-lettertype"/>
-    <w:link w:val="Geenafstand"/>
-    <w:uiPriority w:val="1"/>
-    <w:rsid w:val="005A6492"/>
-  </w:style>
-  <w:style w:type="paragraph" w:styleId="Koptekst">
-    <w:name w:val="header"/>
-    <w:basedOn w:val="Standaard"/>
-    <w:link w:val="KoptekstChar"/>
-    <w:uiPriority w:val="99"/>
-    <w:unhideWhenUsed/>
-    <w:rsid w:val="005A6492"/>
-    <w:pPr>
-      <w:tabs>
-        <w:tab w:val="center" w:pos="4536"/>
-        <w:tab w:val="right" w:pos="9072"/>
-      </w:tabs>
-      <w:spacing w:after="0" w:line="240" w:lineRule="auto"/>
-    </w:pPr>
-  </w:style>
-  <w:style w:type="character" w:customStyle="1" w:styleId="KoptekstChar">
-    <w:name w:val="Koptekst Char"/>
-    <w:basedOn w:val="Standaardalinea-lettertype"/>
-    <w:link w:val="Koptekst"/>
-    <w:uiPriority w:val="99"/>
-    <w:rsid w:val="005A6492"/>
-  </w:style>
-  <w:style w:type="paragraph" w:styleId="Voettekst">
-    <w:name w:val="footer"/>
-    <w:basedOn w:val="Standaard"/>
-    <w:link w:val="VoettekstChar"/>
-    <w:uiPriority w:val="99"/>
-    <w:unhideWhenUsed/>
-    <w:rsid w:val="005A6492"/>
-    <w:pPr>
-      <w:tabs>
-        <w:tab w:val="center" w:pos="4536"/>
-        <w:tab w:val="right" w:pos="9072"/>
-      </w:tabs>
-      <w:spacing w:after="0" w:line="240" w:lineRule="auto"/>
-    </w:pPr>
-  </w:style>
-  <w:style w:type="character" w:customStyle="1" w:styleId="VoettekstChar">
-    <w:name w:val="Voettekst Char"/>
-    <w:basedOn w:val="Standaardalinea-lettertype"/>
-    <w:link w:val="Voettekst"/>
-    <w:uiPriority w:val="99"/>
-    <w:rsid w:val="005A6492"/>
-  </w:style>
-  <w:style w:type="character" w:customStyle="1" w:styleId="Kop1Char">
-    <w:name w:val="Kop 1 Char"/>
-    <w:basedOn w:val="Standaardalinea-lettertype"/>
-    <w:link w:val="Kop1"/>
-    <w:uiPriority w:val="9"/>
-    <w:rsid w:val="005A6492"/>
-    <w:rPr>
-      <w:rFonts w:asciiTheme="majorHAnsi" w:eastAsiaTheme="majorEastAsia" w:hAnsiTheme="majorHAnsi" w:cstheme="majorBidi"/>
-      <w:color w:val="2E74B5" w:themeColor="accent1" w:themeShade="BF"/>
-      <w:sz w:val="32"/>
-      <w:szCs w:val="32"/>
-    </w:rPr>
-  </w:style>
-  <w:style w:type="paragraph" w:styleId="Kopvaninhoudsopgave">
-    <w:name w:val="TOC Heading"/>
-    <w:basedOn w:val="Kop1"/>
-    <w:next w:val="Standaard"/>
-    <w:uiPriority w:val="39"/>
-    <w:unhideWhenUsed/>
-    <w:qFormat/>
-    <w:rsid w:val="005A6492"/>
-    <w:pPr>
-      <w:outlineLvl w:val="9"/>
-    </w:pPr>
-    <w:rPr>
-      <w:lang w:eastAsia="nl-NL"/>
-    </w:rPr>
-  </w:style>
-  <w:style w:type="paragraph" w:styleId="Inhopg1">
-    <w:name w:val="toc 1"/>
-    <w:basedOn w:val="Standaard"/>
-    <w:next w:val="Standaard"/>
-    <w:autoRedefine/>
-    <w:uiPriority w:val="39"/>
-    <w:unhideWhenUsed/>
-    <w:rsid w:val="005A6492"/>
-    <w:pPr>
-      <w:spacing w:after="100"/>
-    </w:pPr>
-  </w:style>
-  <w:style w:type="character" w:styleId="Hyperlink">
-    <w:name w:val="Hyperlink"/>
-    <w:basedOn w:val="Standaardalinea-lettertype"/>
-    <w:uiPriority w:val="99"/>
-    <w:unhideWhenUsed/>
-    <w:rsid w:val="005A6492"/>
-    <w:rPr>
-      <w:color w:val="0563C1" w:themeColor="hyperlink"/>
-      <w:u w:val="single"/>
-    </w:rPr>
-  </w:style>
-  <w:style w:type="table" w:styleId="Tabelraster">
-    <w:name w:val="Table Grid"/>
-    <w:basedOn w:val="Standaardtabel"/>
-    <w:uiPriority w:val="39"/>
-    <w:rsid w:val="006D17C6"/>
-    <w:pPr>
-      <w:spacing w:after="0" w:line="240" w:lineRule="auto"/>
-    </w:pPr>
-    <w:tblPr>
-      <w:tblBorders>
-        <w:top w:val="single" w:sz="4" w:space="0" w:color="auto"/>
-        <w:left w:val="single" w:sz="4" w:space="0" w:color="auto"/>
-        <w:bottom w:val="single" w:sz="4" w:space="0" w:color="auto"/>
-        <w:right w:val="single" w:sz="4" w:space="0" w:color="auto"/>
-        <w:insideH w:val="single" w:sz="4" w:space="0" w:color="auto"/>
-        <w:insideV w:val="single" w:sz="4" w:space="0" w:color="auto"/>
-      </w:tblBorders>
-    </w:tblPr>
-  </w:style>
-  <w:style w:type="table" w:customStyle="1" w:styleId="ListTable3Accent5">
-    <w:name w:val="List Table 3 Accent 5"/>
-    <w:basedOn w:val="Standaardtabel"/>
-    <w:uiPriority w:val="48"/>
-    <w:rsid w:val="006D17C6"/>
-    <w:pPr>
-      <w:spacing w:after="0" w:line="240" w:lineRule="auto"/>
-    </w:pPr>
-    <w:tblPr>
-      <w:tblStyleRowBandSize w:val="1"/>
-      <w:tblStyleColBandSize w:val="1"/>
-      <w:tblBorders>
-        <w:top w:val="single" w:sz="4" w:space="0" w:color="4472C4" w:themeColor="accent5"/>
-        <w:left w:val="single" w:sz="4" w:space="0" w:color="4472C4" w:themeColor="accent5"/>
-        <w:bottom w:val="single" w:sz="4" w:space="0" w:color="4472C4" w:themeColor="accent5"/>
-        <w:right w:val="single" w:sz="4" w:space="0" w:color="4472C4" w:themeColor="accent5"/>
-      </w:tblBorders>
-    </w:tblPr>
-    <w:tblStylePr w:type="firstRow">
-      <w:rPr>
-        <w:b/>
-        <w:bCs/>
-        <w:color w:val="FFFFFF" w:themeColor="background1"/>
-      </w:rPr>
-      <w:tblPr/>
-      <w:tcPr>
-        <w:shd w:val="clear" w:color="auto" w:fill="4472C4" w:themeFill="accent5"/>
-      </w:tcPr>
-    </w:tblStylePr>
-    <w:tblStylePr w:type="lastRow">
-      <w:rPr>
-        <w:b/>
-        <w:bCs/>
-      </w:rPr>
-      <w:tblPr/>
-      <w:tcPr>
-        <w:tcBorders>
-          <w:top w:val="double" w:sz="4" w:space="0" w:color="4472C4" w:themeColor="accent5"/>
-        </w:tcBorders>
-        <w:shd w:val="clear" w:color="auto" w:fill="FFFFFF" w:themeFill="background1"/>
-      </w:tcPr>
-    </w:tblStylePr>
-    <w:tblStylePr w:type="firstCol">
-      <w:rPr>
-        <w:b/>
-        <w:bCs/>
-      </w:rPr>
-      <w:tblPr/>
-      <w:tcPr>
-        <w:tcBorders>
-          <w:right w:val="nil"/>
-        </w:tcBorders>
-        <w:shd w:val="clear" w:color="auto" w:fill="FFFFFF" w:themeFill="background1"/>
-      </w:tcPr>
-    </w:tblStylePr>
-    <w:tblStylePr w:type="lastCol">
-      <w:rPr>
-        <w:b/>
-        <w:bCs/>
-      </w:rPr>
-      <w:tblPr/>
-      <w:tcPr>
-        <w:tcBorders>
-          <w:left w:val="nil"/>
-        </w:tcBorders>
-        <w:shd w:val="clear" w:color="auto" w:fill="FFFFFF" w:themeFill="background1"/>
-      </w:tcPr>
-    </w:tblStylePr>
-    <w:tblStylePr w:type="band1Vert">
-      <w:tblPr/>
-      <w:tcPr>
-        <w:tcBorders>
-          <w:left w:val="single" w:sz="4" w:space="0" w:color="4472C4" w:themeColor="accent5"/>
-          <w:right w:val="single" w:sz="4" w:space="0" w:color="4472C4" w:themeColor="accent5"/>
-        </w:tcBorders>
-      </w:tcPr>
-    </w:tblStylePr>
-    <w:tblStylePr w:type="band1Horz">
-      <w:tblPr/>
-      <w:tcPr>
-        <w:tcBorders>
-          <w:top w:val="single" w:sz="4" w:space="0" w:color="4472C4" w:themeColor="accent5"/>
-          <w:bottom w:val="single" w:sz="4" w:space="0" w:color="4472C4" w:themeColor="accent5"/>
-          <w:insideH w:val="nil"/>
-        </w:tcBorders>
-      </w:tcPr>
-    </w:tblStylePr>
-    <w:tblStylePr w:type="neCell">
-      <w:tblPr/>
-      <w:tcPr>
-        <w:tcBorders>
-          <w:left w:val="nil"/>
-          <w:bottom w:val="nil"/>
-        </w:tcBorders>
-      </w:tcPr>
-    </w:tblStylePr>
-    <w:tblStylePr w:type="nwCell">
-      <w:tblPr/>
-      <w:tcPr>
-        <w:tcBorders>
-          <w:bottom w:val="nil"/>
-          <w:right w:val="nil"/>
-        </w:tcBorders>
-      </w:tcPr>
-    </w:tblStylePr>
-    <w:tblStylePr w:type="seCell">
-      <w:tblPr/>
-      <w:tcPr>
-        <w:tcBorders>
-          <w:top w:val="double" w:sz="4" w:space="0" w:color="4472C4" w:themeColor="accent5"/>
-          <w:left w:val="nil"/>
-        </w:tcBorders>
-      </w:tcPr>
-    </w:tblStylePr>
-    <w:tblStylePr w:type="swCell">
-      <w:tblPr/>
-      <w:tcPr>
-        <w:tcBorders>
-          <w:top w:val="double" w:sz="4" w:space="0" w:color="4472C4" w:themeColor="accent5"/>
-          <w:right w:val="nil"/>
-        </w:tcBorders>
-      </w:tcPr>
-    </w:tblStylePr>
-  </w:style>
-  <w:style w:type="table" w:customStyle="1" w:styleId="GridTable4Accent5">
-    <w:name w:val="Grid Table 4 Accent 5"/>
-    <w:basedOn w:val="Standaardtabel"/>
-    <w:uiPriority w:val="49"/>
-    <w:rsid w:val="006D17C6"/>
-    <w:pPr>
-      <w:spacing w:after="0" w:line="240" w:lineRule="auto"/>
-    </w:pPr>
-    <w:tblPr>
-      <w:tblStyleRowBandSize w:val="1"/>
-      <w:tblStyleColBandSize w:val="1"/>
-      <w:tblBorders>
-        <w:top w:val="single" w:sz="4" w:space="0" w:color="8EAADB" w:themeColor="accent5" w:themeTint="99"/>
-        <w:left w:val="single" w:sz="4" w:space="0" w:color="8EAADB" w:themeColor="accent5" w:themeTint="99"/>
-        <w:bottom w:val="single" w:sz="4" w:space="0" w:color="8EAADB" w:themeColor="accent5" w:themeTint="99"/>
-        <w:right w:val="single" w:sz="4" w:space="0" w:color="8EAADB" w:themeColor="accent5" w:themeTint="99"/>
-        <w:insideH w:val="single" w:sz="4" w:space="0" w:color="8EAADB" w:themeColor="accent5" w:themeTint="99"/>
-        <w:insideV w:val="single" w:sz="4" w:space="0" w:color="8EAADB" w:themeColor="accent5" w:themeTint="99"/>
-      </w:tblBorders>
-    </w:tblPr>
-    <w:tblStylePr w:type="firstRow">
-      <w:rPr>
-        <w:b/>
-        <w:bCs/>
-        <w:color w:val="FFFFFF" w:themeColor="background1"/>
-      </w:rPr>
-      <w:tblPr/>
-      <w:tcPr>
-        <w:tcBorders>
-          <w:top w:val="single" w:sz="4" w:space="0" w:color="4472C4" w:themeColor="accent5"/>
-          <w:left w:val="single" w:sz="4" w:space="0" w:color="4472C4" w:themeColor="accent5"/>
-          <w:bottom w:val="single" w:sz="4" w:space="0" w:color="4472C4" w:themeColor="accent5"/>
-          <w:right w:val="single" w:sz="4" w:space="0" w:color="4472C4" w:themeColor="accent5"/>
-          <w:insideH w:val="nil"/>
-          <w:insideV w:val="nil"/>
-        </w:tcBorders>
-        <w:shd w:val="clear" w:color="auto" w:fill="4472C4" w:themeFill="accent5"/>
-      </w:tcPr>
-    </w:tblStylePr>
-    <w:tblStylePr w:type="lastRow">
-      <w:rPr>
-        <w:b/>
-        <w:bCs/>
-      </w:rPr>
-      <w:tblPr/>
-      <w:tcPr>
-        <w:tcBorders>
-          <w:top w:val="double" w:sz="4" w:space="0" w:color="4472C4" w:themeColor="accent5"/>
-        </w:tcBorders>
-      </w:tcPr>
-    </w:tblStylePr>
-    <w:tblStylePr w:type="firstCol">
-      <w:rPr>
-        <w:b/>
-        <w:bCs/>
-      </w:rPr>
-    </w:tblStylePr>
-    <w:tblStylePr w:type="lastCol">
-      <w:rPr>
-        <w:b/>
-        <w:bCs/>
-      </w:rPr>
-    </w:tblStylePr>
-    <w:tblStylePr w:type="band1Vert">
-      <w:tblPr/>
-      <w:tcPr>
-        <w:shd w:val="clear" w:color="auto" w:fill="D9E2F3" w:themeFill="accent5" w:themeFillTint="33"/>
-      </w:tcPr>
-    </w:tblStylePr>
-    <w:tblStylePr w:type="band1Horz">
-      <w:tblPr/>
-      <w:tcPr>
-        <w:shd w:val="clear" w:color="auto" w:fill="D9E2F3" w:themeFill="accent5" w:themeFillTint="33"/>
-      </w:tcPr>
-    </w:tblStylePr>
-  </w:style>
-  <w:style w:type="character" w:customStyle="1" w:styleId="Kop2Char">
-    <w:name w:val="Kop 2 Char"/>
-    <w:basedOn w:val="Standaardalinea-lettertype"/>
-    <w:link w:val="Kop2"/>
-    <w:uiPriority w:val="9"/>
-    <w:rsid w:val="00CE2AC7"/>
-    <w:rPr>
-      <w:rFonts w:asciiTheme="majorHAnsi" w:eastAsiaTheme="majorEastAsia" w:hAnsiTheme="majorHAnsi" w:cstheme="majorBidi"/>
-      <w:color w:val="2E74B5" w:themeColor="accent1" w:themeShade="BF"/>
-      <w:sz w:val="26"/>
-      <w:szCs w:val="26"/>
-    </w:rPr>
-  </w:style>
-  <w:style w:type="paragraph" w:styleId="Inhopg2">
-    <w:name w:val="toc 2"/>
-    <w:basedOn w:val="Standaard"/>
-    <w:next w:val="Standaard"/>
-    <w:autoRedefine/>
-    <w:uiPriority w:val="39"/>
-    <w:unhideWhenUsed/>
-    <w:rsid w:val="000D7DBA"/>
-    <w:pPr>
-      <w:spacing w:after="100"/>
-      <w:ind w:left="220"/>
-    </w:pPr>
-  </w:style>
-  <w:style w:type="paragraph" w:styleId="Lijstalinea">
-    <w:name w:val="List Paragraph"/>
-    <w:basedOn w:val="Standaard"/>
-    <w:uiPriority w:val="34"/>
-    <w:qFormat/>
-    <w:rsid w:val="00591B2F"/>
-    <w:pPr>
-      <w:ind w:left="720"/>
-      <w:contextualSpacing/>
-    </w:pPr>
-  </w:style>
-  <w:style w:type="paragraph" w:styleId="Ballontekst">
-    <w:name w:val="Balloon Text"/>
-    <w:basedOn w:val="Standaard"/>
-    <w:link w:val="BallontekstChar"/>
-    <w:uiPriority w:val="99"/>
-    <w:semiHidden/>
-    <w:unhideWhenUsed/>
-    <w:rsid w:val="0038732F"/>
-    <w:pPr>
-      <w:spacing w:after="0" w:line="240" w:lineRule="auto"/>
-    </w:pPr>
-    <w:rPr>
-      <w:rFonts w:ascii="Tahoma" w:hAnsi="Tahoma" w:cs="Tahoma"/>
-      <w:sz w:val="16"/>
-      <w:szCs w:val="16"/>
-    </w:rPr>
-  </w:style>
-  <w:style w:type="character" w:customStyle="1" w:styleId="BallontekstChar">
-    <w:name w:val="Ballontekst Char"/>
-    <w:basedOn w:val="Standaardalinea-lettertype"/>
-    <w:link w:val="Ballontekst"/>
-    <w:uiPriority w:val="99"/>
-    <w:semiHidden/>
-    <w:rsid w:val="0038732F"/>
-    <w:rPr>
-      <w:rFonts w:ascii="Tahoma" w:hAnsi="Tahoma" w:cs="Tahoma"/>
-      <w:sz w:val="16"/>
-      <w:szCs w:val="16"/>
-    </w:rPr>
   </w:style>
 </w:styles>
 </file>
@@ -8474,7 +7983,7 @@
   <a:extraClrSchemeLst/>
   <a:extLst>
     <a:ext uri="{05A4C25C-085E-4340-85A3-A5531E510DB2}">
-      <thm15:themeFamily xmlns:thm15="http://schemas.microsoft.com/office/thememl/2012/main" xmlns="" name="Office Theme" id="{62F939B6-93AF-4DB8-9C6B-D6C7DFDC589F}" vid="{4A3C46E8-61CC-4603-A589-7422A47A8E4A}"/>
+      <thm15:themeFamily xmlns:thm15="http://schemas.microsoft.com/office/thememl/2012/main" name="Office Theme" id="{62F939B6-93AF-4DB8-9C6B-D6C7DFDC589F}" vid="{4A3C46E8-61CC-4603-A589-7422A47A8E4A}"/>
     </a:ext>
   </a:extLst>
 </a:theme>
@@ -8485,7 +7994,7 @@
 </file>
 
 <file path=customXml/itemProps1.xml><?xml version="1.0" encoding="utf-8"?>
-<ds:datastoreItem xmlns:ds="http://schemas.openxmlformats.org/officeDocument/2006/customXml" ds:itemID="{1C07398A-D631-4C79-85B3-499389FF5952}">
+<ds:datastoreItem xmlns:ds="http://schemas.openxmlformats.org/officeDocument/2006/customXml" ds:itemID="{E568D1D9-C2BA-4046-A40F-B95A7E0F0E04}">
   <ds:schemaRefs>
     <ds:schemaRef ds:uri="http://schemas.openxmlformats.org/officeDocument/2006/bibliography"/>
   </ds:schemaRefs>

</xml_diff>

<commit_message>
updatet docs casusnummer, modeldictionary hardware updatet
</commit_message>
<xml_diff>
--- a/Documentatie/KT1/ad.1.1_Interviewvragen.docx
+++ b/Documentatie/KT1/ad.1.1_Interviewvragen.docx
@@ -1,6 +1,6 @@
 
 <file path=word/document.xml><?xml version="1.0" encoding="utf-8"?>
-<w:document xmlns:wpc="http://schemas.microsoft.com/office/word/2010/wordprocessingCanvas" xmlns:mc="http://schemas.openxmlformats.org/markup-compatibility/2006" xmlns:o="urn:schemas-microsoft-com:office:office" xmlns:r="http://schemas.openxmlformats.org/officeDocument/2006/relationships" xmlns:m="http://schemas.openxmlformats.org/officeDocument/2006/math" xmlns:v="urn:schemas-microsoft-com:vml" xmlns:wp14="http://schemas.microsoft.com/office/word/2010/wordprocessingDrawing" xmlns:wp="http://schemas.openxmlformats.org/drawingml/2006/wordprocessingDrawing" xmlns:w10="urn:schemas-microsoft-com:office:word" xmlns:w="http://schemas.openxmlformats.org/wordprocessingml/2006/main" xmlns:w14="http://schemas.microsoft.com/office/word/2010/wordml" xmlns:wpg="http://schemas.microsoft.com/office/word/2010/wordprocessingGroup" xmlns:wpi="http://schemas.microsoft.com/office/word/2010/wordprocessingInk" xmlns:wne="http://schemas.microsoft.com/office/word/2006/wordml" xmlns:wps="http://schemas.microsoft.com/office/word/2010/wordprocessingShape" mc:Ignorable="w14 wp14">
+<w:document xmlns:wpc="http://schemas.microsoft.com/office/word/2010/wordprocessingCanvas" xmlns:mc="http://schemas.openxmlformats.org/markup-compatibility/2006" xmlns:o="urn:schemas-microsoft-com:office:office" xmlns:r="http://schemas.openxmlformats.org/officeDocument/2006/relationships" xmlns:m="http://schemas.openxmlformats.org/officeDocument/2006/math" xmlns:v="urn:schemas-microsoft-com:vml" xmlns:wp14="http://schemas.microsoft.com/office/word/2010/wordprocessingDrawing" xmlns:wp="http://schemas.openxmlformats.org/drawingml/2006/wordprocessingDrawing" xmlns:w10="urn:schemas-microsoft-com:office:word" xmlns:w="http://schemas.openxmlformats.org/wordprocessingml/2006/main" xmlns:w14="http://schemas.microsoft.com/office/word/2010/wordml" xmlns:w15="http://schemas.microsoft.com/office/word/2012/wordml" xmlns:wpg="http://schemas.microsoft.com/office/word/2010/wordprocessingGroup" xmlns:wpi="http://schemas.microsoft.com/office/word/2010/wordprocessingInk" xmlns:wne="http://schemas.microsoft.com/office/word/2006/wordml" xmlns:wps="http://schemas.microsoft.com/office/word/2010/wordprocessingShape" mc:Ignorable="w14 w15 wp14">
   <w:body>
     <w:sdt>
       <w:sdtPr>
@@ -14,7 +14,7 @@
       <w:sdtContent>
         <w:p>
           <w:pPr>
-            <w:pStyle w:val="Geenafstand"/>
+            <w:pStyle w:val="NoSpacing"/>
           </w:pPr>
           <w:r>
             <w:rPr>
@@ -154,7 +154,7 @@
                                   <w:sdtContent>
                                     <w:p>
                                       <w:pPr>
-                                        <w:pStyle w:val="Geenafstand"/>
+                                        <w:pStyle w:val="NoSpacing"/>
                                         <w:jc w:val="right"/>
                                         <w:rPr>
                                           <w:color w:val="FFFFFF" w:themeColor="background1"/>
@@ -3467,7 +3467,7 @@
                             <w:sdtContent>
                               <w:p>
                                 <w:pPr>
-                                  <w:pStyle w:val="Geenafstand"/>
+                                  <w:pStyle w:val="NoSpacing"/>
                                   <w:jc w:val="right"/>
                                   <w:rPr>
                                     <w:color w:val="FFFFFF" w:themeColor="background1"/>
@@ -3669,7 +3669,7 @@
                             <w:txbxContent>
                               <w:p>
                                 <w:pPr>
-                                  <w:pStyle w:val="Geenafstand"/>
+                                  <w:pStyle w:val="NoSpacing"/>
                                   <w:rPr>
                                     <w:color w:val="5B9BD5" w:themeColor="accent1"/>
                                     <w:sz w:val="26"/>
@@ -3704,7 +3704,7 @@
                               </w:p>
                               <w:p>
                                 <w:pPr>
-                                  <w:pStyle w:val="Geenafstand"/>
+                                  <w:pStyle w:val="NoSpacing"/>
                                   <w:rPr>
                                     <w:color w:val="5B9BD5" w:themeColor="accent1"/>
                                     <w:sz w:val="26"/>
@@ -3740,7 +3740,7 @@
                   </wp:anchor>
                 </w:drawing>
               </mc:Choice>
-              <mc:Fallback xmlns:w15="http://schemas.microsoft.com/office/word/2012/wordml">
+              <mc:Fallback>
                 <w:pict>
                   <v:shapetype id="_x0000_t202" coordsize="21600,21600" o:spt="202" path="m,l,21600r21600,l21600,xe">
                     <v:stroke joinstyle="miter"/>
@@ -3799,18 +3799,8 @@
                               <w:sz w:val="26"/>
                               <w:szCs w:val="26"/>
                             </w:rPr>
-                            <w:t xml:space="preserve">Steven </w:t>
+                            <w:t>Steven Logghe</w:t>
                           </w:r>
-                          <w:proofErr w:type="spellStart"/>
-                          <w:r>
-                            <w:rPr>
-                              <w:color w:val="5B9BD5" w:themeColor="accent1"/>
-                              <w:sz w:val="26"/>
-                              <w:szCs w:val="26"/>
-                            </w:rPr>
-                            <w:t>Logghe</w:t>
-                          </w:r>
-                          <w:proofErr w:type="spellEnd"/>
                         </w:p>
                       </w:txbxContent>
                     </v:textbox>
@@ -3888,7 +3878,7 @@
                             <w:txbxContent>
                               <w:p>
                                 <w:pPr>
-                                  <w:pStyle w:val="Geenafstand"/>
+                                  <w:pStyle w:val="NoSpacing"/>
                                   <w:rPr>
                                     <w:rFonts w:asciiTheme="majorHAnsi" w:eastAsiaTheme="majorEastAsia" w:hAnsiTheme="majorHAnsi" w:cstheme="majorBidi"/>
                                     <w:color w:val="262626" w:themeColor="text1" w:themeTint="D9"/>
@@ -3980,16 +3970,12 @@
               </mc:Choice>
               <mc:Fallback>
                 <w:pict>
-                  <v:shapetype id="_x0000_t202" coordsize="21600,21600" o:spt="202" path="m,l,21600r21600,l21600,xe">
-                    <v:stroke joinstyle="miter"/>
-                    <v:path gradientshapeok="t" o:connecttype="rect"/>
-                  </v:shapetype>
                   <v:shape id="Tekstvak 1" o:spid="_x0000_s1056" type="#_x0000_t202" style="position:absolute;margin-left:293.05pt;margin-top:0;width:344.25pt;height:195pt;z-index:251660288;visibility:visible;mso-wrap-style:square;mso-width-percent:0;mso-height-percent:0;mso-top-percent:175;mso-wrap-distance-left:9pt;mso-wrap-distance-top:0;mso-wrap-distance-right:9pt;mso-wrap-distance-bottom:0;mso-position-horizontal:right;mso-position-horizontal-relative:page;mso-position-vertical-relative:page;mso-width-percent:0;mso-height-percent:0;mso-top-percent:175;mso-width-relative:page;mso-height-relative:margin;v-text-anchor:top" o:gfxdata="UEsDBBQABgAIAAAAIQC2gziS/gAAAOEBAAATAAAAW0NvbnRlbnRfVHlwZXNdLnhtbJSRQU7DMBBF&#10;90jcwfIWJU67QAgl6YK0S0CoHGBkTxKLZGx5TGhvj5O2G0SRWNoz/78nu9wcxkFMGNg6quQqL6RA&#10;0s5Y6ir5vt9lD1JwBDIwOMJKHpHlpr69KfdHjyxSmriSfYz+USnWPY7AufNIadK6MEJMx9ApD/oD&#10;OlTrorhX2lFEilmcO2RdNtjC5xDF9pCuTyYBB5bi6bQ4syoJ3g9WQ0ymaiLzg5KdCXlKLjvcW893&#10;SUOqXwnz5DrgnHtJTxOsQfEKIT7DmDSUCaxw7Rqn8787ZsmRM9e2VmPeBN4uqYvTtW7jvijg9N/y&#10;JsXecLq0q+WD6m8AAAD//wMAUEsDBBQABgAIAAAAIQA4/SH/1gAAAJQBAAALAAAAX3JlbHMvLnJl&#10;bHOkkMFqwzAMhu+DvYPRfXGawxijTi+j0GvpHsDYimMaW0Yy2fr2M4PBMnrbUb/Q94l/f/hMi1qR&#10;JVI2sOt6UJgd+ZiDgffL8ekFlFSbvV0oo4EbChzGx4f9GRdb25HMsYhqlCwG5lrLq9biZkxWOiqY&#10;22YiTra2kYMu1l1tQD30/bPm3wwYN0x18gb45AdQl1tp5j/sFB2T0FQ7R0nTNEV3j6o9feQzro1i&#10;OWA14Fm+Q8a1a8+Bvu/d/dMb2JY5uiPbhG/ktn4cqGU/er3pcvwCAAD//wMAUEsDBBQABgAIAAAA&#10;IQDSTRI6eQIAAFoFAAAOAAAAZHJzL2Uyb0RvYy54bWysVEtv2zAMvg/YfxB0X52kry2IU2QtOgwo&#10;2mLp0LMiS41RSdQkJnb260vJdlJ0u3TYRabFj++Pml201rCtCrEGV/Lx0Ygz5SRUtXsq+c+H60+f&#10;OYsoXCUMOFXynYr8Yv7xw6zxUzWBNZhKBUZOXJw2vuRrRD8tiijXyop4BF45UmoIViD9hqeiCqIh&#10;79YUk9HorGggVD6AVDHS7VWn5PPsX2sl8U7rqJCZklNumM+Qz1U6i/lMTJ+C8Ota9mmIf8jCitpR&#10;0L2rK4GCbUL9hytbywARNB5JsAVoXUuVa6BqxqM31SzXwqtcCzUn+n2b4v9zK2+394HVFc2OMycs&#10;jehBPUfcimc2Tt1pfJwSaOkJhu1XaBOyv490mYpudbDpS+Uw0lOfd/veqhaZpMuT4/Pxl/NTziTp&#10;JifnZ6ej3P3iYO5DxG8KLEtCyQMNL/dUbG8iUkiCDpAUzcF1bUweoHGsKfnZ8ekoG+w1ZGFcwqpM&#10;hd5NKqlLPUu4MyphjPuhNLUiV5AuMgnVpQlsK4g+QkrlMBef/RI6oTQl8R7DHn/I6j3GXR1DZHC4&#10;N7a1g5Crf5N29TykrDs8NfJV3UnEdtVmDkyGya6g2tHAA3QLE728rmkoNyLivQi0ITRj2nq8o0Mb&#10;oOZDL3G2hvD7b/cJT8QlLWcNbVzJ46+NCIoz890RpdN6DkIYhNUguI29BJoC0ZSyySIZBDSDqAPY&#10;R3oMFikKqYSTFKvkOIiX2O09PSZSLRYZREvoBd64pZfJdRpKothD+yiC73mIROFbGHZRTN/QscMm&#10;SweLDYKuM1dTX7su9v2mBc4U7h+b9EK8/s+ow5M4fwEAAP//AwBQSwMEFAAGAAgAAAAhAJLZb+ne&#10;AAAABQEAAA8AAABkcnMvZG93bnJldi54bWxMj81OwzAQhO9IvIO1SNyoDRVVCNlUCInyI4RoyYWb&#10;Gy9JhL2OYqdNeXoMF7isNJrRzLfFcnJW7GgInWeE85kCQVx703GDUL3dnWUgQtRstPVMCAcKsCyP&#10;jwqdG7/nNe02sRGphEOuEdoY+1zKULfkdJj5njh5H35wOiY5NNIMep/KnZUXSi2k0x2nhVb3dNtS&#10;/bkZHcLqsXq/f/hq5usXexhXryoL1dMz4unJdHMNItIU/8Lwg5/QoUxMWz+yCcIipEfi703eIssu&#10;QWwR5ldKgSwL+Z++/AYAAP//AwBQSwECLQAUAAYACAAAACEAtoM4kv4AAADhAQAAEwAAAAAAAAAA&#10;AAAAAAAAAAAAW0NvbnRlbnRfVHlwZXNdLnhtbFBLAQItABQABgAIAAAAIQA4/SH/1gAAAJQBAAAL&#10;AAAAAAAAAAAAAAAAAC8BAABfcmVscy8ucmVsc1BLAQItABQABgAIAAAAIQDSTRI6eQIAAFoFAAAO&#10;AAAAAAAAAAAAAAAAAC4CAABkcnMvZTJvRG9jLnhtbFBLAQItABQABgAIAAAAIQCS2W/p3gAAAAUB&#10;AAAPAAAAAAAAAAAAAAAAANMEAABkcnMvZG93bnJldi54bWxQSwUGAAAAAAQABADzAAAA3gUAAAAA&#10;" filled="f" stroked="f" strokeweight=".5pt">
                     <v:textbox inset="0,0,0,0">
                       <w:txbxContent>
                         <w:p>
                           <w:pPr>
-                            <w:pStyle w:val="Geenafstand"/>
+                            <w:pStyle w:val="NoSpacing"/>
                             <w:rPr>
                               <w:rFonts w:asciiTheme="majorHAnsi" w:eastAsiaTheme="majorEastAsia" w:hAnsiTheme="majorHAnsi" w:cstheme="majorBidi"/>
                               <w:color w:val="262626" w:themeColor="text1" w:themeTint="D9"/>
@@ -4071,8 +4057,6 @@
             <w:br w:type="page"/>
           </w:r>
         </w:p>
-        <w:bookmarkStart w:id="0" w:name="_GoBack" w:displacedByCustomXml="next"/>
-        <w:bookmarkEnd w:id="0" w:displacedByCustomXml="next"/>
       </w:sdtContent>
     </w:sdt>
     <w:sdt>
@@ -4099,7 +4083,7 @@
       <w:sdtContent>
         <w:p>
           <w:pPr>
-            <w:pStyle w:val="Kopvaninhoudsopgave"/>
+            <w:pStyle w:val="TOCHeading"/>
           </w:pPr>
           <w:r>
             <w:t>Inhoudsopgave</w:t>
@@ -4107,7 +4091,7 @@
         </w:p>
         <w:p>
           <w:pPr>
-            <w:pStyle w:val="Inhopg1"/>
+            <w:pStyle w:val="TOC1"/>
             <w:tabs>
               <w:tab w:val="right" w:leader="dot" w:pos="9062"/>
             </w:tabs>
@@ -4186,7 +4170,7 @@
         </w:p>
         <w:p>
           <w:pPr>
-            <w:pStyle w:val="Inhopg1"/>
+            <w:pStyle w:val="TOC1"/>
             <w:tabs>
               <w:tab w:val="right" w:leader="dot" w:pos="9062"/>
             </w:tabs>
@@ -4256,7 +4240,7 @@
         </w:p>
         <w:p>
           <w:pPr>
-            <w:pStyle w:val="Inhopg1"/>
+            <w:pStyle w:val="TOC1"/>
             <w:tabs>
               <w:tab w:val="right" w:leader="dot" w:pos="9062"/>
             </w:tabs>
@@ -4337,15 +4321,17 @@
     </w:sdt>
     <w:p>
       <w:pPr>
-        <w:pStyle w:val="Geenafstand"/>
-      </w:pPr>
+        <w:pStyle w:val="NoSpacing"/>
+      </w:pPr>
+      <w:bookmarkStart w:id="0" w:name="_GoBack"/>
+      <w:bookmarkEnd w:id="0"/>
       <w:r>
         <w:br w:type="page"/>
       </w:r>
     </w:p>
     <w:p>
       <w:pPr>
-        <w:pStyle w:val="Kop1"/>
+        <w:pStyle w:val="Heading1"/>
       </w:pPr>
       <w:bookmarkStart w:id="1" w:name="_Toc475436309"/>
       <w:bookmarkStart w:id="2" w:name="_Toc479886664"/>
@@ -4358,7 +4344,7 @@
     </w:p>
     <w:p>
       <w:pPr>
-        <w:pStyle w:val="Geenafstand"/>
+        <w:pStyle w:val="NoSpacing"/>
       </w:pPr>
       <w:r>
         <w:t xml:space="preserve">Het </w:t>
@@ -4372,7 +4358,7 @@
     </w:p>
     <w:p>
       <w:pPr>
-        <w:pStyle w:val="Geenafstand"/>
+        <w:pStyle w:val="NoSpacing"/>
       </w:pPr>
       <w:r>
         <w:t>Deze vragen zullen gesteld worden aan de opdrachtgever wanneer er een interview is ingepland.</w:t>
@@ -4380,17 +4366,17 @@
     </w:p>
     <w:p>
       <w:pPr>
-        <w:pStyle w:val="Geenafstand"/>
+        <w:pStyle w:val="NoSpacing"/>
       </w:pPr>
     </w:p>
     <w:p>
       <w:pPr>
-        <w:pStyle w:val="Geenafstand"/>
+        <w:pStyle w:val="NoSpacing"/>
       </w:pPr>
     </w:p>
     <w:p>
       <w:pPr>
-        <w:pStyle w:val="Kop1"/>
+        <w:pStyle w:val="Heading1"/>
       </w:pPr>
       <w:bookmarkStart w:id="3" w:name="_Toc475436310"/>
       <w:bookmarkStart w:id="4" w:name="_Toc479886665"/>
@@ -4402,7 +4388,7 @@
     </w:p>
     <w:p>
       <w:pPr>
-        <w:pStyle w:val="Geenafstand"/>
+        <w:pStyle w:val="NoSpacing"/>
         <w:numPr>
           <w:ilvl w:val="0"/>
           <w:numId w:val="8"/>
@@ -4420,17 +4406,17 @@
     </w:p>
     <w:p>
       <w:pPr>
-        <w:pStyle w:val="Geenafstand"/>
+        <w:pStyle w:val="NoSpacing"/>
       </w:pPr>
     </w:p>
     <w:p>
       <w:pPr>
-        <w:pStyle w:val="Geenafstand"/>
+        <w:pStyle w:val="NoSpacing"/>
       </w:pPr>
     </w:p>
     <w:p>
       <w:pPr>
-        <w:pStyle w:val="Geenafstand"/>
+        <w:pStyle w:val="NoSpacing"/>
         <w:numPr>
           <w:ilvl w:val="0"/>
           <w:numId w:val="8"/>
@@ -4460,7 +4446,7 @@
     </w:p>
     <w:p>
       <w:pPr>
-        <w:pStyle w:val="Geenafstand"/>
+        <w:pStyle w:val="NoSpacing"/>
         <w:rPr>
           <w:b/>
         </w:rPr>
@@ -4468,12 +4454,12 @@
     </w:p>
     <w:p>
       <w:pPr>
-        <w:pStyle w:val="Geenafstand"/>
+        <w:pStyle w:val="NoSpacing"/>
       </w:pPr>
     </w:p>
     <w:p>
       <w:pPr>
-        <w:pStyle w:val="Geenafstand"/>
+        <w:pStyle w:val="NoSpacing"/>
         <w:numPr>
           <w:ilvl w:val="0"/>
           <w:numId w:val="8"/>
@@ -4491,17 +4477,17 @@
     </w:p>
     <w:p>
       <w:pPr>
-        <w:pStyle w:val="Geenafstand"/>
+        <w:pStyle w:val="NoSpacing"/>
       </w:pPr>
     </w:p>
     <w:p>
       <w:pPr>
-        <w:pStyle w:val="Geenafstand"/>
+        <w:pStyle w:val="NoSpacing"/>
       </w:pPr>
     </w:p>
     <w:p>
       <w:pPr>
-        <w:pStyle w:val="Geenafstand"/>
+        <w:pStyle w:val="NoSpacing"/>
         <w:numPr>
           <w:ilvl w:val="0"/>
           <w:numId w:val="8"/>
@@ -4526,16 +4512,8 @@
         <w:rPr>
           <w:b/>
         </w:rPr>
-        <w:t xml:space="preserve">, </w:t>
+        <w:t>, admin</w:t>
       </w:r>
-      <w:proofErr w:type="spellStart"/>
-      <w:r>
-        <w:rPr>
-          <w:b/>
-        </w:rPr>
-        <w:t>admin</w:t>
-      </w:r>
-      <w:proofErr w:type="spellEnd"/>
       <w:r>
         <w:rPr>
           <w:b/>
@@ -4551,17 +4529,17 @@
     </w:p>
     <w:p>
       <w:pPr>
-        <w:pStyle w:val="Geenafstand"/>
+        <w:pStyle w:val="NoSpacing"/>
       </w:pPr>
     </w:p>
     <w:p>
       <w:pPr>
-        <w:pStyle w:val="Geenafstand"/>
+        <w:pStyle w:val="NoSpacing"/>
       </w:pPr>
     </w:p>
     <w:p>
       <w:pPr>
-        <w:pStyle w:val="Geenafstand"/>
+        <w:pStyle w:val="NoSpacing"/>
         <w:numPr>
           <w:ilvl w:val="0"/>
           <w:numId w:val="8"/>
@@ -4579,17 +4557,17 @@
     </w:p>
     <w:p>
       <w:pPr>
-        <w:pStyle w:val="Geenafstand"/>
+        <w:pStyle w:val="NoSpacing"/>
       </w:pPr>
     </w:p>
     <w:p>
       <w:pPr>
-        <w:pStyle w:val="Geenafstand"/>
+        <w:pStyle w:val="NoSpacing"/>
       </w:pPr>
     </w:p>
     <w:p>
       <w:pPr>
-        <w:pStyle w:val="Geenafstand"/>
+        <w:pStyle w:val="NoSpacing"/>
         <w:numPr>
           <w:ilvl w:val="0"/>
           <w:numId w:val="8"/>
@@ -4607,17 +4585,17 @@
     </w:p>
     <w:p>
       <w:pPr>
-        <w:pStyle w:val="Geenafstand"/>
+        <w:pStyle w:val="NoSpacing"/>
       </w:pPr>
     </w:p>
     <w:p>
       <w:pPr>
-        <w:pStyle w:val="Geenafstand"/>
+        <w:pStyle w:val="NoSpacing"/>
       </w:pPr>
     </w:p>
     <w:p>
       <w:pPr>
-        <w:pStyle w:val="Geenafstand"/>
+        <w:pStyle w:val="NoSpacing"/>
         <w:numPr>
           <w:ilvl w:val="0"/>
           <w:numId w:val="8"/>
@@ -4659,17 +4637,17 @@
     </w:p>
     <w:p>
       <w:pPr>
-        <w:pStyle w:val="Geenafstand"/>
+        <w:pStyle w:val="NoSpacing"/>
       </w:pPr>
     </w:p>
     <w:p>
       <w:pPr>
-        <w:pStyle w:val="Geenafstand"/>
+        <w:pStyle w:val="NoSpacing"/>
       </w:pPr>
     </w:p>
     <w:p>
       <w:pPr>
-        <w:pStyle w:val="Geenafstand"/>
+        <w:pStyle w:val="NoSpacing"/>
         <w:numPr>
           <w:ilvl w:val="0"/>
           <w:numId w:val="8"/>
@@ -4687,17 +4665,17 @@
     </w:p>
     <w:p>
       <w:pPr>
-        <w:pStyle w:val="Geenafstand"/>
+        <w:pStyle w:val="NoSpacing"/>
       </w:pPr>
     </w:p>
     <w:p>
       <w:pPr>
-        <w:pStyle w:val="Geenafstand"/>
+        <w:pStyle w:val="NoSpacing"/>
       </w:pPr>
     </w:p>
     <w:p>
       <w:pPr>
-        <w:pStyle w:val="Geenafstand"/>
+        <w:pStyle w:val="NoSpacing"/>
         <w:numPr>
           <w:ilvl w:val="0"/>
           <w:numId w:val="8"/>
@@ -4715,17 +4693,17 @@
     </w:p>
     <w:p>
       <w:pPr>
-        <w:pStyle w:val="Geenafstand"/>
+        <w:pStyle w:val="NoSpacing"/>
       </w:pPr>
     </w:p>
     <w:p>
       <w:pPr>
-        <w:pStyle w:val="Geenafstand"/>
+        <w:pStyle w:val="NoSpacing"/>
       </w:pPr>
     </w:p>
     <w:p>
       <w:pPr>
-        <w:pStyle w:val="Geenafstand"/>
+        <w:pStyle w:val="NoSpacing"/>
         <w:numPr>
           <w:ilvl w:val="0"/>
           <w:numId w:val="8"/>
@@ -4767,17 +4745,17 @@
     </w:p>
     <w:p>
       <w:pPr>
-        <w:pStyle w:val="Geenafstand"/>
+        <w:pStyle w:val="NoSpacing"/>
       </w:pPr>
     </w:p>
     <w:p>
       <w:pPr>
-        <w:pStyle w:val="Geenafstand"/>
+        <w:pStyle w:val="NoSpacing"/>
       </w:pPr>
     </w:p>
     <w:p>
       <w:pPr>
-        <w:pStyle w:val="Geenafstand"/>
+        <w:pStyle w:val="NoSpacing"/>
         <w:numPr>
           <w:ilvl w:val="0"/>
           <w:numId w:val="8"/>
@@ -4795,12 +4773,12 @@
     </w:p>
     <w:p>
       <w:pPr>
-        <w:pStyle w:val="Geenafstand"/>
+        <w:pStyle w:val="NoSpacing"/>
       </w:pPr>
     </w:p>
     <w:p>
       <w:pPr>
-        <w:pStyle w:val="Geenafstand"/>
+        <w:pStyle w:val="NoSpacing"/>
       </w:pPr>
       <w:r>
         <w:br w:type="page"/>
@@ -4808,7 +4786,7 @@
     </w:p>
     <w:p>
       <w:pPr>
-        <w:pStyle w:val="Geenafstand"/>
+        <w:pStyle w:val="NoSpacing"/>
         <w:numPr>
           <w:ilvl w:val="0"/>
           <w:numId w:val="8"/>
@@ -4833,7 +4811,7 @@
     </w:p>
     <w:p>
       <w:pPr>
-        <w:pStyle w:val="Geenafstand"/>
+        <w:pStyle w:val="NoSpacing"/>
         <w:rPr>
           <w:b/>
         </w:rPr>
@@ -4841,7 +4819,7 @@
     </w:p>
     <w:p>
       <w:pPr>
-        <w:pStyle w:val="Geenafstand"/>
+        <w:pStyle w:val="NoSpacing"/>
         <w:rPr>
           <w:b/>
         </w:rPr>
@@ -4849,7 +4827,7 @@
     </w:p>
     <w:p>
       <w:pPr>
-        <w:pStyle w:val="Geenafstand"/>
+        <w:pStyle w:val="NoSpacing"/>
         <w:numPr>
           <w:ilvl w:val="0"/>
           <w:numId w:val="8"/>
@@ -4867,7 +4845,7 @@
     </w:p>
     <w:p>
       <w:pPr>
-        <w:pStyle w:val="Geenafstand"/>
+        <w:pStyle w:val="NoSpacing"/>
         <w:rPr>
           <w:b/>
         </w:rPr>
@@ -4875,12 +4853,12 @@
     </w:p>
     <w:p>
       <w:pPr>
-        <w:pStyle w:val="Geenafstand"/>
+        <w:pStyle w:val="NoSpacing"/>
       </w:pPr>
     </w:p>
     <w:p>
       <w:pPr>
-        <w:pStyle w:val="Geenafstand"/>
+        <w:pStyle w:val="NoSpacing"/>
         <w:numPr>
           <w:ilvl w:val="0"/>
           <w:numId w:val="8"/>
@@ -4916,17 +4894,17 @@
     </w:p>
     <w:p>
       <w:pPr>
-        <w:pStyle w:val="Geenafstand"/>
+        <w:pStyle w:val="NoSpacing"/>
       </w:pPr>
     </w:p>
     <w:p>
       <w:pPr>
-        <w:pStyle w:val="Geenafstand"/>
+        <w:pStyle w:val="NoSpacing"/>
       </w:pPr>
     </w:p>
     <w:p>
       <w:pPr>
-        <w:pStyle w:val="Geenafstand"/>
+        <w:pStyle w:val="NoSpacing"/>
         <w:numPr>
           <w:ilvl w:val="0"/>
           <w:numId w:val="8"/>
@@ -4957,7 +4935,7 @@
     </w:p>
     <w:p>
       <w:pPr>
-        <w:pStyle w:val="Geenafstand"/>
+        <w:pStyle w:val="NoSpacing"/>
         <w:rPr>
           <w:b/>
         </w:rPr>
@@ -4965,7 +4943,7 @@
     </w:p>
     <w:p>
       <w:pPr>
-        <w:pStyle w:val="Geenafstand"/>
+        <w:pStyle w:val="NoSpacing"/>
         <w:rPr>
           <w:b/>
         </w:rPr>
@@ -4973,7 +4951,7 @@
     </w:p>
     <w:p>
       <w:pPr>
-        <w:pStyle w:val="Geenafstand"/>
+        <w:pStyle w:val="NoSpacing"/>
         <w:numPr>
           <w:ilvl w:val="0"/>
           <w:numId w:val="8"/>
@@ -4991,7 +4969,7 @@
     </w:p>
     <w:p>
       <w:pPr>
-        <w:pStyle w:val="Geenafstand"/>
+        <w:pStyle w:val="NoSpacing"/>
         <w:rPr>
           <w:b/>
         </w:rPr>
@@ -4999,7 +4977,7 @@
     </w:p>
     <w:p>
       <w:pPr>
-        <w:pStyle w:val="Geenafstand"/>
+        <w:pStyle w:val="NoSpacing"/>
         <w:rPr>
           <w:b/>
         </w:rPr>
@@ -5007,7 +4985,7 @@
     </w:p>
     <w:p>
       <w:pPr>
-        <w:pStyle w:val="Geenafstand"/>
+        <w:pStyle w:val="NoSpacing"/>
         <w:rPr>
           <w:b/>
         </w:rPr>
@@ -5021,7 +4999,7 @@
     </w:p>
     <w:p>
       <w:pPr>
-        <w:pStyle w:val="Geenafstand"/>
+        <w:pStyle w:val="NoSpacing"/>
         <w:numPr>
           <w:ilvl w:val="0"/>
           <w:numId w:val="8"/>
@@ -5040,7 +5018,7 @@
     </w:p>
     <w:p>
       <w:pPr>
-        <w:pStyle w:val="Geenafstand"/>
+        <w:pStyle w:val="NoSpacing"/>
       </w:pPr>
       <w:r>
         <w:rPr>
@@ -5060,6 +5038,66 @@
                 <pic:pic xmlns:pic="http://schemas.openxmlformats.org/drawingml/2006/picture">
                   <pic:nvPicPr>
                     <pic:cNvPr id="0" name="Picture 1" descr="md1"/>
+                    <pic:cNvPicPr>
+                      <a:picLocks noChangeAspect="1" noChangeArrowheads="1"/>
+                    </pic:cNvPicPr>
+                  </pic:nvPicPr>
+                  <pic:blipFill>
+                    <a:blip r:embed="rId9">
+                      <a:extLst>
+                        <a:ext uri="{28A0092B-C50C-407E-A947-70E740481C1C}">
+                          <a14:useLocalDpi xmlns:a14="http://schemas.microsoft.com/office/drawing/2010/main" val="0"/>
+                        </a:ext>
+                      </a:extLst>
+                    </a:blip>
+                    <a:srcRect/>
+                    <a:stretch>
+                      <a:fillRect/>
+                    </a:stretch>
+                  </pic:blipFill>
+                  <pic:spPr bwMode="auto">
+                    <a:xfrm>
+                      <a:off x="0" y="0"/>
+                      <a:ext cx="5762625" cy="7743825"/>
+                    </a:xfrm>
+                    <a:prstGeom prst="rect">
+                      <a:avLst/>
+                    </a:prstGeom>
+                    <a:noFill/>
+                    <a:ln>
+                      <a:noFill/>
+                    </a:ln>
+                  </pic:spPr>
+                </pic:pic>
+              </a:graphicData>
+            </a:graphic>
+          </wp:inline>
+        </w:drawing>
+      </w:r>
+    </w:p>
+    <w:p>
+      <w:pPr>
+        <w:pStyle w:val="NoSpacing"/>
+      </w:pPr>
+      <w:r>
+        <w:rPr>
+          <w:noProof/>
+          <w:lang w:eastAsia="nl-NL"/>
+        </w:rPr>
+        <w:lastRenderedPageBreak/>
+        <w:drawing>
+          <wp:inline distT="0" distB="0" distL="0" distR="0" wp14:anchorId="4DF4F3E7" wp14:editId="493DC966">
+            <wp:extent cx="5762625" cy="7743825"/>
+            <wp:effectExtent l="0" t="0" r="9525" b="9525"/>
+            <wp:docPr id="34" name="Picture 34" descr="md2"/>
+            <wp:cNvGraphicFramePr>
+              <a:graphicFrameLocks xmlns:a="http://schemas.openxmlformats.org/drawingml/2006/main" noChangeAspect="1"/>
+            </wp:cNvGraphicFramePr>
+            <a:graphic xmlns:a="http://schemas.openxmlformats.org/drawingml/2006/main">
+              <a:graphicData uri="http://schemas.openxmlformats.org/drawingml/2006/picture">
+                <pic:pic xmlns:pic="http://schemas.openxmlformats.org/drawingml/2006/picture">
+                  <pic:nvPicPr>
+                    <pic:cNvPr id="0" name="Picture 2" descr="md2"/>
                     <pic:cNvPicPr>
                       <a:picLocks noChangeAspect="1" noChangeArrowheads="1"/>
                     </pic:cNvPicPr>
@@ -5099,7 +5137,15 @@
     </w:p>
     <w:p>
       <w:pPr>
-        <w:pStyle w:val="Geenafstand"/>
+        <w:pStyle w:val="NoSpacing"/>
+      </w:pPr>
+      <w:r>
+        <w:br w:type="page"/>
+      </w:r>
+    </w:p>
+    <w:p>
+      <w:pPr>
+        <w:pStyle w:val="NoSpacing"/>
       </w:pPr>
       <w:r>
         <w:rPr>
@@ -5108,10 +5154,10 @@
         </w:rPr>
         <w:lastRenderedPageBreak/>
         <w:drawing>
-          <wp:inline distT="0" distB="0" distL="0" distR="0" wp14:anchorId="4DF4F3E7" wp14:editId="493DC966">
+          <wp:inline distT="0" distB="0" distL="0" distR="0" wp14:anchorId="626417C8" wp14:editId="34F149AB">
             <wp:extent cx="5762625" cy="7743825"/>
             <wp:effectExtent l="0" t="0" r="9525" b="9525"/>
-            <wp:docPr id="34" name="Picture 34" descr="md2"/>
+            <wp:docPr id="33" name="Picture 33" descr="md3"/>
             <wp:cNvGraphicFramePr>
               <a:graphicFrameLocks xmlns:a="http://schemas.openxmlformats.org/drawingml/2006/main" noChangeAspect="1"/>
             </wp:cNvGraphicFramePr>
@@ -5119,7 +5165,7 @@
               <a:graphicData uri="http://schemas.openxmlformats.org/drawingml/2006/picture">
                 <pic:pic xmlns:pic="http://schemas.openxmlformats.org/drawingml/2006/picture">
                   <pic:nvPicPr>
-                    <pic:cNvPr id="0" name="Picture 2" descr="md2"/>
+                    <pic:cNvPr id="0" name="Picture 3" descr="md3"/>
                     <pic:cNvPicPr>
                       <a:picLocks noChangeAspect="1" noChangeArrowheads="1"/>
                     </pic:cNvPicPr>
@@ -5159,7 +5205,7 @@
     </w:p>
     <w:p>
       <w:pPr>
-        <w:pStyle w:val="Geenafstand"/>
+        <w:pStyle w:val="NoSpacing"/>
       </w:pPr>
       <w:r>
         <w:br w:type="page"/>
@@ -5167,75 +5213,7 @@
     </w:p>
     <w:p>
       <w:pPr>
-        <w:pStyle w:val="Geenafstand"/>
-      </w:pPr>
-      <w:r>
-        <w:rPr>
-          <w:noProof/>
-          <w:lang w:eastAsia="nl-NL"/>
-        </w:rPr>
-        <w:lastRenderedPageBreak/>
-        <w:drawing>
-          <wp:inline distT="0" distB="0" distL="0" distR="0" wp14:anchorId="626417C8" wp14:editId="34F149AB">
-            <wp:extent cx="5762625" cy="7743825"/>
-            <wp:effectExtent l="0" t="0" r="9525" b="9525"/>
-            <wp:docPr id="33" name="Picture 33" descr="md3"/>
-            <wp:cNvGraphicFramePr>
-              <a:graphicFrameLocks xmlns:a="http://schemas.openxmlformats.org/drawingml/2006/main" noChangeAspect="1"/>
-            </wp:cNvGraphicFramePr>
-            <a:graphic xmlns:a="http://schemas.openxmlformats.org/drawingml/2006/main">
-              <a:graphicData uri="http://schemas.openxmlformats.org/drawingml/2006/picture">
-                <pic:pic xmlns:pic="http://schemas.openxmlformats.org/drawingml/2006/picture">
-                  <pic:nvPicPr>
-                    <pic:cNvPr id="0" name="Picture 3" descr="md3"/>
-                    <pic:cNvPicPr>
-                      <a:picLocks noChangeAspect="1" noChangeArrowheads="1"/>
-                    </pic:cNvPicPr>
-                  </pic:nvPicPr>
-                  <pic:blipFill>
-                    <a:blip r:embed="rId12">
-                      <a:extLst>
-                        <a:ext uri="{28A0092B-C50C-407E-A947-70E740481C1C}">
-                          <a14:useLocalDpi xmlns:a14="http://schemas.microsoft.com/office/drawing/2010/main" val="0"/>
-                        </a:ext>
-                      </a:extLst>
-                    </a:blip>
-                    <a:srcRect/>
-                    <a:stretch>
-                      <a:fillRect/>
-                    </a:stretch>
-                  </pic:blipFill>
-                  <pic:spPr bwMode="auto">
-                    <a:xfrm>
-                      <a:off x="0" y="0"/>
-                      <a:ext cx="5762625" cy="7743825"/>
-                    </a:xfrm>
-                    <a:prstGeom prst="rect">
-                      <a:avLst/>
-                    </a:prstGeom>
-                    <a:noFill/>
-                    <a:ln>
-                      <a:noFill/>
-                    </a:ln>
-                  </pic:spPr>
-                </pic:pic>
-              </a:graphicData>
-            </a:graphic>
-          </wp:inline>
-        </w:drawing>
-      </w:r>
-    </w:p>
-    <w:p>
-      <w:pPr>
-        <w:pStyle w:val="Geenafstand"/>
-      </w:pPr>
-      <w:r>
-        <w:br w:type="page"/>
-      </w:r>
-    </w:p>
-    <w:p>
-      <w:pPr>
-        <w:pStyle w:val="Geenafstand"/>
+        <w:pStyle w:val="NoSpacing"/>
       </w:pPr>
       <w:r>
         <w:rPr>
@@ -5261,7 +5239,7 @@
                     </pic:cNvPicPr>
                   </pic:nvPicPr>
                   <pic:blipFill>
-                    <a:blip r:embed="rId13">
+                    <a:blip r:embed="rId12">
                       <a:extLst>
                         <a:ext uri="{28A0092B-C50C-407E-A947-70E740481C1C}">
                           <a14:useLocalDpi xmlns:a14="http://schemas.microsoft.com/office/drawing/2010/main" val="0"/>
@@ -5295,17 +5273,17 @@
     </w:p>
     <w:p>
       <w:pPr>
-        <w:pStyle w:val="Geenafstand"/>
+        <w:pStyle w:val="NoSpacing"/>
       </w:pPr>
     </w:p>
     <w:p>
       <w:pPr>
-        <w:pStyle w:val="Geenafstand"/>
+        <w:pStyle w:val="NoSpacing"/>
       </w:pPr>
     </w:p>
     <w:tbl>
       <w:tblPr>
-        <w:tblStyle w:val="Tabelraster"/>
+        <w:tblStyle w:val="TableGrid"/>
         <w:tblW w:w="0" w:type="auto"/>
         <w:tblBorders>
           <w:top w:val="none" w:sz="0" w:space="0" w:color="auto"/>
@@ -5328,7 +5306,7 @@
           </w:tcPr>
           <w:p>
             <w:pPr>
-              <w:pStyle w:val="Geenafstand"/>
+              <w:pStyle w:val="NoSpacing"/>
               <w:rPr>
                 <w:b/>
               </w:rPr>
@@ -5347,15 +5325,10 @@
           </w:tcPr>
           <w:p>
             <w:pPr>
-              <w:pStyle w:val="Geenafstand"/>
+              <w:pStyle w:val="NoSpacing"/>
             </w:pPr>
-            <w:proofErr w:type="spellStart"/>
             <w:r>
-              <w:t>Hex</w:t>
-            </w:r>
-            <w:proofErr w:type="spellEnd"/>
-            <w:r>
-              <w:t xml:space="preserve"> code:</w:t>
+              <w:t>Hex code:</w:t>
             </w:r>
             <w:r>
               <w:t xml:space="preserve"> #</w:t>
@@ -5363,7 +5336,7 @@
           </w:p>
           <w:p>
             <w:pPr>
-              <w:pStyle w:val="Geenafstand"/>
+              <w:pStyle w:val="NoSpacing"/>
             </w:pPr>
           </w:p>
         </w:tc>
@@ -5375,7 +5348,7 @@
           </w:tcPr>
           <w:p>
             <w:pPr>
-              <w:pStyle w:val="Geenafstand"/>
+              <w:pStyle w:val="NoSpacing"/>
               <w:rPr>
                 <w:b/>
               </w:rPr>
@@ -5389,7 +5362,7 @@
           </w:p>
           <w:p>
             <w:pPr>
-              <w:pStyle w:val="Geenafstand"/>
+              <w:pStyle w:val="NoSpacing"/>
               <w:rPr>
                 <w:b/>
               </w:rPr>
@@ -5402,20 +5375,15 @@
           </w:tcPr>
           <w:p>
             <w:pPr>
-              <w:pStyle w:val="Geenafstand"/>
+              <w:pStyle w:val="NoSpacing"/>
             </w:pPr>
-            <w:proofErr w:type="spellStart"/>
             <w:r>
-              <w:t>Hex</w:t>
-            </w:r>
-            <w:proofErr w:type="spellEnd"/>
-            <w:r>
-              <w:t xml:space="preserve"> code: #</w:t>
+              <w:t>Hex code: #</w:t>
             </w:r>
           </w:p>
           <w:p>
             <w:pPr>
-              <w:pStyle w:val="Geenafstand"/>
+              <w:pStyle w:val="NoSpacing"/>
             </w:pPr>
           </w:p>
         </w:tc>
@@ -5427,7 +5395,7 @@
           </w:tcPr>
           <w:p>
             <w:pPr>
-              <w:pStyle w:val="Geenafstand"/>
+              <w:pStyle w:val="NoSpacing"/>
               <w:rPr>
                 <w:b/>
               </w:rPr>
@@ -5446,25 +5414,20 @@
           </w:tcPr>
           <w:p>
             <w:pPr>
-              <w:pStyle w:val="Geenafstand"/>
+              <w:pStyle w:val="NoSpacing"/>
             </w:pPr>
-            <w:proofErr w:type="spellStart"/>
             <w:r>
-              <w:t>Hex</w:t>
-            </w:r>
-            <w:proofErr w:type="spellEnd"/>
-            <w:r>
-              <w:t xml:space="preserve"> code: #</w:t>
+              <w:t>Hex code: #</w:t>
             </w:r>
           </w:p>
           <w:p>
             <w:pPr>
-              <w:pStyle w:val="Geenafstand"/>
+              <w:pStyle w:val="NoSpacing"/>
             </w:pPr>
           </w:p>
           <w:p>
             <w:pPr>
-              <w:pStyle w:val="Geenafstand"/>
+              <w:pStyle w:val="NoSpacing"/>
             </w:pPr>
           </w:p>
         </w:tc>
@@ -5476,7 +5439,7 @@
           </w:tcPr>
           <w:p>
             <w:pPr>
-              <w:pStyle w:val="Geenafstand"/>
+              <w:pStyle w:val="NoSpacing"/>
               <w:rPr>
                 <w:b/>
               </w:rPr>
@@ -5495,25 +5458,20 @@
           </w:tcPr>
           <w:p>
             <w:pPr>
-              <w:pStyle w:val="Geenafstand"/>
+              <w:pStyle w:val="NoSpacing"/>
             </w:pPr>
-            <w:proofErr w:type="spellStart"/>
             <w:r>
-              <w:t>Hex</w:t>
-            </w:r>
-            <w:proofErr w:type="spellEnd"/>
-            <w:r>
-              <w:t xml:space="preserve"> code: #</w:t>
+              <w:t>Hex code: #</w:t>
             </w:r>
           </w:p>
           <w:p>
             <w:pPr>
-              <w:pStyle w:val="Geenafstand"/>
+              <w:pStyle w:val="NoSpacing"/>
             </w:pPr>
           </w:p>
           <w:p>
             <w:pPr>
-              <w:pStyle w:val="Geenafstand"/>
+              <w:pStyle w:val="NoSpacing"/>
             </w:pPr>
           </w:p>
         </w:tc>
@@ -5525,7 +5483,7 @@
           </w:tcPr>
           <w:p>
             <w:pPr>
-              <w:pStyle w:val="Geenafstand"/>
+              <w:pStyle w:val="NoSpacing"/>
               <w:rPr>
                 <w:b/>
               </w:rPr>
@@ -5544,25 +5502,20 @@
           </w:tcPr>
           <w:p>
             <w:pPr>
-              <w:pStyle w:val="Geenafstand"/>
+              <w:pStyle w:val="NoSpacing"/>
             </w:pPr>
-            <w:proofErr w:type="spellStart"/>
             <w:r>
-              <w:t>Hex</w:t>
-            </w:r>
-            <w:proofErr w:type="spellEnd"/>
-            <w:r>
-              <w:t xml:space="preserve"> code: #</w:t>
+              <w:t>Hex code: #</w:t>
             </w:r>
           </w:p>
           <w:p>
             <w:pPr>
-              <w:pStyle w:val="Geenafstand"/>
+              <w:pStyle w:val="NoSpacing"/>
             </w:pPr>
           </w:p>
           <w:p>
             <w:pPr>
-              <w:pStyle w:val="Geenafstand"/>
+              <w:pStyle w:val="NoSpacing"/>
             </w:pPr>
           </w:p>
         </w:tc>
@@ -5574,7 +5527,7 @@
           </w:tcPr>
           <w:p>
             <w:pPr>
-              <w:pStyle w:val="Geenafstand"/>
+              <w:pStyle w:val="NoSpacing"/>
               <w:rPr>
                 <w:b/>
               </w:rPr>
@@ -5593,25 +5546,20 @@
           </w:tcPr>
           <w:p>
             <w:pPr>
-              <w:pStyle w:val="Geenafstand"/>
+              <w:pStyle w:val="NoSpacing"/>
             </w:pPr>
-            <w:proofErr w:type="spellStart"/>
             <w:r>
-              <w:t>Hex</w:t>
-            </w:r>
-            <w:proofErr w:type="spellEnd"/>
-            <w:r>
-              <w:t xml:space="preserve"> code: #</w:t>
+              <w:t>Hex code: #</w:t>
             </w:r>
           </w:p>
           <w:p>
             <w:pPr>
-              <w:pStyle w:val="Geenafstand"/>
+              <w:pStyle w:val="NoSpacing"/>
             </w:pPr>
           </w:p>
           <w:p>
             <w:pPr>
-              <w:pStyle w:val="Geenafstand"/>
+              <w:pStyle w:val="NoSpacing"/>
             </w:pPr>
           </w:p>
         </w:tc>
@@ -5623,7 +5571,7 @@
           </w:tcPr>
           <w:p>
             <w:pPr>
-              <w:pStyle w:val="Geenafstand"/>
+              <w:pStyle w:val="NoSpacing"/>
               <w:rPr>
                 <w:b/>
               </w:rPr>
@@ -5642,25 +5590,20 @@
           </w:tcPr>
           <w:p>
             <w:pPr>
-              <w:pStyle w:val="Geenafstand"/>
+              <w:pStyle w:val="NoSpacing"/>
             </w:pPr>
-            <w:proofErr w:type="spellStart"/>
             <w:r>
-              <w:t>Hex</w:t>
-            </w:r>
-            <w:proofErr w:type="spellEnd"/>
-            <w:r>
-              <w:t xml:space="preserve"> code: #</w:t>
+              <w:t>Hex code: #</w:t>
             </w:r>
           </w:p>
           <w:p>
             <w:pPr>
-              <w:pStyle w:val="Geenafstand"/>
+              <w:pStyle w:val="NoSpacing"/>
             </w:pPr>
           </w:p>
           <w:p>
             <w:pPr>
-              <w:pStyle w:val="Geenafstand"/>
+              <w:pStyle w:val="NoSpacing"/>
             </w:pPr>
           </w:p>
         </w:tc>
@@ -5672,7 +5615,7 @@
           </w:tcPr>
           <w:p>
             <w:pPr>
-              <w:pStyle w:val="Geenafstand"/>
+              <w:pStyle w:val="NoSpacing"/>
               <w:rPr>
                 <w:b/>
               </w:rPr>
@@ -5691,25 +5634,20 @@
           </w:tcPr>
           <w:p>
             <w:pPr>
-              <w:pStyle w:val="Geenafstand"/>
+              <w:pStyle w:val="NoSpacing"/>
             </w:pPr>
-            <w:proofErr w:type="spellStart"/>
             <w:r>
-              <w:t>Hex</w:t>
-            </w:r>
-            <w:proofErr w:type="spellEnd"/>
-            <w:r>
-              <w:t xml:space="preserve"> code: #</w:t>
+              <w:t>Hex code: #</w:t>
             </w:r>
           </w:p>
           <w:p>
             <w:pPr>
-              <w:pStyle w:val="Geenafstand"/>
+              <w:pStyle w:val="NoSpacing"/>
             </w:pPr>
           </w:p>
           <w:p>
             <w:pPr>
-              <w:pStyle w:val="Geenafstand"/>
+              <w:pStyle w:val="NoSpacing"/>
             </w:pPr>
           </w:p>
         </w:tc>
@@ -5717,7 +5655,7 @@
     </w:tbl>
     <w:p>
       <w:pPr>
-        <w:pStyle w:val="Geenafstand"/>
+        <w:pStyle w:val="NoSpacing"/>
       </w:pPr>
       <w:r>
         <w:br w:type="page"/>
@@ -5725,7 +5663,7 @@
     </w:p>
     <w:p>
       <w:pPr>
-        <w:pStyle w:val="Kop1"/>
+        <w:pStyle w:val="Heading1"/>
       </w:pPr>
       <w:bookmarkStart w:id="5" w:name="_Toc475434523"/>
       <w:bookmarkStart w:id="6" w:name="_Toc475436311"/>
@@ -5742,7 +5680,7 @@
     </w:p>
     <w:tbl>
       <w:tblPr>
-        <w:tblStyle w:val="GridTable4Accent5"/>
+        <w:tblStyle w:val="GridTable4-Accent51"/>
         <w:tblW w:w="0" w:type="auto"/>
         <w:tblLook w:val="04A0" w:firstRow="1" w:lastRow="0" w:firstColumn="1" w:lastColumn="0" w:noHBand="0" w:noVBand="1"/>
       </w:tblPr>
@@ -5762,7 +5700,7 @@
           </w:tcPr>
           <w:p>
             <w:pPr>
-              <w:pStyle w:val="Geenafstand"/>
+              <w:pStyle w:val="NoSpacing"/>
             </w:pPr>
             <w:r>
               <w:t>Datum</w:t>
@@ -5775,7 +5713,7 @@
           </w:tcPr>
           <w:p>
             <w:pPr>
-              <w:pStyle w:val="Geenafstand"/>
+              <w:pStyle w:val="NoSpacing"/>
               <w:cnfStyle w:val="100000000000" w:firstRow="1" w:lastRow="0" w:firstColumn="0" w:lastColumn="0" w:oddVBand="0" w:evenVBand="0" w:oddHBand="0" w:evenHBand="0" w:firstRowFirstColumn="0" w:firstRowLastColumn="0" w:lastRowFirstColumn="0" w:lastRowLastColumn="0"/>
             </w:pPr>
             <w:r>
@@ -5789,7 +5727,7 @@
           </w:tcPr>
           <w:p>
             <w:pPr>
-              <w:pStyle w:val="Geenafstand"/>
+              <w:pStyle w:val="NoSpacing"/>
               <w:cnfStyle w:val="100000000000" w:firstRow="1" w:lastRow="0" w:firstColumn="0" w:lastColumn="0" w:oddVBand="0" w:evenVBand="0" w:oddHBand="0" w:evenHBand="0" w:firstRowFirstColumn="0" w:firstRowLastColumn="0" w:lastRowFirstColumn="0" w:lastRowLastColumn="0"/>
             </w:pPr>
             <w:r>
@@ -5809,7 +5747,7 @@
           </w:tcPr>
           <w:p>
             <w:pPr>
-              <w:pStyle w:val="Geenafstand"/>
+              <w:pStyle w:val="NoSpacing"/>
             </w:pPr>
           </w:p>
         </w:tc>
@@ -5819,7 +5757,7 @@
           </w:tcPr>
           <w:p>
             <w:pPr>
-              <w:pStyle w:val="Geenafstand"/>
+              <w:pStyle w:val="NoSpacing"/>
               <w:cnfStyle w:val="000000100000" w:firstRow="0" w:lastRow="0" w:firstColumn="0" w:lastColumn="0" w:oddVBand="0" w:evenVBand="0" w:oddHBand="1" w:evenHBand="0" w:firstRowFirstColumn="0" w:firstRowLastColumn="0" w:lastRowFirstColumn="0" w:lastRowLastColumn="0"/>
             </w:pPr>
           </w:p>
@@ -5830,7 +5768,7 @@
           </w:tcPr>
           <w:p>
             <w:pPr>
-              <w:pStyle w:val="Geenafstand"/>
+              <w:pStyle w:val="NoSpacing"/>
               <w:cnfStyle w:val="000000100000" w:firstRow="0" w:lastRow="0" w:firstColumn="0" w:lastColumn="0" w:oddVBand="0" w:evenVBand="0" w:oddHBand="1" w:evenHBand="0" w:firstRowFirstColumn="0" w:firstRowLastColumn="0" w:lastRowFirstColumn="0" w:lastRowLastColumn="0"/>
             </w:pPr>
           </w:p>
@@ -5844,7 +5782,7 @@
           </w:tcPr>
           <w:p>
             <w:pPr>
-              <w:pStyle w:val="Geenafstand"/>
+              <w:pStyle w:val="NoSpacing"/>
             </w:pPr>
           </w:p>
         </w:tc>
@@ -5854,7 +5792,7 @@
           </w:tcPr>
           <w:p>
             <w:pPr>
-              <w:pStyle w:val="Geenafstand"/>
+              <w:pStyle w:val="NoSpacing"/>
               <w:cnfStyle w:val="000000000000" w:firstRow="0" w:lastRow="0" w:firstColumn="0" w:lastColumn="0" w:oddVBand="0" w:evenVBand="0" w:oddHBand="0" w:evenHBand="0" w:firstRowFirstColumn="0" w:firstRowLastColumn="0" w:lastRowFirstColumn="0" w:lastRowLastColumn="0"/>
             </w:pPr>
           </w:p>
@@ -5865,7 +5803,7 @@
           </w:tcPr>
           <w:p>
             <w:pPr>
-              <w:pStyle w:val="Geenafstand"/>
+              <w:pStyle w:val="NoSpacing"/>
               <w:cnfStyle w:val="000000000000" w:firstRow="0" w:lastRow="0" w:firstColumn="0" w:lastColumn="0" w:oddVBand="0" w:evenVBand="0" w:oddHBand="0" w:evenHBand="0" w:firstRowFirstColumn="0" w:firstRowLastColumn="0" w:lastRowFirstColumn="0" w:lastRowLastColumn="0"/>
             </w:pPr>
           </w:p>
@@ -5882,7 +5820,7 @@
           </w:tcPr>
           <w:p>
             <w:pPr>
-              <w:pStyle w:val="Geenafstand"/>
+              <w:pStyle w:val="NoSpacing"/>
             </w:pPr>
           </w:p>
         </w:tc>
@@ -5892,7 +5830,7 @@
           </w:tcPr>
           <w:p>
             <w:pPr>
-              <w:pStyle w:val="Geenafstand"/>
+              <w:pStyle w:val="NoSpacing"/>
               <w:cnfStyle w:val="000000100000" w:firstRow="0" w:lastRow="0" w:firstColumn="0" w:lastColumn="0" w:oddVBand="0" w:evenVBand="0" w:oddHBand="1" w:evenHBand="0" w:firstRowFirstColumn="0" w:firstRowLastColumn="0" w:lastRowFirstColumn="0" w:lastRowLastColumn="0"/>
             </w:pPr>
           </w:p>
@@ -5903,7 +5841,7 @@
           </w:tcPr>
           <w:p>
             <w:pPr>
-              <w:pStyle w:val="Geenafstand"/>
+              <w:pStyle w:val="NoSpacing"/>
               <w:cnfStyle w:val="000000100000" w:firstRow="0" w:lastRow="0" w:firstColumn="0" w:lastColumn="0" w:oddVBand="0" w:evenVBand="0" w:oddHBand="1" w:evenHBand="0" w:firstRowFirstColumn="0" w:firstRowLastColumn="0" w:lastRowFirstColumn="0" w:lastRowLastColumn="0"/>
             </w:pPr>
           </w:p>
@@ -5917,7 +5855,7 @@
           </w:tcPr>
           <w:p>
             <w:pPr>
-              <w:pStyle w:val="Geenafstand"/>
+              <w:pStyle w:val="NoSpacing"/>
             </w:pPr>
           </w:p>
         </w:tc>
@@ -5927,7 +5865,7 @@
           </w:tcPr>
           <w:p>
             <w:pPr>
-              <w:pStyle w:val="Geenafstand"/>
+              <w:pStyle w:val="NoSpacing"/>
               <w:cnfStyle w:val="000000000000" w:firstRow="0" w:lastRow="0" w:firstColumn="0" w:lastColumn="0" w:oddVBand="0" w:evenVBand="0" w:oddHBand="0" w:evenHBand="0" w:firstRowFirstColumn="0" w:firstRowLastColumn="0" w:lastRowFirstColumn="0" w:lastRowLastColumn="0"/>
             </w:pPr>
           </w:p>
@@ -5938,7 +5876,7 @@
           </w:tcPr>
           <w:p>
             <w:pPr>
-              <w:pStyle w:val="Geenafstand"/>
+              <w:pStyle w:val="NoSpacing"/>
               <w:cnfStyle w:val="000000000000" w:firstRow="0" w:lastRow="0" w:firstColumn="0" w:lastColumn="0" w:oddVBand="0" w:evenVBand="0" w:oddHBand="0" w:evenHBand="0" w:firstRowFirstColumn="0" w:firstRowLastColumn="0" w:lastRowFirstColumn="0" w:lastRowLastColumn="0"/>
             </w:pPr>
           </w:p>
@@ -5947,11 +5885,11 @@
     </w:tbl>
     <w:p>
       <w:pPr>
-        <w:pStyle w:val="Geenafstand"/>
+        <w:pStyle w:val="NoSpacing"/>
       </w:pPr>
     </w:p>
     <w:sectPr>
-      <w:footerReference w:type="default" r:id="rId14"/>
+      <w:footerReference w:type="default" r:id="rId13"/>
       <w:pgSz w:w="11906" w:h="16838"/>
       <w:pgMar w:top="1417" w:right="1417" w:bottom="1417" w:left="1417" w:header="708" w:footer="708" w:gutter="0"/>
       <w:pgNumType w:start="0"/>
@@ -5964,7 +5902,7 @@
 </file>
 
 <file path=word/endnotes.xml><?xml version="1.0" encoding="utf-8"?>
-<w:endnotes xmlns:wpc="http://schemas.microsoft.com/office/word/2010/wordprocessingCanvas" xmlns:mc="http://schemas.openxmlformats.org/markup-compatibility/2006" xmlns:o="urn:schemas-microsoft-com:office:office" xmlns:r="http://schemas.openxmlformats.org/officeDocument/2006/relationships" xmlns:m="http://schemas.openxmlformats.org/officeDocument/2006/math" xmlns:v="urn:schemas-microsoft-com:vml" xmlns:wp14="http://schemas.microsoft.com/office/word/2010/wordprocessingDrawing" xmlns:wp="http://schemas.openxmlformats.org/drawingml/2006/wordprocessingDrawing" xmlns:w10="urn:schemas-microsoft-com:office:word" xmlns:w="http://schemas.openxmlformats.org/wordprocessingml/2006/main" xmlns:w14="http://schemas.microsoft.com/office/word/2010/wordml" xmlns:wpg="http://schemas.microsoft.com/office/word/2010/wordprocessingGroup" xmlns:wpi="http://schemas.microsoft.com/office/word/2010/wordprocessingInk" xmlns:wne="http://schemas.microsoft.com/office/word/2006/wordml" xmlns:wps="http://schemas.microsoft.com/office/word/2010/wordprocessingShape" mc:Ignorable="w14 wp14">
+<w:endnotes xmlns:wpc="http://schemas.microsoft.com/office/word/2010/wordprocessingCanvas" xmlns:mc="http://schemas.openxmlformats.org/markup-compatibility/2006" xmlns:o="urn:schemas-microsoft-com:office:office" xmlns:r="http://schemas.openxmlformats.org/officeDocument/2006/relationships" xmlns:m="http://schemas.openxmlformats.org/officeDocument/2006/math" xmlns:v="urn:schemas-microsoft-com:vml" xmlns:wp14="http://schemas.microsoft.com/office/word/2010/wordprocessingDrawing" xmlns:wp="http://schemas.openxmlformats.org/drawingml/2006/wordprocessingDrawing" xmlns:w10="urn:schemas-microsoft-com:office:word" xmlns:w="http://schemas.openxmlformats.org/wordprocessingml/2006/main" xmlns:w14="http://schemas.microsoft.com/office/word/2010/wordml" xmlns:w15="http://schemas.microsoft.com/office/word/2012/wordml" xmlns:wpg="http://schemas.microsoft.com/office/word/2010/wordprocessingGroup" xmlns:wpi="http://schemas.microsoft.com/office/word/2010/wordprocessingInk" xmlns:wne="http://schemas.microsoft.com/office/word/2006/wordml" xmlns:wps="http://schemas.microsoft.com/office/word/2010/wordprocessingShape" mc:Ignorable="w14 w15 wp14">
   <w:endnote w:type="separator" w:id="-1">
     <w:p>
       <w:pPr>
@@ -5989,7 +5927,7 @@
 </file>
 
 <file path=word/footer1.xml><?xml version="1.0" encoding="utf-8"?>
-<w:ftr xmlns:wpc="http://schemas.microsoft.com/office/word/2010/wordprocessingCanvas" xmlns:mc="http://schemas.openxmlformats.org/markup-compatibility/2006" xmlns:o="urn:schemas-microsoft-com:office:office" xmlns:r="http://schemas.openxmlformats.org/officeDocument/2006/relationships" xmlns:m="http://schemas.openxmlformats.org/officeDocument/2006/math" xmlns:v="urn:schemas-microsoft-com:vml" xmlns:wp14="http://schemas.microsoft.com/office/word/2010/wordprocessingDrawing" xmlns:wp="http://schemas.openxmlformats.org/drawingml/2006/wordprocessingDrawing" xmlns:w10="urn:schemas-microsoft-com:office:word" xmlns:w="http://schemas.openxmlformats.org/wordprocessingml/2006/main" xmlns:w14="http://schemas.microsoft.com/office/word/2010/wordml" xmlns:wpg="http://schemas.microsoft.com/office/word/2010/wordprocessingGroup" xmlns:wpi="http://schemas.microsoft.com/office/word/2010/wordprocessingInk" xmlns:wne="http://schemas.microsoft.com/office/word/2006/wordml" xmlns:wps="http://schemas.microsoft.com/office/word/2010/wordprocessingShape" mc:Ignorable="w14 wp14">
+<w:ftr xmlns:wpc="http://schemas.microsoft.com/office/word/2010/wordprocessingCanvas" xmlns:mc="http://schemas.openxmlformats.org/markup-compatibility/2006" xmlns:o="urn:schemas-microsoft-com:office:office" xmlns:r="http://schemas.openxmlformats.org/officeDocument/2006/relationships" xmlns:m="http://schemas.openxmlformats.org/officeDocument/2006/math" xmlns:v="urn:schemas-microsoft-com:vml" xmlns:wp14="http://schemas.microsoft.com/office/word/2010/wordprocessingDrawing" xmlns:wp="http://schemas.openxmlformats.org/drawingml/2006/wordprocessingDrawing" xmlns:w10="urn:schemas-microsoft-com:office:word" xmlns:w="http://schemas.openxmlformats.org/wordprocessingml/2006/main" xmlns:w14="http://schemas.microsoft.com/office/word/2010/wordml" xmlns:w15="http://schemas.microsoft.com/office/word/2012/wordml" xmlns:wpg="http://schemas.microsoft.com/office/word/2010/wordprocessingGroup" xmlns:wpi="http://schemas.microsoft.com/office/word/2010/wordprocessingInk" xmlns:wne="http://schemas.microsoft.com/office/word/2006/wordml" xmlns:wps="http://schemas.microsoft.com/office/word/2010/wordprocessingShape" mc:Ignorable="w14 w15 wp14">
   <w:sdt>
     <w:sdtPr>
       <w:id w:val="829867845"/>
@@ -6012,7 +5950,7 @@
         <w:sdtContent>
           <w:p>
             <w:pPr>
-              <w:pStyle w:val="Voettekst"/>
+              <w:pStyle w:val="Footer"/>
             </w:pPr>
             <w:r>
               <w:t>ad.1.1_Interviewvragen</w:t>
@@ -6023,15 +5961,18 @@
           </w:p>
           <w:p>
             <w:pPr>
-              <w:pStyle w:val="Voettekst"/>
+              <w:pStyle w:val="Footer"/>
             </w:pPr>
             <w:r>
               <w:t xml:space="preserve">Casusnummer: </w:t>
             </w:r>
+            <w:r>
+              <w:t>KT1_2</w:t>
+            </w:r>
           </w:p>
           <w:p>
             <w:pPr>
-              <w:pStyle w:val="Voettekst"/>
+              <w:pStyle w:val="Footer"/>
             </w:pPr>
             <w:r>
               <w:t>Patrick van Batenburg, Steven Logghe</w:t>
@@ -6074,7 +6015,7 @@
                 <w:bCs/>
                 <w:noProof/>
               </w:rPr>
-              <w:t>8</w:t>
+              <w:t>1</w:t>
             </w:r>
             <w:r>
               <w:rPr>
@@ -6139,7 +6080,7 @@
 </file>
 
 <file path=word/footnotes.xml><?xml version="1.0" encoding="utf-8"?>
-<w:footnotes xmlns:wpc="http://schemas.microsoft.com/office/word/2010/wordprocessingCanvas" xmlns:mc="http://schemas.openxmlformats.org/markup-compatibility/2006" xmlns:o="urn:schemas-microsoft-com:office:office" xmlns:r="http://schemas.openxmlformats.org/officeDocument/2006/relationships" xmlns:m="http://schemas.openxmlformats.org/officeDocument/2006/math" xmlns:v="urn:schemas-microsoft-com:vml" xmlns:wp14="http://schemas.microsoft.com/office/word/2010/wordprocessingDrawing" xmlns:wp="http://schemas.openxmlformats.org/drawingml/2006/wordprocessingDrawing" xmlns:w10="urn:schemas-microsoft-com:office:word" xmlns:w="http://schemas.openxmlformats.org/wordprocessingml/2006/main" xmlns:w14="http://schemas.microsoft.com/office/word/2010/wordml" xmlns:wpg="http://schemas.microsoft.com/office/word/2010/wordprocessingGroup" xmlns:wpi="http://schemas.microsoft.com/office/word/2010/wordprocessingInk" xmlns:wne="http://schemas.microsoft.com/office/word/2006/wordml" xmlns:wps="http://schemas.microsoft.com/office/word/2010/wordprocessingShape" mc:Ignorable="w14 wp14">
+<w:footnotes xmlns:wpc="http://schemas.microsoft.com/office/word/2010/wordprocessingCanvas" xmlns:mc="http://schemas.openxmlformats.org/markup-compatibility/2006" xmlns:o="urn:schemas-microsoft-com:office:office" xmlns:r="http://schemas.openxmlformats.org/officeDocument/2006/relationships" xmlns:m="http://schemas.openxmlformats.org/officeDocument/2006/math" xmlns:v="urn:schemas-microsoft-com:vml" xmlns:wp14="http://schemas.microsoft.com/office/word/2010/wordprocessingDrawing" xmlns:wp="http://schemas.openxmlformats.org/drawingml/2006/wordprocessingDrawing" xmlns:w10="urn:schemas-microsoft-com:office:word" xmlns:w="http://schemas.openxmlformats.org/wordprocessingml/2006/main" xmlns:w14="http://schemas.microsoft.com/office/word/2010/wordml" xmlns:w15="http://schemas.microsoft.com/office/word/2012/wordml" xmlns:wpg="http://schemas.microsoft.com/office/word/2010/wordprocessingGroup" xmlns:wpi="http://schemas.microsoft.com/office/word/2010/wordprocessingInk" xmlns:wne="http://schemas.microsoft.com/office/word/2006/wordml" xmlns:wps="http://schemas.microsoft.com/office/word/2010/wordprocessingShape" mc:Ignorable="w14 w15 wp14">
   <w:footnote w:type="separator" w:id="-1">
     <w:p>
       <w:pPr>
@@ -6164,8 +6105,8 @@
 </file>
 
 <file path=word/numbering.xml><?xml version="1.0" encoding="utf-8"?>
-<w:numbering xmlns:wpc="http://schemas.microsoft.com/office/word/2010/wordprocessingCanvas" xmlns:mc="http://schemas.openxmlformats.org/markup-compatibility/2006" xmlns:o="urn:schemas-microsoft-com:office:office" xmlns:r="http://schemas.openxmlformats.org/officeDocument/2006/relationships" xmlns:m="http://schemas.openxmlformats.org/officeDocument/2006/math" xmlns:v="urn:schemas-microsoft-com:vml" xmlns:wp14="http://schemas.microsoft.com/office/word/2010/wordprocessingDrawing" xmlns:wp="http://schemas.openxmlformats.org/drawingml/2006/wordprocessingDrawing" xmlns:w10="urn:schemas-microsoft-com:office:word" xmlns:w="http://schemas.openxmlformats.org/wordprocessingml/2006/main" xmlns:w14="http://schemas.microsoft.com/office/word/2010/wordml" xmlns:wpg="http://schemas.microsoft.com/office/word/2010/wordprocessingGroup" xmlns:wpi="http://schemas.microsoft.com/office/word/2010/wordprocessingInk" xmlns:wne="http://schemas.microsoft.com/office/word/2006/wordml" xmlns:wps="http://schemas.microsoft.com/office/word/2010/wordprocessingShape" mc:Ignorable="w14 wp14">
-  <w:abstractNum w:abstractNumId="0">
+<w:numbering xmlns:wpc="http://schemas.microsoft.com/office/word/2010/wordprocessingCanvas" xmlns:mc="http://schemas.openxmlformats.org/markup-compatibility/2006" xmlns:o="urn:schemas-microsoft-com:office:office" xmlns:r="http://schemas.openxmlformats.org/officeDocument/2006/relationships" xmlns:m="http://schemas.openxmlformats.org/officeDocument/2006/math" xmlns:v="urn:schemas-microsoft-com:vml" xmlns:wp14="http://schemas.microsoft.com/office/word/2010/wordprocessingDrawing" xmlns:wp="http://schemas.openxmlformats.org/drawingml/2006/wordprocessingDrawing" xmlns:w10="urn:schemas-microsoft-com:office:word" xmlns:w="http://schemas.openxmlformats.org/wordprocessingml/2006/main" xmlns:w14="http://schemas.microsoft.com/office/word/2010/wordml" xmlns:w15="http://schemas.microsoft.com/office/word/2012/wordml" xmlns:wpg="http://schemas.microsoft.com/office/word/2010/wordprocessingGroup" xmlns:wpi="http://schemas.microsoft.com/office/word/2010/wordprocessingInk" xmlns:wne="http://schemas.microsoft.com/office/word/2006/wordml" xmlns:wps="http://schemas.microsoft.com/office/word/2010/wordprocessingShape" mc:Ignorable="w14 w15 wp14">
+  <w:abstractNum w:abstractNumId="0" w15:restartNumberingAfterBreak="0">
     <w:nsid w:val="02F5271B"/>
     <w:multiLevelType w:val="hybridMultilevel"/>
     <w:tmpl w:val="E5104002"/>
@@ -6251,7 +6192,7 @@
       </w:pPr>
     </w:lvl>
   </w:abstractNum>
-  <w:abstractNum w:abstractNumId="1">
+  <w:abstractNum w:abstractNumId="1" w15:restartNumberingAfterBreak="0">
     <w:nsid w:val="0CDD39CF"/>
     <w:multiLevelType w:val="hybridMultilevel"/>
     <w:tmpl w:val="33C4678E"/>
@@ -6337,7 +6278,7 @@
       </w:pPr>
     </w:lvl>
   </w:abstractNum>
-  <w:abstractNum w:abstractNumId="2">
+  <w:abstractNum w:abstractNumId="2" w15:restartNumberingAfterBreak="0">
     <w:nsid w:val="3E22644D"/>
     <w:multiLevelType w:val="hybridMultilevel"/>
     <w:tmpl w:val="4F3288F0"/>
@@ -6423,7 +6364,7 @@
       </w:pPr>
     </w:lvl>
   </w:abstractNum>
-  <w:abstractNum w:abstractNumId="3">
+  <w:abstractNum w:abstractNumId="3" w15:restartNumberingAfterBreak="0">
     <w:nsid w:val="42EA41E4"/>
     <w:multiLevelType w:val="hybridMultilevel"/>
     <w:tmpl w:val="F418EC36"/>
@@ -6509,7 +6450,7 @@
       </w:pPr>
     </w:lvl>
   </w:abstractNum>
-  <w:abstractNum w:abstractNumId="4">
+  <w:abstractNum w:abstractNumId="4" w15:restartNumberingAfterBreak="0">
     <w:nsid w:val="43E90945"/>
     <w:multiLevelType w:val="hybridMultilevel"/>
     <w:tmpl w:val="6B6C7DE2"/>
@@ -6595,7 +6536,7 @@
       </w:pPr>
     </w:lvl>
   </w:abstractNum>
-  <w:abstractNum w:abstractNumId="5">
+  <w:abstractNum w:abstractNumId="5" w15:restartNumberingAfterBreak="0">
     <w:nsid w:val="4AC6611A"/>
     <w:multiLevelType w:val="hybridMultilevel"/>
     <w:tmpl w:val="332CA9E2"/>
@@ -6681,7 +6622,7 @@
       </w:pPr>
     </w:lvl>
   </w:abstractNum>
-  <w:abstractNum w:abstractNumId="6">
+  <w:abstractNum w:abstractNumId="6" w15:restartNumberingAfterBreak="0">
     <w:nsid w:val="53A24528"/>
     <w:multiLevelType w:val="hybridMultilevel"/>
     <w:tmpl w:val="B3A4148E"/>
@@ -6767,7 +6708,7 @@
       </w:pPr>
     </w:lvl>
   </w:abstractNum>
-  <w:abstractNum w:abstractNumId="7">
+  <w:abstractNum w:abstractNumId="7" w15:restartNumberingAfterBreak="0">
     <w:nsid w:val="59491C21"/>
     <w:multiLevelType w:val="hybridMultilevel"/>
     <w:tmpl w:val="9BE0574A"/>
@@ -6881,7 +6822,7 @@
 </file>
 
 <file path=word/styles.xml><?xml version="1.0" encoding="utf-8"?>
-<w:styles xmlns:mc="http://schemas.openxmlformats.org/markup-compatibility/2006" xmlns:r="http://schemas.openxmlformats.org/officeDocument/2006/relationships" xmlns:w="http://schemas.openxmlformats.org/wordprocessingml/2006/main" xmlns:w14="http://schemas.microsoft.com/office/word/2010/wordml" mc:Ignorable="w14">
+<w:styles xmlns:mc="http://schemas.openxmlformats.org/markup-compatibility/2006" xmlns:r="http://schemas.openxmlformats.org/officeDocument/2006/relationships" xmlns:w="http://schemas.openxmlformats.org/wordprocessingml/2006/main" xmlns:w14="http://schemas.microsoft.com/office/word/2010/wordml" xmlns:w15="http://schemas.microsoft.com/office/word/2012/wordml" mc:Ignorable="w14 w15">
   <w:docDefaults>
     <w:rPrDefault>
       <w:rPr>
@@ -6897,154 +6838,388 @@
       </w:pPr>
     </w:pPrDefault>
   </w:docDefaults>
-  <w:latentStyles w:defLockedState="0" w:defUIPriority="99" w:defSemiHidden="1" w:defUnhideWhenUsed="1" w:defQFormat="0" w:count="267">
-    <w:lsdException w:name="Normal" w:semiHidden="0" w:uiPriority="0" w:unhideWhenUsed="0" w:qFormat="1"/>
-    <w:lsdException w:name="heading 1" w:semiHidden="0" w:uiPriority="9" w:unhideWhenUsed="0" w:qFormat="1"/>
-    <w:lsdException w:name="heading 2" w:uiPriority="9" w:qFormat="1"/>
-    <w:lsdException w:name="heading 3" w:uiPriority="9" w:qFormat="1"/>
-    <w:lsdException w:name="heading 4" w:uiPriority="9" w:qFormat="1"/>
-    <w:lsdException w:name="heading 5" w:uiPriority="9" w:qFormat="1"/>
-    <w:lsdException w:name="heading 6" w:uiPriority="9" w:qFormat="1"/>
-    <w:lsdException w:name="heading 7" w:uiPriority="9" w:qFormat="1"/>
-    <w:lsdException w:name="heading 8" w:uiPriority="9" w:qFormat="1"/>
-    <w:lsdException w:name="heading 9" w:uiPriority="9" w:qFormat="1"/>
-    <w:lsdException w:name="toc 1" w:uiPriority="39"/>
-    <w:lsdException w:name="toc 2" w:uiPriority="39"/>
-    <w:lsdException w:name="toc 3" w:uiPriority="39"/>
-    <w:lsdException w:name="toc 4" w:uiPriority="39"/>
-    <w:lsdException w:name="toc 5" w:uiPriority="39"/>
-    <w:lsdException w:name="toc 6" w:uiPriority="39"/>
-    <w:lsdException w:name="toc 7" w:uiPriority="39"/>
-    <w:lsdException w:name="toc 8" w:uiPriority="39"/>
-    <w:lsdException w:name="toc 9" w:uiPriority="39"/>
-    <w:lsdException w:name="caption" w:uiPriority="35" w:qFormat="1"/>
-    <w:lsdException w:name="Title" w:semiHidden="0" w:uiPriority="10" w:unhideWhenUsed="0" w:qFormat="1"/>
-    <w:lsdException w:name="Default Paragraph Font" w:uiPriority="1"/>
-    <w:lsdException w:name="Subtitle" w:semiHidden="0" w:uiPriority="11" w:unhideWhenUsed="0" w:qFormat="1"/>
-    <w:lsdException w:name="Strong" w:semiHidden="0" w:uiPriority="22" w:unhideWhenUsed="0" w:qFormat="1"/>
-    <w:lsdException w:name="Emphasis" w:semiHidden="0" w:uiPriority="20" w:unhideWhenUsed="0" w:qFormat="1"/>
-    <w:lsdException w:name="Table Grid" w:semiHidden="0" w:uiPriority="39" w:unhideWhenUsed="0"/>
-    <w:lsdException w:name="Placeholder Text" w:unhideWhenUsed="0"/>
-    <w:lsdException w:name="No Spacing" w:semiHidden="0" w:uiPriority="1" w:unhideWhenUsed="0" w:qFormat="1"/>
-    <w:lsdException w:name="Light Shading" w:semiHidden="0" w:uiPriority="60" w:unhideWhenUsed="0"/>
-    <w:lsdException w:name="Light List" w:semiHidden="0" w:uiPriority="61" w:unhideWhenUsed="0"/>
-    <w:lsdException w:name="Light Grid" w:semiHidden="0" w:uiPriority="62" w:unhideWhenUsed="0"/>
-    <w:lsdException w:name="Medium Shading 1" w:semiHidden="0" w:uiPriority="63" w:unhideWhenUsed="0"/>
-    <w:lsdException w:name="Medium Shading 2" w:semiHidden="0" w:uiPriority="64" w:unhideWhenUsed="0"/>
-    <w:lsdException w:name="Medium List 1" w:semiHidden="0" w:uiPriority="65" w:unhideWhenUsed="0"/>
-    <w:lsdException w:name="Medium List 2" w:semiHidden="0" w:uiPriority="66" w:unhideWhenUsed="0"/>
-    <w:lsdException w:name="Medium Grid 1" w:semiHidden="0" w:uiPriority="67" w:unhideWhenUsed="0"/>
-    <w:lsdException w:name="Medium Grid 2" w:semiHidden="0" w:uiPriority="68" w:unhideWhenUsed="0"/>
-    <w:lsdException w:name="Medium Grid 3" w:semiHidden="0" w:uiPriority="69" w:unhideWhenUsed="0"/>
-    <w:lsdException w:name="Dark List" w:semiHidden="0" w:uiPriority="70" w:unhideWhenUsed="0"/>
-    <w:lsdException w:name="Colorful Shading" w:semiHidden="0" w:uiPriority="71" w:unhideWhenUsed="0"/>
-    <w:lsdException w:name="Colorful List" w:semiHidden="0" w:uiPriority="72" w:unhideWhenUsed="0"/>
-    <w:lsdException w:name="Colorful Grid" w:semiHidden="0" w:uiPriority="73" w:unhideWhenUsed="0"/>
-    <w:lsdException w:name="Light Shading Accent 1" w:semiHidden="0" w:uiPriority="60" w:unhideWhenUsed="0"/>
-    <w:lsdException w:name="Light List Accent 1" w:semiHidden="0" w:uiPriority="61" w:unhideWhenUsed="0"/>
-    <w:lsdException w:name="Light Grid Accent 1" w:semiHidden="0" w:uiPriority="62" w:unhideWhenUsed="0"/>
-    <w:lsdException w:name="Medium Shading 1 Accent 1" w:semiHidden="0" w:uiPriority="63" w:unhideWhenUsed="0"/>
-    <w:lsdException w:name="Medium Shading 2 Accent 1" w:semiHidden="0" w:uiPriority="64" w:unhideWhenUsed="0"/>
-    <w:lsdException w:name="Medium List 1 Accent 1" w:semiHidden="0" w:uiPriority="65" w:unhideWhenUsed="0"/>
-    <w:lsdException w:name="Revision" w:unhideWhenUsed="0"/>
-    <w:lsdException w:name="List Paragraph" w:semiHidden="0" w:uiPriority="34" w:unhideWhenUsed="0" w:qFormat="1"/>
-    <w:lsdException w:name="Quote" w:semiHidden="0" w:uiPriority="29" w:unhideWhenUsed="0" w:qFormat="1"/>
-    <w:lsdException w:name="Intense Quote" w:semiHidden="0" w:uiPriority="30" w:unhideWhenUsed="0" w:qFormat="1"/>
-    <w:lsdException w:name="Medium List 2 Accent 1" w:semiHidden="0" w:uiPriority="66" w:unhideWhenUsed="0"/>
-    <w:lsdException w:name="Medium Grid 1 Accent 1" w:semiHidden="0" w:uiPriority="67" w:unhideWhenUsed="0"/>
-    <w:lsdException w:name="Medium Grid 2 Accent 1" w:semiHidden="0" w:uiPriority="68" w:unhideWhenUsed="0"/>
-    <w:lsdException w:name="Medium Grid 3 Accent 1" w:semiHidden="0" w:uiPriority="69" w:unhideWhenUsed="0"/>
-    <w:lsdException w:name="Dark List Accent 1" w:semiHidden="0" w:uiPriority="70" w:unhideWhenUsed="0"/>
-    <w:lsdException w:name="Colorful Shading Accent 1" w:semiHidden="0" w:uiPriority="71" w:unhideWhenUsed="0"/>
-    <w:lsdException w:name="Colorful List Accent 1" w:semiHidden="0" w:uiPriority="72" w:unhideWhenUsed="0"/>
-    <w:lsdException w:name="Colorful Grid Accent 1" w:semiHidden="0" w:uiPriority="73" w:unhideWhenUsed="0"/>
-    <w:lsdException w:name="Light Shading Accent 2" w:semiHidden="0" w:uiPriority="60" w:unhideWhenUsed="0"/>
-    <w:lsdException w:name="Light List Accent 2" w:semiHidden="0" w:uiPriority="61" w:unhideWhenUsed="0"/>
-    <w:lsdException w:name="Light Grid Accent 2" w:semiHidden="0" w:uiPriority="62" w:unhideWhenUsed="0"/>
-    <w:lsdException w:name="Medium Shading 1 Accent 2" w:semiHidden="0" w:uiPriority="63" w:unhideWhenUsed="0"/>
-    <w:lsdException w:name="Medium Shading 2 Accent 2" w:semiHidden="0" w:uiPriority="64" w:unhideWhenUsed="0"/>
-    <w:lsdException w:name="Medium List 1 Accent 2" w:semiHidden="0" w:uiPriority="65" w:unhideWhenUsed="0"/>
-    <w:lsdException w:name="Medium List 2 Accent 2" w:semiHidden="0" w:uiPriority="66" w:unhideWhenUsed="0"/>
-    <w:lsdException w:name="Medium Grid 1 Accent 2" w:semiHidden="0" w:uiPriority="67" w:unhideWhenUsed="0"/>
-    <w:lsdException w:name="Medium Grid 2 Accent 2" w:semiHidden="0" w:uiPriority="68" w:unhideWhenUsed="0"/>
-    <w:lsdException w:name="Medium Grid 3 Accent 2" w:semiHidden="0" w:uiPriority="69" w:unhideWhenUsed="0"/>
-    <w:lsdException w:name="Dark List Accent 2" w:semiHidden="0" w:uiPriority="70" w:unhideWhenUsed="0"/>
-    <w:lsdException w:name="Colorful Shading Accent 2" w:semiHidden="0" w:uiPriority="71" w:unhideWhenUsed="0"/>
-    <w:lsdException w:name="Colorful List Accent 2" w:semiHidden="0" w:uiPriority="72" w:unhideWhenUsed="0"/>
-    <w:lsdException w:name="Colorful Grid Accent 2" w:semiHidden="0" w:uiPriority="73" w:unhideWhenUsed="0"/>
-    <w:lsdException w:name="Light Shading Accent 3" w:semiHidden="0" w:uiPriority="60" w:unhideWhenUsed="0"/>
-    <w:lsdException w:name="Light List Accent 3" w:semiHidden="0" w:uiPriority="61" w:unhideWhenUsed="0"/>
-    <w:lsdException w:name="Light Grid Accent 3" w:semiHidden="0" w:uiPriority="62" w:unhideWhenUsed="0"/>
-    <w:lsdException w:name="Medium Shading 1 Accent 3" w:semiHidden="0" w:uiPriority="63" w:unhideWhenUsed="0"/>
-    <w:lsdException w:name="Medium Shading 2 Accent 3" w:semiHidden="0" w:uiPriority="64" w:unhideWhenUsed="0"/>
-    <w:lsdException w:name="Medium List 1 Accent 3" w:semiHidden="0" w:uiPriority="65" w:unhideWhenUsed="0"/>
-    <w:lsdException w:name="Medium List 2 Accent 3" w:semiHidden="0" w:uiPriority="66" w:unhideWhenUsed="0"/>
-    <w:lsdException w:name="Medium Grid 1 Accent 3" w:semiHidden="0" w:uiPriority="67" w:unhideWhenUsed="0"/>
-    <w:lsdException w:name="Medium Grid 2 Accent 3" w:semiHidden="0" w:uiPriority="68" w:unhideWhenUsed="0"/>
-    <w:lsdException w:name="Medium Grid 3 Accent 3" w:semiHidden="0" w:uiPriority="69" w:unhideWhenUsed="0"/>
-    <w:lsdException w:name="Dark List Accent 3" w:semiHidden="0" w:uiPriority="70" w:unhideWhenUsed="0"/>
-    <w:lsdException w:name="Colorful Shading Accent 3" w:semiHidden="0" w:uiPriority="71" w:unhideWhenUsed="0"/>
-    <w:lsdException w:name="Colorful List Accent 3" w:semiHidden="0" w:uiPriority="72" w:unhideWhenUsed="0"/>
-    <w:lsdException w:name="Colorful Grid Accent 3" w:semiHidden="0" w:uiPriority="73" w:unhideWhenUsed="0"/>
-    <w:lsdException w:name="Light Shading Accent 4" w:semiHidden="0" w:uiPriority="60" w:unhideWhenUsed="0"/>
-    <w:lsdException w:name="Light List Accent 4" w:semiHidden="0" w:uiPriority="61" w:unhideWhenUsed="0"/>
-    <w:lsdException w:name="Light Grid Accent 4" w:semiHidden="0" w:uiPriority="62" w:unhideWhenUsed="0"/>
-    <w:lsdException w:name="Medium Shading 1 Accent 4" w:semiHidden="0" w:uiPriority="63" w:unhideWhenUsed="0"/>
-    <w:lsdException w:name="Medium Shading 2 Accent 4" w:semiHidden="0" w:uiPriority="64" w:unhideWhenUsed="0"/>
-    <w:lsdException w:name="Medium List 1 Accent 4" w:semiHidden="0" w:uiPriority="65" w:unhideWhenUsed="0"/>
-    <w:lsdException w:name="Medium List 2 Accent 4" w:semiHidden="0" w:uiPriority="66" w:unhideWhenUsed="0"/>
-    <w:lsdException w:name="Medium Grid 1 Accent 4" w:semiHidden="0" w:uiPriority="67" w:unhideWhenUsed="0"/>
-    <w:lsdException w:name="Medium Grid 2 Accent 4" w:semiHidden="0" w:uiPriority="68" w:unhideWhenUsed="0"/>
-    <w:lsdException w:name="Medium Grid 3 Accent 4" w:semiHidden="0" w:uiPriority="69" w:unhideWhenUsed="0"/>
-    <w:lsdException w:name="Dark List Accent 4" w:semiHidden="0" w:uiPriority="70" w:unhideWhenUsed="0"/>
-    <w:lsdException w:name="Colorful Shading Accent 4" w:semiHidden="0" w:uiPriority="71" w:unhideWhenUsed="0"/>
-    <w:lsdException w:name="Colorful List Accent 4" w:semiHidden="0" w:uiPriority="72" w:unhideWhenUsed="0"/>
-    <w:lsdException w:name="Colorful Grid Accent 4" w:semiHidden="0" w:uiPriority="73" w:unhideWhenUsed="0"/>
-    <w:lsdException w:name="Light Shading Accent 5" w:semiHidden="0" w:uiPriority="60" w:unhideWhenUsed="0"/>
-    <w:lsdException w:name="Light List Accent 5" w:semiHidden="0" w:uiPriority="61" w:unhideWhenUsed="0"/>
-    <w:lsdException w:name="Light Grid Accent 5" w:semiHidden="0" w:uiPriority="62" w:unhideWhenUsed="0"/>
-    <w:lsdException w:name="Medium Shading 1 Accent 5" w:semiHidden="0" w:uiPriority="63" w:unhideWhenUsed="0"/>
-    <w:lsdException w:name="Medium Shading 2 Accent 5" w:semiHidden="0" w:uiPriority="64" w:unhideWhenUsed="0"/>
-    <w:lsdException w:name="Medium List 1 Accent 5" w:semiHidden="0" w:uiPriority="65" w:unhideWhenUsed="0"/>
-    <w:lsdException w:name="Medium List 2 Accent 5" w:semiHidden="0" w:uiPriority="66" w:unhideWhenUsed="0"/>
-    <w:lsdException w:name="Medium Grid 1 Accent 5" w:semiHidden="0" w:uiPriority="67" w:unhideWhenUsed="0"/>
-    <w:lsdException w:name="Medium Grid 2 Accent 5" w:semiHidden="0" w:uiPriority="68" w:unhideWhenUsed="0"/>
-    <w:lsdException w:name="Medium Grid 3 Accent 5" w:semiHidden="0" w:uiPriority="69" w:unhideWhenUsed="0"/>
-    <w:lsdException w:name="Dark List Accent 5" w:semiHidden="0" w:uiPriority="70" w:unhideWhenUsed="0"/>
-    <w:lsdException w:name="Colorful Shading Accent 5" w:semiHidden="0" w:uiPriority="71" w:unhideWhenUsed="0"/>
-    <w:lsdException w:name="Colorful List Accent 5" w:semiHidden="0" w:uiPriority="72" w:unhideWhenUsed="0"/>
-    <w:lsdException w:name="Colorful Grid Accent 5" w:semiHidden="0" w:uiPriority="73" w:unhideWhenUsed="0"/>
-    <w:lsdException w:name="Light Shading Accent 6" w:semiHidden="0" w:uiPriority="60" w:unhideWhenUsed="0"/>
-    <w:lsdException w:name="Light List Accent 6" w:semiHidden="0" w:uiPriority="61" w:unhideWhenUsed="0"/>
-    <w:lsdException w:name="Light Grid Accent 6" w:semiHidden="0" w:uiPriority="62" w:unhideWhenUsed="0"/>
-    <w:lsdException w:name="Medium Shading 1 Accent 6" w:semiHidden="0" w:uiPriority="63" w:unhideWhenUsed="0"/>
-    <w:lsdException w:name="Medium Shading 2 Accent 6" w:semiHidden="0" w:uiPriority="64" w:unhideWhenUsed="0"/>
-    <w:lsdException w:name="Medium List 1 Accent 6" w:semiHidden="0" w:uiPriority="65" w:unhideWhenUsed="0"/>
-    <w:lsdException w:name="Medium List 2 Accent 6" w:semiHidden="0" w:uiPriority="66" w:unhideWhenUsed="0"/>
-    <w:lsdException w:name="Medium Grid 1 Accent 6" w:semiHidden="0" w:uiPriority="67" w:unhideWhenUsed="0"/>
-    <w:lsdException w:name="Medium Grid 2 Accent 6" w:semiHidden="0" w:uiPriority="68" w:unhideWhenUsed="0"/>
-    <w:lsdException w:name="Medium Grid 3 Accent 6" w:semiHidden="0" w:uiPriority="69" w:unhideWhenUsed="0"/>
-    <w:lsdException w:name="Dark List Accent 6" w:semiHidden="0" w:uiPriority="70" w:unhideWhenUsed="0"/>
-    <w:lsdException w:name="Colorful Shading Accent 6" w:semiHidden="0" w:uiPriority="71" w:unhideWhenUsed="0"/>
-    <w:lsdException w:name="Colorful List Accent 6" w:semiHidden="0" w:uiPriority="72" w:unhideWhenUsed="0"/>
-    <w:lsdException w:name="Colorful Grid Accent 6" w:semiHidden="0" w:uiPriority="73" w:unhideWhenUsed="0"/>
-    <w:lsdException w:name="Subtle Emphasis" w:semiHidden="0" w:uiPriority="19" w:unhideWhenUsed="0" w:qFormat="1"/>
-    <w:lsdException w:name="Intense Emphasis" w:semiHidden="0" w:uiPriority="21" w:unhideWhenUsed="0" w:qFormat="1"/>
-    <w:lsdException w:name="Subtle Reference" w:semiHidden="0" w:uiPriority="31" w:unhideWhenUsed="0" w:qFormat="1"/>
-    <w:lsdException w:name="Intense Reference" w:semiHidden="0" w:uiPriority="32" w:unhideWhenUsed="0" w:qFormat="1"/>
-    <w:lsdException w:name="Book Title" w:semiHidden="0" w:uiPriority="33" w:unhideWhenUsed="0" w:qFormat="1"/>
-    <w:lsdException w:name="Bibliography" w:uiPriority="37"/>
-    <w:lsdException w:name="TOC Heading" w:uiPriority="39" w:qFormat="1"/>
+  <w:latentStyles w:defLockedState="0" w:defUIPriority="99" w:defSemiHidden="0" w:defUnhideWhenUsed="0" w:defQFormat="0" w:count="371">
+    <w:lsdException w:name="Normal" w:uiPriority="0" w:qFormat="1"/>
+    <w:lsdException w:name="heading 1" w:uiPriority="9" w:qFormat="1"/>
+    <w:lsdException w:name="heading 2" w:semiHidden="1" w:uiPriority="9" w:unhideWhenUsed="1" w:qFormat="1"/>
+    <w:lsdException w:name="heading 3" w:semiHidden="1" w:uiPriority="9" w:unhideWhenUsed="1" w:qFormat="1"/>
+    <w:lsdException w:name="heading 4" w:semiHidden="1" w:uiPriority="9" w:unhideWhenUsed="1" w:qFormat="1"/>
+    <w:lsdException w:name="heading 5" w:semiHidden="1" w:uiPriority="9" w:unhideWhenUsed="1" w:qFormat="1"/>
+    <w:lsdException w:name="heading 6" w:semiHidden="1" w:uiPriority="9" w:unhideWhenUsed="1" w:qFormat="1"/>
+    <w:lsdException w:name="heading 7" w:semiHidden="1" w:uiPriority="9" w:unhideWhenUsed="1" w:qFormat="1"/>
+    <w:lsdException w:name="heading 8" w:semiHidden="1" w:uiPriority="9" w:unhideWhenUsed="1" w:qFormat="1"/>
+    <w:lsdException w:name="heading 9" w:semiHidden="1" w:uiPriority="9" w:unhideWhenUsed="1" w:qFormat="1"/>
+    <w:lsdException w:name="index 1" w:semiHidden="1" w:unhideWhenUsed="1"/>
+    <w:lsdException w:name="index 2" w:semiHidden="1" w:unhideWhenUsed="1"/>
+    <w:lsdException w:name="index 3" w:semiHidden="1" w:unhideWhenUsed="1"/>
+    <w:lsdException w:name="index 4" w:semiHidden="1" w:unhideWhenUsed="1"/>
+    <w:lsdException w:name="index 5" w:semiHidden="1" w:unhideWhenUsed="1"/>
+    <w:lsdException w:name="index 6" w:semiHidden="1" w:unhideWhenUsed="1"/>
+    <w:lsdException w:name="index 7" w:semiHidden="1" w:unhideWhenUsed="1"/>
+    <w:lsdException w:name="index 8" w:semiHidden="1" w:unhideWhenUsed="1"/>
+    <w:lsdException w:name="index 9" w:semiHidden="1" w:unhideWhenUsed="1"/>
+    <w:lsdException w:name="toc 1" w:semiHidden="1" w:uiPriority="39" w:unhideWhenUsed="1"/>
+    <w:lsdException w:name="toc 2" w:semiHidden="1" w:uiPriority="39" w:unhideWhenUsed="1"/>
+    <w:lsdException w:name="toc 3" w:semiHidden="1" w:uiPriority="39" w:unhideWhenUsed="1"/>
+    <w:lsdException w:name="toc 4" w:semiHidden="1" w:uiPriority="39" w:unhideWhenUsed="1"/>
+    <w:lsdException w:name="toc 5" w:semiHidden="1" w:uiPriority="39" w:unhideWhenUsed="1"/>
+    <w:lsdException w:name="toc 6" w:semiHidden="1" w:uiPriority="39" w:unhideWhenUsed="1"/>
+    <w:lsdException w:name="toc 7" w:semiHidden="1" w:uiPriority="39" w:unhideWhenUsed="1"/>
+    <w:lsdException w:name="toc 8" w:semiHidden="1" w:uiPriority="39" w:unhideWhenUsed="1"/>
+    <w:lsdException w:name="toc 9" w:semiHidden="1" w:uiPriority="39" w:unhideWhenUsed="1"/>
+    <w:lsdException w:name="Normal Indent" w:semiHidden="1" w:unhideWhenUsed="1"/>
+    <w:lsdException w:name="footnote text" w:semiHidden="1" w:unhideWhenUsed="1"/>
+    <w:lsdException w:name="annotation text" w:semiHidden="1" w:unhideWhenUsed="1"/>
+    <w:lsdException w:name="header" w:semiHidden="1" w:unhideWhenUsed="1"/>
+    <w:lsdException w:name="footer" w:semiHidden="1" w:unhideWhenUsed="1"/>
+    <w:lsdException w:name="index heading" w:semiHidden="1" w:unhideWhenUsed="1"/>
+    <w:lsdException w:name="caption" w:semiHidden="1" w:uiPriority="35" w:unhideWhenUsed="1" w:qFormat="1"/>
+    <w:lsdException w:name="table of figures" w:semiHidden="1" w:unhideWhenUsed="1"/>
+    <w:lsdException w:name="envelope address" w:semiHidden="1" w:unhideWhenUsed="1"/>
+    <w:lsdException w:name="envelope return" w:semiHidden="1" w:unhideWhenUsed="1"/>
+    <w:lsdException w:name="footnote reference" w:semiHidden="1" w:unhideWhenUsed="1"/>
+    <w:lsdException w:name="annotation reference" w:semiHidden="1" w:unhideWhenUsed="1"/>
+    <w:lsdException w:name="line number" w:semiHidden="1" w:unhideWhenUsed="1"/>
+    <w:lsdException w:name="page number" w:semiHidden="1" w:unhideWhenUsed="1"/>
+    <w:lsdException w:name="endnote reference" w:semiHidden="1" w:unhideWhenUsed="1"/>
+    <w:lsdException w:name="endnote text" w:semiHidden="1" w:unhideWhenUsed="1"/>
+    <w:lsdException w:name="table of authorities" w:semiHidden="1" w:unhideWhenUsed="1"/>
+    <w:lsdException w:name="macro" w:semiHidden="1" w:unhideWhenUsed="1"/>
+    <w:lsdException w:name="toa heading" w:semiHidden="1" w:unhideWhenUsed="1"/>
+    <w:lsdException w:name="List" w:semiHidden="1" w:unhideWhenUsed="1"/>
+    <w:lsdException w:name="List Bullet" w:semiHidden="1" w:unhideWhenUsed="1"/>
+    <w:lsdException w:name="List Number" w:semiHidden="1" w:unhideWhenUsed="1"/>
+    <w:lsdException w:name="List 2" w:semiHidden="1" w:unhideWhenUsed="1"/>
+    <w:lsdException w:name="List 3" w:semiHidden="1" w:unhideWhenUsed="1"/>
+    <w:lsdException w:name="List 4" w:semiHidden="1" w:unhideWhenUsed="1"/>
+    <w:lsdException w:name="List 5" w:semiHidden="1" w:unhideWhenUsed="1"/>
+    <w:lsdException w:name="List Bullet 2" w:semiHidden="1" w:unhideWhenUsed="1"/>
+    <w:lsdException w:name="List Bullet 3" w:semiHidden="1" w:unhideWhenUsed="1"/>
+    <w:lsdException w:name="List Bullet 4" w:semiHidden="1" w:unhideWhenUsed="1"/>
+    <w:lsdException w:name="List Bullet 5" w:semiHidden="1" w:unhideWhenUsed="1"/>
+    <w:lsdException w:name="List Number 2" w:semiHidden="1" w:unhideWhenUsed="1"/>
+    <w:lsdException w:name="List Number 3" w:semiHidden="1" w:unhideWhenUsed="1"/>
+    <w:lsdException w:name="List Number 4" w:semiHidden="1" w:unhideWhenUsed="1"/>
+    <w:lsdException w:name="List Number 5" w:semiHidden="1" w:unhideWhenUsed="1"/>
+    <w:lsdException w:name="Title" w:uiPriority="10" w:qFormat="1"/>
+    <w:lsdException w:name="Closing" w:semiHidden="1" w:unhideWhenUsed="1"/>
+    <w:lsdException w:name="Signature" w:semiHidden="1" w:unhideWhenUsed="1"/>
+    <w:lsdException w:name="Default Paragraph Font" w:semiHidden="1" w:uiPriority="1" w:unhideWhenUsed="1"/>
+    <w:lsdException w:name="Body Text" w:semiHidden="1" w:unhideWhenUsed="1"/>
+    <w:lsdException w:name="Body Text Indent" w:semiHidden="1" w:unhideWhenUsed="1"/>
+    <w:lsdException w:name="List Continue" w:semiHidden="1" w:unhideWhenUsed="1"/>
+    <w:lsdException w:name="List Continue 2" w:semiHidden="1" w:unhideWhenUsed="1"/>
+    <w:lsdException w:name="List Continue 3" w:semiHidden="1" w:unhideWhenUsed="1"/>
+    <w:lsdException w:name="List Continue 4" w:semiHidden="1" w:unhideWhenUsed="1"/>
+    <w:lsdException w:name="List Continue 5" w:semiHidden="1" w:unhideWhenUsed="1"/>
+    <w:lsdException w:name="Message Header" w:semiHidden="1" w:unhideWhenUsed="1"/>
+    <w:lsdException w:name="Subtitle" w:uiPriority="11" w:qFormat="1"/>
+    <w:lsdException w:name="Salutation" w:semiHidden="1" w:unhideWhenUsed="1"/>
+    <w:lsdException w:name="Date" w:semiHidden="1" w:unhideWhenUsed="1"/>
+    <w:lsdException w:name="Body Text First Indent" w:semiHidden="1" w:unhideWhenUsed="1"/>
+    <w:lsdException w:name="Body Text First Indent 2" w:semiHidden="1" w:unhideWhenUsed="1"/>
+    <w:lsdException w:name="Note Heading" w:semiHidden="1" w:unhideWhenUsed="1"/>
+    <w:lsdException w:name="Body Text 2" w:semiHidden="1" w:unhideWhenUsed="1"/>
+    <w:lsdException w:name="Body Text 3" w:semiHidden="1" w:unhideWhenUsed="1"/>
+    <w:lsdException w:name="Body Text Indent 2" w:semiHidden="1" w:unhideWhenUsed="1"/>
+    <w:lsdException w:name="Body Text Indent 3" w:semiHidden="1" w:unhideWhenUsed="1"/>
+    <w:lsdException w:name="Block Text" w:semiHidden="1" w:unhideWhenUsed="1"/>
+    <w:lsdException w:name="Hyperlink" w:semiHidden="1" w:unhideWhenUsed="1"/>
+    <w:lsdException w:name="FollowedHyperlink" w:semiHidden="1" w:unhideWhenUsed="1"/>
+    <w:lsdException w:name="Strong" w:uiPriority="22" w:qFormat="1"/>
+    <w:lsdException w:name="Emphasis" w:uiPriority="20" w:qFormat="1"/>
+    <w:lsdException w:name="Document Map" w:semiHidden="1" w:unhideWhenUsed="1"/>
+    <w:lsdException w:name="Plain Text" w:semiHidden="1" w:unhideWhenUsed="1"/>
+    <w:lsdException w:name="E-mail Signature" w:semiHidden="1" w:unhideWhenUsed="1"/>
+    <w:lsdException w:name="HTML Top of Form" w:semiHidden="1" w:unhideWhenUsed="1"/>
+    <w:lsdException w:name="HTML Bottom of Form" w:semiHidden="1" w:unhideWhenUsed="1"/>
+    <w:lsdException w:name="Normal (Web)" w:semiHidden="1" w:unhideWhenUsed="1"/>
+    <w:lsdException w:name="HTML Acronym" w:semiHidden="1" w:unhideWhenUsed="1"/>
+    <w:lsdException w:name="HTML Address" w:semiHidden="1" w:unhideWhenUsed="1"/>
+    <w:lsdException w:name="HTML Cite" w:semiHidden="1" w:unhideWhenUsed="1"/>
+    <w:lsdException w:name="HTML Code" w:semiHidden="1" w:unhideWhenUsed="1"/>
+    <w:lsdException w:name="HTML Definition" w:semiHidden="1" w:unhideWhenUsed="1"/>
+    <w:lsdException w:name="HTML Keyboard" w:semiHidden="1" w:unhideWhenUsed="1"/>
+    <w:lsdException w:name="HTML Preformatted" w:semiHidden="1" w:unhideWhenUsed="1"/>
+    <w:lsdException w:name="HTML Sample" w:semiHidden="1" w:unhideWhenUsed="1"/>
+    <w:lsdException w:name="HTML Typewriter" w:semiHidden="1" w:unhideWhenUsed="1"/>
+    <w:lsdException w:name="HTML Variable" w:semiHidden="1" w:unhideWhenUsed="1"/>
+    <w:lsdException w:name="Normal Table" w:semiHidden="1" w:unhideWhenUsed="1"/>
+    <w:lsdException w:name="annotation subject" w:semiHidden="1" w:unhideWhenUsed="1"/>
+    <w:lsdException w:name="No List" w:semiHidden="1" w:unhideWhenUsed="1"/>
+    <w:lsdException w:name="Outline List 1" w:semiHidden="1" w:unhideWhenUsed="1"/>
+    <w:lsdException w:name="Outline List 2" w:semiHidden="1" w:unhideWhenUsed="1"/>
+    <w:lsdException w:name="Outline List 3" w:semiHidden="1" w:unhideWhenUsed="1"/>
+    <w:lsdException w:name="Table Simple 1" w:semiHidden="1" w:unhideWhenUsed="1"/>
+    <w:lsdException w:name="Table Simple 2" w:semiHidden="1" w:unhideWhenUsed="1"/>
+    <w:lsdException w:name="Table Simple 3" w:semiHidden="1" w:unhideWhenUsed="1"/>
+    <w:lsdException w:name="Table Classic 1" w:semiHidden="1" w:unhideWhenUsed="1"/>
+    <w:lsdException w:name="Table Classic 2" w:semiHidden="1" w:unhideWhenUsed="1"/>
+    <w:lsdException w:name="Table Classic 3" w:semiHidden="1" w:unhideWhenUsed="1"/>
+    <w:lsdException w:name="Table Classic 4" w:semiHidden="1" w:unhideWhenUsed="1"/>
+    <w:lsdException w:name="Table Colorful 1" w:semiHidden="1" w:unhideWhenUsed="1"/>
+    <w:lsdException w:name="Table Colorful 2" w:semiHidden="1" w:unhideWhenUsed="1"/>
+    <w:lsdException w:name="Table Colorful 3" w:semiHidden="1" w:unhideWhenUsed="1"/>
+    <w:lsdException w:name="Table Columns 1" w:semiHidden="1" w:unhideWhenUsed="1"/>
+    <w:lsdException w:name="Table Columns 2" w:semiHidden="1" w:unhideWhenUsed="1"/>
+    <w:lsdException w:name="Table Columns 3" w:semiHidden="1" w:unhideWhenUsed="1"/>
+    <w:lsdException w:name="Table Columns 4" w:semiHidden="1" w:unhideWhenUsed="1"/>
+    <w:lsdException w:name="Table Columns 5" w:semiHidden="1" w:unhideWhenUsed="1"/>
+    <w:lsdException w:name="Table Grid 1" w:semiHidden="1" w:unhideWhenUsed="1"/>
+    <w:lsdException w:name="Table Grid 2" w:semiHidden="1" w:unhideWhenUsed="1"/>
+    <w:lsdException w:name="Table Grid 3" w:semiHidden="1" w:unhideWhenUsed="1"/>
+    <w:lsdException w:name="Table Grid 4" w:semiHidden="1" w:unhideWhenUsed="1"/>
+    <w:lsdException w:name="Table Grid 5" w:semiHidden="1" w:unhideWhenUsed="1"/>
+    <w:lsdException w:name="Table Grid 6" w:semiHidden="1" w:unhideWhenUsed="1"/>
+    <w:lsdException w:name="Table Grid 7" w:semiHidden="1" w:unhideWhenUsed="1"/>
+    <w:lsdException w:name="Table Grid 8" w:semiHidden="1" w:unhideWhenUsed="1"/>
+    <w:lsdException w:name="Table List 1" w:semiHidden="1" w:unhideWhenUsed="1"/>
+    <w:lsdException w:name="Table List 2" w:semiHidden="1" w:unhideWhenUsed="1"/>
+    <w:lsdException w:name="Table List 3" w:semiHidden="1" w:unhideWhenUsed="1"/>
+    <w:lsdException w:name="Table List 4" w:semiHidden="1" w:unhideWhenUsed="1"/>
+    <w:lsdException w:name="Table List 5" w:semiHidden="1" w:unhideWhenUsed="1"/>
+    <w:lsdException w:name="Table List 6" w:semiHidden="1" w:unhideWhenUsed="1"/>
+    <w:lsdException w:name="Table List 7" w:semiHidden="1" w:unhideWhenUsed="1"/>
+    <w:lsdException w:name="Table List 8" w:semiHidden="1" w:unhideWhenUsed="1"/>
+    <w:lsdException w:name="Table 3D effects 1" w:semiHidden="1" w:unhideWhenUsed="1"/>
+    <w:lsdException w:name="Table 3D effects 2" w:semiHidden="1" w:unhideWhenUsed="1"/>
+    <w:lsdException w:name="Table 3D effects 3" w:semiHidden="1" w:unhideWhenUsed="1"/>
+    <w:lsdException w:name="Table Contemporary" w:semiHidden="1" w:unhideWhenUsed="1"/>
+    <w:lsdException w:name="Table Elegant" w:semiHidden="1" w:unhideWhenUsed="1"/>
+    <w:lsdException w:name="Table Professional" w:semiHidden="1" w:unhideWhenUsed="1"/>
+    <w:lsdException w:name="Table Subtle 1" w:semiHidden="1" w:unhideWhenUsed="1"/>
+    <w:lsdException w:name="Table Subtle 2" w:semiHidden="1" w:unhideWhenUsed="1"/>
+    <w:lsdException w:name="Table Web 1" w:semiHidden="1" w:unhideWhenUsed="1"/>
+    <w:lsdException w:name="Table Web 2" w:semiHidden="1" w:unhideWhenUsed="1"/>
+    <w:lsdException w:name="Table Web 3" w:semiHidden="1" w:unhideWhenUsed="1"/>
+    <w:lsdException w:name="Balloon Text" w:semiHidden="1" w:unhideWhenUsed="1"/>
+    <w:lsdException w:name="Table Grid" w:uiPriority="39"/>
+    <w:lsdException w:name="Table Theme" w:semiHidden="1" w:unhideWhenUsed="1"/>
+    <w:lsdException w:name="Placeholder Text" w:semiHidden="1"/>
+    <w:lsdException w:name="No Spacing" w:uiPriority="1" w:qFormat="1"/>
+    <w:lsdException w:name="Light Shading" w:uiPriority="60"/>
+    <w:lsdException w:name="Light List" w:uiPriority="61"/>
+    <w:lsdException w:name="Light Grid" w:uiPriority="62"/>
+    <w:lsdException w:name="Medium Shading 1" w:uiPriority="63"/>
+    <w:lsdException w:name="Medium Shading 2" w:uiPriority="64"/>
+    <w:lsdException w:name="Medium List 1" w:uiPriority="65"/>
+    <w:lsdException w:name="Medium List 2" w:uiPriority="66"/>
+    <w:lsdException w:name="Medium Grid 1" w:uiPriority="67"/>
+    <w:lsdException w:name="Medium Grid 2" w:uiPriority="68"/>
+    <w:lsdException w:name="Medium Grid 3" w:uiPriority="69"/>
+    <w:lsdException w:name="Dark List" w:uiPriority="70"/>
+    <w:lsdException w:name="Colorful Shading" w:uiPriority="71"/>
+    <w:lsdException w:name="Colorful List" w:uiPriority="72"/>
+    <w:lsdException w:name="Colorful Grid" w:uiPriority="73"/>
+    <w:lsdException w:name="Light Shading Accent 1" w:uiPriority="60"/>
+    <w:lsdException w:name="Light List Accent 1" w:uiPriority="61"/>
+    <w:lsdException w:name="Light Grid Accent 1" w:uiPriority="62"/>
+    <w:lsdException w:name="Medium Shading 1 Accent 1" w:uiPriority="63"/>
+    <w:lsdException w:name="Medium Shading 2 Accent 1" w:uiPriority="64"/>
+    <w:lsdException w:name="Medium List 1 Accent 1" w:uiPriority="65"/>
+    <w:lsdException w:name="Revision" w:semiHidden="1"/>
+    <w:lsdException w:name="List Paragraph" w:uiPriority="34" w:qFormat="1"/>
+    <w:lsdException w:name="Quote" w:uiPriority="29" w:qFormat="1"/>
+    <w:lsdException w:name="Intense Quote" w:uiPriority="30" w:qFormat="1"/>
+    <w:lsdException w:name="Medium List 2 Accent 1" w:uiPriority="66"/>
+    <w:lsdException w:name="Medium Grid 1 Accent 1" w:uiPriority="67"/>
+    <w:lsdException w:name="Medium Grid 2 Accent 1" w:uiPriority="68"/>
+    <w:lsdException w:name="Medium Grid 3 Accent 1" w:uiPriority="69"/>
+    <w:lsdException w:name="Dark List Accent 1" w:uiPriority="70"/>
+    <w:lsdException w:name="Colorful Shading Accent 1" w:uiPriority="71"/>
+    <w:lsdException w:name="Colorful List Accent 1" w:uiPriority="72"/>
+    <w:lsdException w:name="Colorful Grid Accent 1" w:uiPriority="73"/>
+    <w:lsdException w:name="Light Shading Accent 2" w:uiPriority="60"/>
+    <w:lsdException w:name="Light List Accent 2" w:uiPriority="61"/>
+    <w:lsdException w:name="Light Grid Accent 2" w:uiPriority="62"/>
+    <w:lsdException w:name="Medium Shading 1 Accent 2" w:uiPriority="63"/>
+    <w:lsdException w:name="Medium Shading 2 Accent 2" w:uiPriority="64"/>
+    <w:lsdException w:name="Medium List 1 Accent 2" w:uiPriority="65"/>
+    <w:lsdException w:name="Medium List 2 Accent 2" w:uiPriority="66"/>
+    <w:lsdException w:name="Medium Grid 1 Accent 2" w:uiPriority="67"/>
+    <w:lsdException w:name="Medium Grid 2 Accent 2" w:uiPriority="68"/>
+    <w:lsdException w:name="Medium Grid 3 Accent 2" w:uiPriority="69"/>
+    <w:lsdException w:name="Dark List Accent 2" w:uiPriority="70"/>
+    <w:lsdException w:name="Colorful Shading Accent 2" w:uiPriority="71"/>
+    <w:lsdException w:name="Colorful List Accent 2" w:uiPriority="72"/>
+    <w:lsdException w:name="Colorful Grid Accent 2" w:uiPriority="73"/>
+    <w:lsdException w:name="Light Shading Accent 3" w:uiPriority="60"/>
+    <w:lsdException w:name="Light List Accent 3" w:uiPriority="61"/>
+    <w:lsdException w:name="Light Grid Accent 3" w:uiPriority="62"/>
+    <w:lsdException w:name="Medium Shading 1 Accent 3" w:uiPriority="63"/>
+    <w:lsdException w:name="Medium Shading 2 Accent 3" w:uiPriority="64"/>
+    <w:lsdException w:name="Medium List 1 Accent 3" w:uiPriority="65"/>
+    <w:lsdException w:name="Medium List 2 Accent 3" w:uiPriority="66"/>
+    <w:lsdException w:name="Medium Grid 1 Accent 3" w:uiPriority="67"/>
+    <w:lsdException w:name="Medium Grid 2 Accent 3" w:uiPriority="68"/>
+    <w:lsdException w:name="Medium Grid 3 Accent 3" w:uiPriority="69"/>
+    <w:lsdException w:name="Dark List Accent 3" w:uiPriority="70"/>
+    <w:lsdException w:name="Colorful Shading Accent 3" w:uiPriority="71"/>
+    <w:lsdException w:name="Colorful List Accent 3" w:uiPriority="72"/>
+    <w:lsdException w:name="Colorful Grid Accent 3" w:uiPriority="73"/>
+    <w:lsdException w:name="Light Shading Accent 4" w:uiPriority="60"/>
+    <w:lsdException w:name="Light List Accent 4" w:uiPriority="61"/>
+    <w:lsdException w:name="Light Grid Accent 4" w:uiPriority="62"/>
+    <w:lsdException w:name="Medium Shading 1 Accent 4" w:uiPriority="63"/>
+    <w:lsdException w:name="Medium Shading 2 Accent 4" w:uiPriority="64"/>
+    <w:lsdException w:name="Medium List 1 Accent 4" w:uiPriority="65"/>
+    <w:lsdException w:name="Medium List 2 Accent 4" w:uiPriority="66"/>
+    <w:lsdException w:name="Medium Grid 1 Accent 4" w:uiPriority="67"/>
+    <w:lsdException w:name="Medium Grid 2 Accent 4" w:uiPriority="68"/>
+    <w:lsdException w:name="Medium Grid 3 Accent 4" w:uiPriority="69"/>
+    <w:lsdException w:name="Dark List Accent 4" w:uiPriority="70"/>
+    <w:lsdException w:name="Colorful Shading Accent 4" w:uiPriority="71"/>
+    <w:lsdException w:name="Colorful List Accent 4" w:uiPriority="72"/>
+    <w:lsdException w:name="Colorful Grid Accent 4" w:uiPriority="73"/>
+    <w:lsdException w:name="Light Shading Accent 5" w:uiPriority="60"/>
+    <w:lsdException w:name="Light List Accent 5" w:uiPriority="61"/>
+    <w:lsdException w:name="Light Grid Accent 5" w:uiPriority="62"/>
+    <w:lsdException w:name="Medium Shading 1 Accent 5" w:uiPriority="63"/>
+    <w:lsdException w:name="Medium Shading 2 Accent 5" w:uiPriority="64"/>
+    <w:lsdException w:name="Medium List 1 Accent 5" w:uiPriority="65"/>
+    <w:lsdException w:name="Medium List 2 Accent 5" w:uiPriority="66"/>
+    <w:lsdException w:name="Medium Grid 1 Accent 5" w:uiPriority="67"/>
+    <w:lsdException w:name="Medium Grid 2 Accent 5" w:uiPriority="68"/>
+    <w:lsdException w:name="Medium Grid 3 Accent 5" w:uiPriority="69"/>
+    <w:lsdException w:name="Dark List Accent 5" w:uiPriority="70"/>
+    <w:lsdException w:name="Colorful Shading Accent 5" w:uiPriority="71"/>
+    <w:lsdException w:name="Colorful List Accent 5" w:uiPriority="72"/>
+    <w:lsdException w:name="Colorful Grid Accent 5" w:uiPriority="73"/>
+    <w:lsdException w:name="Light Shading Accent 6" w:uiPriority="60"/>
+    <w:lsdException w:name="Light List Accent 6" w:uiPriority="61"/>
+    <w:lsdException w:name="Light Grid Accent 6" w:uiPriority="62"/>
+    <w:lsdException w:name="Medium Shading 1 Accent 6" w:uiPriority="63"/>
+    <w:lsdException w:name="Medium Shading 2 Accent 6" w:uiPriority="64"/>
+    <w:lsdException w:name="Medium List 1 Accent 6" w:uiPriority="65"/>
+    <w:lsdException w:name="Medium List 2 Accent 6" w:uiPriority="66"/>
+    <w:lsdException w:name="Medium Grid 1 Accent 6" w:uiPriority="67"/>
+    <w:lsdException w:name="Medium Grid 2 Accent 6" w:uiPriority="68"/>
+    <w:lsdException w:name="Medium Grid 3 Accent 6" w:uiPriority="69"/>
+    <w:lsdException w:name="Dark List Accent 6" w:uiPriority="70"/>
+    <w:lsdException w:name="Colorful Shading Accent 6" w:uiPriority="71"/>
+    <w:lsdException w:name="Colorful List Accent 6" w:uiPriority="72"/>
+    <w:lsdException w:name="Colorful Grid Accent 6" w:uiPriority="73"/>
+    <w:lsdException w:name="Subtle Emphasis" w:uiPriority="19" w:qFormat="1"/>
+    <w:lsdException w:name="Intense Emphasis" w:uiPriority="21" w:qFormat="1"/>
+    <w:lsdException w:name="Subtle Reference" w:uiPriority="31" w:qFormat="1"/>
+    <w:lsdException w:name="Intense Reference" w:uiPriority="32" w:qFormat="1"/>
+    <w:lsdException w:name="Book Title" w:uiPriority="33" w:qFormat="1"/>
+    <w:lsdException w:name="Bibliography" w:semiHidden="1" w:uiPriority="37" w:unhideWhenUsed="1"/>
+    <w:lsdException w:name="TOC Heading" w:semiHidden="1" w:uiPriority="39" w:unhideWhenUsed="1" w:qFormat="1"/>
+    <w:lsdException w:name="Plain Table 1" w:uiPriority="41"/>
+    <w:lsdException w:name="Plain Table 2" w:uiPriority="42"/>
+    <w:lsdException w:name="Plain Table 3" w:uiPriority="43"/>
+    <w:lsdException w:name="Plain Table 4" w:uiPriority="44"/>
+    <w:lsdException w:name="Plain Table 5" w:uiPriority="45"/>
+    <w:lsdException w:name="Grid Table Light" w:uiPriority="40"/>
+    <w:lsdException w:name="Grid Table 1 Light" w:uiPriority="46"/>
+    <w:lsdException w:name="Grid Table 2" w:uiPriority="47"/>
+    <w:lsdException w:name="Grid Table 3" w:uiPriority="48"/>
+    <w:lsdException w:name="Grid Table 4" w:uiPriority="49"/>
+    <w:lsdException w:name="Grid Table 5 Dark" w:uiPriority="50"/>
+    <w:lsdException w:name="Grid Table 6 Colorful" w:uiPriority="51"/>
+    <w:lsdException w:name="Grid Table 7 Colorful" w:uiPriority="52"/>
+    <w:lsdException w:name="Grid Table 1 Light Accent 1" w:uiPriority="46"/>
+    <w:lsdException w:name="Grid Table 2 Accent 1" w:uiPriority="47"/>
+    <w:lsdException w:name="Grid Table 3 Accent 1" w:uiPriority="48"/>
+    <w:lsdException w:name="Grid Table 4 Accent 1" w:uiPriority="49"/>
+    <w:lsdException w:name="Grid Table 5 Dark Accent 1" w:uiPriority="50"/>
+    <w:lsdException w:name="Grid Table 6 Colorful Accent 1" w:uiPriority="51"/>
+    <w:lsdException w:name="Grid Table 7 Colorful Accent 1" w:uiPriority="52"/>
+    <w:lsdException w:name="Grid Table 1 Light Accent 2" w:uiPriority="46"/>
+    <w:lsdException w:name="Grid Table 2 Accent 2" w:uiPriority="47"/>
+    <w:lsdException w:name="Grid Table 3 Accent 2" w:uiPriority="48"/>
+    <w:lsdException w:name="Grid Table 4 Accent 2" w:uiPriority="49"/>
+    <w:lsdException w:name="Grid Table 5 Dark Accent 2" w:uiPriority="50"/>
+    <w:lsdException w:name="Grid Table 6 Colorful Accent 2" w:uiPriority="51"/>
+    <w:lsdException w:name="Grid Table 7 Colorful Accent 2" w:uiPriority="52"/>
+    <w:lsdException w:name="Grid Table 1 Light Accent 3" w:uiPriority="46"/>
+    <w:lsdException w:name="Grid Table 2 Accent 3" w:uiPriority="47"/>
+    <w:lsdException w:name="Grid Table 3 Accent 3" w:uiPriority="48"/>
+    <w:lsdException w:name="Grid Table 4 Accent 3" w:uiPriority="49"/>
+    <w:lsdException w:name="Grid Table 5 Dark Accent 3" w:uiPriority="50"/>
+    <w:lsdException w:name="Grid Table 6 Colorful Accent 3" w:uiPriority="51"/>
+    <w:lsdException w:name="Grid Table 7 Colorful Accent 3" w:uiPriority="52"/>
+    <w:lsdException w:name="Grid Table 1 Light Accent 4" w:uiPriority="46"/>
+    <w:lsdException w:name="Grid Table 2 Accent 4" w:uiPriority="47"/>
+    <w:lsdException w:name="Grid Table 3 Accent 4" w:uiPriority="48"/>
+    <w:lsdException w:name="Grid Table 4 Accent 4" w:uiPriority="49"/>
+    <w:lsdException w:name="Grid Table 5 Dark Accent 4" w:uiPriority="50"/>
+    <w:lsdException w:name="Grid Table 6 Colorful Accent 4" w:uiPriority="51"/>
+    <w:lsdException w:name="Grid Table 7 Colorful Accent 4" w:uiPriority="52"/>
+    <w:lsdException w:name="Grid Table 1 Light Accent 5" w:uiPriority="46"/>
+    <w:lsdException w:name="Grid Table 2 Accent 5" w:uiPriority="47"/>
+    <w:lsdException w:name="Grid Table 3 Accent 5" w:uiPriority="48"/>
+    <w:lsdException w:name="Grid Table 4 Accent 5" w:uiPriority="49"/>
+    <w:lsdException w:name="Grid Table 5 Dark Accent 5" w:uiPriority="50"/>
+    <w:lsdException w:name="Grid Table 6 Colorful Accent 5" w:uiPriority="51"/>
+    <w:lsdException w:name="Grid Table 7 Colorful Accent 5" w:uiPriority="52"/>
+    <w:lsdException w:name="Grid Table 1 Light Accent 6" w:uiPriority="46"/>
+    <w:lsdException w:name="Grid Table 2 Accent 6" w:uiPriority="47"/>
+    <w:lsdException w:name="Grid Table 3 Accent 6" w:uiPriority="48"/>
+    <w:lsdException w:name="Grid Table 4 Accent 6" w:uiPriority="49"/>
+    <w:lsdException w:name="Grid Table 5 Dark Accent 6" w:uiPriority="50"/>
+    <w:lsdException w:name="Grid Table 6 Colorful Accent 6" w:uiPriority="51"/>
+    <w:lsdException w:name="Grid Table 7 Colorful Accent 6" w:uiPriority="52"/>
+    <w:lsdException w:name="List Table 1 Light" w:uiPriority="46"/>
+    <w:lsdException w:name="List Table 2" w:uiPriority="47"/>
+    <w:lsdException w:name="List Table 3" w:uiPriority="48"/>
+    <w:lsdException w:name="List Table 4" w:uiPriority="49"/>
+    <w:lsdException w:name="List Table 5 Dark" w:uiPriority="50"/>
+    <w:lsdException w:name="List Table 6 Colorful" w:uiPriority="51"/>
+    <w:lsdException w:name="List Table 7 Colorful" w:uiPriority="52"/>
+    <w:lsdException w:name="List Table 1 Light Accent 1" w:uiPriority="46"/>
+    <w:lsdException w:name="List Table 2 Accent 1" w:uiPriority="47"/>
+    <w:lsdException w:name="List Table 3 Accent 1" w:uiPriority="48"/>
+    <w:lsdException w:name="List Table 4 Accent 1" w:uiPriority="49"/>
+    <w:lsdException w:name="List Table 5 Dark Accent 1" w:uiPriority="50"/>
+    <w:lsdException w:name="List Table 6 Colorful Accent 1" w:uiPriority="51"/>
+    <w:lsdException w:name="List Table 7 Colorful Accent 1" w:uiPriority="52"/>
+    <w:lsdException w:name="List Table 1 Light Accent 2" w:uiPriority="46"/>
+    <w:lsdException w:name="List Table 2 Accent 2" w:uiPriority="47"/>
+    <w:lsdException w:name="List Table 3 Accent 2" w:uiPriority="48"/>
+    <w:lsdException w:name="List Table 4 Accent 2" w:uiPriority="49"/>
+    <w:lsdException w:name="List Table 5 Dark Accent 2" w:uiPriority="50"/>
+    <w:lsdException w:name="List Table 6 Colorful Accent 2" w:uiPriority="51"/>
+    <w:lsdException w:name="List Table 7 Colorful Accent 2" w:uiPriority="52"/>
+    <w:lsdException w:name="List Table 1 Light Accent 3" w:uiPriority="46"/>
+    <w:lsdException w:name="List Table 2 Accent 3" w:uiPriority="47"/>
+    <w:lsdException w:name="List Table 3 Accent 3" w:uiPriority="48"/>
+    <w:lsdException w:name="List Table 4 Accent 3" w:uiPriority="49"/>
+    <w:lsdException w:name="List Table 5 Dark Accent 3" w:uiPriority="50"/>
+    <w:lsdException w:name="List Table 6 Colorful Accent 3" w:uiPriority="51"/>
+    <w:lsdException w:name="List Table 7 Colorful Accent 3" w:uiPriority="52"/>
+    <w:lsdException w:name="List Table 1 Light Accent 4" w:uiPriority="46"/>
+    <w:lsdException w:name="List Table 2 Accent 4" w:uiPriority="47"/>
+    <w:lsdException w:name="List Table 3 Accent 4" w:uiPriority="48"/>
+    <w:lsdException w:name="List Table 4 Accent 4" w:uiPriority="49"/>
+    <w:lsdException w:name="List Table 5 Dark Accent 4" w:uiPriority="50"/>
+    <w:lsdException w:name="List Table 6 Colorful Accent 4" w:uiPriority="51"/>
+    <w:lsdException w:name="List Table 7 Colorful Accent 4" w:uiPriority="52"/>
+    <w:lsdException w:name="List Table 1 Light Accent 5" w:uiPriority="46"/>
+    <w:lsdException w:name="List Table 2 Accent 5" w:uiPriority="47"/>
+    <w:lsdException w:name="List Table 3 Accent 5" w:uiPriority="48"/>
+    <w:lsdException w:name="List Table 4 Accent 5" w:uiPriority="49"/>
+    <w:lsdException w:name="List Table 5 Dark Accent 5" w:uiPriority="50"/>
+    <w:lsdException w:name="List Table 6 Colorful Accent 5" w:uiPriority="51"/>
+    <w:lsdException w:name="List Table 7 Colorful Accent 5" w:uiPriority="52"/>
+    <w:lsdException w:name="List Table 1 Light Accent 6" w:uiPriority="46"/>
+    <w:lsdException w:name="List Table 2 Accent 6" w:uiPriority="47"/>
+    <w:lsdException w:name="List Table 3 Accent 6" w:uiPriority="48"/>
+    <w:lsdException w:name="List Table 4 Accent 6" w:uiPriority="49"/>
+    <w:lsdException w:name="List Table 5 Dark Accent 6" w:uiPriority="50"/>
+    <w:lsdException w:name="List Table 6 Colorful Accent 6" w:uiPriority="51"/>
+    <w:lsdException w:name="List Table 7 Colorful Accent 6" w:uiPriority="52"/>
   </w:latentStyles>
-  <w:style w:type="paragraph" w:default="1" w:styleId="Standaard">
+  <w:style w:type="paragraph" w:default="1" w:styleId="Normal">
     <w:name w:val="Normal"/>
     <w:qFormat/>
   </w:style>
-  <w:style w:type="paragraph" w:styleId="Kop1">
+  <w:style w:type="paragraph" w:styleId="Heading1">
     <w:name w:val="heading 1"/>
-    <w:basedOn w:val="Standaard"/>
-    <w:next w:val="Standaard"/>
-    <w:link w:val="Kop1Char"/>
+    <w:basedOn w:val="Normal"/>
+    <w:next w:val="Normal"/>
+    <w:link w:val="Heading1Char"/>
     <w:uiPriority w:val="9"/>
     <w:qFormat/>
     <w:rsid w:val="005A6492"/>
@@ -7061,11 +7236,11 @@
       <w:szCs w:val="32"/>
     </w:rPr>
   </w:style>
-  <w:style w:type="paragraph" w:styleId="Kop2">
+  <w:style w:type="paragraph" w:styleId="Heading2">
     <w:name w:val="heading 2"/>
-    <w:basedOn w:val="Standaard"/>
-    <w:next w:val="Standaard"/>
-    <w:link w:val="Kop2Char"/>
+    <w:basedOn w:val="Normal"/>
+    <w:next w:val="Normal"/>
+    <w:link w:val="Heading2Char"/>
     <w:uiPriority w:val="9"/>
     <w:unhideWhenUsed/>
     <w:qFormat/>
@@ -7083,13 +7258,13 @@
       <w:szCs w:val="26"/>
     </w:rPr>
   </w:style>
-  <w:style w:type="character" w:default="1" w:styleId="Standaardalinea-lettertype">
+  <w:style w:type="character" w:default="1" w:styleId="DefaultParagraphFont">
     <w:name w:val="Default Paragraph Font"/>
     <w:uiPriority w:val="1"/>
     <w:semiHidden/>
     <w:unhideWhenUsed/>
   </w:style>
-  <w:style w:type="table" w:default="1" w:styleId="Standaardtabel">
+  <w:style w:type="table" w:default="1" w:styleId="TableNormal">
     <w:name w:val="Normal Table"/>
     <w:uiPriority w:val="99"/>
     <w:semiHidden/>
@@ -7104,15 +7279,15 @@
       </w:tblCellMar>
     </w:tblPr>
   </w:style>
-  <w:style w:type="numbering" w:default="1" w:styleId="Geenlijst">
+  <w:style w:type="numbering" w:default="1" w:styleId="NoList">
     <w:name w:val="No List"/>
     <w:uiPriority w:val="99"/>
     <w:semiHidden/>
     <w:unhideWhenUsed/>
   </w:style>
-  <w:style w:type="paragraph" w:styleId="Geenafstand">
+  <w:style w:type="paragraph" w:styleId="NoSpacing">
     <w:name w:val="No Spacing"/>
-    <w:link w:val="GeenafstandChar"/>
+    <w:link w:val="NoSpacingChar"/>
     <w:uiPriority w:val="1"/>
     <w:qFormat/>
     <w:rsid w:val="005A6492"/>
@@ -7120,17 +7295,17 @@
       <w:spacing w:after="0" w:line="240" w:lineRule="auto"/>
     </w:pPr>
   </w:style>
-  <w:style w:type="character" w:customStyle="1" w:styleId="GeenafstandChar">
-    <w:name w:val="Geen afstand Char"/>
-    <w:basedOn w:val="Standaardalinea-lettertype"/>
-    <w:link w:val="Geenafstand"/>
+  <w:style w:type="character" w:customStyle="1" w:styleId="NoSpacingChar">
+    <w:name w:val="No Spacing Char"/>
+    <w:basedOn w:val="DefaultParagraphFont"/>
+    <w:link w:val="NoSpacing"/>
     <w:uiPriority w:val="1"/>
     <w:rsid w:val="005A6492"/>
   </w:style>
-  <w:style w:type="paragraph" w:styleId="Koptekst">
+  <w:style w:type="paragraph" w:styleId="Header">
     <w:name w:val="header"/>
-    <w:basedOn w:val="Standaard"/>
-    <w:link w:val="KoptekstChar"/>
+    <w:basedOn w:val="Normal"/>
+    <w:link w:val="HeaderChar"/>
     <w:uiPriority w:val="99"/>
     <w:unhideWhenUsed/>
     <w:rsid w:val="005A6492"/>
@@ -7142,17 +7317,17 @@
       <w:spacing w:after="0" w:line="240" w:lineRule="auto"/>
     </w:pPr>
   </w:style>
-  <w:style w:type="character" w:customStyle="1" w:styleId="KoptekstChar">
-    <w:name w:val="Koptekst Char"/>
-    <w:basedOn w:val="Standaardalinea-lettertype"/>
-    <w:link w:val="Koptekst"/>
+  <w:style w:type="character" w:customStyle="1" w:styleId="HeaderChar">
+    <w:name w:val="Header Char"/>
+    <w:basedOn w:val="DefaultParagraphFont"/>
+    <w:link w:val="Header"/>
     <w:uiPriority w:val="99"/>
     <w:rsid w:val="005A6492"/>
   </w:style>
-  <w:style w:type="paragraph" w:styleId="Voettekst">
+  <w:style w:type="paragraph" w:styleId="Footer">
     <w:name w:val="footer"/>
-    <w:basedOn w:val="Standaard"/>
-    <w:link w:val="VoettekstChar"/>
+    <w:basedOn w:val="Normal"/>
+    <w:link w:val="FooterChar"/>
     <w:uiPriority w:val="99"/>
     <w:unhideWhenUsed/>
     <w:rsid w:val="005A6492"/>
@@ -7164,17 +7339,17 @@
       <w:spacing w:after="0" w:line="240" w:lineRule="auto"/>
     </w:pPr>
   </w:style>
-  <w:style w:type="character" w:customStyle="1" w:styleId="VoettekstChar">
-    <w:name w:val="Voettekst Char"/>
-    <w:basedOn w:val="Standaardalinea-lettertype"/>
-    <w:link w:val="Voettekst"/>
+  <w:style w:type="character" w:customStyle="1" w:styleId="FooterChar">
+    <w:name w:val="Footer Char"/>
+    <w:basedOn w:val="DefaultParagraphFont"/>
+    <w:link w:val="Footer"/>
     <w:uiPriority w:val="99"/>
     <w:rsid w:val="005A6492"/>
   </w:style>
-  <w:style w:type="character" w:customStyle="1" w:styleId="Kop1Char">
-    <w:name w:val="Kop 1 Char"/>
-    <w:basedOn w:val="Standaardalinea-lettertype"/>
-    <w:link w:val="Kop1"/>
+  <w:style w:type="character" w:customStyle="1" w:styleId="Heading1Char">
+    <w:name w:val="Heading 1 Char"/>
+    <w:basedOn w:val="DefaultParagraphFont"/>
+    <w:link w:val="Heading1"/>
     <w:uiPriority w:val="9"/>
     <w:rsid w:val="005A6492"/>
     <w:rPr>
@@ -7184,10 +7359,10 @@
       <w:szCs w:val="32"/>
     </w:rPr>
   </w:style>
-  <w:style w:type="paragraph" w:styleId="Kopvaninhoudsopgave">
+  <w:style w:type="paragraph" w:styleId="TOCHeading">
     <w:name w:val="TOC Heading"/>
-    <w:basedOn w:val="Kop1"/>
-    <w:next w:val="Standaard"/>
+    <w:basedOn w:val="Heading1"/>
+    <w:next w:val="Normal"/>
     <w:uiPriority w:val="39"/>
     <w:unhideWhenUsed/>
     <w:qFormat/>
@@ -7199,10 +7374,10 @@
       <w:lang w:eastAsia="nl-NL"/>
     </w:rPr>
   </w:style>
-  <w:style w:type="paragraph" w:styleId="Inhopg1">
+  <w:style w:type="paragraph" w:styleId="TOC1">
     <w:name w:val="toc 1"/>
-    <w:basedOn w:val="Standaard"/>
-    <w:next w:val="Standaard"/>
+    <w:basedOn w:val="Normal"/>
+    <w:next w:val="Normal"/>
     <w:autoRedefine/>
     <w:uiPriority w:val="39"/>
     <w:unhideWhenUsed/>
@@ -7213,7 +7388,7 @@
   </w:style>
   <w:style w:type="character" w:styleId="Hyperlink">
     <w:name w:val="Hyperlink"/>
-    <w:basedOn w:val="Standaardalinea-lettertype"/>
+    <w:basedOn w:val="DefaultParagraphFont"/>
     <w:uiPriority w:val="99"/>
     <w:unhideWhenUsed/>
     <w:rsid w:val="005A6492"/>
@@ -7222,9 +7397,9 @@
       <w:u w:val="single"/>
     </w:rPr>
   </w:style>
-  <w:style w:type="table" w:styleId="Tabelraster">
+  <w:style w:type="table" w:styleId="TableGrid">
     <w:name w:val="Table Grid"/>
-    <w:basedOn w:val="Standaardtabel"/>
+    <w:basedOn w:val="TableNormal"/>
     <w:uiPriority w:val="39"/>
     <w:rsid w:val="006D17C6"/>
     <w:pPr>
@@ -7241,9 +7416,9 @@
       </w:tblBorders>
     </w:tblPr>
   </w:style>
-  <w:style w:type="table" w:customStyle="1" w:styleId="ListTable3Accent5">
-    <w:name w:val="List Table 3 Accent 5"/>
-    <w:basedOn w:val="Standaardtabel"/>
+  <w:style w:type="table" w:customStyle="1" w:styleId="ListTable3-Accent51">
+    <w:name w:val="List Table 3 - Accent 51"/>
+    <w:basedOn w:val="TableNormal"/>
     <w:uiPriority w:val="48"/>
     <w:rsid w:val="006D17C6"/>
     <w:pPr>
@@ -7365,9 +7540,9 @@
       </w:tcPr>
     </w:tblStylePr>
   </w:style>
-  <w:style w:type="table" w:customStyle="1" w:styleId="GridTable4Accent5">
-    <w:name w:val="Grid Table 4 Accent 5"/>
-    <w:basedOn w:val="Standaardtabel"/>
+  <w:style w:type="table" w:customStyle="1" w:styleId="GridTable4-Accent51">
+    <w:name w:val="Grid Table 4 - Accent 51"/>
+    <w:basedOn w:val="TableNormal"/>
     <w:uiPriority w:val="49"/>
     <w:rsid w:val="006D17C6"/>
     <w:pPr>
@@ -7441,10 +7616,10 @@
       </w:tcPr>
     </w:tblStylePr>
   </w:style>
-  <w:style w:type="character" w:customStyle="1" w:styleId="Kop2Char">
-    <w:name w:val="Kop 2 Char"/>
-    <w:basedOn w:val="Standaardalinea-lettertype"/>
-    <w:link w:val="Kop2"/>
+  <w:style w:type="character" w:customStyle="1" w:styleId="Heading2Char">
+    <w:name w:val="Heading 2 Char"/>
+    <w:basedOn w:val="DefaultParagraphFont"/>
+    <w:link w:val="Heading2"/>
     <w:uiPriority w:val="9"/>
     <w:rsid w:val="00CE2AC7"/>
     <w:rPr>
@@ -7454,10 +7629,10 @@
       <w:szCs w:val="26"/>
     </w:rPr>
   </w:style>
-  <w:style w:type="paragraph" w:styleId="Inhopg2">
+  <w:style w:type="paragraph" w:styleId="TOC2">
     <w:name w:val="toc 2"/>
-    <w:basedOn w:val="Standaard"/>
-    <w:next w:val="Standaard"/>
+    <w:basedOn w:val="Normal"/>
+    <w:next w:val="Normal"/>
     <w:autoRedefine/>
     <w:uiPriority w:val="39"/>
     <w:unhideWhenUsed/>
@@ -7467,9 +7642,9 @@
       <w:ind w:left="220"/>
     </w:pPr>
   </w:style>
-  <w:style w:type="paragraph" w:styleId="Lijstalinea">
+  <w:style w:type="paragraph" w:styleId="ListParagraph">
     <w:name w:val="List Paragraph"/>
-    <w:basedOn w:val="Standaard"/>
+    <w:basedOn w:val="Normal"/>
     <w:uiPriority w:val="34"/>
     <w:qFormat/>
     <w:rsid w:val="00591B2F"/>
@@ -7478,10 +7653,10 @@
       <w:contextualSpacing/>
     </w:pPr>
   </w:style>
-  <w:style w:type="paragraph" w:styleId="Ballontekst">
+  <w:style w:type="paragraph" w:styleId="BalloonText">
     <w:name w:val="Balloon Text"/>
-    <w:basedOn w:val="Standaard"/>
-    <w:link w:val="BallontekstChar"/>
+    <w:basedOn w:val="Normal"/>
+    <w:link w:val="BalloonTextChar"/>
     <w:uiPriority w:val="99"/>
     <w:semiHidden/>
     <w:unhideWhenUsed/>
@@ -7495,641 +7670,10 @@
       <w:szCs w:val="16"/>
     </w:rPr>
   </w:style>
-  <w:style w:type="character" w:customStyle="1" w:styleId="BallontekstChar">
-    <w:name w:val="Ballontekst Char"/>
-    <w:basedOn w:val="Standaardalinea-lettertype"/>
-    <w:link w:val="Ballontekst"/>
-    <w:uiPriority w:val="99"/>
-    <w:semiHidden/>
-    <w:rsid w:val="003C43D4"/>
-    <w:rPr>
-      <w:rFonts w:ascii="Tahoma" w:hAnsi="Tahoma" w:cs="Tahoma"/>
-      <w:sz w:val="16"/>
-      <w:szCs w:val="16"/>
-    </w:rPr>
-  </w:style>
-</w:styles>
-</file>
-
-<file path=word/stylesWithEffects.xml><?xml version="1.0" encoding="utf-8"?>
-<w:styles xmlns:wpc="http://schemas.microsoft.com/office/word/2010/wordprocessingCanvas" xmlns:mc="http://schemas.openxmlformats.org/markup-compatibility/2006" xmlns:o="urn:schemas-microsoft-com:office:office" xmlns:r="http://schemas.openxmlformats.org/officeDocument/2006/relationships" xmlns:m="http://schemas.openxmlformats.org/officeDocument/2006/math" xmlns:v="urn:schemas-microsoft-com:vml" xmlns:wp14="http://schemas.microsoft.com/office/word/2010/wordprocessingDrawing" xmlns:wp="http://schemas.openxmlformats.org/drawingml/2006/wordprocessingDrawing" xmlns:w10="urn:schemas-microsoft-com:office:word" xmlns:w="http://schemas.openxmlformats.org/wordprocessingml/2006/main" xmlns:w14="http://schemas.microsoft.com/office/word/2010/wordml" xmlns:wpg="http://schemas.microsoft.com/office/word/2010/wordprocessingGroup" xmlns:wpi="http://schemas.microsoft.com/office/word/2010/wordprocessingInk" xmlns:wne="http://schemas.microsoft.com/office/word/2006/wordml" xmlns:wps="http://schemas.microsoft.com/office/word/2010/wordprocessingShape" mc:Ignorable="w14 wp14">
-  <w:docDefaults>
-    <w:rPrDefault>
-      <w:rPr>
-        <w:rFonts w:asciiTheme="minorHAnsi" w:eastAsiaTheme="minorHAnsi" w:hAnsiTheme="minorHAnsi" w:cstheme="minorBidi"/>
-        <w:sz w:val="22"/>
-        <w:szCs w:val="22"/>
-        <w:lang w:val="nl-NL" w:eastAsia="en-US" w:bidi="ar-SA"/>
-      </w:rPr>
-    </w:rPrDefault>
-    <w:pPrDefault>
-      <w:pPr>
-        <w:spacing w:after="160" w:line="259" w:lineRule="auto"/>
-      </w:pPr>
-    </w:pPrDefault>
-  </w:docDefaults>
-  <w:latentStyles w:defLockedState="0" w:defUIPriority="99" w:defSemiHidden="1" w:defUnhideWhenUsed="1" w:defQFormat="0" w:count="267">
-    <w:lsdException w:name="Normal" w:semiHidden="0" w:uiPriority="0" w:unhideWhenUsed="0" w:qFormat="1"/>
-    <w:lsdException w:name="heading 1" w:semiHidden="0" w:uiPriority="9" w:unhideWhenUsed="0" w:qFormat="1"/>
-    <w:lsdException w:name="heading 2" w:uiPriority="9" w:qFormat="1"/>
-    <w:lsdException w:name="heading 3" w:uiPriority="9" w:qFormat="1"/>
-    <w:lsdException w:name="heading 4" w:uiPriority="9" w:qFormat="1"/>
-    <w:lsdException w:name="heading 5" w:uiPriority="9" w:qFormat="1"/>
-    <w:lsdException w:name="heading 6" w:uiPriority="9" w:qFormat="1"/>
-    <w:lsdException w:name="heading 7" w:uiPriority="9" w:qFormat="1"/>
-    <w:lsdException w:name="heading 8" w:uiPriority="9" w:qFormat="1"/>
-    <w:lsdException w:name="heading 9" w:uiPriority="9" w:qFormat="1"/>
-    <w:lsdException w:name="toc 1" w:uiPriority="39"/>
-    <w:lsdException w:name="toc 2" w:uiPriority="39"/>
-    <w:lsdException w:name="toc 3" w:uiPriority="39"/>
-    <w:lsdException w:name="toc 4" w:uiPriority="39"/>
-    <w:lsdException w:name="toc 5" w:uiPriority="39"/>
-    <w:lsdException w:name="toc 6" w:uiPriority="39"/>
-    <w:lsdException w:name="toc 7" w:uiPriority="39"/>
-    <w:lsdException w:name="toc 8" w:uiPriority="39"/>
-    <w:lsdException w:name="toc 9" w:uiPriority="39"/>
-    <w:lsdException w:name="caption" w:uiPriority="35" w:qFormat="1"/>
-    <w:lsdException w:name="Title" w:semiHidden="0" w:uiPriority="10" w:unhideWhenUsed="0" w:qFormat="1"/>
-    <w:lsdException w:name="Default Paragraph Font" w:uiPriority="1"/>
-    <w:lsdException w:name="Subtitle" w:semiHidden="0" w:uiPriority="11" w:unhideWhenUsed="0" w:qFormat="1"/>
-    <w:lsdException w:name="Strong" w:semiHidden="0" w:uiPriority="22" w:unhideWhenUsed="0" w:qFormat="1"/>
-    <w:lsdException w:name="Emphasis" w:semiHidden="0" w:uiPriority="20" w:unhideWhenUsed="0" w:qFormat="1"/>
-    <w:lsdException w:name="Table Grid" w:semiHidden="0" w:uiPriority="39" w:unhideWhenUsed="0"/>
-    <w:lsdException w:name="Placeholder Text" w:unhideWhenUsed="0"/>
-    <w:lsdException w:name="No Spacing" w:semiHidden="0" w:uiPriority="1" w:unhideWhenUsed="0" w:qFormat="1"/>
-    <w:lsdException w:name="Light Shading" w:semiHidden="0" w:uiPriority="60" w:unhideWhenUsed="0"/>
-    <w:lsdException w:name="Light List" w:semiHidden="0" w:uiPriority="61" w:unhideWhenUsed="0"/>
-    <w:lsdException w:name="Light Grid" w:semiHidden="0" w:uiPriority="62" w:unhideWhenUsed="0"/>
-    <w:lsdException w:name="Medium Shading 1" w:semiHidden="0" w:uiPriority="63" w:unhideWhenUsed="0"/>
-    <w:lsdException w:name="Medium Shading 2" w:semiHidden="0" w:uiPriority="64" w:unhideWhenUsed="0"/>
-    <w:lsdException w:name="Medium List 1" w:semiHidden="0" w:uiPriority="65" w:unhideWhenUsed="0"/>
-    <w:lsdException w:name="Medium List 2" w:semiHidden="0" w:uiPriority="66" w:unhideWhenUsed="0"/>
-    <w:lsdException w:name="Medium Grid 1" w:semiHidden="0" w:uiPriority="67" w:unhideWhenUsed="0"/>
-    <w:lsdException w:name="Medium Grid 2" w:semiHidden="0" w:uiPriority="68" w:unhideWhenUsed="0"/>
-    <w:lsdException w:name="Medium Grid 3" w:semiHidden="0" w:uiPriority="69" w:unhideWhenUsed="0"/>
-    <w:lsdException w:name="Dark List" w:semiHidden="0" w:uiPriority="70" w:unhideWhenUsed="0"/>
-    <w:lsdException w:name="Colorful Shading" w:semiHidden="0" w:uiPriority="71" w:unhideWhenUsed="0"/>
-    <w:lsdException w:name="Colorful List" w:semiHidden="0" w:uiPriority="72" w:unhideWhenUsed="0"/>
-    <w:lsdException w:name="Colorful Grid" w:semiHidden="0" w:uiPriority="73" w:unhideWhenUsed="0"/>
-    <w:lsdException w:name="Light Shading Accent 1" w:semiHidden="0" w:uiPriority="60" w:unhideWhenUsed="0"/>
-    <w:lsdException w:name="Light List Accent 1" w:semiHidden="0" w:uiPriority="61" w:unhideWhenUsed="0"/>
-    <w:lsdException w:name="Light Grid Accent 1" w:semiHidden="0" w:uiPriority="62" w:unhideWhenUsed="0"/>
-    <w:lsdException w:name="Medium Shading 1 Accent 1" w:semiHidden="0" w:uiPriority="63" w:unhideWhenUsed="0"/>
-    <w:lsdException w:name="Medium Shading 2 Accent 1" w:semiHidden="0" w:uiPriority="64" w:unhideWhenUsed="0"/>
-    <w:lsdException w:name="Medium List 1 Accent 1" w:semiHidden="0" w:uiPriority="65" w:unhideWhenUsed="0"/>
-    <w:lsdException w:name="Revision" w:unhideWhenUsed="0"/>
-    <w:lsdException w:name="List Paragraph" w:semiHidden="0" w:uiPriority="34" w:unhideWhenUsed="0" w:qFormat="1"/>
-    <w:lsdException w:name="Quote" w:semiHidden="0" w:uiPriority="29" w:unhideWhenUsed="0" w:qFormat="1"/>
-    <w:lsdException w:name="Intense Quote" w:semiHidden="0" w:uiPriority="30" w:unhideWhenUsed="0" w:qFormat="1"/>
-    <w:lsdException w:name="Medium List 2 Accent 1" w:semiHidden="0" w:uiPriority="66" w:unhideWhenUsed="0"/>
-    <w:lsdException w:name="Medium Grid 1 Accent 1" w:semiHidden="0" w:uiPriority="67" w:unhideWhenUsed="0"/>
-    <w:lsdException w:name="Medium Grid 2 Accent 1" w:semiHidden="0" w:uiPriority="68" w:unhideWhenUsed="0"/>
-    <w:lsdException w:name="Medium Grid 3 Accent 1" w:semiHidden="0" w:uiPriority="69" w:unhideWhenUsed="0"/>
-    <w:lsdException w:name="Dark List Accent 1" w:semiHidden="0" w:uiPriority="70" w:unhideWhenUsed="0"/>
-    <w:lsdException w:name="Colorful Shading Accent 1" w:semiHidden="0" w:uiPriority="71" w:unhideWhenUsed="0"/>
-    <w:lsdException w:name="Colorful List Accent 1" w:semiHidden="0" w:uiPriority="72" w:unhideWhenUsed="0"/>
-    <w:lsdException w:name="Colorful Grid Accent 1" w:semiHidden="0" w:uiPriority="73" w:unhideWhenUsed="0"/>
-    <w:lsdException w:name="Light Shading Accent 2" w:semiHidden="0" w:uiPriority="60" w:unhideWhenUsed="0"/>
-    <w:lsdException w:name="Light List Accent 2" w:semiHidden="0" w:uiPriority="61" w:unhideWhenUsed="0"/>
-    <w:lsdException w:name="Light Grid Accent 2" w:semiHidden="0" w:uiPriority="62" w:unhideWhenUsed="0"/>
-    <w:lsdException w:name="Medium Shading 1 Accent 2" w:semiHidden="0" w:uiPriority="63" w:unhideWhenUsed="0"/>
-    <w:lsdException w:name="Medium Shading 2 Accent 2" w:semiHidden="0" w:uiPriority="64" w:unhideWhenUsed="0"/>
-    <w:lsdException w:name="Medium List 1 Accent 2" w:semiHidden="0" w:uiPriority="65" w:unhideWhenUsed="0"/>
-    <w:lsdException w:name="Medium List 2 Accent 2" w:semiHidden="0" w:uiPriority="66" w:unhideWhenUsed="0"/>
-    <w:lsdException w:name="Medium Grid 1 Accent 2" w:semiHidden="0" w:uiPriority="67" w:unhideWhenUsed="0"/>
-    <w:lsdException w:name="Medium Grid 2 Accent 2" w:semiHidden="0" w:uiPriority="68" w:unhideWhenUsed="0"/>
-    <w:lsdException w:name="Medium Grid 3 Accent 2" w:semiHidden="0" w:uiPriority="69" w:unhideWhenUsed="0"/>
-    <w:lsdException w:name="Dark List Accent 2" w:semiHidden="0" w:uiPriority="70" w:unhideWhenUsed="0"/>
-    <w:lsdException w:name="Colorful Shading Accent 2" w:semiHidden="0" w:uiPriority="71" w:unhideWhenUsed="0"/>
-    <w:lsdException w:name="Colorful List Accent 2" w:semiHidden="0" w:uiPriority="72" w:unhideWhenUsed="0"/>
-    <w:lsdException w:name="Colorful Grid Accent 2" w:semiHidden="0" w:uiPriority="73" w:unhideWhenUsed="0"/>
-    <w:lsdException w:name="Light Shading Accent 3" w:semiHidden="0" w:uiPriority="60" w:unhideWhenUsed="0"/>
-    <w:lsdException w:name="Light List Accent 3" w:semiHidden="0" w:uiPriority="61" w:unhideWhenUsed="0"/>
-    <w:lsdException w:name="Light Grid Accent 3" w:semiHidden="0" w:uiPriority="62" w:unhideWhenUsed="0"/>
-    <w:lsdException w:name="Medium Shading 1 Accent 3" w:semiHidden="0" w:uiPriority="63" w:unhideWhenUsed="0"/>
-    <w:lsdException w:name="Medium Shading 2 Accent 3" w:semiHidden="0" w:uiPriority="64" w:unhideWhenUsed="0"/>
-    <w:lsdException w:name="Medium List 1 Accent 3" w:semiHidden="0" w:uiPriority="65" w:unhideWhenUsed="0"/>
-    <w:lsdException w:name="Medium List 2 Accent 3" w:semiHidden="0" w:uiPriority="66" w:unhideWhenUsed="0"/>
-    <w:lsdException w:name="Medium Grid 1 Accent 3" w:semiHidden="0" w:uiPriority="67" w:unhideWhenUsed="0"/>
-    <w:lsdException w:name="Medium Grid 2 Accent 3" w:semiHidden="0" w:uiPriority="68" w:unhideWhenUsed="0"/>
-    <w:lsdException w:name="Medium Grid 3 Accent 3" w:semiHidden="0" w:uiPriority="69" w:unhideWhenUsed="0"/>
-    <w:lsdException w:name="Dark List Accent 3" w:semiHidden="0" w:uiPriority="70" w:unhideWhenUsed="0"/>
-    <w:lsdException w:name="Colorful Shading Accent 3" w:semiHidden="0" w:uiPriority="71" w:unhideWhenUsed="0"/>
-    <w:lsdException w:name="Colorful List Accent 3" w:semiHidden="0" w:uiPriority="72" w:unhideWhenUsed="0"/>
-    <w:lsdException w:name="Colorful Grid Accent 3" w:semiHidden="0" w:uiPriority="73" w:unhideWhenUsed="0"/>
-    <w:lsdException w:name="Light Shading Accent 4" w:semiHidden="0" w:uiPriority="60" w:unhideWhenUsed="0"/>
-    <w:lsdException w:name="Light List Accent 4" w:semiHidden="0" w:uiPriority="61" w:unhideWhenUsed="0"/>
-    <w:lsdException w:name="Light Grid Accent 4" w:semiHidden="0" w:uiPriority="62" w:unhideWhenUsed="0"/>
-    <w:lsdException w:name="Medium Shading 1 Accent 4" w:semiHidden="0" w:uiPriority="63" w:unhideWhenUsed="0"/>
-    <w:lsdException w:name="Medium Shading 2 Accent 4" w:semiHidden="0" w:uiPriority="64" w:unhideWhenUsed="0"/>
-    <w:lsdException w:name="Medium List 1 Accent 4" w:semiHidden="0" w:uiPriority="65" w:unhideWhenUsed="0"/>
-    <w:lsdException w:name="Medium List 2 Accent 4" w:semiHidden="0" w:uiPriority="66" w:unhideWhenUsed="0"/>
-    <w:lsdException w:name="Medium Grid 1 Accent 4" w:semiHidden="0" w:uiPriority="67" w:unhideWhenUsed="0"/>
-    <w:lsdException w:name="Medium Grid 2 Accent 4" w:semiHidden="0" w:uiPriority="68" w:unhideWhenUsed="0"/>
-    <w:lsdException w:name="Medium Grid 3 Accent 4" w:semiHidden="0" w:uiPriority="69" w:unhideWhenUsed="0"/>
-    <w:lsdException w:name="Dark List Accent 4" w:semiHidden="0" w:uiPriority="70" w:unhideWhenUsed="0"/>
-    <w:lsdException w:name="Colorful Shading Accent 4" w:semiHidden="0" w:uiPriority="71" w:unhideWhenUsed="0"/>
-    <w:lsdException w:name="Colorful List Accent 4" w:semiHidden="0" w:uiPriority="72" w:unhideWhenUsed="0"/>
-    <w:lsdException w:name="Colorful Grid Accent 4" w:semiHidden="0" w:uiPriority="73" w:unhideWhenUsed="0"/>
-    <w:lsdException w:name="Light Shading Accent 5" w:semiHidden="0" w:uiPriority="60" w:unhideWhenUsed="0"/>
-    <w:lsdException w:name="Light List Accent 5" w:semiHidden="0" w:uiPriority="61" w:unhideWhenUsed="0"/>
-    <w:lsdException w:name="Light Grid Accent 5" w:semiHidden="0" w:uiPriority="62" w:unhideWhenUsed="0"/>
-    <w:lsdException w:name="Medium Shading 1 Accent 5" w:semiHidden="0" w:uiPriority="63" w:unhideWhenUsed="0"/>
-    <w:lsdException w:name="Medium Shading 2 Accent 5" w:semiHidden="0" w:uiPriority="64" w:unhideWhenUsed="0"/>
-    <w:lsdException w:name="Medium List 1 Accent 5" w:semiHidden="0" w:uiPriority="65" w:unhideWhenUsed="0"/>
-    <w:lsdException w:name="Medium List 2 Accent 5" w:semiHidden="0" w:uiPriority="66" w:unhideWhenUsed="0"/>
-    <w:lsdException w:name="Medium Grid 1 Accent 5" w:semiHidden="0" w:uiPriority="67" w:unhideWhenUsed="0"/>
-    <w:lsdException w:name="Medium Grid 2 Accent 5" w:semiHidden="0" w:uiPriority="68" w:unhideWhenUsed="0"/>
-    <w:lsdException w:name="Medium Grid 3 Accent 5" w:semiHidden="0" w:uiPriority="69" w:unhideWhenUsed="0"/>
-    <w:lsdException w:name="Dark List Accent 5" w:semiHidden="0" w:uiPriority="70" w:unhideWhenUsed="0"/>
-    <w:lsdException w:name="Colorful Shading Accent 5" w:semiHidden="0" w:uiPriority="71" w:unhideWhenUsed="0"/>
-    <w:lsdException w:name="Colorful List Accent 5" w:semiHidden="0" w:uiPriority="72" w:unhideWhenUsed="0"/>
-    <w:lsdException w:name="Colorful Grid Accent 5" w:semiHidden="0" w:uiPriority="73" w:unhideWhenUsed="0"/>
-    <w:lsdException w:name="Light Shading Accent 6" w:semiHidden="0" w:uiPriority="60" w:unhideWhenUsed="0"/>
-    <w:lsdException w:name="Light List Accent 6" w:semiHidden="0" w:uiPriority="61" w:unhideWhenUsed="0"/>
-    <w:lsdException w:name="Light Grid Accent 6" w:semiHidden="0" w:uiPriority="62" w:unhideWhenUsed="0"/>
-    <w:lsdException w:name="Medium Shading 1 Accent 6" w:semiHidden="0" w:uiPriority="63" w:unhideWhenUsed="0"/>
-    <w:lsdException w:name="Medium Shading 2 Accent 6" w:semiHidden="0" w:uiPriority="64" w:unhideWhenUsed="0"/>
-    <w:lsdException w:name="Medium List 1 Accent 6" w:semiHidden="0" w:uiPriority="65" w:unhideWhenUsed="0"/>
-    <w:lsdException w:name="Medium List 2 Accent 6" w:semiHidden="0" w:uiPriority="66" w:unhideWhenUsed="0"/>
-    <w:lsdException w:name="Medium Grid 1 Accent 6" w:semiHidden="0" w:uiPriority="67" w:unhideWhenUsed="0"/>
-    <w:lsdException w:name="Medium Grid 2 Accent 6" w:semiHidden="0" w:uiPriority="68" w:unhideWhenUsed="0"/>
-    <w:lsdException w:name="Medium Grid 3 Accent 6" w:semiHidden="0" w:uiPriority="69" w:unhideWhenUsed="0"/>
-    <w:lsdException w:name="Dark List Accent 6" w:semiHidden="0" w:uiPriority="70" w:unhideWhenUsed="0"/>
-    <w:lsdException w:name="Colorful Shading Accent 6" w:semiHidden="0" w:uiPriority="71" w:unhideWhenUsed="0"/>
-    <w:lsdException w:name="Colorful List Accent 6" w:semiHidden="0" w:uiPriority="72" w:unhideWhenUsed="0"/>
-    <w:lsdException w:name="Colorful Grid Accent 6" w:semiHidden="0" w:uiPriority="73" w:unhideWhenUsed="0"/>
-    <w:lsdException w:name="Subtle Emphasis" w:semiHidden="0" w:uiPriority="19" w:unhideWhenUsed="0" w:qFormat="1"/>
-    <w:lsdException w:name="Intense Emphasis" w:semiHidden="0" w:uiPriority="21" w:unhideWhenUsed="0" w:qFormat="1"/>
-    <w:lsdException w:name="Subtle Reference" w:semiHidden="0" w:uiPriority="31" w:unhideWhenUsed="0" w:qFormat="1"/>
-    <w:lsdException w:name="Intense Reference" w:semiHidden="0" w:uiPriority="32" w:unhideWhenUsed="0" w:qFormat="1"/>
-    <w:lsdException w:name="Book Title" w:semiHidden="0" w:uiPriority="33" w:unhideWhenUsed="0" w:qFormat="1"/>
-    <w:lsdException w:name="Bibliography" w:uiPriority="37"/>
-    <w:lsdException w:name="TOC Heading" w:uiPriority="39" w:qFormat="1"/>
-  </w:latentStyles>
-  <w:style w:type="paragraph" w:default="1" w:styleId="Standaard">
-    <w:name w:val="Normal"/>
-    <w:qFormat/>
-  </w:style>
-  <w:style w:type="paragraph" w:styleId="Kop1">
-    <w:name w:val="heading 1"/>
-    <w:basedOn w:val="Standaard"/>
-    <w:next w:val="Standaard"/>
-    <w:link w:val="Kop1Char"/>
-    <w:uiPriority w:val="9"/>
-    <w:qFormat/>
-    <w:rsid w:val="005A6492"/>
-    <w:pPr>
-      <w:keepNext/>
-      <w:keepLines/>
-      <w:spacing w:before="240" w:after="0"/>
-      <w:outlineLvl w:val="0"/>
-    </w:pPr>
-    <w:rPr>
-      <w:rFonts w:asciiTheme="majorHAnsi" w:eastAsiaTheme="majorEastAsia" w:hAnsiTheme="majorHAnsi" w:cstheme="majorBidi"/>
-      <w:color w:val="2E74B5" w:themeColor="accent1" w:themeShade="BF"/>
-      <w:sz w:val="32"/>
-      <w:szCs w:val="32"/>
-    </w:rPr>
-  </w:style>
-  <w:style w:type="paragraph" w:styleId="Kop2">
-    <w:name w:val="heading 2"/>
-    <w:basedOn w:val="Standaard"/>
-    <w:next w:val="Standaard"/>
-    <w:link w:val="Kop2Char"/>
-    <w:uiPriority w:val="9"/>
-    <w:unhideWhenUsed/>
-    <w:qFormat/>
-    <w:rsid w:val="00CE2AC7"/>
-    <w:pPr>
-      <w:keepNext/>
-      <w:keepLines/>
-      <w:spacing w:before="40" w:after="0"/>
-      <w:outlineLvl w:val="1"/>
-    </w:pPr>
-    <w:rPr>
-      <w:rFonts w:asciiTheme="majorHAnsi" w:eastAsiaTheme="majorEastAsia" w:hAnsiTheme="majorHAnsi" w:cstheme="majorBidi"/>
-      <w:color w:val="2E74B5" w:themeColor="accent1" w:themeShade="BF"/>
-      <w:sz w:val="26"/>
-      <w:szCs w:val="26"/>
-    </w:rPr>
-  </w:style>
-  <w:style w:type="character" w:default="1" w:styleId="Standaardalinea-lettertype">
-    <w:name w:val="Default Paragraph Font"/>
-    <w:uiPriority w:val="1"/>
-    <w:semiHidden/>
-    <w:unhideWhenUsed/>
-  </w:style>
-  <w:style w:type="table" w:default="1" w:styleId="Standaardtabel">
-    <w:name w:val="Normal Table"/>
-    <w:uiPriority w:val="99"/>
-    <w:semiHidden/>
-    <w:unhideWhenUsed/>
-    <w:tblPr>
-      <w:tblInd w:w="0" w:type="dxa"/>
-      <w:tblCellMar>
-        <w:top w:w="0" w:type="dxa"/>
-        <w:left w:w="108" w:type="dxa"/>
-        <w:bottom w:w="0" w:type="dxa"/>
-        <w:right w:w="108" w:type="dxa"/>
-      </w:tblCellMar>
-    </w:tblPr>
-  </w:style>
-  <w:style w:type="numbering" w:default="1" w:styleId="Geenlijst">
-    <w:name w:val="No List"/>
-    <w:uiPriority w:val="99"/>
-    <w:semiHidden/>
-    <w:unhideWhenUsed/>
-  </w:style>
-  <w:style w:type="paragraph" w:styleId="Geenafstand">
-    <w:name w:val="No Spacing"/>
-    <w:link w:val="GeenafstandChar"/>
-    <w:uiPriority w:val="1"/>
-    <w:qFormat/>
-    <w:rsid w:val="005A6492"/>
-    <w:pPr>
-      <w:spacing w:after="0" w:line="240" w:lineRule="auto"/>
-    </w:pPr>
-  </w:style>
-  <w:style w:type="character" w:customStyle="1" w:styleId="GeenafstandChar">
-    <w:name w:val="Geen afstand Char"/>
-    <w:basedOn w:val="Standaardalinea-lettertype"/>
-    <w:link w:val="Geenafstand"/>
-    <w:uiPriority w:val="1"/>
-    <w:rsid w:val="005A6492"/>
-  </w:style>
-  <w:style w:type="paragraph" w:styleId="Koptekst">
-    <w:name w:val="header"/>
-    <w:basedOn w:val="Standaard"/>
-    <w:link w:val="KoptekstChar"/>
-    <w:uiPriority w:val="99"/>
-    <w:unhideWhenUsed/>
-    <w:rsid w:val="005A6492"/>
-    <w:pPr>
-      <w:tabs>
-        <w:tab w:val="center" w:pos="4536"/>
-        <w:tab w:val="right" w:pos="9072"/>
-      </w:tabs>
-      <w:spacing w:after="0" w:line="240" w:lineRule="auto"/>
-    </w:pPr>
-  </w:style>
-  <w:style w:type="character" w:customStyle="1" w:styleId="KoptekstChar">
-    <w:name w:val="Koptekst Char"/>
-    <w:basedOn w:val="Standaardalinea-lettertype"/>
-    <w:link w:val="Koptekst"/>
-    <w:uiPriority w:val="99"/>
-    <w:rsid w:val="005A6492"/>
-  </w:style>
-  <w:style w:type="paragraph" w:styleId="Voettekst">
-    <w:name w:val="footer"/>
-    <w:basedOn w:val="Standaard"/>
-    <w:link w:val="VoettekstChar"/>
-    <w:uiPriority w:val="99"/>
-    <w:unhideWhenUsed/>
-    <w:rsid w:val="005A6492"/>
-    <w:pPr>
-      <w:tabs>
-        <w:tab w:val="center" w:pos="4536"/>
-        <w:tab w:val="right" w:pos="9072"/>
-      </w:tabs>
-      <w:spacing w:after="0" w:line="240" w:lineRule="auto"/>
-    </w:pPr>
-  </w:style>
-  <w:style w:type="character" w:customStyle="1" w:styleId="VoettekstChar">
-    <w:name w:val="Voettekst Char"/>
-    <w:basedOn w:val="Standaardalinea-lettertype"/>
-    <w:link w:val="Voettekst"/>
-    <w:uiPriority w:val="99"/>
-    <w:rsid w:val="005A6492"/>
-  </w:style>
-  <w:style w:type="character" w:customStyle="1" w:styleId="Kop1Char">
-    <w:name w:val="Kop 1 Char"/>
-    <w:basedOn w:val="Standaardalinea-lettertype"/>
-    <w:link w:val="Kop1"/>
-    <w:uiPriority w:val="9"/>
-    <w:rsid w:val="005A6492"/>
-    <w:rPr>
-      <w:rFonts w:asciiTheme="majorHAnsi" w:eastAsiaTheme="majorEastAsia" w:hAnsiTheme="majorHAnsi" w:cstheme="majorBidi"/>
-      <w:color w:val="2E74B5" w:themeColor="accent1" w:themeShade="BF"/>
-      <w:sz w:val="32"/>
-      <w:szCs w:val="32"/>
-    </w:rPr>
-  </w:style>
-  <w:style w:type="paragraph" w:styleId="Kopvaninhoudsopgave">
-    <w:name w:val="TOC Heading"/>
-    <w:basedOn w:val="Kop1"/>
-    <w:next w:val="Standaard"/>
-    <w:uiPriority w:val="39"/>
-    <w:unhideWhenUsed/>
-    <w:qFormat/>
-    <w:rsid w:val="005A6492"/>
-    <w:pPr>
-      <w:outlineLvl w:val="9"/>
-    </w:pPr>
-    <w:rPr>
-      <w:lang w:eastAsia="nl-NL"/>
-    </w:rPr>
-  </w:style>
-  <w:style w:type="paragraph" w:styleId="Inhopg1">
-    <w:name w:val="toc 1"/>
-    <w:basedOn w:val="Standaard"/>
-    <w:next w:val="Standaard"/>
-    <w:autoRedefine/>
-    <w:uiPriority w:val="39"/>
-    <w:unhideWhenUsed/>
-    <w:rsid w:val="005A6492"/>
-    <w:pPr>
-      <w:spacing w:after="100"/>
-    </w:pPr>
-  </w:style>
-  <w:style w:type="character" w:styleId="Hyperlink">
-    <w:name w:val="Hyperlink"/>
-    <w:basedOn w:val="Standaardalinea-lettertype"/>
-    <w:uiPriority w:val="99"/>
-    <w:unhideWhenUsed/>
-    <w:rsid w:val="005A6492"/>
-    <w:rPr>
-      <w:color w:val="0563C1" w:themeColor="hyperlink"/>
-      <w:u w:val="single"/>
-    </w:rPr>
-  </w:style>
-  <w:style w:type="table" w:styleId="Tabelraster">
-    <w:name w:val="Table Grid"/>
-    <w:basedOn w:val="Standaardtabel"/>
-    <w:uiPriority w:val="39"/>
-    <w:rsid w:val="006D17C6"/>
-    <w:pPr>
-      <w:spacing w:after="0" w:line="240" w:lineRule="auto"/>
-    </w:pPr>
-    <w:tblPr>
-      <w:tblBorders>
-        <w:top w:val="single" w:sz="4" w:space="0" w:color="auto"/>
-        <w:left w:val="single" w:sz="4" w:space="0" w:color="auto"/>
-        <w:bottom w:val="single" w:sz="4" w:space="0" w:color="auto"/>
-        <w:right w:val="single" w:sz="4" w:space="0" w:color="auto"/>
-        <w:insideH w:val="single" w:sz="4" w:space="0" w:color="auto"/>
-        <w:insideV w:val="single" w:sz="4" w:space="0" w:color="auto"/>
-      </w:tblBorders>
-    </w:tblPr>
-  </w:style>
-  <w:style w:type="table" w:customStyle="1" w:styleId="ListTable3Accent5">
-    <w:name w:val="List Table 3 Accent 5"/>
-    <w:basedOn w:val="Standaardtabel"/>
-    <w:uiPriority w:val="48"/>
-    <w:rsid w:val="006D17C6"/>
-    <w:pPr>
-      <w:spacing w:after="0" w:line="240" w:lineRule="auto"/>
-    </w:pPr>
-    <w:tblPr>
-      <w:tblStyleRowBandSize w:val="1"/>
-      <w:tblStyleColBandSize w:val="1"/>
-      <w:tblBorders>
-        <w:top w:val="single" w:sz="4" w:space="0" w:color="4472C4" w:themeColor="accent5"/>
-        <w:left w:val="single" w:sz="4" w:space="0" w:color="4472C4" w:themeColor="accent5"/>
-        <w:bottom w:val="single" w:sz="4" w:space="0" w:color="4472C4" w:themeColor="accent5"/>
-        <w:right w:val="single" w:sz="4" w:space="0" w:color="4472C4" w:themeColor="accent5"/>
-      </w:tblBorders>
-    </w:tblPr>
-    <w:tblStylePr w:type="firstRow">
-      <w:rPr>
-        <w:b/>
-        <w:bCs/>
-        <w:color w:val="FFFFFF" w:themeColor="background1"/>
-      </w:rPr>
-      <w:tblPr/>
-      <w:tcPr>
-        <w:shd w:val="clear" w:color="auto" w:fill="4472C4" w:themeFill="accent5"/>
-      </w:tcPr>
-    </w:tblStylePr>
-    <w:tblStylePr w:type="lastRow">
-      <w:rPr>
-        <w:b/>
-        <w:bCs/>
-      </w:rPr>
-      <w:tblPr/>
-      <w:tcPr>
-        <w:tcBorders>
-          <w:top w:val="double" w:sz="4" w:space="0" w:color="4472C4" w:themeColor="accent5"/>
-        </w:tcBorders>
-        <w:shd w:val="clear" w:color="auto" w:fill="FFFFFF" w:themeFill="background1"/>
-      </w:tcPr>
-    </w:tblStylePr>
-    <w:tblStylePr w:type="firstCol">
-      <w:rPr>
-        <w:b/>
-        <w:bCs/>
-      </w:rPr>
-      <w:tblPr/>
-      <w:tcPr>
-        <w:tcBorders>
-          <w:right w:val="nil"/>
-        </w:tcBorders>
-        <w:shd w:val="clear" w:color="auto" w:fill="FFFFFF" w:themeFill="background1"/>
-      </w:tcPr>
-    </w:tblStylePr>
-    <w:tblStylePr w:type="lastCol">
-      <w:rPr>
-        <w:b/>
-        <w:bCs/>
-      </w:rPr>
-      <w:tblPr/>
-      <w:tcPr>
-        <w:tcBorders>
-          <w:left w:val="nil"/>
-        </w:tcBorders>
-        <w:shd w:val="clear" w:color="auto" w:fill="FFFFFF" w:themeFill="background1"/>
-      </w:tcPr>
-    </w:tblStylePr>
-    <w:tblStylePr w:type="band1Vert">
-      <w:tblPr/>
-      <w:tcPr>
-        <w:tcBorders>
-          <w:left w:val="single" w:sz="4" w:space="0" w:color="4472C4" w:themeColor="accent5"/>
-          <w:right w:val="single" w:sz="4" w:space="0" w:color="4472C4" w:themeColor="accent5"/>
-        </w:tcBorders>
-      </w:tcPr>
-    </w:tblStylePr>
-    <w:tblStylePr w:type="band1Horz">
-      <w:tblPr/>
-      <w:tcPr>
-        <w:tcBorders>
-          <w:top w:val="single" w:sz="4" w:space="0" w:color="4472C4" w:themeColor="accent5"/>
-          <w:bottom w:val="single" w:sz="4" w:space="0" w:color="4472C4" w:themeColor="accent5"/>
-          <w:insideH w:val="nil"/>
-        </w:tcBorders>
-      </w:tcPr>
-    </w:tblStylePr>
-    <w:tblStylePr w:type="neCell">
-      <w:tblPr/>
-      <w:tcPr>
-        <w:tcBorders>
-          <w:left w:val="nil"/>
-          <w:bottom w:val="nil"/>
-        </w:tcBorders>
-      </w:tcPr>
-    </w:tblStylePr>
-    <w:tblStylePr w:type="nwCell">
-      <w:tblPr/>
-      <w:tcPr>
-        <w:tcBorders>
-          <w:bottom w:val="nil"/>
-          <w:right w:val="nil"/>
-        </w:tcBorders>
-      </w:tcPr>
-    </w:tblStylePr>
-    <w:tblStylePr w:type="seCell">
-      <w:tblPr/>
-      <w:tcPr>
-        <w:tcBorders>
-          <w:top w:val="double" w:sz="4" w:space="0" w:color="4472C4" w:themeColor="accent5"/>
-          <w:left w:val="nil"/>
-        </w:tcBorders>
-      </w:tcPr>
-    </w:tblStylePr>
-    <w:tblStylePr w:type="swCell">
-      <w:tblPr/>
-      <w:tcPr>
-        <w:tcBorders>
-          <w:top w:val="double" w:sz="4" w:space="0" w:color="4472C4" w:themeColor="accent5"/>
-          <w:right w:val="nil"/>
-        </w:tcBorders>
-      </w:tcPr>
-    </w:tblStylePr>
-  </w:style>
-  <w:style w:type="table" w:customStyle="1" w:styleId="GridTable4Accent5">
-    <w:name w:val="Grid Table 4 Accent 5"/>
-    <w:basedOn w:val="Standaardtabel"/>
-    <w:uiPriority w:val="49"/>
-    <w:rsid w:val="006D17C6"/>
-    <w:pPr>
-      <w:spacing w:after="0" w:line="240" w:lineRule="auto"/>
-    </w:pPr>
-    <w:tblPr>
-      <w:tblStyleRowBandSize w:val="1"/>
-      <w:tblStyleColBandSize w:val="1"/>
-      <w:tblBorders>
-        <w:top w:val="single" w:sz="4" w:space="0" w:color="8EAADB" w:themeColor="accent5" w:themeTint="99"/>
-        <w:left w:val="single" w:sz="4" w:space="0" w:color="8EAADB" w:themeColor="accent5" w:themeTint="99"/>
-        <w:bottom w:val="single" w:sz="4" w:space="0" w:color="8EAADB" w:themeColor="accent5" w:themeTint="99"/>
-        <w:right w:val="single" w:sz="4" w:space="0" w:color="8EAADB" w:themeColor="accent5" w:themeTint="99"/>
-        <w:insideH w:val="single" w:sz="4" w:space="0" w:color="8EAADB" w:themeColor="accent5" w:themeTint="99"/>
-        <w:insideV w:val="single" w:sz="4" w:space="0" w:color="8EAADB" w:themeColor="accent5" w:themeTint="99"/>
-      </w:tblBorders>
-    </w:tblPr>
-    <w:tblStylePr w:type="firstRow">
-      <w:rPr>
-        <w:b/>
-        <w:bCs/>
-        <w:color w:val="FFFFFF" w:themeColor="background1"/>
-      </w:rPr>
-      <w:tblPr/>
-      <w:tcPr>
-        <w:tcBorders>
-          <w:top w:val="single" w:sz="4" w:space="0" w:color="4472C4" w:themeColor="accent5"/>
-          <w:left w:val="single" w:sz="4" w:space="0" w:color="4472C4" w:themeColor="accent5"/>
-          <w:bottom w:val="single" w:sz="4" w:space="0" w:color="4472C4" w:themeColor="accent5"/>
-          <w:right w:val="single" w:sz="4" w:space="0" w:color="4472C4" w:themeColor="accent5"/>
-          <w:insideH w:val="nil"/>
-          <w:insideV w:val="nil"/>
-        </w:tcBorders>
-        <w:shd w:val="clear" w:color="auto" w:fill="4472C4" w:themeFill="accent5"/>
-      </w:tcPr>
-    </w:tblStylePr>
-    <w:tblStylePr w:type="lastRow">
-      <w:rPr>
-        <w:b/>
-        <w:bCs/>
-      </w:rPr>
-      <w:tblPr/>
-      <w:tcPr>
-        <w:tcBorders>
-          <w:top w:val="double" w:sz="4" w:space="0" w:color="4472C4" w:themeColor="accent5"/>
-        </w:tcBorders>
-      </w:tcPr>
-    </w:tblStylePr>
-    <w:tblStylePr w:type="firstCol">
-      <w:rPr>
-        <w:b/>
-        <w:bCs/>
-      </w:rPr>
-    </w:tblStylePr>
-    <w:tblStylePr w:type="lastCol">
-      <w:rPr>
-        <w:b/>
-        <w:bCs/>
-      </w:rPr>
-    </w:tblStylePr>
-    <w:tblStylePr w:type="band1Vert">
-      <w:tblPr/>
-      <w:tcPr>
-        <w:shd w:val="clear" w:color="auto" w:fill="D9E2F3" w:themeFill="accent5" w:themeFillTint="33"/>
-      </w:tcPr>
-    </w:tblStylePr>
-    <w:tblStylePr w:type="band1Horz">
-      <w:tblPr/>
-      <w:tcPr>
-        <w:shd w:val="clear" w:color="auto" w:fill="D9E2F3" w:themeFill="accent5" w:themeFillTint="33"/>
-      </w:tcPr>
-    </w:tblStylePr>
-  </w:style>
-  <w:style w:type="character" w:customStyle="1" w:styleId="Kop2Char">
-    <w:name w:val="Kop 2 Char"/>
-    <w:basedOn w:val="Standaardalinea-lettertype"/>
-    <w:link w:val="Kop2"/>
-    <w:uiPriority w:val="9"/>
-    <w:rsid w:val="00CE2AC7"/>
-    <w:rPr>
-      <w:rFonts w:asciiTheme="majorHAnsi" w:eastAsiaTheme="majorEastAsia" w:hAnsiTheme="majorHAnsi" w:cstheme="majorBidi"/>
-      <w:color w:val="2E74B5" w:themeColor="accent1" w:themeShade="BF"/>
-      <w:sz w:val="26"/>
-      <w:szCs w:val="26"/>
-    </w:rPr>
-  </w:style>
-  <w:style w:type="paragraph" w:styleId="Inhopg2">
-    <w:name w:val="toc 2"/>
-    <w:basedOn w:val="Standaard"/>
-    <w:next w:val="Standaard"/>
-    <w:autoRedefine/>
-    <w:uiPriority w:val="39"/>
-    <w:unhideWhenUsed/>
-    <w:rsid w:val="000D7DBA"/>
-    <w:pPr>
-      <w:spacing w:after="100"/>
-      <w:ind w:left="220"/>
-    </w:pPr>
-  </w:style>
-  <w:style w:type="paragraph" w:styleId="Lijstalinea">
-    <w:name w:val="List Paragraph"/>
-    <w:basedOn w:val="Standaard"/>
-    <w:uiPriority w:val="34"/>
-    <w:qFormat/>
-    <w:rsid w:val="00591B2F"/>
-    <w:pPr>
-      <w:ind w:left="720"/>
-      <w:contextualSpacing/>
-    </w:pPr>
-  </w:style>
-  <w:style w:type="paragraph" w:styleId="Ballontekst">
-    <w:name w:val="Balloon Text"/>
-    <w:basedOn w:val="Standaard"/>
-    <w:link w:val="BallontekstChar"/>
-    <w:uiPriority w:val="99"/>
-    <w:semiHidden/>
-    <w:unhideWhenUsed/>
-    <w:rsid w:val="003C43D4"/>
-    <w:pPr>
-      <w:spacing w:after="0" w:line="240" w:lineRule="auto"/>
-    </w:pPr>
-    <w:rPr>
-      <w:rFonts w:ascii="Tahoma" w:hAnsi="Tahoma" w:cs="Tahoma"/>
-      <w:sz w:val="16"/>
-      <w:szCs w:val="16"/>
-    </w:rPr>
-  </w:style>
-  <w:style w:type="character" w:customStyle="1" w:styleId="BallontekstChar">
-    <w:name w:val="Ballontekst Char"/>
-    <w:basedOn w:val="Standaardalinea-lettertype"/>
-    <w:link w:val="Ballontekst"/>
+  <w:style w:type="character" w:customStyle="1" w:styleId="BalloonTextChar">
+    <w:name w:val="Balloon Text Char"/>
+    <w:basedOn w:val="DefaultParagraphFont"/>
+    <w:link w:val="BalloonText"/>
     <w:uiPriority w:val="99"/>
     <w:semiHidden/>
     <w:rsid w:val="003C43D4"/>
@@ -8397,7 +7941,7 @@
   <a:extraClrSchemeLst/>
   <a:extLst>
     <a:ext uri="{05A4C25C-085E-4340-85A3-A5531E510DB2}">
-      <thm15:themeFamily xmlns:thm15="http://schemas.microsoft.com/office/thememl/2012/main" xmlns="" name="Office Theme" id="{62F939B6-93AF-4DB8-9C6B-D6C7DFDC589F}" vid="{4A3C46E8-61CC-4603-A589-7422A47A8E4A}"/>
+      <thm15:themeFamily xmlns:thm15="http://schemas.microsoft.com/office/thememl/2012/main" name="Office Theme" id="{62F939B6-93AF-4DB8-9C6B-D6C7DFDC589F}" vid="{4A3C46E8-61CC-4603-A589-7422A47A8E4A}"/>
     </a:ext>
   </a:extLst>
 </a:theme>
@@ -8427,7 +7971,7 @@
 </file>
 
 <file path=customXml/itemProps2.xml><?xml version="1.0" encoding="utf-8"?>
-<ds:datastoreItem xmlns:ds="http://schemas.openxmlformats.org/officeDocument/2006/customXml" ds:itemID="{819C5A2D-0D01-4CFA-AE79-16B33C2AD174}">
+<ds:datastoreItem xmlns:ds="http://schemas.openxmlformats.org/officeDocument/2006/customXml" ds:itemID="{75F0E68B-B332-4D45-A4F8-E99DDB0D6BC0}">
   <ds:schemaRefs>
     <ds:schemaRef ds:uri="http://schemas.openxmlformats.org/officeDocument/2006/bibliography"/>
   </ds:schemaRefs>

</xml_diff>

<commit_message>
updatet klassendiagram en kt2 documenten toegevoegd
</commit_message>
<xml_diff>
--- a/Documentatie/KT1/ad.1.1_Interviewvragen.docx
+++ b/Documentatie/KT1/ad.1.1_Interviewvragen.docx
@@ -5278,383 +5278,8 @@
       <w:pPr>
         <w:pStyle w:val="NoSpacing"/>
       </w:pPr>
-    </w:p>
-    <w:tbl>
-      <w:tblPr>
-        <w:tblStyle w:val="TableGrid"/>
-        <w:tblW w:w="0" w:type="auto"/>
-        <w:tblBorders>
-          <w:top w:val="none" w:sz="0" w:space="0" w:color="auto"/>
-          <w:left w:val="none" w:sz="0" w:space="0" w:color="auto"/>
-          <w:bottom w:val="none" w:sz="0" w:space="0" w:color="auto"/>
-          <w:right w:val="none" w:sz="0" w:space="0" w:color="auto"/>
-          <w:insideH w:val="none" w:sz="0" w:space="0" w:color="auto"/>
-          <w:insideV w:val="none" w:sz="0" w:space="0" w:color="auto"/>
-        </w:tblBorders>
-        <w:tblLook w:val="04A0" w:firstRow="1" w:lastRow="0" w:firstColumn="1" w:lastColumn="0" w:noHBand="0" w:noVBand="1"/>
-      </w:tblPr>
-      <w:tblGrid>
-        <w:gridCol w:w="1423"/>
-        <w:gridCol w:w="7639"/>
-      </w:tblGrid>
-      <w:tr>
-        <w:tc>
-          <w:tcPr>
-            <w:tcW w:w="1423" w:type="dxa"/>
-          </w:tcPr>
-          <w:p>
-            <w:pPr>
-              <w:pStyle w:val="NoSpacing"/>
-              <w:rPr>
-                <w:b/>
-              </w:rPr>
-            </w:pPr>
-            <w:r>
-              <w:rPr>
-                <w:b/>
-              </w:rPr>
-              <w:t>Knoppen:</w:t>
-            </w:r>
-          </w:p>
-        </w:tc>
-        <w:tc>
-          <w:tcPr>
-            <w:tcW w:w="7639" w:type="dxa"/>
-          </w:tcPr>
-          <w:p>
-            <w:pPr>
-              <w:pStyle w:val="NoSpacing"/>
-            </w:pPr>
-            <w:r>
-              <w:t>Hex code:</w:t>
-            </w:r>
-            <w:r>
-              <w:t xml:space="preserve"> #</w:t>
-            </w:r>
-          </w:p>
-          <w:p>
-            <w:pPr>
-              <w:pStyle w:val="NoSpacing"/>
-            </w:pPr>
-          </w:p>
-        </w:tc>
-      </w:tr>
-      <w:tr>
-        <w:tc>
-          <w:tcPr>
-            <w:tcW w:w="1423" w:type="dxa"/>
-          </w:tcPr>
-          <w:p>
-            <w:pPr>
-              <w:pStyle w:val="NoSpacing"/>
-              <w:rPr>
-                <w:b/>
-              </w:rPr>
-            </w:pPr>
-            <w:r>
-              <w:rPr>
-                <w:b/>
-              </w:rPr>
-              <w:t xml:space="preserve">Ingedrukte knoppen: </w:t>
-            </w:r>
-          </w:p>
-          <w:p>
-            <w:pPr>
-              <w:pStyle w:val="NoSpacing"/>
-              <w:rPr>
-                <w:b/>
-              </w:rPr>
-            </w:pPr>
-          </w:p>
-        </w:tc>
-        <w:tc>
-          <w:tcPr>
-            <w:tcW w:w="7639" w:type="dxa"/>
-          </w:tcPr>
-          <w:p>
-            <w:pPr>
-              <w:pStyle w:val="NoSpacing"/>
-            </w:pPr>
-            <w:r>
-              <w:t>Hex code: #</w:t>
-            </w:r>
-          </w:p>
-          <w:p>
-            <w:pPr>
-              <w:pStyle w:val="NoSpacing"/>
-            </w:pPr>
-          </w:p>
-        </w:tc>
-      </w:tr>
-      <w:tr>
-        <w:tc>
-          <w:tcPr>
-            <w:tcW w:w="1423" w:type="dxa"/>
-          </w:tcPr>
-          <w:p>
-            <w:pPr>
-              <w:pStyle w:val="NoSpacing"/>
-              <w:rPr>
-                <w:b/>
-              </w:rPr>
-            </w:pPr>
-            <w:r>
-              <w:rPr>
-                <w:b/>
-              </w:rPr>
-              <w:t>Achtergrond:</w:t>
-            </w:r>
-          </w:p>
-        </w:tc>
-        <w:tc>
-          <w:tcPr>
-            <w:tcW w:w="7639" w:type="dxa"/>
-          </w:tcPr>
-          <w:p>
-            <w:pPr>
-              <w:pStyle w:val="NoSpacing"/>
-            </w:pPr>
-            <w:r>
-              <w:t>Hex code: #</w:t>
-            </w:r>
-          </w:p>
-          <w:p>
-            <w:pPr>
-              <w:pStyle w:val="NoSpacing"/>
-            </w:pPr>
-          </w:p>
-          <w:p>
-            <w:pPr>
-              <w:pStyle w:val="NoSpacing"/>
-            </w:pPr>
-          </w:p>
-        </w:tc>
-      </w:tr>
-      <w:tr>
-        <w:tc>
-          <w:tcPr>
-            <w:tcW w:w="1423" w:type="dxa"/>
-          </w:tcPr>
-          <w:p>
-            <w:pPr>
-              <w:pStyle w:val="NoSpacing"/>
-              <w:rPr>
-                <w:b/>
-              </w:rPr>
-            </w:pPr>
-            <w:r>
-              <w:rPr>
-                <w:b/>
-              </w:rPr>
-              <w:t>Tabellen:</w:t>
-            </w:r>
-          </w:p>
-        </w:tc>
-        <w:tc>
-          <w:tcPr>
-            <w:tcW w:w="7639" w:type="dxa"/>
-          </w:tcPr>
-          <w:p>
-            <w:pPr>
-              <w:pStyle w:val="NoSpacing"/>
-            </w:pPr>
-            <w:r>
-              <w:t>Hex code: #</w:t>
-            </w:r>
-          </w:p>
-          <w:p>
-            <w:pPr>
-              <w:pStyle w:val="NoSpacing"/>
-            </w:pPr>
-          </w:p>
-          <w:p>
-            <w:pPr>
-              <w:pStyle w:val="NoSpacing"/>
-            </w:pPr>
-          </w:p>
-        </w:tc>
-      </w:tr>
-      <w:tr>
-        <w:tc>
-          <w:tcPr>
-            <w:tcW w:w="1423" w:type="dxa"/>
-          </w:tcPr>
-          <w:p>
-            <w:pPr>
-              <w:pStyle w:val="NoSpacing"/>
-              <w:rPr>
-                <w:b/>
-              </w:rPr>
-            </w:pPr>
-            <w:r>
-              <w:rPr>
-                <w:b/>
-              </w:rPr>
-              <w:t>Links:</w:t>
-            </w:r>
-          </w:p>
-        </w:tc>
-        <w:tc>
-          <w:tcPr>
-            <w:tcW w:w="7639" w:type="dxa"/>
-          </w:tcPr>
-          <w:p>
-            <w:pPr>
-              <w:pStyle w:val="NoSpacing"/>
-            </w:pPr>
-            <w:r>
-              <w:t>Hex code: #</w:t>
-            </w:r>
-          </w:p>
-          <w:p>
-            <w:pPr>
-              <w:pStyle w:val="NoSpacing"/>
-            </w:pPr>
-          </w:p>
-          <w:p>
-            <w:pPr>
-              <w:pStyle w:val="NoSpacing"/>
-            </w:pPr>
-          </w:p>
-        </w:tc>
-      </w:tr>
-      <w:tr>
-        <w:tc>
-          <w:tcPr>
-            <w:tcW w:w="1423" w:type="dxa"/>
-          </w:tcPr>
-          <w:p>
-            <w:pPr>
-              <w:pStyle w:val="NoSpacing"/>
-              <w:rPr>
-                <w:b/>
-              </w:rPr>
-            </w:pPr>
-            <w:r>
-              <w:rPr>
-                <w:b/>
-              </w:rPr>
-              <w:t>Teksten:</w:t>
-            </w:r>
-          </w:p>
-        </w:tc>
-        <w:tc>
-          <w:tcPr>
-            <w:tcW w:w="7639" w:type="dxa"/>
-          </w:tcPr>
-          <w:p>
-            <w:pPr>
-              <w:pStyle w:val="NoSpacing"/>
-            </w:pPr>
-            <w:r>
-              <w:t>Hex code: #</w:t>
-            </w:r>
-          </w:p>
-          <w:p>
-            <w:pPr>
-              <w:pStyle w:val="NoSpacing"/>
-            </w:pPr>
-          </w:p>
-          <w:p>
-            <w:pPr>
-              <w:pStyle w:val="NoSpacing"/>
-            </w:pPr>
-          </w:p>
-        </w:tc>
-      </w:tr>
-      <w:tr>
-        <w:tc>
-          <w:tcPr>
-            <w:tcW w:w="1423" w:type="dxa"/>
-          </w:tcPr>
-          <w:p>
-            <w:pPr>
-              <w:pStyle w:val="NoSpacing"/>
-              <w:rPr>
-                <w:b/>
-              </w:rPr>
-            </w:pPr>
-            <w:r>
-              <w:rPr>
-                <w:b/>
-              </w:rPr>
-              <w:t>Tabbladen:</w:t>
-            </w:r>
-          </w:p>
-        </w:tc>
-        <w:tc>
-          <w:tcPr>
-            <w:tcW w:w="7639" w:type="dxa"/>
-          </w:tcPr>
-          <w:p>
-            <w:pPr>
-              <w:pStyle w:val="NoSpacing"/>
-            </w:pPr>
-            <w:r>
-              <w:t>Hex code: #</w:t>
-            </w:r>
-          </w:p>
-          <w:p>
-            <w:pPr>
-              <w:pStyle w:val="NoSpacing"/>
-            </w:pPr>
-          </w:p>
-          <w:p>
-            <w:pPr>
-              <w:pStyle w:val="NoSpacing"/>
-            </w:pPr>
-          </w:p>
-        </w:tc>
-      </w:tr>
-      <w:tr>
-        <w:tc>
-          <w:tcPr>
-            <w:tcW w:w="1423" w:type="dxa"/>
-          </w:tcPr>
-          <w:p>
-            <w:pPr>
-              <w:pStyle w:val="NoSpacing"/>
-              <w:rPr>
-                <w:b/>
-              </w:rPr>
-            </w:pPr>
-            <w:r>
-              <w:rPr>
-                <w:b/>
-              </w:rPr>
-              <w:t>Velden:</w:t>
-            </w:r>
-          </w:p>
-        </w:tc>
-        <w:tc>
-          <w:tcPr>
-            <w:tcW w:w="7639" w:type="dxa"/>
-          </w:tcPr>
-          <w:p>
-            <w:pPr>
-              <w:pStyle w:val="NoSpacing"/>
-            </w:pPr>
-            <w:r>
-              <w:t>Hex code: #</w:t>
-            </w:r>
-          </w:p>
-          <w:p>
-            <w:pPr>
-              <w:pStyle w:val="NoSpacing"/>
-            </w:pPr>
-          </w:p>
-          <w:p>
-            <w:pPr>
-              <w:pStyle w:val="NoSpacing"/>
-            </w:pPr>
-          </w:p>
-        </w:tc>
-      </w:tr>
-    </w:tbl>
-    <w:p>
-      <w:pPr>
-        <w:pStyle w:val="NoSpacing"/>
-      </w:pPr>
+      <w:bookmarkStart w:id="4" w:name="_GoBack"/>
+      <w:bookmarkEnd w:id="4"/>
       <w:r>
         <w:br w:type="page"/>
       </w:r>
@@ -5663,18 +5288,18 @@
       <w:pPr>
         <w:pStyle w:val="Heading1"/>
       </w:pPr>
-      <w:bookmarkStart w:id="4" w:name="_Toc475434523"/>
-      <w:bookmarkStart w:id="5" w:name="_Toc475436311"/>
-      <w:bookmarkStart w:id="6" w:name="_Toc479241091"/>
-      <w:bookmarkStart w:id="7" w:name="_Toc481499265"/>
+      <w:bookmarkStart w:id="5" w:name="_Toc475434523"/>
+      <w:bookmarkStart w:id="6" w:name="_Toc475436311"/>
+      <w:bookmarkStart w:id="7" w:name="_Toc479241091"/>
+      <w:bookmarkStart w:id="8" w:name="_Toc481499265"/>
       <w:r>
         <w:lastRenderedPageBreak/>
         <w:t>Revisies</w:t>
       </w:r>
-      <w:bookmarkEnd w:id="4"/>
       <w:bookmarkEnd w:id="5"/>
       <w:bookmarkEnd w:id="6"/>
       <w:bookmarkEnd w:id="7"/>
+      <w:bookmarkEnd w:id="8"/>
     </w:p>
     <w:tbl>
       <w:tblPr>
@@ -5702,7 +5327,6 @@
             <w:pPr>
               <w:pStyle w:val="NoSpacing"/>
             </w:pPr>
-            <w:bookmarkStart w:id="8" w:name="_GoBack"/>
             <w:r>
               <w:t>Datum</w:t>
             </w:r>
@@ -5851,7 +5475,6 @@
           </w:p>
         </w:tc>
       </w:tr>
-      <w:bookmarkEnd w:id="8"/>
     </w:tbl>
     <w:p>
       <w:pPr>
@@ -5985,7 +5608,7 @@
                 <w:bCs/>
                 <w:noProof/>
               </w:rPr>
-              <w:t>8</w:t>
+              <w:t>7</w:t>
             </w:r>
             <w:r>
               <w:rPr>
@@ -7941,7 +7564,7 @@
 </file>
 
 <file path=customXml/itemProps2.xml><?xml version="1.0" encoding="utf-8"?>
-<ds:datastoreItem xmlns:ds="http://schemas.openxmlformats.org/officeDocument/2006/customXml" ds:itemID="{FA2C9DCF-8BBB-4350-A478-56A914E017BC}">
+<ds:datastoreItem xmlns:ds="http://schemas.openxmlformats.org/officeDocument/2006/customXml" ds:itemID="{269CCA42-E586-4B3A-ADE2-798E37FE1C94}">
   <ds:schemaRefs>
     <ds:schemaRef ds:uri="http://schemas.openxmlformats.org/officeDocument/2006/bibliography"/>
   </ds:schemaRefs>

</xml_diff>